<commit_message>
update fig, formatting, comment
</commit_message>
<xml_diff>
--- a/ms.docx
+++ b/ms.docx
@@ -1,6 +1,6 @@
 
 <file path=word/document.xml><?xml version="1.0" encoding="utf-8"?>
-<w:document xmlns:wpc="http://schemas.microsoft.com/office/word/2010/wordprocessingCanvas" xmlns:cx="http://schemas.microsoft.com/office/drawing/2014/chartex" xmlns:cx1="http://schemas.microsoft.com/office/drawing/2015/9/8/chartex" xmlns:cx2="http://schemas.microsoft.com/office/drawing/2015/10/21/chartex" xmlns:cx3="http://schemas.microsoft.com/office/drawing/2016/5/9/chartex" xmlns:cx4="http://schemas.microsoft.com/office/drawing/2016/5/10/chartex" xmlns:cx5="http://schemas.microsoft.com/office/drawing/2016/5/11/chartex" xmlns:cx6="http://schemas.microsoft.com/office/drawing/2016/5/12/chartex" xmlns:cx7="http://schemas.microsoft.com/office/drawing/2016/5/13/chartex" xmlns:cx8="http://schemas.microsoft.com/office/drawing/2016/5/14/chartex" xmlns:mc="http://schemas.openxmlformats.org/markup-compatibility/2006" xmlns:aink="http://schemas.microsoft.com/office/drawing/2016/ink" xmlns:am3d="http://schemas.microsoft.com/office/drawing/2017/model3d" xmlns:o="urn:schemas-microsoft-com:office:office" xmlns:oel="http://schemas.microsoft.com/office/2019/extlst" xmlns:r="http://schemas.openxmlformats.org/officeDocument/2006/relationships" xmlns:m="http://schemas.openxmlformats.org/officeDocument/2006/math" xmlns:v="urn:schemas-microsoft-com:vml" xmlns:wp14="http://schemas.microsoft.com/office/word/2010/wordprocessingDrawing" xmlns:wp="http://schemas.openxmlformats.org/drawingml/2006/wordprocessingDrawing" xmlns:w10="urn:schemas-microsoft-com:office:word" xmlns:w="http://schemas.openxmlformats.org/wordprocessingml/2006/main" xmlns:w14="http://schemas.microsoft.com/office/word/2010/wordml" xmlns:w15="http://schemas.microsoft.com/office/word/2012/wordml" xmlns:w16cex="http://schemas.microsoft.com/office/word/2018/wordml/cex" xmlns:w16cid="http://schemas.microsoft.com/office/word/2016/wordml/cid" xmlns:w16="http://schemas.microsoft.com/office/word/2018/wordml" xmlns:w16sdtdh="http://schemas.microsoft.com/office/word/2020/wordml/sdtdatahash" xmlns:w16se="http://schemas.microsoft.com/office/word/2015/wordml/symex" xmlns:wpg="http://schemas.microsoft.com/office/word/2010/wordprocessingGroup" xmlns:wpi="http://schemas.microsoft.com/office/word/2010/wordprocessingInk" xmlns:wne="http://schemas.microsoft.com/office/word/2006/wordml" xmlns:wps="http://schemas.microsoft.com/office/word/2010/wordprocessingShape" mc:Ignorable="w14 w15 w16se w16cid w16 w16cex w16sdtdh wp14">
+<w:document xmlns:wpc="http://schemas.microsoft.com/office/word/2010/wordprocessingCanvas" xmlns:cx="http://schemas.microsoft.com/office/drawing/2014/chartex" xmlns:cx1="http://schemas.microsoft.com/office/drawing/2015/9/8/chartex" xmlns:cx2="http://schemas.microsoft.com/office/drawing/2015/10/21/chartex" xmlns:cx3="http://schemas.microsoft.com/office/drawing/2016/5/9/chartex" xmlns:cx4="http://schemas.microsoft.com/office/drawing/2016/5/10/chartex" xmlns:cx5="http://schemas.microsoft.com/office/drawing/2016/5/11/chartex" xmlns:cx6="http://schemas.microsoft.com/office/drawing/2016/5/12/chartex" xmlns:cx7="http://schemas.microsoft.com/office/drawing/2016/5/13/chartex" xmlns:cx8="http://schemas.microsoft.com/office/drawing/2016/5/14/chartex" xmlns:mc="http://schemas.openxmlformats.org/markup-compatibility/2006" xmlns:aink="http://schemas.microsoft.com/office/drawing/2016/ink" xmlns:am3d="http://schemas.microsoft.com/office/drawing/2017/model3d" xmlns:o="urn:schemas-microsoft-com:office:office" xmlns:oel="http://schemas.microsoft.com/office/2019/extlst" xmlns:r="http://schemas.openxmlformats.org/officeDocument/2006/relationships" xmlns:m="http://schemas.openxmlformats.org/officeDocument/2006/math" xmlns:v="urn:schemas-microsoft-com:vml" xmlns:wp14="http://schemas.microsoft.com/office/word/2010/wordprocessingDrawing" xmlns:wp="http://schemas.openxmlformats.org/drawingml/2006/wordprocessingDrawing" xmlns:w10="urn:schemas-microsoft-com:office:word" xmlns:w="http://schemas.openxmlformats.org/wordprocessingml/2006/main" xmlns:w14="http://schemas.microsoft.com/office/word/2010/wordml" xmlns:w15="http://schemas.microsoft.com/office/word/2012/wordml" xmlns:w16cex="http://schemas.microsoft.com/office/word/2018/wordml/cex" xmlns:w16cid="http://schemas.microsoft.com/office/word/2016/wordml/cid" xmlns:w16="http://schemas.microsoft.com/office/word/2018/wordml" xmlns:w16du="http://schemas.microsoft.com/office/word/2023/wordml/word16du" xmlns:w16sdtdh="http://schemas.microsoft.com/office/word/2020/wordml/sdtdatahash" xmlns:w16se="http://schemas.microsoft.com/office/word/2015/wordml/symex" xmlns:wpg="http://schemas.microsoft.com/office/word/2010/wordprocessingGroup" xmlns:wpi="http://schemas.microsoft.com/office/word/2010/wordprocessingInk" xmlns:wne="http://schemas.microsoft.com/office/word/2006/wordml" xmlns:wps="http://schemas.microsoft.com/office/word/2010/wordprocessingShape" mc:Ignorable="w14 w15 w16se w16cid w16 w16cex w16sdtdh w16du wp14">
   <w:body>
     <w:p>
       <w:pPr>
@@ -1517,22 +1517,11 @@
         </w:rPr>
         <w:t xml:space="preserve"> </w:t>
       </w:r>
-      <w:commentRangeStart w:id="0"/>
-      <w:r>
-        <w:rPr>
-          <w:highlight w:val="white"/>
-        </w:rPr>
-        <w:t xml:space="preserve">6.42% with 23.28% </w:t>
-      </w:r>
-      <w:commentRangeEnd w:id="0"/>
-      <w:r>
-        <w:rPr>
-          <w:rStyle w:val="CommentReference"/>
-          <w:rFonts w:ascii="Times New Roman" w:eastAsia="Times New Roman" w:hAnsi="Times New Roman" w:cs="Times New Roman"/>
-          <w:kern w:val="0"/>
-          <w14:ligatures w14:val="none"/>
-        </w:rPr>
-        <w:commentReference w:id="0"/>
+      <w:r>
+        <w:rPr>
+          <w:highlight w:val="white"/>
+        </w:rPr>
+        <w:t xml:space="preserve">7.75% with 25% </w:t>
       </w:r>
       <w:r>
         <w:rPr>
@@ -2426,11 +2415,11 @@
       <w:pPr>
         <w:pStyle w:val="Heading2"/>
       </w:pPr>
-      <w:bookmarkStart w:id="1" w:name="_Toc171803946"/>
+      <w:bookmarkStart w:id="0" w:name="_Toc171803946"/>
       <w:r>
         <w:t>Study design</w:t>
       </w:r>
-      <w:bookmarkEnd w:id="1"/>
+      <w:bookmarkEnd w:id="0"/>
     </w:p>
     <w:p>
       <w:pPr>
@@ -3058,25 +3047,42 @@
         <w:t xml:space="preserve"> 2010)</w:t>
       </w:r>
       <w:r>
-        <w:t>. Source code is available on GitHub: https://github.com/yoavram-lab/Laland1995.</w:t>
+        <w:t xml:space="preserve">. Source code is available </w:t>
+      </w:r>
+      <w:r>
+        <w:t>at</w:t>
+      </w:r>
+      <w:r>
+        <w:t xml:space="preserve"> </w:t>
+      </w:r>
+      <w:hyperlink r:id="rId9" w:history="1">
+        <w:r>
+          <w:rPr>
+            <w:rStyle w:val="Hyperlink"/>
+          </w:rPr>
+          <w:t>https://github.com/yoavram-lab/Laland1995</w:t>
+        </w:r>
+      </w:hyperlink>
+      <w:r>
+        <w:t>.</w:t>
       </w:r>
     </w:p>
     <w:p>
       <w:pPr>
         <w:pStyle w:val="Heading2"/>
       </w:pPr>
-      <w:bookmarkStart w:id="2" w:name="_Toc147242182"/>
-      <w:bookmarkStart w:id="3" w:name="_Toc164785454"/>
-      <w:bookmarkStart w:id="4" w:name="_Toc171803947"/>
+      <w:bookmarkStart w:id="1" w:name="_Toc147242182"/>
+      <w:bookmarkStart w:id="2" w:name="_Toc164785454"/>
+      <w:bookmarkStart w:id="3" w:name="_Toc171803947"/>
       <w:r>
         <w:t>Familial d</w:t>
       </w:r>
       <w:r>
         <w:t>ata</w:t>
       </w:r>
+      <w:bookmarkEnd w:id="1"/>
       <w:bookmarkEnd w:id="2"/>
       <w:bookmarkEnd w:id="3"/>
-      <w:bookmarkEnd w:id="4"/>
     </w:p>
     <w:p>
       <w:r>
@@ -3671,7 +3677,7 @@
       <w:r>
         <w:t xml:space="preserve">. </w:t>
       </w:r>
-      <w:bookmarkStart w:id="5" w:name="_Toc171803948"/>
+      <w:bookmarkStart w:id="4" w:name="_Toc171803948"/>
     </w:p>
     <w:p>
       <w:pPr>
@@ -3824,7 +3830,7 @@
       <w:r>
         <w:t>odel</w:t>
       </w:r>
-      <w:bookmarkEnd w:id="5"/>
+      <w:bookmarkEnd w:id="4"/>
       <w:r>
         <w:t xml:space="preserve"> </w:t>
       </w:r>
@@ -4099,8 +4105,8 @@
       <w:r>
         <w:t>).</w:t>
       </w:r>
-      <w:bookmarkStart w:id="6" w:name="_heading=h.17dp8vu" w:colFirst="0" w:colLast="0"/>
-      <w:bookmarkEnd w:id="6"/>
+      <w:bookmarkStart w:id="5" w:name="_heading=h.17dp8vu" w:colFirst="0" w:colLast="0"/>
+      <w:bookmarkEnd w:id="5"/>
     </w:p>
     <w:p/>
     <w:p>
@@ -4109,92 +4115,92 @@
           <w:highlight w:val="white"/>
         </w:rPr>
       </w:pPr>
-      <w:bookmarkStart w:id="7" w:name="_heading=h.3rdcrjn" w:colFirst="0" w:colLast="0"/>
+      <w:bookmarkStart w:id="6" w:name="_heading=h.3rdcrjn" w:colFirst="0" w:colLast="0"/>
+      <w:bookmarkEnd w:id="6"/>
+      <w:r>
+        <w:t>Laland</w:t>
+      </w:r>
+      <w:r>
+        <w:t xml:space="preserve"> et al.</w:t>
+      </w:r>
+      <w:r>
+        <w:t xml:space="preserve"> </w:t>
+      </w:r>
+      <w:r>
+        <w:t xml:space="preserve">analysed the allele and phenotype equilibrium frequencies </w:t>
+      </w:r>
+      <w:r>
+        <w:t>assum</w:t>
+      </w:r>
+      <w:r>
+        <w:t xml:space="preserve">ing </w:t>
+      </w:r>
+      <w:r>
+        <w:t xml:space="preserve">that the ancestral human population </w:t>
+      </w:r>
+      <w:r>
+        <w:t>was CC (no genetic effect on handedness) and that h</w:t>
+      </w:r>
+      <w:r>
+        <w:t xml:space="preserve">andedness </w:t>
+      </w:r>
+      <w:r>
+        <w:t xml:space="preserve">in modern human </w:t>
+      </w:r>
+      <w:r>
+        <w:t xml:space="preserve">populations </w:t>
+      </w:r>
+      <w:r>
+        <w:t xml:space="preserve">is a </w:t>
+      </w:r>
+      <w:r>
+        <w:t xml:space="preserve">result </w:t>
+      </w:r>
+      <w:r>
+        <w:t xml:space="preserve">of </w:t>
+      </w:r>
+      <w:r>
+        <w:t xml:space="preserve">direct selection </w:t>
+      </w:r>
+      <w:r>
+        <w:t xml:space="preserve">on handedness </w:t>
+      </w:r>
+      <w:r>
+        <w:t xml:space="preserve">or </w:t>
+      </w:r>
+      <w:r>
+        <w:t xml:space="preserve">indirect selection on </w:t>
+      </w:r>
+      <w:r>
+        <w:t xml:space="preserve">alleles selected for another lateralized trait. The former suggests a fitness advantage to right-handers over left-handers while the latter implies a selective advantage for DD and DC genotypes </w:t>
+      </w:r>
+      <w:r>
+        <w:t xml:space="preserve">with a pleiotropic effect on </w:t>
+      </w:r>
+      <w:r>
+        <w:t>handedness</w:t>
+      </w:r>
+      <w:bookmarkStart w:id="7" w:name="_Ref159834016"/>
+      <w:bookmarkStart w:id="8" w:name="_Toc138175919"/>
+      <w:bookmarkStart w:id="9" w:name="_Toc143537945"/>
+      <w:r>
+        <w:t xml:space="preserve">. </w:t>
+      </w:r>
+      <w:r>
+        <w:t xml:space="preserve">The model </w:t>
+      </w:r>
+      <w:r>
+        <w:t xml:space="preserve">assumed no </w:t>
+      </w:r>
+      <w:r>
+        <w:t>sex differences both between male and female offspring and between parents</w:t>
+      </w:r>
+      <w:r>
+        <w:t xml:space="preserve">. </w:t>
+      </w:r>
       <w:bookmarkEnd w:id="7"/>
-      <w:r>
-        <w:t>Laland</w:t>
-      </w:r>
-      <w:r>
-        <w:t xml:space="preserve"> et al.</w:t>
-      </w:r>
-      <w:r>
-        <w:t xml:space="preserve"> </w:t>
-      </w:r>
-      <w:r>
-        <w:t xml:space="preserve">analysed the allele and phenotype equilibrium frequencies </w:t>
-      </w:r>
-      <w:r>
-        <w:t>assum</w:t>
-      </w:r>
-      <w:r>
-        <w:t xml:space="preserve">ing </w:t>
-      </w:r>
-      <w:r>
-        <w:t xml:space="preserve">that the ancestral human population </w:t>
-      </w:r>
-      <w:r>
-        <w:t>was CC (no genetic effect on handedness) and that h</w:t>
-      </w:r>
-      <w:r>
-        <w:t xml:space="preserve">andedness </w:t>
-      </w:r>
-      <w:r>
-        <w:t xml:space="preserve">in modern human </w:t>
-      </w:r>
-      <w:r>
-        <w:t xml:space="preserve">populations </w:t>
-      </w:r>
-      <w:r>
-        <w:t xml:space="preserve">is a </w:t>
-      </w:r>
-      <w:r>
-        <w:t xml:space="preserve">result </w:t>
-      </w:r>
-      <w:r>
-        <w:t xml:space="preserve">of </w:t>
-      </w:r>
-      <w:r>
-        <w:t xml:space="preserve">direct selection </w:t>
-      </w:r>
-      <w:r>
-        <w:t xml:space="preserve">on handedness </w:t>
-      </w:r>
-      <w:r>
-        <w:t xml:space="preserve">or </w:t>
-      </w:r>
-      <w:r>
-        <w:t xml:space="preserve">indirect selection on </w:t>
-      </w:r>
-      <w:r>
-        <w:t xml:space="preserve">alleles selected for another lateralized trait. The former suggests a fitness advantage to right-handers over left-handers while the latter implies a selective advantage for DD and DC genotypes </w:t>
-      </w:r>
-      <w:r>
-        <w:t xml:space="preserve">with a pleiotropic effect on </w:t>
-      </w:r>
-      <w:r>
-        <w:t>handedness</w:t>
-      </w:r>
-      <w:bookmarkStart w:id="8" w:name="_Ref159834016"/>
-      <w:bookmarkStart w:id="9" w:name="_Toc138175919"/>
-      <w:bookmarkStart w:id="10" w:name="_Toc143537945"/>
-      <w:r>
-        <w:t xml:space="preserve">. </w:t>
-      </w:r>
-      <w:r>
-        <w:t xml:space="preserve">The model </w:t>
-      </w:r>
-      <w:r>
-        <w:t xml:space="preserve">assumed no </w:t>
-      </w:r>
-      <w:r>
-        <w:t>sex differences both between male and female offspring and between parents</w:t>
-      </w:r>
-      <w:r>
-        <w:t xml:space="preserve">. </w:t>
-      </w:r>
       <w:bookmarkEnd w:id="8"/>
       <w:bookmarkEnd w:id="9"/>
-      <w:bookmarkEnd w:id="10"/>
       <w:r>
         <w:t>The</w:t>
       </w:r>
@@ -4421,9 +4427,9 @@
         <w:t xml:space="preserve"> (eq. 3 in Laland et al. (1995)):</w:t>
       </w:r>
     </w:p>
-    <w:bookmarkStart w:id="11" w:name="_heading=h.26in1rg" w:colFirst="0" w:colLast="0"/>
-    <w:bookmarkStart w:id="12" w:name="_Toc138175920"/>
-    <w:bookmarkEnd w:id="11"/>
+    <w:bookmarkStart w:id="10" w:name="_heading=h.26in1rg" w:colFirst="0" w:colLast="0"/>
+    <w:bookmarkStart w:id="11" w:name="_Toc138175920"/>
+    <w:bookmarkEnd w:id="10"/>
     <w:p>
       <w:pPr>
         <w:rPr>
@@ -4688,11 +4694,11 @@
           </m:f>
         </m:oMath>
       </m:oMathPara>
-      <w:bookmarkStart w:id="13" w:name="_Toc138155260"/>
-      <w:bookmarkStart w:id="14" w:name="_Toc138175921"/>
+      <w:bookmarkStart w:id="12" w:name="_Toc138155260"/>
+      <w:bookmarkStart w:id="13" w:name="_Toc138175921"/>
+      <w:bookmarkEnd w:id="11"/>
       <w:bookmarkEnd w:id="12"/>
       <w:bookmarkEnd w:id="13"/>
-      <w:bookmarkEnd w:id="14"/>
     </w:p>
     <w:p>
       <w:pPr>
@@ -4700,8 +4706,8 @@
           <w:highlight w:val="white"/>
         </w:rPr>
       </w:pPr>
-      <w:bookmarkStart w:id="15" w:name="_heading=h.lnxbz9" w:colFirst="0" w:colLast="0"/>
-      <w:bookmarkEnd w:id="15"/>
+      <w:bookmarkStart w:id="14" w:name="_heading=h.lnxbz9" w:colFirst="0" w:colLast="0"/>
+      <w:bookmarkEnd w:id="14"/>
       <w:r>
         <w:rPr>
           <w:highlight w:val="white"/>
@@ -4745,9 +4751,9 @@
         <w:t>) is:</w:t>
       </w:r>
     </w:p>
-    <w:bookmarkStart w:id="16" w:name="_heading=h.35nkun2" w:colFirst="0" w:colLast="0"/>
-    <w:bookmarkStart w:id="17" w:name="_Ref160612813"/>
-    <w:bookmarkEnd w:id="16"/>
+    <w:bookmarkStart w:id="15" w:name="_heading=h.35nkun2" w:colFirst="0" w:colLast="0"/>
+    <w:bookmarkStart w:id="16" w:name="_Ref160612813"/>
+    <w:bookmarkEnd w:id="15"/>
     <w:p>
       <w:pPr>
         <w:jc w:val="center"/>
@@ -4825,9 +4831,9 @@
             </m:r>
           </m:sub>
         </m:sSub>
-        <w:bookmarkStart w:id="18" w:name="_heading=h.1ksv4uv" w:colFirst="0" w:colLast="0"/>
+        <w:bookmarkStart w:id="17" w:name="_heading=h.1ksv4uv" w:colFirst="0" w:colLast="0"/>
+        <w:bookmarkEnd w:id="16"/>
         <w:bookmarkEnd w:id="17"/>
-        <w:bookmarkEnd w:id="18"/>
         <m:r>
           <w:rPr>
             <w:rFonts w:ascii="Cambria Math" w:hAnsi="Cambria Math"/>
@@ -4920,7 +4926,7 @@
         </w:rPr>
         <w:t>, the corresponding equilibria are given by</w:t>
       </w:r>
-      <w:bookmarkStart w:id="19" w:name="_Toc138175922"/>
+      <w:bookmarkStart w:id="18" w:name="_Toc138175922"/>
       <w:r>
         <w:rPr>
           <w:highlight w:val="white"/>
@@ -5065,8 +5071,8 @@
         </m:oMath>
       </m:oMathPara>
     </w:p>
-    <w:bookmarkStart w:id="20" w:name="_heading=h.44sinio" w:colFirst="0" w:colLast="0"/>
-    <w:bookmarkEnd w:id="20"/>
+    <w:bookmarkStart w:id="19" w:name="_heading=h.44sinio" w:colFirst="0" w:colLast="0"/>
+    <w:bookmarkEnd w:id="19"/>
     <w:p>
       <w:pPr>
         <w:jc w:val="center"/>
@@ -5147,7 +5153,7 @@
           </m:den>
         </m:f>
       </m:oMath>
-      <w:bookmarkEnd w:id="19"/>
+      <w:bookmarkEnd w:id="18"/>
       <w:r>
         <w:rPr>
           <w:color w:val="000000"/>
@@ -5155,18 +5161,18 @@
         </w:rPr>
         <w:t xml:space="preserve"> </w:t>
       </w:r>
-      <w:bookmarkStart w:id="21" w:name="_Toc138155261"/>
-      <w:bookmarkStart w:id="22" w:name="_Toc138175923"/>
+      <w:bookmarkStart w:id="20" w:name="_Toc138155261"/>
+      <w:bookmarkStart w:id="21" w:name="_Toc138175923"/>
       <w:r>
         <w:rPr>
           <w:highlight w:val="white"/>
         </w:rPr>
         <w:t xml:space="preserve"> </w:t>
       </w:r>
-      <w:bookmarkStart w:id="23" w:name="_heading=h.2jxsxqh" w:colFirst="0" w:colLast="0"/>
+      <w:bookmarkStart w:id="22" w:name="_heading=h.2jxsxqh" w:colFirst="0" w:colLast="0"/>
+      <w:bookmarkEnd w:id="20"/>
       <w:bookmarkEnd w:id="21"/>
       <w:bookmarkEnd w:id="22"/>
-      <w:bookmarkEnd w:id="23"/>
       <w:r>
         <w:t xml:space="preserve"> </w:t>
       </w:r>
@@ -5260,8 +5266,8 @@
         </w:rPr>
         <w:t xml:space="preserve"> in</w:t>
       </w:r>
-      <w:bookmarkStart w:id="24" w:name="_Toc146614811"/>
-      <w:bookmarkStart w:id="25" w:name="_Toc147242185"/>
+      <w:bookmarkStart w:id="23" w:name="_Toc146614811"/>
+      <w:bookmarkStart w:id="24" w:name="_Toc147242185"/>
       <w:r>
         <w:t xml:space="preserve"> </w:t>
       </w:r>
@@ -5289,15 +5295,15 @@
       <w:r>
         <w:t xml:space="preserve">. </w:t>
       </w:r>
-      <w:bookmarkStart w:id="26" w:name="_heading=h.z337ya" w:colFirst="0" w:colLast="0"/>
-      <w:bookmarkEnd w:id="26"/>
+      <w:bookmarkStart w:id="25" w:name="_heading=h.z337ya" w:colFirst="0" w:colLast="0"/>
+      <w:bookmarkEnd w:id="25"/>
     </w:p>
     <w:p>
       <w:pPr>
         <w:pStyle w:val="Heading2"/>
       </w:pPr>
-      <w:bookmarkStart w:id="27" w:name="_Toc164785456"/>
-      <w:bookmarkStart w:id="28" w:name="_Toc171803949"/>
+      <w:bookmarkStart w:id="26" w:name="_Toc164785456"/>
+      <w:bookmarkStart w:id="27" w:name="_Toc171803949"/>
       <w:r>
         <w:t>Adjust</w:t>
       </w:r>
@@ -5307,10 +5313,10 @@
       <w:r>
         <w:t xml:space="preserve"> for criterion shift</w:t>
       </w:r>
+      <w:bookmarkEnd w:id="23"/>
       <w:bookmarkEnd w:id="24"/>
-      <w:bookmarkEnd w:id="25"/>
+      <w:bookmarkEnd w:id="26"/>
       <w:bookmarkEnd w:id="27"/>
-      <w:bookmarkEnd w:id="28"/>
     </w:p>
     <w:p>
       <w:r>
@@ -12653,16 +12659,16 @@
           </m:d>
         </m:oMath>
       </m:oMathPara>
-      <w:bookmarkStart w:id="29" w:name="_heading=h.946d4ub568b3" w:colFirst="0" w:colLast="0"/>
-      <w:bookmarkStart w:id="30" w:name="_heading=h.w5xsanaoc6pc" w:colFirst="0" w:colLast="0"/>
-      <w:bookmarkStart w:id="31" w:name="_heading=h.7o9f8wsh5lb5" w:colFirst="0" w:colLast="0"/>
-      <w:bookmarkStart w:id="32" w:name="_heading=h.y6f45eon9ldk" w:colFirst="0" w:colLast="0"/>
-      <w:bookmarkStart w:id="33" w:name="_heading=h.k8wbkzes7q9n" w:colFirst="0" w:colLast="0"/>
+      <w:bookmarkStart w:id="28" w:name="_heading=h.946d4ub568b3" w:colFirst="0" w:colLast="0"/>
+      <w:bookmarkStart w:id="29" w:name="_heading=h.w5xsanaoc6pc" w:colFirst="0" w:colLast="0"/>
+      <w:bookmarkStart w:id="30" w:name="_heading=h.7o9f8wsh5lb5" w:colFirst="0" w:colLast="0"/>
+      <w:bookmarkStart w:id="31" w:name="_heading=h.y6f45eon9ldk" w:colFirst="0" w:colLast="0"/>
+      <w:bookmarkStart w:id="32" w:name="_heading=h.k8wbkzes7q9n" w:colFirst="0" w:colLast="0"/>
+      <w:bookmarkEnd w:id="28"/>
       <w:bookmarkEnd w:id="29"/>
       <w:bookmarkEnd w:id="30"/>
       <w:bookmarkEnd w:id="31"/>
       <w:bookmarkEnd w:id="32"/>
-      <w:bookmarkEnd w:id="33"/>
     </w:p>
     <w:p>
       <w:pPr>
@@ -17130,13 +17136,7 @@
           <w:rPr>
             <w:rFonts w:ascii="Cambria Math" w:hAnsi="Cambria Math"/>
           </w:rPr>
-          <m:t>=</m:t>
-        </m:r>
-        <m:r>
-          <w:rPr>
-            <w:rFonts w:ascii="Cambria Math" w:hAnsi="Cambria Math"/>
-          </w:rPr>
-          <m:t>1-t, p</m:t>
+          <m:t>=1-t, p</m:t>
         </m:r>
         <m:d>
           <m:dPr>
@@ -19437,14 +19437,14 @@
       <w:pPr>
         <w:pStyle w:val="Heading2"/>
       </w:pPr>
-      <w:bookmarkStart w:id="34" w:name="_Toc164785457"/>
-      <w:bookmarkStart w:id="35" w:name="_Toc171803950"/>
+      <w:bookmarkStart w:id="33" w:name="_Toc164785457"/>
+      <w:bookmarkStart w:id="34" w:name="_Toc171803950"/>
       <w:r>
         <w:lastRenderedPageBreak/>
         <w:t>Likelihood function</w:t>
       </w:r>
+      <w:bookmarkEnd w:id="33"/>
       <w:bookmarkEnd w:id="34"/>
-      <w:bookmarkEnd w:id="35"/>
     </w:p>
     <w:p>
       <w:r>
@@ -19724,8 +19724,8 @@
         <w:t xml:space="preserve">Without adjusting for criterion shift, the log-likelihood function is </w:t>
       </w:r>
     </w:p>
-    <w:bookmarkStart w:id="36" w:name="_heading=h.4i7ojhp" w:colFirst="0" w:colLast="0"/>
-    <w:bookmarkEnd w:id="36"/>
+    <w:bookmarkStart w:id="35" w:name="_heading=h.4i7ojhp" w:colFirst="0" w:colLast="0"/>
+    <w:bookmarkEnd w:id="35"/>
     <w:p>
       <w:pPr>
         <w:rPr>
@@ -23096,7 +23096,7 @@
       <w:r>
         <w:t>using eqs. 1-2.</w:t>
       </w:r>
-      <w:bookmarkStart w:id="37" w:name="_Toc147242188"/>
+      <w:bookmarkStart w:id="36" w:name="_Toc147242188"/>
     </w:p>
     <w:p>
       <w:pPr>
@@ -23105,8 +23105,8 @@
           <w:highlight w:val="white"/>
         </w:rPr>
       </w:pPr>
-      <w:bookmarkStart w:id="38" w:name="_Toc164785458"/>
-      <w:bookmarkStart w:id="39" w:name="_Toc171803951"/>
+      <w:bookmarkStart w:id="37" w:name="_Toc164785458"/>
+      <w:bookmarkStart w:id="38" w:name="_Toc171803951"/>
       <w:r>
         <w:rPr>
           <w:highlight w:val="white"/>
@@ -23114,9 +23114,9 @@
         <w:lastRenderedPageBreak/>
         <w:t>Statistical inference</w:t>
       </w:r>
+      <w:bookmarkEnd w:id="36"/>
       <w:bookmarkEnd w:id="37"/>
       <w:bookmarkEnd w:id="38"/>
-      <w:bookmarkEnd w:id="39"/>
     </w:p>
     <w:p>
       <w:pPr>
@@ -23256,10 +23256,10 @@
       <w:pPr>
         <w:pStyle w:val="Heading3"/>
       </w:pPr>
-      <w:bookmarkStart w:id="40" w:name="_Toc146614813"/>
-      <w:bookmarkStart w:id="41" w:name="_Toc147242189"/>
-      <w:bookmarkStart w:id="42" w:name="_Toc164785459"/>
-      <w:bookmarkStart w:id="43" w:name="_Toc171803952"/>
+      <w:bookmarkStart w:id="39" w:name="_Toc146614813"/>
+      <w:bookmarkStart w:id="40" w:name="_Toc147242189"/>
+      <w:bookmarkStart w:id="41" w:name="_Toc164785459"/>
+      <w:bookmarkStart w:id="42" w:name="_Toc171803952"/>
       <w:r>
         <w:t>Maximum</w:t>
       </w:r>
@@ -23275,10 +23275,10 @@
       <w:r>
         <w:t>stimation</w:t>
       </w:r>
+      <w:bookmarkEnd w:id="39"/>
       <w:bookmarkEnd w:id="40"/>
       <w:bookmarkEnd w:id="41"/>
       <w:bookmarkEnd w:id="42"/>
-      <w:bookmarkEnd w:id="43"/>
     </w:p>
     <w:p>
       <w:r>
@@ -23409,11 +23409,7 @@
         <w:t xml:space="preserve">chosen because </w:t>
       </w:r>
       <w:r>
-        <w:t xml:space="preserve">it does not require gradients of the target function. However, it does require an initial guess. </w:t>
-      </w:r>
-      <w:commentRangeStart w:id="44"/>
-      <w:r>
-        <w:t xml:space="preserve">To ensure that the result is robust to the initial guess, </w:t>
+        <w:t xml:space="preserve">it does not require gradients of the target function. However, it does require an initial guess. To ensure that the result is robust to the initial guess, </w:t>
       </w:r>
       <w:r>
         <w:t>we</w:t>
@@ -23421,15 +23417,8 @@
       <w:r>
         <w:t xml:space="preserve">  used 1,000 random guesses and selected the best result</w:t>
       </w:r>
-      <w:commentRangeEnd w:id="44"/>
-      <w:r>
-        <w:rPr>
-          <w:rStyle w:val="CommentReference"/>
-          <w:rFonts w:ascii="Times New Roman" w:eastAsia="Times New Roman" w:hAnsi="Times New Roman" w:cs="Times New Roman"/>
-          <w:kern w:val="0"/>
-          <w14:ligatures w14:val="none"/>
-        </w:rPr>
-        <w:commentReference w:id="44"/>
+      <w:r>
+        <w:t>; however, different initial guesses gave similar results</w:t>
       </w:r>
       <w:r>
         <w:t xml:space="preserve">. Second, </w:t>
@@ -23595,21 +23584,21 @@
       <w:pPr>
         <w:pStyle w:val="Heading3"/>
       </w:pPr>
-      <w:bookmarkStart w:id="45" w:name="_Toc164785460"/>
-      <w:bookmarkStart w:id="46" w:name="_Toc171803953"/>
+      <w:bookmarkStart w:id="43" w:name="_Toc164785460"/>
+      <w:bookmarkStart w:id="44" w:name="_Toc171803953"/>
       <w:r>
         <w:t>Goodness-of-</w:t>
       </w:r>
-      <w:bookmarkStart w:id="47" w:name="_Toc146614814"/>
+      <w:bookmarkStart w:id="45" w:name="_Toc146614814"/>
       <w:r>
         <w:t>fit test</w:t>
       </w:r>
+      <w:bookmarkEnd w:id="43"/>
+      <w:bookmarkEnd w:id="44"/>
+      <w:r>
+        <w:t xml:space="preserve"> </w:t>
+      </w:r>
       <w:bookmarkEnd w:id="45"/>
-      <w:bookmarkEnd w:id="46"/>
-      <w:r>
-        <w:t xml:space="preserve"> </w:t>
-      </w:r>
-      <w:bookmarkEnd w:id="47"/>
     </w:p>
     <w:p>
       <w:pPr>
@@ -24943,23 +24932,13 @@
       <w:r>
         <w:t xml:space="preserve"> distribution using the </w:t>
       </w:r>
-      <w:proofErr w:type="gramStart"/>
       <w:r>
         <w:rPr>
           <w:i/>
           <w:iCs/>
           <w:lang w:val="en-US"/>
         </w:rPr>
-        <w:t>scipy.stats</w:t>
-      </w:r>
-      <w:proofErr w:type="gramEnd"/>
-      <w:r>
-        <w:rPr>
-          <w:i/>
-          <w:iCs/>
-          <w:lang w:val="en-US"/>
-        </w:rPr>
-        <w:t>.chi2</w:t>
+        <w:t>scipy.stats.chi2</w:t>
       </w:r>
       <w:r>
         <w:rPr>
@@ -25110,9 +25089,9 @@
       <w:pPr>
         <w:pStyle w:val="Heading2"/>
       </w:pPr>
-      <w:bookmarkStart w:id="48" w:name="_Toc147242192"/>
-      <w:bookmarkStart w:id="49" w:name="_Toc164785463"/>
-      <w:bookmarkStart w:id="50" w:name="_Toc171803955"/>
+      <w:bookmarkStart w:id="46" w:name="_Toc147242192"/>
+      <w:bookmarkStart w:id="47" w:name="_Toc164785463"/>
+      <w:bookmarkStart w:id="48" w:name="_Toc171803955"/>
       <w:r>
         <w:t>Scenario A: Estimati</w:t>
       </w:r>
@@ -25122,9 +25101,9 @@
       <w:r>
         <w:t xml:space="preserve"> and testing without adjustment</w:t>
       </w:r>
+      <w:bookmarkEnd w:id="46"/>
+      <w:bookmarkEnd w:id="47"/>
       <w:bookmarkEnd w:id="48"/>
-      <w:bookmarkEnd w:id="49"/>
-      <w:bookmarkEnd w:id="50"/>
     </w:p>
     <w:p>
       <w:pPr>
@@ -25311,8 +25290,8 @@
       <w:pPr>
         <w:pStyle w:val="Heading3"/>
       </w:pPr>
-      <w:bookmarkStart w:id="51" w:name="_Toc164785464"/>
-      <w:bookmarkStart w:id="52" w:name="_Toc171803956"/>
+      <w:bookmarkStart w:id="49" w:name="_Toc164785464"/>
+      <w:bookmarkStart w:id="50" w:name="_Toc171803956"/>
       <w:r>
         <w:t>Maximum</w:t>
       </w:r>
@@ -25331,8 +25310,8 @@
       <w:r>
         <w:t>stimation</w:t>
       </w:r>
-      <w:bookmarkEnd w:id="51"/>
-      <w:bookmarkEnd w:id="52"/>
+      <w:bookmarkEnd w:id="49"/>
+      <w:bookmarkEnd w:id="50"/>
     </w:p>
     <w:p>
       <w:r>
@@ -25831,9 +25810,9 @@
       <w:pPr>
         <w:pStyle w:val="Heading3"/>
       </w:pPr>
-      <w:bookmarkStart w:id="53" w:name="_heading=h.1pxezwc" w:colFirst="0" w:colLast="0"/>
-      <w:bookmarkStart w:id="54" w:name="_Toc147242194"/>
-      <w:bookmarkEnd w:id="53"/>
+      <w:bookmarkStart w:id="51" w:name="_heading=h.1pxezwc" w:colFirst="0" w:colLast="0"/>
+      <w:bookmarkStart w:id="52" w:name="_Toc147242194"/>
+      <w:bookmarkEnd w:id="51"/>
       <w:r>
         <w:rPr>
           <w:noProof/>
@@ -26051,22 +26030,22 @@
           </mc:Fallback>
         </mc:AlternateContent>
       </w:r>
-      <w:bookmarkStart w:id="55" w:name="_heading=h.1rvwp1q" w:colFirst="0" w:colLast="0"/>
-      <w:bookmarkStart w:id="56" w:name="_Toc164785465"/>
-      <w:bookmarkStart w:id="57" w:name="_Toc171803957"/>
+      <w:bookmarkStart w:id="53" w:name="_heading=h.1rvwp1q" w:colFirst="0" w:colLast="0"/>
+      <w:bookmarkStart w:id="54" w:name="_Toc164785465"/>
+      <w:bookmarkStart w:id="55" w:name="_Toc171803957"/>
+      <w:bookmarkEnd w:id="53"/>
+      <w:r>
+        <w:t>G</w:t>
+      </w:r>
+      <w:r>
+        <w:t>oodness-of-fit</w:t>
+      </w:r>
+      <w:bookmarkEnd w:id="54"/>
       <w:bookmarkEnd w:id="55"/>
       <w:r>
-        <w:t>G</w:t>
-      </w:r>
-      <w:r>
-        <w:t>oodness-of-fit</w:t>
-      </w:r>
-      <w:bookmarkEnd w:id="56"/>
-      <w:bookmarkEnd w:id="57"/>
-      <w:r>
         <w:t xml:space="preserve"> </w:t>
       </w:r>
-      <w:bookmarkEnd w:id="54"/>
+      <w:bookmarkEnd w:id="52"/>
       <w:r>
         <w:t>test</w:t>
       </w:r>
@@ -26712,9 +26691,9 @@
       <w:pPr>
         <w:pStyle w:val="Heading2"/>
       </w:pPr>
-      <w:bookmarkStart w:id="58" w:name="_Toc147242196"/>
-      <w:bookmarkStart w:id="59" w:name="_Toc164785467"/>
-      <w:bookmarkStart w:id="60" w:name="_Toc171803959"/>
+      <w:bookmarkStart w:id="56" w:name="_Toc147242196"/>
+      <w:bookmarkStart w:id="57" w:name="_Toc164785467"/>
+      <w:bookmarkStart w:id="58" w:name="_Toc171803959"/>
       <w:r>
         <w:lastRenderedPageBreak/>
         <w:t xml:space="preserve">Scenario B: Estimating </w:t>
@@ -26731,144 +26710,144 @@
       <w:r>
         <w:t xml:space="preserve"> testing with adjustment</w:t>
       </w:r>
+      <w:bookmarkEnd w:id="56"/>
+      <w:bookmarkEnd w:id="57"/>
       <w:bookmarkEnd w:id="58"/>
+    </w:p>
+    <w:p>
+      <w:r>
+        <w:t>In t</w:t>
+      </w:r>
+      <w:r>
+        <w:t xml:space="preserve">his </w:t>
+      </w:r>
+      <w:r>
+        <w:t>scenario,</w:t>
+      </w:r>
+      <w:r>
+        <w:t xml:space="preserve"> </w:t>
+      </w:r>
+      <w:r>
+        <w:t xml:space="preserve">we </w:t>
+      </w:r>
+      <w:r>
+        <w:t>estimat</w:t>
+      </w:r>
+      <w:r>
+        <w:t>e</w:t>
+      </w:r>
+      <w:r>
+        <w:t xml:space="preserve"> the model parameters without adjust</w:t>
+      </w:r>
+      <w:r>
+        <w:t>ing</w:t>
+      </w:r>
+      <w:r>
+        <w:t xml:space="preserve"> for criterion shift</w:t>
+      </w:r>
+      <w:r>
+        <w:t xml:space="preserve">, </w:t>
+      </w:r>
+      <w:r>
+        <w:t xml:space="preserve">as in scenario A, but </w:t>
+      </w:r>
+      <w:r>
+        <w:t xml:space="preserve">test for </w:t>
+      </w:r>
+      <w:r>
+        <w:rPr>
+          <w:highlight w:val="white"/>
+        </w:rPr>
+        <w:t>goodness-of-fit</w:t>
+      </w:r>
+      <w:r>
+        <w:t xml:space="preserve"> with </w:t>
+      </w:r>
+      <w:r>
+        <w:t xml:space="preserve">an </w:t>
+      </w:r>
+      <w:r>
+        <w:t xml:space="preserve">adjustment, </w:t>
+      </w:r>
+      <w:r>
+        <w:t xml:space="preserve">that is, using matrix </w:t>
+      </w:r>
+      <w:r>
+        <w:rPr>
+          <w:i/>
+          <w:iCs/>
+        </w:rPr>
+        <w:t>M</w:t>
+      </w:r>
+      <w:r>
+        <w:t xml:space="preserve"> </w:t>
+      </w:r>
+      <w:r>
+        <w:t xml:space="preserve">rather than </w:t>
+      </w:r>
+      <w:r>
+        <w:rPr>
+          <w:i/>
+          <w:iCs/>
+        </w:rPr>
+        <w:t>T</w:t>
+      </w:r>
+      <w:r>
+        <w:t xml:space="preserve">. </w:t>
+      </w:r>
+      <w:r>
+        <w:t xml:space="preserve">We therefore proceed directly to the results of the goodness-of-fit test, as MLE results </w:t>
+      </w:r>
+      <w:r>
+        <w:t>are the same as in Scenario A</w:t>
+      </w:r>
+      <w:r>
+        <w:t xml:space="preserve"> (</w:t>
+      </w:r>
+      <w:r>
+        <w:fldChar w:fldCharType="begin"/>
+      </w:r>
+      <w:r>
+        <w:instrText xml:space="preserve"> REF _Ref171957415 \h  \* MERGEFORMAT </w:instrText>
+      </w:r>
+      <w:r>
+        <w:fldChar w:fldCharType="separate"/>
+      </w:r>
+      <w:r>
+        <w:t xml:space="preserve">Figure </w:t>
+      </w:r>
+      <w:r>
+        <w:rPr>
+          <w:noProof/>
+        </w:rPr>
+        <w:t>2</w:t>
+      </w:r>
+      <w:r>
+        <w:fldChar w:fldCharType="end"/>
+      </w:r>
+      <w:r>
+        <w:t>)</w:t>
+      </w:r>
+      <w:r>
+        <w:t>.</w:t>
+      </w:r>
+    </w:p>
+    <w:p>
+      <w:pPr>
+        <w:pStyle w:val="Heading3"/>
+      </w:pPr>
+      <w:bookmarkStart w:id="59" w:name="_Toc164785468"/>
+      <w:bookmarkStart w:id="60" w:name="_Toc171803960"/>
+      <w:bookmarkStart w:id="61" w:name="_Toc147242197"/>
+      <w:r>
+        <w:t>G</w:t>
+      </w:r>
+      <w:r>
+        <w:t>oodness-of-fit</w:t>
+      </w:r>
       <w:bookmarkEnd w:id="59"/>
       <w:bookmarkEnd w:id="60"/>
-    </w:p>
-    <w:p>
-      <w:r>
-        <w:t>In t</w:t>
-      </w:r>
-      <w:r>
-        <w:t xml:space="preserve">his </w:t>
-      </w:r>
-      <w:r>
-        <w:t>scenario,</w:t>
-      </w:r>
-      <w:r>
-        <w:t xml:space="preserve"> </w:t>
-      </w:r>
-      <w:r>
-        <w:t xml:space="preserve">we </w:t>
-      </w:r>
-      <w:r>
-        <w:t>estimat</w:t>
-      </w:r>
-      <w:r>
-        <w:t>e</w:t>
-      </w:r>
-      <w:r>
-        <w:t xml:space="preserve"> the model parameters without adjust</w:t>
-      </w:r>
-      <w:r>
-        <w:t>ing</w:t>
-      </w:r>
-      <w:r>
-        <w:t xml:space="preserve"> for criterion shift</w:t>
-      </w:r>
-      <w:r>
-        <w:t xml:space="preserve">, </w:t>
-      </w:r>
-      <w:r>
-        <w:t xml:space="preserve">as in scenario A, but </w:t>
-      </w:r>
-      <w:r>
-        <w:t xml:space="preserve">test for </w:t>
-      </w:r>
-      <w:r>
-        <w:rPr>
-          <w:highlight w:val="white"/>
-        </w:rPr>
-        <w:t>goodness-of-fit</w:t>
-      </w:r>
-      <w:r>
-        <w:t xml:space="preserve"> with </w:t>
-      </w:r>
-      <w:r>
-        <w:t xml:space="preserve">an </w:t>
-      </w:r>
-      <w:r>
-        <w:t xml:space="preserve">adjustment, </w:t>
-      </w:r>
-      <w:r>
-        <w:t xml:space="preserve">that is, using matrix </w:t>
-      </w:r>
-      <w:r>
-        <w:rPr>
-          <w:i/>
-          <w:iCs/>
-        </w:rPr>
-        <w:t>M</w:t>
-      </w:r>
-      <w:r>
-        <w:t xml:space="preserve"> </w:t>
-      </w:r>
-      <w:r>
-        <w:t xml:space="preserve">rather than </w:t>
-      </w:r>
-      <w:r>
-        <w:rPr>
-          <w:i/>
-          <w:iCs/>
-        </w:rPr>
-        <w:t>T</w:t>
-      </w:r>
-      <w:r>
-        <w:t xml:space="preserve">. </w:t>
-      </w:r>
-      <w:r>
-        <w:t xml:space="preserve">We therefore proceed directly to the results of the goodness-of-fit test, as MLE results </w:t>
-      </w:r>
-      <w:r>
-        <w:t>are the same as in Scenario A</w:t>
-      </w:r>
-      <w:r>
-        <w:t xml:space="preserve"> (</w:t>
-      </w:r>
-      <w:r>
-        <w:fldChar w:fldCharType="begin"/>
-      </w:r>
-      <w:r>
-        <w:instrText xml:space="preserve"> REF _Ref171957415 \h  \* MERGEFORMAT </w:instrText>
-      </w:r>
-      <w:r>
-        <w:fldChar w:fldCharType="separate"/>
-      </w:r>
-      <w:r>
-        <w:t xml:space="preserve">Figure </w:t>
-      </w:r>
-      <w:r>
-        <w:rPr>
-          <w:noProof/>
-        </w:rPr>
-        <w:t>2</w:t>
-      </w:r>
-      <w:r>
-        <w:fldChar w:fldCharType="end"/>
-      </w:r>
-      <w:r>
-        <w:t>)</w:t>
-      </w:r>
-      <w:r>
-        <w:t>.</w:t>
-      </w:r>
-    </w:p>
-    <w:p>
-      <w:pPr>
-        <w:pStyle w:val="Heading3"/>
-      </w:pPr>
-      <w:bookmarkStart w:id="61" w:name="_Toc164785468"/>
-      <w:bookmarkStart w:id="62" w:name="_Toc171803960"/>
-      <w:bookmarkStart w:id="63" w:name="_Toc147242197"/>
-      <w:r>
-        <w:t>G</w:t>
-      </w:r>
-      <w:r>
-        <w:t>oodness-of-fit</w:t>
-      </w:r>
       <w:bookmarkEnd w:id="61"/>
-      <w:bookmarkEnd w:id="62"/>
-      <w:bookmarkEnd w:id="63"/>
       <w:r>
         <w:t xml:space="preserve"> test</w:t>
       </w:r>
@@ -27011,8 +26990,8 @@
       <w:r>
         <w:t xml:space="preserve">, which </w:t>
       </w:r>
-      <w:bookmarkStart w:id="64" w:name="_heading=h.23ckvvd" w:colFirst="0" w:colLast="0"/>
-      <w:bookmarkEnd w:id="64"/>
+      <w:bookmarkStart w:id="62" w:name="_heading=h.23ckvvd" w:colFirst="0" w:colLast="0"/>
+      <w:bookmarkEnd w:id="62"/>
       <w:r>
         <w:t xml:space="preserve">closley match </w:t>
       </w:r>
@@ -27133,7 +27112,7 @@
       </w:r>
     </w:p>
     <w:p>
-      <w:commentRangeStart w:id="65"/>
+      <w:commentRangeStart w:id="63"/>
       <w:r>
         <w:rPr>
           <w:rFonts w:ascii="Calibri" w:hAnsi="Calibri" w:cs="Calibri"/>
@@ -27239,7 +27218,7 @@
       <w:r>
         <w:t>G=44.43.</w:t>
       </w:r>
-      <w:commentRangeEnd w:id="65"/>
+      <w:commentRangeEnd w:id="63"/>
       <w:r>
         <w:rPr>
           <w:rStyle w:val="CommentReference"/>
@@ -27247,7 +27226,7 @@
           <w:kern w:val="0"/>
           <w14:ligatures w14:val="none"/>
         </w:rPr>
-        <w:commentReference w:id="65"/>
+        <w:commentReference w:id="63"/>
       </w:r>
     </w:p>
     <w:p>
@@ -27325,9 +27304,9 @@
       <w:r>
         <w:t>likeliy reflect numerical errors</w:t>
       </w:r>
-      <w:bookmarkStart w:id="66" w:name="_Toc147242198"/>
-      <w:bookmarkStart w:id="67" w:name="_Toc164785469"/>
-      <w:bookmarkStart w:id="68" w:name="_Toc171803961"/>
+      <w:bookmarkStart w:id="64" w:name="_Toc147242198"/>
+      <w:bookmarkStart w:id="65" w:name="_Toc164785469"/>
+      <w:bookmarkStart w:id="66" w:name="_Toc171803961"/>
       <w:r>
         <w:t>.</w:t>
       </w:r>
@@ -27337,116 +27316,116 @@
         </w:rPr>
         <w:t xml:space="preserve"> </w:t>
       </w:r>
+      <w:bookmarkEnd w:id="64"/>
+      <w:bookmarkEnd w:id="65"/>
       <w:bookmarkEnd w:id="66"/>
+    </w:p>
+    <w:p>
+      <w:r>
+        <w:lastRenderedPageBreak/>
+        <w:t>Thus, t</w:t>
+      </w:r>
+      <w:r>
+        <w:t>he</w:t>
+      </w:r>
+      <w:r>
+        <w:t xml:space="preserve"> results of Scenario B </w:t>
+      </w:r>
+      <w:r>
+        <w:t xml:space="preserve">closely </w:t>
+      </w:r>
+      <w:r>
+        <w:t xml:space="preserve">match </w:t>
+      </w:r>
+      <w:r>
+        <w:t>those reported by Laland</w:t>
+      </w:r>
+      <w:r>
+        <w:t xml:space="preserve"> et al</w:t>
+      </w:r>
+      <w:r>
+        <w:t xml:space="preserve">. First, </w:t>
+      </w:r>
+      <w:r>
+        <w:t xml:space="preserve">the </w:t>
+      </w:r>
+      <w:r>
+        <w:t>maximum</w:t>
+      </w:r>
+      <w:r>
+        <w:t>-</w:t>
+      </w:r>
+      <w:r>
+        <w:t xml:space="preserve">likelihood estimates without adjustment match to three decimal places.  Second, by adjusting the model predictions for a criterion shift before </w:t>
+      </w:r>
+      <w:r>
+        <w:t xml:space="preserve">the </w:t>
+      </w:r>
+      <w:r>
+        <w:t>goodness-of-fit</w:t>
+      </w:r>
+      <w:r>
+        <w:t xml:space="preserve"> test</w:t>
+      </w:r>
+      <w:r>
+        <w:t xml:space="preserve">, </w:t>
+      </w:r>
+      <w:r>
+        <w:t xml:space="preserve">our </w:t>
+      </w:r>
+      <w:r>
+        <w:t>analysis provided similar results to those reported by Laland</w:t>
+      </w:r>
+      <w:r>
+        <w:t xml:space="preserve"> et al</w:t>
+      </w:r>
+      <w:r>
+        <w:t>. Therefore, maximum</w:t>
+      </w:r>
+      <w:r>
+        <w:t>-</w:t>
+      </w:r>
+      <w:r>
+        <w:t xml:space="preserve">likelihood estimation without adjustment and goodness-of-fit testing with adjustment led to successful </w:t>
+      </w:r>
+      <w:r>
+        <w:t xml:space="preserve">reproduction </w:t>
+      </w:r>
+      <w:r>
+        <w:t xml:space="preserve">of </w:t>
+      </w:r>
+      <w:r>
+        <w:t xml:space="preserve">the analysis of </w:t>
+      </w:r>
+      <w:r>
+        <w:t>Laland</w:t>
+      </w:r>
+      <w:r>
+        <w:t xml:space="preserve"> et al.</w:t>
+      </w:r>
+      <w:r>
+        <w:t xml:space="preserve">, suggesting that this </w:t>
+      </w:r>
+      <w:r>
+        <w:t>Scenario B was applied by Laland et al</w:t>
+      </w:r>
+      <w:r>
+        <w:t xml:space="preserve">. </w:t>
+      </w:r>
+    </w:p>
+    <w:p>
+      <w:pPr>
+        <w:pStyle w:val="Heading2"/>
+      </w:pPr>
+      <w:bookmarkStart w:id="67" w:name="_Toc147242199"/>
+      <w:bookmarkStart w:id="68" w:name="_Toc164785470"/>
+      <w:bookmarkStart w:id="69" w:name="_Toc171803962"/>
+      <w:r>
+        <w:t>Scenario C: Estimating and testing with adjustment</w:t>
+      </w:r>
       <w:bookmarkEnd w:id="67"/>
       <w:bookmarkEnd w:id="68"/>
-    </w:p>
-    <w:p>
-      <w:r>
-        <w:lastRenderedPageBreak/>
-        <w:t>Thus, t</w:t>
-      </w:r>
-      <w:r>
-        <w:t>he</w:t>
-      </w:r>
-      <w:r>
-        <w:t xml:space="preserve"> results of Scenario B </w:t>
-      </w:r>
-      <w:r>
-        <w:t xml:space="preserve">closely </w:t>
-      </w:r>
-      <w:r>
-        <w:t xml:space="preserve">match </w:t>
-      </w:r>
-      <w:r>
-        <w:t>those reported by Laland</w:t>
-      </w:r>
-      <w:r>
-        <w:t xml:space="preserve"> et al</w:t>
-      </w:r>
-      <w:r>
-        <w:t xml:space="preserve">. First, </w:t>
-      </w:r>
-      <w:r>
-        <w:t xml:space="preserve">the </w:t>
-      </w:r>
-      <w:r>
-        <w:t>maximum</w:t>
-      </w:r>
-      <w:r>
-        <w:t>-</w:t>
-      </w:r>
-      <w:r>
-        <w:t xml:space="preserve">likelihood estimates without adjustment match to three decimal places.  Second, by adjusting the model predictions for a criterion shift before </w:t>
-      </w:r>
-      <w:r>
-        <w:t xml:space="preserve">the </w:t>
-      </w:r>
-      <w:r>
-        <w:t>goodness-of-fit</w:t>
-      </w:r>
-      <w:r>
-        <w:t xml:space="preserve"> test</w:t>
-      </w:r>
-      <w:r>
-        <w:t xml:space="preserve">, </w:t>
-      </w:r>
-      <w:r>
-        <w:t xml:space="preserve">our </w:t>
-      </w:r>
-      <w:r>
-        <w:t>analysis provided similar results to those reported by Laland</w:t>
-      </w:r>
-      <w:r>
-        <w:t xml:space="preserve"> et al</w:t>
-      </w:r>
-      <w:r>
-        <w:t>. Therefore, maximum</w:t>
-      </w:r>
-      <w:r>
-        <w:t>-</w:t>
-      </w:r>
-      <w:r>
-        <w:t xml:space="preserve">likelihood estimation without adjustment and goodness-of-fit testing with adjustment led to successful </w:t>
-      </w:r>
-      <w:r>
-        <w:t xml:space="preserve">reproduction </w:t>
-      </w:r>
-      <w:r>
-        <w:t xml:space="preserve">of </w:t>
-      </w:r>
-      <w:r>
-        <w:t xml:space="preserve">the analysis of </w:t>
-      </w:r>
-      <w:r>
-        <w:t>Laland</w:t>
-      </w:r>
-      <w:r>
-        <w:t xml:space="preserve"> et al.</w:t>
-      </w:r>
-      <w:r>
-        <w:t xml:space="preserve">, suggesting that this </w:t>
-      </w:r>
-      <w:r>
-        <w:t>Scenario B was applied by Laland et al</w:t>
-      </w:r>
-      <w:r>
-        <w:t xml:space="preserve">. </w:t>
-      </w:r>
-    </w:p>
-    <w:p>
-      <w:pPr>
-        <w:pStyle w:val="Heading2"/>
-      </w:pPr>
-      <w:bookmarkStart w:id="69" w:name="_Toc147242199"/>
-      <w:bookmarkStart w:id="70" w:name="_Toc164785470"/>
-      <w:bookmarkStart w:id="71" w:name="_Toc171803962"/>
-      <w:r>
-        <w:t>Scenario C: Estimating and testing with adjustment</w:t>
-      </w:r>
       <w:bookmarkEnd w:id="69"/>
-      <w:bookmarkEnd w:id="70"/>
-      <w:bookmarkEnd w:id="71"/>
     </w:p>
     <w:p>
       <w:r>
@@ -27571,9 +27550,9 @@
       <w:pPr>
         <w:pStyle w:val="Heading3"/>
       </w:pPr>
-      <w:bookmarkStart w:id="72" w:name="_Toc147242200"/>
-      <w:bookmarkStart w:id="73" w:name="_Toc164785471"/>
-      <w:bookmarkStart w:id="74" w:name="_Toc171803963"/>
+      <w:bookmarkStart w:id="70" w:name="_Toc147242200"/>
+      <w:bookmarkStart w:id="71" w:name="_Toc164785471"/>
+      <w:bookmarkStart w:id="72" w:name="_Toc171803963"/>
       <w:r>
         <w:t>Maximum</w:t>
       </w:r>
@@ -27589,9 +27568,9 @@
       <w:r>
         <w:t>stimation</w:t>
       </w:r>
+      <w:bookmarkEnd w:id="70"/>
+      <w:bookmarkEnd w:id="71"/>
       <w:bookmarkEnd w:id="72"/>
-      <w:bookmarkEnd w:id="73"/>
-      <w:bookmarkEnd w:id="74"/>
     </w:p>
     <w:p>
       <w:r>
@@ -28185,9 +28164,9 @@
       <w:pPr>
         <w:pStyle w:val="Heading3"/>
       </w:pPr>
-      <w:bookmarkStart w:id="75" w:name="_Toc164785472"/>
-      <w:bookmarkStart w:id="76" w:name="_Toc171803964"/>
-      <w:bookmarkStart w:id="77" w:name="_Toc147242201"/>
+      <w:bookmarkStart w:id="73" w:name="_Toc164785472"/>
+      <w:bookmarkStart w:id="74" w:name="_Toc171803964"/>
+      <w:bookmarkStart w:id="75" w:name="_Toc147242201"/>
       <w:r>
         <w:lastRenderedPageBreak/>
         <w:t>G</w:t>
@@ -28198,12 +28177,12 @@
       <w:r>
         <w:t>-of-fit</w:t>
       </w:r>
+      <w:bookmarkEnd w:id="73"/>
+      <w:bookmarkEnd w:id="74"/>
+      <w:r>
+        <w:t xml:space="preserve"> </w:t>
+      </w:r>
       <w:bookmarkEnd w:id="75"/>
-      <w:bookmarkEnd w:id="76"/>
-      <w:r>
-        <w:t xml:space="preserve"> </w:t>
-      </w:r>
-      <w:bookmarkEnd w:id="77"/>
       <w:r>
         <w:t>test</w:t>
       </w:r>
@@ -28710,8 +28689,8 @@
         </w:rPr>
         <w:t xml:space="preserve"> </w:t>
       </w:r>
-      <w:bookmarkStart w:id="78" w:name="_heading=h.2grqrue" w:colFirst="0" w:colLast="0"/>
-      <w:bookmarkEnd w:id="78"/>
+      <w:bookmarkStart w:id="76" w:name="_heading=h.2grqrue" w:colFirst="0" w:colLast="0"/>
+      <w:bookmarkEnd w:id="76"/>
       <w:r>
         <w:rPr>
           <w:rFonts w:ascii="Calibri" w:hAnsi="Calibri" w:cs="Calibri"/>
@@ -29173,8 +29152,8 @@
           <w:highlight w:val="white"/>
         </w:rPr>
       </w:pPr>
-      <w:bookmarkStart w:id="79" w:name="_Toc164785475"/>
-      <w:bookmarkStart w:id="80" w:name="_Toc171803967"/>
+      <w:bookmarkStart w:id="77" w:name="_Toc164785475"/>
+      <w:bookmarkStart w:id="78" w:name="_Toc171803967"/>
       <w:r>
         <w:rPr>
           <w:highlight w:val="white"/>
@@ -29187,8 +29166,8 @@
         </w:rPr>
         <w:t>findings</w:t>
       </w:r>
-      <w:bookmarkEnd w:id="79"/>
-      <w:bookmarkEnd w:id="80"/>
+      <w:bookmarkEnd w:id="77"/>
+      <w:bookmarkEnd w:id="78"/>
     </w:p>
     <w:p>
       <w:pPr>
@@ -30318,16 +30297,16 @@
           <w:highlight w:val="white"/>
         </w:rPr>
       </w:pPr>
-      <w:bookmarkStart w:id="81" w:name="_Toc164785476"/>
-      <w:bookmarkStart w:id="82" w:name="_Toc171803968"/>
+      <w:bookmarkStart w:id="79" w:name="_Toc164785476"/>
+      <w:bookmarkStart w:id="80" w:name="_Toc171803968"/>
       <w:r>
         <w:rPr>
           <w:highlight w:val="white"/>
         </w:rPr>
         <w:t>Implications</w:t>
       </w:r>
-      <w:bookmarkEnd w:id="81"/>
-      <w:bookmarkEnd w:id="82"/>
+      <w:bookmarkEnd w:id="79"/>
+      <w:bookmarkEnd w:id="80"/>
       <w:r>
         <w:rPr>
           <w:highlight w:val="white"/>
@@ -30479,7 +30458,7 @@
         </w:rPr>
         <w:t xml:space="preserve">, see </w:t>
       </w:r>
-      <w:hyperlink r:id="rId13" w:history="1">
+      <w:hyperlink r:id="rId14" w:history="1">
         <w:r>
           <w:rPr>
             <w:rStyle w:val="Hyperlink"/>
@@ -31103,8 +31082,8 @@
           <w:highlight w:val="white"/>
         </w:rPr>
       </w:pPr>
-      <w:bookmarkStart w:id="83" w:name="_Toc164785479"/>
-      <w:bookmarkStart w:id="84" w:name="_Toc171803971"/>
+      <w:bookmarkStart w:id="81" w:name="_Toc164785479"/>
+      <w:bookmarkStart w:id="82" w:name="_Toc171803971"/>
       <w:r>
         <w:rPr>
           <w:highlight w:val="white"/>
@@ -31123,8 +31102,8 @@
         </w:rPr>
         <w:t>irections</w:t>
       </w:r>
-      <w:bookmarkEnd w:id="83"/>
-      <w:bookmarkEnd w:id="84"/>
+      <w:bookmarkEnd w:id="81"/>
+      <w:bookmarkEnd w:id="82"/>
       <w:r>
         <w:rPr>
           <w:highlight w:val="white"/>
@@ -34406,7 +34385,7 @@
                     <pic:cNvPicPr preferRelativeResize="0"/>
                   </pic:nvPicPr>
                   <pic:blipFill>
-                    <a:blip r:embed="rId14"/>
+                    <a:blip r:embed="rId15"/>
                     <a:srcRect/>
                     <a:stretch>
                       <a:fillRect/>
@@ -34428,10 +34407,10 @@
           </wp:inline>
         </w:drawing>
       </w:r>
-      <w:bookmarkStart w:id="85" w:name="_Ref171864228"/>
+      <w:bookmarkStart w:id="83" w:name="_Ref171864228"/>
     </w:p>
     <w:p>
-      <w:bookmarkStart w:id="86" w:name="_Ref171970347"/>
+      <w:bookmarkStart w:id="84" w:name="_Ref171970347"/>
       <w:r>
         <w:rPr>
           <w:b/>
@@ -34475,8 +34454,8 @@
         </w:rPr>
         <w:fldChar w:fldCharType="end"/>
       </w:r>
-      <w:bookmarkEnd w:id="85"/>
-      <w:bookmarkEnd w:id="86"/>
+      <w:bookmarkEnd w:id="83"/>
+      <w:bookmarkEnd w:id="84"/>
       <w:r>
         <w:rPr>
           <w:b/>
@@ -34485,7 +34464,67 @@
         <w:t>. Study design.</w:t>
       </w:r>
       <w:r>
-        <w:t xml:space="preserve"> θ: model parameters, either ρ, α and β, or ρ and α when fixing β to zero. Model: transformation from </w:t>
+        <w:t xml:space="preserve"> θ: model parameters, either </w:t>
+      </w:r>
+      <w:r>
+        <w:rPr>
+          <w:i/>
+          <w:iCs/>
+        </w:rPr>
+        <w:t>ρ</w:t>
+      </w:r>
+      <w:r>
+        <w:t xml:space="preserve">, </w:t>
+      </w:r>
+      <w:r>
+        <w:rPr>
+          <w:i/>
+          <w:iCs/>
+        </w:rPr>
+        <w:t>α</w:t>
+      </w:r>
+      <w:r>
+        <w:t xml:space="preserve"> and </w:t>
+      </w:r>
+      <w:r>
+        <w:rPr>
+          <w:i/>
+          <w:iCs/>
+        </w:rPr>
+        <w:t>β</w:t>
+      </w:r>
+      <w:r>
+        <w:t xml:space="preserve">, or </w:t>
+      </w:r>
+      <w:r>
+        <w:rPr>
+          <w:i/>
+          <w:iCs/>
+        </w:rPr>
+        <w:t>ρ</w:t>
+      </w:r>
+      <w:r>
+        <w:t xml:space="preserve"> and </w:t>
+      </w:r>
+      <w:r>
+        <w:rPr>
+          <w:i/>
+          <w:iCs/>
+        </w:rPr>
+        <w:t>α</w:t>
+      </w:r>
+      <w:r>
+        <w:t xml:space="preserve"> when fixing </w:t>
+      </w:r>
+      <w:r>
+        <w:rPr>
+          <w:i/>
+          <w:iCs/>
+        </w:rPr>
+        <w:t>β</w:t>
+      </w:r>
+      <w:r>
+        <w:t xml:space="preserve"> to zero. Model: transformation from </w:t>
       </w:r>
       <w:r>
         <w:t>parameters</w:t>
@@ -34521,43 +34560,142 @@
         <w:t xml:space="preserve">) </w:t>
       </w:r>
       <w:r>
-        <w:t>and from θ to F</w:t>
-      </w:r>
-      <w:r>
-        <w:rPr>
+        <w:t xml:space="preserve">and from </w:t>
+      </w:r>
+      <w:r>
+        <w:rPr>
+          <w:i/>
+          <w:iCs/>
+        </w:rPr>
+        <w:t>θ</w:t>
+      </w:r>
+      <w:r>
+        <w:t xml:space="preserve"> to </w:t>
+      </w:r>
+      <w:r>
+        <w:rPr>
+          <w:i/>
+          <w:iCs/>
+        </w:rPr>
+        <w:t>F</w:t>
+      </w:r>
+      <w:r>
+        <w:rPr>
+          <w:i/>
+          <w:iCs/>
           <w:vertAlign w:val="subscript"/>
         </w:rPr>
         <w:t>DL</w:t>
       </w:r>
       <w:r>
-        <w:t xml:space="preserve"> using eqs. 1-2. MLE: parameter inference from data D by maximizing S</w:t>
-      </w:r>
-      <w:r>
-        <w:rPr>
+        <w:t xml:space="preserve"> using eqs. 1-2. MLE: parameter inference from data </w:t>
+      </w:r>
+      <w:r>
+        <w:t xml:space="preserve">D by maximizing </w:t>
+      </w:r>
+      <w:r>
+        <w:rPr>
+          <w:i/>
+          <w:iCs/>
+        </w:rPr>
+        <w:t>S</w:t>
+      </w:r>
+      <w:r>
+        <w:rPr>
+          <w:i/>
+          <w:iCs/>
           <w:vertAlign w:val="subscript"/>
         </w:rPr>
         <w:t>T</w:t>
       </w:r>
       <w:r>
-        <w:t xml:space="preserve"> (eq. 5; scenario A and B) or S</w:t>
-      </w:r>
-      <w:r>
-        <w:rPr>
+        <w:t xml:space="preserve"> (eq. 5; scenario A and B) or </w:t>
+      </w:r>
+      <w:r>
+        <w:rPr>
+          <w:i/>
+          <w:iCs/>
+        </w:rPr>
+        <w:t>S</w:t>
+      </w:r>
+      <w:r>
+        <w:rPr>
+          <w:i/>
+          <w:iCs/>
           <w:vertAlign w:val="subscript"/>
         </w:rPr>
         <w:t>M</w:t>
       </w:r>
       <w:r>
-        <w:t xml:space="preserve"> (eq. 4; scenario C) using Nelder-Mead method. Adjust: transforming T to M to adjust for criterion shift using F</w:t>
-      </w:r>
-      <w:r>
-        <w:rPr>
+        <w:t xml:space="preserve"> (eq. 4; scenario C) using Nelder-Mead method. Adjust: transforming </w:t>
+      </w:r>
+      <w:r>
+        <w:rPr>
+          <w:i/>
+          <w:iCs/>
+        </w:rPr>
+        <w:t>T</w:t>
+      </w:r>
+      <w:r>
+        <w:t xml:space="preserve"> to </w:t>
+      </w:r>
+      <w:r>
+        <w:rPr>
+          <w:i/>
+          <w:iCs/>
+        </w:rPr>
+        <w:t>M</w:t>
+      </w:r>
+      <w:r>
+        <w:t xml:space="preserve"> to adjust for criterion shift using </w:t>
+      </w:r>
+      <w:r>
+        <w:rPr>
+          <w:i/>
+          <w:iCs/>
+        </w:rPr>
+        <w:t>F</w:t>
+      </w:r>
+      <w:r>
+        <w:rPr>
+          <w:i/>
+          <w:iCs/>
           <w:vertAlign w:val="subscript"/>
         </w:rPr>
         <w:t>DL</w:t>
       </w:r>
       <w:r>
-        <w:t xml:space="preserve"> and eq. 3 (M=PTO). Goodness-of-fit: comparing observations and model predictions, that is, T̂ in scenario A and M̂ in scenario B and C, using a G-test, which results in a G statistic and a p-value.</w:t>
+        <w:t xml:space="preserve"> and eq. 3 (</w:t>
+      </w:r>
+      <w:r>
+        <w:rPr>
+          <w:i/>
+          <w:iCs/>
+        </w:rPr>
+        <w:t>M=PTO</w:t>
+      </w:r>
+      <w:r>
+        <w:t xml:space="preserve">). Goodness-of-fit: comparing observations and model predictions, that is, </w:t>
+      </w:r>
+      <w:r>
+        <w:rPr>
+          <w:i/>
+          <w:iCs/>
+        </w:rPr>
+        <w:t>T̂</w:t>
+      </w:r>
+      <w:r>
+        <w:t xml:space="preserve"> in scenario A and </w:t>
+      </w:r>
+      <w:r>
+        <w:rPr>
+          <w:i/>
+          <w:iCs/>
+        </w:rPr>
+        <w:t>M̂</w:t>
+      </w:r>
+      <w:r>
+        <w:t xml:space="preserve"> in scenario B and C, using a G-test, which results in a G statistic and a p-value.</w:t>
       </w:r>
     </w:p>
     <w:p>
@@ -34579,10 +34717,10 @@
         </w:rPr>
         <w:lastRenderedPageBreak/>
         <w:drawing>
-          <wp:inline distT="0" distB="0" distL="0" distR="0" wp14:anchorId="0C1DA57C" wp14:editId="55E79E49">
-            <wp:extent cx="2501844" cy="2520000"/>
-            <wp:effectExtent l="0" t="0" r="635" b="0"/>
-            <wp:docPr id="2042946761" name="image2.png"/>
+          <wp:inline distT="0" distB="0" distL="0" distR="0" wp14:anchorId="04EA4F93" wp14:editId="4344AE89">
+            <wp:extent cx="2805883" cy="2700000"/>
+            <wp:effectExtent l="0" t="0" r="1270" b="5715"/>
+            <wp:docPr id="238713989" name="Picture 4"/>
             <wp:cNvGraphicFramePr>
               <a:graphicFrameLocks xmlns:a="http://schemas.openxmlformats.org/drawingml/2006/main" noChangeAspect="1"/>
             </wp:cNvGraphicFramePr>
@@ -34590,11 +34728,11 @@
               <a:graphicData uri="http://schemas.openxmlformats.org/drawingml/2006/picture">
                 <pic:pic xmlns:pic="http://schemas.openxmlformats.org/drawingml/2006/picture">
                   <pic:nvPicPr>
-                    <pic:cNvPr id="2042946761" name="image2.png"/>
-                    <pic:cNvPicPr preferRelativeResize="0"/>
+                    <pic:cNvPr id="238713989" name="Picture 238713989"/>
+                    <pic:cNvPicPr/>
                   </pic:nvPicPr>
                   <pic:blipFill>
-                    <a:blip r:embed="rId15" cstate="print">
+                    <a:blip r:embed="rId16">
                       <a:extLst>
                         <a:ext uri="{28A0092B-C50C-407E-A947-70E740481C1C}">
                           <a14:useLocalDpi xmlns:a14="http://schemas.microsoft.com/office/drawing/2010/main" val="0"/>
@@ -34608,12 +34746,11 @@
                   <pic:spPr>
                     <a:xfrm>
                       <a:off x="0" y="0"/>
-                      <a:ext cx="2501844" cy="2520000"/>
+                      <a:ext cx="2805883" cy="2700000"/>
                     </a:xfrm>
                     <a:prstGeom prst="rect">
                       <a:avLst/>
                     </a:prstGeom>
-                    <a:ln/>
                   </pic:spPr>
                 </pic:pic>
               </a:graphicData>
@@ -34623,14 +34760,13 @@
       </w:r>
       <w:r>
         <w:rPr>
-          <w:rFonts w:ascii="Calibri" w:hAnsi="Calibri" w:cs="Calibri"/>
           <w:noProof/>
         </w:rPr>
         <w:drawing>
-          <wp:inline distT="0" distB="0" distL="0" distR="0" wp14:anchorId="1E5C17CA" wp14:editId="4E096504">
-            <wp:extent cx="2572916" cy="2520000"/>
-            <wp:effectExtent l="0" t="0" r="5715" b="0"/>
-            <wp:docPr id="2042946762" name="image1.png" descr="A diagram of a function&#10;&#10;Description automatically generated"/>
+          <wp:inline distT="0" distB="0" distL="0" distR="0" wp14:anchorId="30AA2604" wp14:editId="3E282FE0">
+            <wp:extent cx="2814231" cy="2700000"/>
+            <wp:effectExtent l="0" t="0" r="5715" b="5715"/>
+            <wp:docPr id="1574188551" name="Picture 5"/>
             <wp:cNvGraphicFramePr>
               <a:graphicFrameLocks xmlns:a="http://schemas.openxmlformats.org/drawingml/2006/main" noChangeAspect="1"/>
             </wp:cNvGraphicFramePr>
@@ -34638,12 +34774,17 @@
               <a:graphicData uri="http://schemas.openxmlformats.org/drawingml/2006/picture">
                 <pic:pic xmlns:pic="http://schemas.openxmlformats.org/drawingml/2006/picture">
                   <pic:nvPicPr>
-                    <pic:cNvPr id="2042946762" name="image1.png" descr="A diagram of a function&#10;&#10;Description automatically generated"/>
-                    <pic:cNvPicPr preferRelativeResize="0"/>
+                    <pic:cNvPr id="1574188551" name="Picture 1574188551"/>
+                    <pic:cNvPicPr/>
                   </pic:nvPicPr>
                   <pic:blipFill>
-                    <a:blip r:embed="rId16"/>
-                    <a:srcRect/>
+                    <a:blip r:embed="rId17">
+                      <a:extLst>
+                        <a:ext uri="{28A0092B-C50C-407E-A947-70E740481C1C}">
+                          <a14:useLocalDpi xmlns:a14="http://schemas.microsoft.com/office/drawing/2010/main" val="0"/>
+                        </a:ext>
+                      </a:extLst>
+                    </a:blip>
                     <a:stretch>
                       <a:fillRect/>
                     </a:stretch>
@@ -34651,12 +34792,11 @@
                   <pic:spPr>
                     <a:xfrm>
                       <a:off x="0" y="0"/>
-                      <a:ext cx="2572916" cy="2520000"/>
+                      <a:ext cx="2814231" cy="2700000"/>
                     </a:xfrm>
                     <a:prstGeom prst="rect">
                       <a:avLst/>
                     </a:prstGeom>
-                    <a:ln/>
                   </pic:spPr>
                 </pic:pic>
               </a:graphicData>
@@ -34666,12 +34806,11 @@
       </w:r>
     </w:p>
     <w:p>
-      <w:bookmarkStart w:id="87" w:name="_Ref171957415"/>
+      <w:bookmarkStart w:id="85" w:name="_Ref171957415"/>
       <w:r>
         <w:rPr>
           <w:b/>
           <w:bCs/>
-          <w:highlight w:val="yellow"/>
         </w:rPr>
         <w:t xml:space="preserve">Figure </w:t>
       </w:r>
@@ -34679,7 +34818,6 @@
         <w:rPr>
           <w:b/>
           <w:bCs/>
-          <w:highlight w:val="yellow"/>
         </w:rPr>
         <w:fldChar w:fldCharType="begin"/>
       </w:r>
@@ -34687,7 +34825,6 @@
         <w:rPr>
           <w:b/>
           <w:bCs/>
-          <w:highlight w:val="yellow"/>
         </w:rPr>
         <w:instrText xml:space="preserve"> SEQ Figure \* ARABIC </w:instrText>
       </w:r>
@@ -34695,7 +34832,6 @@
         <w:rPr>
           <w:b/>
           <w:bCs/>
-          <w:highlight w:val="yellow"/>
         </w:rPr>
         <w:fldChar w:fldCharType="separate"/>
       </w:r>
@@ -34704,7 +34840,6 @@
           <w:b/>
           <w:bCs/>
           <w:noProof/>
-          <w:highlight w:val="yellow"/>
         </w:rPr>
         <w:t>2</w:t>
       </w:r>
@@ -34712,16 +34847,14 @@
         <w:rPr>
           <w:b/>
           <w:bCs/>
-          <w:highlight w:val="yellow"/>
         </w:rPr>
         <w:fldChar w:fldCharType="end"/>
       </w:r>
-      <w:bookmarkEnd w:id="87"/>
+      <w:bookmarkEnd w:id="85"/>
       <w:r>
         <w:rPr>
           <w:b/>
           <w:bCs/>
-          <w:highlight w:val="yellow"/>
         </w:rPr>
         <w:t>.</w:t>
       </w:r>
@@ -34780,6 +34913,8 @@
       </w:r>
       <w:r>
         <w:rPr>
+          <w:i/>
+          <w:iCs/>
           <w:lang w:val="el-GR"/>
         </w:rPr>
         <w:t>β</w:t>
@@ -34812,7 +34947,13 @@
         <w:t>S3</w:t>
       </w:r>
       <w:r>
-        <w:t xml:space="preserve"> for the full model). Maximum-likelihood estimates, without adjustment (Scenario A and B, left panels, circles, dashed lines): </w:t>
+        <w:t xml:space="preserve"> for the full model). Maximum-likelihood estimates, without adjustment (Scenario A and B, </w:t>
+      </w:r>
+      <w:r>
+        <w:t>panels a-c</w:t>
+      </w:r>
+      <w:r>
+        <w:t xml:space="preserve">, circles, dashed lines): </w:t>
       </w:r>
       <m:oMath>
         <m:acc>
@@ -34871,7 +35012,13 @@
         <w:t xml:space="preserve"> with log-likelihood of -8826.793</w:t>
       </w:r>
       <w:r>
-        <w:t xml:space="preserve">; with adjustment (Scenario C, right panels, triangles, solid lines): </w:t>
+        <w:t xml:space="preserve">; with adjustment (Scenario C, </w:t>
+      </w:r>
+      <w:r>
+        <w:t>panels d-f</w:t>
+      </w:r>
+      <w:r>
+        <w:t xml:space="preserve">, triangles, solid lines): </w:t>
       </w:r>
       <m:oMath>
         <m:acc>
@@ -34945,7 +35092,19 @@
         <w:rPr>
           <w:bCs/>
         </w:rPr>
-        <w:t>Diagonal panels:</w:t>
+        <w:t>Diagonal panels</w:t>
+      </w:r>
+      <w:r>
+        <w:rPr>
+          <w:bCs/>
+        </w:rPr>
+        <w:t xml:space="preserve"> (a, b, d, e)</w:t>
+      </w:r>
+      <w:r>
+        <w:rPr>
+          <w:bCs/>
+        </w:rPr>
+        <w:t>:</w:t>
       </w:r>
       <w:r>
         <w:rPr>
@@ -34963,27 +35122,28 @@
         <w:t>2</w:t>
       </w:r>
       <w:r>
-        <w:t xml:space="preserve"> combinations of </w:t>
-      </w:r>
-      <m:oMath>
-        <m:r>
-          <w:rPr>
-            <w:rFonts w:ascii="Cambria Math" w:hAnsi="Cambria Math"/>
-          </w:rPr>
-          <m:t xml:space="preserve">ρ  </m:t>
-        </m:r>
-      </m:oMath>
+        <w:t xml:space="preserve"> combinations of</w:t>
+      </w:r>
+      <w:r>
+        <w:t xml:space="preserve"> </w:t>
+      </w:r>
+      <w:r>
+        <w:rPr>
+          <w:i/>
+          <w:iCs/>
+        </w:rPr>
+        <w:t>ρ</w:t>
+      </w:r>
       <w:r>
         <w:t xml:space="preserve"> and </w:t>
       </w:r>
-      <m:oMath>
-        <m:r>
-          <w:rPr>
-            <w:rFonts w:ascii="Cambria Math" w:hAnsi="Cambria Math"/>
-          </w:rPr>
-          <m:t>α</m:t>
-        </m:r>
-      </m:oMath>
+      <w:r>
+        <w:rPr>
+          <w:i/>
+          <w:iCs/>
+        </w:rPr>
+        <w:t>α</w:t>
+      </w:r>
       <w:r>
         <w:t xml:space="preserve">). </w:t>
       </w:r>
@@ -34996,6 +35156,13 @@
       </w:r>
       <w:r>
         <w:rPr>
+          <w:bCs/>
+          <w:lang w:val="en-US"/>
+        </w:rPr>
+        <w:t xml:space="preserve"> (c, f)</w:t>
+      </w:r>
+      <w:r>
+        <w:rPr>
           <w:b/>
         </w:rPr>
         <w:t>:</w:t>
@@ -35061,9 +35228,9 @@
         <w:lastRenderedPageBreak/>
         <w:t>Tables</w:t>
       </w:r>
-      <w:bookmarkStart w:id="88" w:name="_Toc161849383"/>
-      <w:bookmarkStart w:id="89" w:name="_Toc162276022"/>
-      <w:bookmarkStart w:id="90" w:name="_Toc171803984"/>
+      <w:bookmarkStart w:id="86" w:name="_Toc161849383"/>
+      <w:bookmarkStart w:id="87" w:name="_Toc162276022"/>
+      <w:bookmarkStart w:id="88" w:name="_Toc171803984"/>
     </w:p>
     <w:p>
       <w:pPr>
@@ -35073,7 +35240,7 @@
           <w:lang w:val="en-US"/>
         </w:rPr>
       </w:pPr>
-      <w:bookmarkStart w:id="91" w:name="_Ref172120914"/>
+      <w:bookmarkStart w:id="89" w:name="_Ref172120914"/>
       <w:r>
         <w:rPr>
           <w:b/>
@@ -35129,7 +35296,7 @@
         </w:rPr>
         <w:fldChar w:fldCharType="end"/>
       </w:r>
-      <w:bookmarkEnd w:id="91"/>
+      <w:bookmarkEnd w:id="89"/>
       <w:r>
         <w:rPr>
           <w:b/>
@@ -35139,7 +35306,7 @@
         </w:rPr>
         <w:t xml:space="preserve">. </w:t>
       </w:r>
-      <w:bookmarkStart w:id="92" w:name="_Toc171803975"/>
+      <w:bookmarkStart w:id="90" w:name="_Toc171803975"/>
       <w:r>
         <w:rPr>
           <w:sz w:val="21"/>
@@ -35155,7 +35322,7 @@
         </w:rPr>
         <w:t>right- and left-handed offspring given parental phenotypes and assuming the D allele is fixed in the population.</w:t>
       </w:r>
-      <w:bookmarkEnd w:id="92"/>
+      <w:bookmarkEnd w:id="90"/>
       <w:r>
         <w:rPr>
           <w:sz w:val="21"/>
@@ -38589,9 +38756,9 @@
         </w:rPr>
         <w:t xml:space="preserve">Comparison of maximum-likelihood estimates to Laland et al. (1995). </w:t>
       </w:r>
+      <w:bookmarkEnd w:id="86"/>
+      <w:bookmarkEnd w:id="87"/>
       <w:bookmarkEnd w:id="88"/>
-      <w:bookmarkEnd w:id="89"/>
-      <w:bookmarkEnd w:id="90"/>
       <w:r>
         <w:rPr>
           <w:rFonts w:asciiTheme="minorHAnsi" w:eastAsia="Calibri" w:hAnsiTheme="minorHAnsi" w:cstheme="majorBidi"/>
@@ -41656,23 +41823,7 @@
       </w:r>
     </w:p>
     <w:p>
-      <w:pPr>
-        <w:spacing w:before="0" w:line="240" w:lineRule="auto"/>
-        <w:jc w:val="left"/>
-        <w:rPr>
-          <w:rFonts w:asciiTheme="majorBidi" w:hAnsiTheme="majorBidi"/>
-          <w:color w:val="000000"/>
-          <w:kern w:val="0"/>
-          <w14:ligatures w14:val="none"/>
-        </w:rPr>
-      </w:pPr>
-      <w:r>
-        <w:rPr>
-          <w:rFonts w:asciiTheme="majorBidi" w:hAnsiTheme="majorBidi"/>
-          <w:color w:val="000000"/>
-          <w:kern w:val="0"/>
-          <w14:ligatures w14:val="none"/>
-        </w:rPr>
+      <w:r>
         <w:t>** Value fixed at zero.</w:t>
       </w:r>
     </w:p>
@@ -41706,7 +41857,7 @@
           <w14:ligatures w14:val="standardContextual"/>
         </w:rPr>
       </w:pPr>
-      <w:bookmarkStart w:id="93" w:name="_Ref172122949"/>
+      <w:bookmarkStart w:id="91" w:name="_Ref172122949"/>
       <w:r>
         <w:rPr>
           <w:rFonts w:asciiTheme="minorHAnsi" w:eastAsia="Calibri" w:hAnsiTheme="minorHAnsi" w:cstheme="majorBidi"/>
@@ -41804,7 +41955,7 @@
         </w:rPr>
         <w:fldChar w:fldCharType="end"/>
       </w:r>
-      <w:bookmarkEnd w:id="93"/>
+      <w:bookmarkEnd w:id="91"/>
       <w:r>
         <w:rPr>
           <w:rFonts w:asciiTheme="minorHAnsi" w:eastAsia="Calibri" w:hAnsiTheme="minorHAnsi" w:cstheme="majorBidi"/>
@@ -48761,23 +48912,7 @@
             <w:shd w:val="clear" w:color="auto" w:fill="auto"/>
           </w:tcPr>
           <w:p>
-            <w:pPr>
-              <w:spacing w:before="0" w:line="240" w:lineRule="auto"/>
-              <w:jc w:val="left"/>
-              <w:rPr>
-                <w:rFonts w:asciiTheme="majorBidi" w:hAnsiTheme="majorBidi"/>
-                <w:color w:val="000000"/>
-                <w:kern w:val="0"/>
-                <w14:ligatures w14:val="none"/>
-              </w:rPr>
-            </w:pPr>
             <w:r>
-              <w:rPr>
-                <w:rFonts w:asciiTheme="majorBidi" w:hAnsiTheme="majorBidi"/>
-                <w:color w:val="000000"/>
-                <w:kern w:val="0"/>
-                <w14:ligatures w14:val="none"/>
-              </w:rPr>
               <w:t>* A significant difference between model and data at p=0.05.</w:t>
             </w:r>
           </w:p>
@@ -48804,12 +48939,12 @@
           <w:lang w:val="en-US"/>
         </w:rPr>
       </w:pPr>
-      <w:bookmarkStart w:id="94" w:name="bookmark=id.46r0co2" w:colFirst="0" w:colLast="0"/>
-      <w:bookmarkEnd w:id="94"/>
+      <w:bookmarkStart w:id="92" w:name="bookmark=id.46r0co2" w:colFirst="0" w:colLast="0"/>
+      <w:bookmarkEnd w:id="92"/>
     </w:p>
     <w:sectPr>
-      <w:footerReference w:type="even" r:id="rId17"/>
-      <w:footerReference w:type="default" r:id="rId18"/>
+      <w:footerReference w:type="even" r:id="rId18"/>
+      <w:footerReference w:type="default" r:id="rId19"/>
       <w:pgSz w:w="12240" w:h="15840"/>
       <w:pgMar w:top="1440" w:right="1440" w:bottom="1440" w:left="1440" w:header="708" w:footer="708" w:gutter="0"/>
       <w:cols w:space="708"/>
@@ -48820,38 +48955,8 @@
 </file>
 
 <file path=word/comments.xml><?xml version="1.0" encoding="utf-8"?>
-<w:comments xmlns:wpc="http://schemas.microsoft.com/office/word/2010/wordprocessingCanvas" xmlns:cx="http://schemas.microsoft.com/office/drawing/2014/chartex" xmlns:cx1="http://schemas.microsoft.com/office/drawing/2015/9/8/chartex" xmlns:cx2="http://schemas.microsoft.com/office/drawing/2015/10/21/chartex" xmlns:cx3="http://schemas.microsoft.com/office/drawing/2016/5/9/chartex" xmlns:cx4="http://schemas.microsoft.com/office/drawing/2016/5/10/chartex" xmlns:cx5="http://schemas.microsoft.com/office/drawing/2016/5/11/chartex" xmlns:cx6="http://schemas.microsoft.com/office/drawing/2016/5/12/chartex" xmlns:cx7="http://schemas.microsoft.com/office/drawing/2016/5/13/chartex" xmlns:cx8="http://schemas.microsoft.com/office/drawing/2016/5/14/chartex" xmlns:mc="http://schemas.openxmlformats.org/markup-compatibility/2006" xmlns:aink="http://schemas.microsoft.com/office/drawing/2016/ink" xmlns:am3d="http://schemas.microsoft.com/office/drawing/2017/model3d" xmlns:o="urn:schemas-microsoft-com:office:office" xmlns:oel="http://schemas.microsoft.com/office/2019/extlst" xmlns:r="http://schemas.openxmlformats.org/officeDocument/2006/relationships" xmlns:m="http://schemas.openxmlformats.org/officeDocument/2006/math" xmlns:v="urn:schemas-microsoft-com:vml" xmlns:wp14="http://schemas.microsoft.com/office/word/2010/wordprocessingDrawing" xmlns:wp="http://schemas.openxmlformats.org/drawingml/2006/wordprocessingDrawing" xmlns:w10="urn:schemas-microsoft-com:office:word" xmlns:w="http://schemas.openxmlformats.org/wordprocessingml/2006/main" xmlns:w14="http://schemas.microsoft.com/office/word/2010/wordml" xmlns:w15="http://schemas.microsoft.com/office/word/2012/wordml" xmlns:w16cex="http://schemas.microsoft.com/office/word/2018/wordml/cex" xmlns:w16cid="http://schemas.microsoft.com/office/word/2016/wordml/cid" xmlns:w16="http://schemas.microsoft.com/office/word/2018/wordml" xmlns:w16sdtdh="http://schemas.microsoft.com/office/word/2020/wordml/sdtdatahash" xmlns:w16se="http://schemas.microsoft.com/office/word/2015/wordml/symex" xmlns:wpg="http://schemas.microsoft.com/office/word/2010/wordprocessingGroup" xmlns:wpi="http://schemas.microsoft.com/office/word/2010/wordprocessingInk" xmlns:wne="http://schemas.microsoft.com/office/word/2006/wordml" xmlns:wps="http://schemas.microsoft.com/office/word/2010/wordprocessingShape" mc:Ignorable="w14 w15 w16se w16cid w16 w16cex w16sdtdh wp14">
-  <w:comment w:id="0" w:author="Tomer Oron" w:date="2024-07-20T11:29:00Z" w:initials="TO">
-    <w:p>
-      <w:pPr>
-        <w:pStyle w:val="CommentText"/>
-        <w:jc w:val="left"/>
-      </w:pPr>
-      <w:r>
-        <w:rPr>
-          <w:rStyle w:val="CommentReference"/>
-        </w:rPr>
-        <w:annotationRef/>
-      </w:r>
-      <w:r>
-        <w:t>That’s the MLE results. McManus’ model is 7.75% of humanity is left handed, 25% of the heterozygotes are left-handers.</w:t>
-      </w:r>
-    </w:p>
-  </w:comment>
-  <w:comment w:id="44" w:author="Yoav Ram" w:date="2024-07-15T08:03:00Z" w:initials="YR">
-    <w:p>
-      <w:r>
-        <w:rPr>
-          <w:rStyle w:val="CommentReference"/>
-        </w:rPr>
-        <w:annotationRef/>
-      </w:r>
-      <w:r>
-        <w:t>were the results different given different intial guesses?</w:t>
-      </w:r>
-    </w:p>
-  </w:comment>
-  <w:comment w:id="65" w:author="Tomer Oron" w:date="2024-07-20T18:09:00Z" w:initials="TO">
+<w:comments xmlns:wpc="http://schemas.microsoft.com/office/word/2010/wordprocessingCanvas" xmlns:cx="http://schemas.microsoft.com/office/drawing/2014/chartex" xmlns:cx1="http://schemas.microsoft.com/office/drawing/2015/9/8/chartex" xmlns:cx2="http://schemas.microsoft.com/office/drawing/2015/10/21/chartex" xmlns:cx3="http://schemas.microsoft.com/office/drawing/2016/5/9/chartex" xmlns:cx4="http://schemas.microsoft.com/office/drawing/2016/5/10/chartex" xmlns:cx5="http://schemas.microsoft.com/office/drawing/2016/5/11/chartex" xmlns:cx6="http://schemas.microsoft.com/office/drawing/2016/5/12/chartex" xmlns:cx7="http://schemas.microsoft.com/office/drawing/2016/5/13/chartex" xmlns:cx8="http://schemas.microsoft.com/office/drawing/2016/5/14/chartex" xmlns:mc="http://schemas.openxmlformats.org/markup-compatibility/2006" xmlns:aink="http://schemas.microsoft.com/office/drawing/2016/ink" xmlns:am3d="http://schemas.microsoft.com/office/drawing/2017/model3d" xmlns:o="urn:schemas-microsoft-com:office:office" xmlns:oel="http://schemas.microsoft.com/office/2019/extlst" xmlns:r="http://schemas.openxmlformats.org/officeDocument/2006/relationships" xmlns:m="http://schemas.openxmlformats.org/officeDocument/2006/math" xmlns:v="urn:schemas-microsoft-com:vml" xmlns:wp14="http://schemas.microsoft.com/office/word/2010/wordprocessingDrawing" xmlns:wp="http://schemas.openxmlformats.org/drawingml/2006/wordprocessingDrawing" xmlns:w10="urn:schemas-microsoft-com:office:word" xmlns:w="http://schemas.openxmlformats.org/wordprocessingml/2006/main" xmlns:w14="http://schemas.microsoft.com/office/word/2010/wordml" xmlns:w15="http://schemas.microsoft.com/office/word/2012/wordml" xmlns:w16cex="http://schemas.microsoft.com/office/word/2018/wordml/cex" xmlns:w16cid="http://schemas.microsoft.com/office/word/2016/wordml/cid" xmlns:w16="http://schemas.microsoft.com/office/word/2018/wordml" xmlns:w16du="http://schemas.microsoft.com/office/word/2023/wordml/word16du" xmlns:w16sdtdh="http://schemas.microsoft.com/office/word/2020/wordml/sdtdatahash" xmlns:w16se="http://schemas.microsoft.com/office/word/2015/wordml/symex" xmlns:wpg="http://schemas.microsoft.com/office/word/2010/wordprocessingGroup" xmlns:wpi="http://schemas.microsoft.com/office/word/2010/wordprocessingInk" xmlns:wne="http://schemas.microsoft.com/office/word/2006/wordml" xmlns:wps="http://schemas.microsoft.com/office/word/2010/wordprocessingShape" mc:Ignorable="w14 w15 w16se w16cid w16 w16cex w16sdtdh w16du wp14">
+  <w:comment w:id="63" w:author="Tomer Oron" w:date="2024-07-20T18:09:00Z" w:initials="TO">
     <w:p>
       <w:pPr>
         <w:pStyle w:val="CommentText"/>
@@ -48876,31 +48981,25 @@
 </file>
 
 <file path=word/commentsExtended.xml><?xml version="1.0" encoding="utf-8"?>
-<w15:commentsEx xmlns:wpc="http://schemas.microsoft.com/office/word/2010/wordprocessingCanvas" xmlns:cx="http://schemas.microsoft.com/office/drawing/2014/chartex" xmlns:cx1="http://schemas.microsoft.com/office/drawing/2015/9/8/chartex" xmlns:cx2="http://schemas.microsoft.com/office/drawing/2015/10/21/chartex" xmlns:cx3="http://schemas.microsoft.com/office/drawing/2016/5/9/chartex" xmlns:cx4="http://schemas.microsoft.com/office/drawing/2016/5/10/chartex" xmlns:cx5="http://schemas.microsoft.com/office/drawing/2016/5/11/chartex" xmlns:cx6="http://schemas.microsoft.com/office/drawing/2016/5/12/chartex" xmlns:cx7="http://schemas.microsoft.com/office/drawing/2016/5/13/chartex" xmlns:cx8="http://schemas.microsoft.com/office/drawing/2016/5/14/chartex" xmlns:mc="http://schemas.openxmlformats.org/markup-compatibility/2006" xmlns:aink="http://schemas.microsoft.com/office/drawing/2016/ink" xmlns:am3d="http://schemas.microsoft.com/office/drawing/2017/model3d" xmlns:o="urn:schemas-microsoft-com:office:office" xmlns:oel="http://schemas.microsoft.com/office/2019/extlst" xmlns:r="http://schemas.openxmlformats.org/officeDocument/2006/relationships" xmlns:m="http://schemas.openxmlformats.org/officeDocument/2006/math" xmlns:v="urn:schemas-microsoft-com:vml" xmlns:wp14="http://schemas.microsoft.com/office/word/2010/wordprocessingDrawing" xmlns:wp="http://schemas.openxmlformats.org/drawingml/2006/wordprocessingDrawing" xmlns:w10="urn:schemas-microsoft-com:office:word" xmlns:w="http://schemas.openxmlformats.org/wordprocessingml/2006/main" xmlns:w14="http://schemas.microsoft.com/office/word/2010/wordml" xmlns:w15="http://schemas.microsoft.com/office/word/2012/wordml" xmlns:w16cex="http://schemas.microsoft.com/office/word/2018/wordml/cex" xmlns:w16cid="http://schemas.microsoft.com/office/word/2016/wordml/cid" xmlns:w16="http://schemas.microsoft.com/office/word/2018/wordml" xmlns:w16sdtdh="http://schemas.microsoft.com/office/word/2020/wordml/sdtdatahash" xmlns:w16se="http://schemas.microsoft.com/office/word/2015/wordml/symex" xmlns:wpg="http://schemas.microsoft.com/office/word/2010/wordprocessingGroup" xmlns:wpi="http://schemas.microsoft.com/office/word/2010/wordprocessingInk" xmlns:wne="http://schemas.microsoft.com/office/word/2006/wordml" xmlns:wps="http://schemas.microsoft.com/office/word/2010/wordprocessingShape" mc:Ignorable="w14 w15 w16se w16cid w16 w16cex w16sdtdh wp14">
-  <w15:commentEx w15:paraId="1F1C73F4" w15:done="0"/>
-  <w15:commentEx w15:paraId="5BB44542" w15:done="0"/>
+<w15:commentsEx xmlns:wpc="http://schemas.microsoft.com/office/word/2010/wordprocessingCanvas" xmlns:cx="http://schemas.microsoft.com/office/drawing/2014/chartex" xmlns:cx1="http://schemas.microsoft.com/office/drawing/2015/9/8/chartex" xmlns:cx2="http://schemas.microsoft.com/office/drawing/2015/10/21/chartex" xmlns:cx3="http://schemas.microsoft.com/office/drawing/2016/5/9/chartex" xmlns:cx4="http://schemas.microsoft.com/office/drawing/2016/5/10/chartex" xmlns:cx5="http://schemas.microsoft.com/office/drawing/2016/5/11/chartex" xmlns:cx6="http://schemas.microsoft.com/office/drawing/2016/5/12/chartex" xmlns:cx7="http://schemas.microsoft.com/office/drawing/2016/5/13/chartex" xmlns:cx8="http://schemas.microsoft.com/office/drawing/2016/5/14/chartex" xmlns:mc="http://schemas.openxmlformats.org/markup-compatibility/2006" xmlns:aink="http://schemas.microsoft.com/office/drawing/2016/ink" xmlns:am3d="http://schemas.microsoft.com/office/drawing/2017/model3d" xmlns:o="urn:schemas-microsoft-com:office:office" xmlns:oel="http://schemas.microsoft.com/office/2019/extlst" xmlns:r="http://schemas.openxmlformats.org/officeDocument/2006/relationships" xmlns:m="http://schemas.openxmlformats.org/officeDocument/2006/math" xmlns:v="urn:schemas-microsoft-com:vml" xmlns:wp14="http://schemas.microsoft.com/office/word/2010/wordprocessingDrawing" xmlns:wp="http://schemas.openxmlformats.org/drawingml/2006/wordprocessingDrawing" xmlns:w10="urn:schemas-microsoft-com:office:word" xmlns:w="http://schemas.openxmlformats.org/wordprocessingml/2006/main" xmlns:w14="http://schemas.microsoft.com/office/word/2010/wordml" xmlns:w15="http://schemas.microsoft.com/office/word/2012/wordml" xmlns:w16cex="http://schemas.microsoft.com/office/word/2018/wordml/cex" xmlns:w16cid="http://schemas.microsoft.com/office/word/2016/wordml/cid" xmlns:w16="http://schemas.microsoft.com/office/word/2018/wordml" xmlns:w16du="http://schemas.microsoft.com/office/word/2023/wordml/word16du" xmlns:w16sdtdh="http://schemas.microsoft.com/office/word/2020/wordml/sdtdatahash" xmlns:w16se="http://schemas.microsoft.com/office/word/2015/wordml/symex" xmlns:wpg="http://schemas.microsoft.com/office/word/2010/wordprocessingGroup" xmlns:wpi="http://schemas.microsoft.com/office/word/2010/wordprocessingInk" xmlns:wne="http://schemas.microsoft.com/office/word/2006/wordml" xmlns:wps="http://schemas.microsoft.com/office/word/2010/wordprocessingShape" mc:Ignorable="w14 w15 w16se w16cid w16 w16cex w16sdtdh w16du wp14">
   <w15:commentEx w15:paraId="73F98CEE" w15:done="0"/>
 </w15:commentsEx>
 </file>
 
 <file path=word/commentsExtensible.xml><?xml version="1.0" encoding="utf-8"?>
-<w16cex:commentsExtensible xmlns:wpc="http://schemas.microsoft.com/office/word/2010/wordprocessingCanvas" xmlns:cx="http://schemas.microsoft.com/office/drawing/2014/chartex" xmlns:cx1="http://schemas.microsoft.com/office/drawing/2015/9/8/chartex" xmlns:cx2="http://schemas.microsoft.com/office/drawing/2015/10/21/chartex" xmlns:cx3="http://schemas.microsoft.com/office/drawing/2016/5/9/chartex" xmlns:cx4="http://schemas.microsoft.com/office/drawing/2016/5/10/chartex" xmlns:cx5="http://schemas.microsoft.com/office/drawing/2016/5/11/chartex" xmlns:cx6="http://schemas.microsoft.com/office/drawing/2016/5/12/chartex" xmlns:cx7="http://schemas.microsoft.com/office/drawing/2016/5/13/chartex" xmlns:cx8="http://schemas.microsoft.com/office/drawing/2016/5/14/chartex" xmlns:cr="http://schemas.microsoft.com/office/comments/2020/reactions" xmlns:mc="http://schemas.openxmlformats.org/markup-compatibility/2006" xmlns:aink="http://schemas.microsoft.com/office/drawing/2016/ink" xmlns:am3d="http://schemas.microsoft.com/office/drawing/2017/model3d" xmlns:o="urn:schemas-microsoft-com:office:office" xmlns:oel="http://schemas.microsoft.com/office/2019/extlst" xmlns:r="http://schemas.openxmlformats.org/officeDocument/2006/relationships" xmlns:m="http://schemas.openxmlformats.org/officeDocument/2006/math" xmlns:v="urn:schemas-microsoft-com:vml" xmlns:wp14="http://schemas.microsoft.com/office/word/2010/wordprocessingDrawing" xmlns:wp="http://schemas.openxmlformats.org/drawingml/2006/wordprocessingDrawing" xmlns:w10="urn:schemas-microsoft-com:office:word" xmlns:w="http://schemas.openxmlformats.org/wordprocessingml/2006/main" xmlns:w14="http://schemas.microsoft.com/office/word/2010/wordml" xmlns:w15="http://schemas.microsoft.com/office/word/2012/wordml" xmlns:w16cex="http://schemas.microsoft.com/office/word/2018/wordml/cex" xmlns:w16cid="http://schemas.microsoft.com/office/word/2016/wordml/cid" xmlns:w16="http://schemas.microsoft.com/office/word/2018/wordml" xmlns:w16sdtdh="http://schemas.microsoft.com/office/word/2020/wordml/sdtdatahash" xmlns:w16se="http://schemas.microsoft.com/office/word/2015/wordml/symex" xmlns:wpg="http://schemas.microsoft.com/office/word/2010/wordprocessingGroup" xmlns:wpi="http://schemas.microsoft.com/office/word/2010/wordprocessingInk" xmlns:wne="http://schemas.microsoft.com/office/word/2006/wordml" xmlns:wps="http://schemas.microsoft.com/office/word/2010/wordprocessingShape" mc:Ignorable="w14 w15 w16se w16cid w16 w16cex w16sdtdh cr wp14">
-  <w16cex:commentExtensible w16cex:durableId="4DDFB5B1" w16cex:dateUtc="2024-07-20T08:29:00Z"/>
-  <w16cex:commentExtensible w16cex:durableId="5C29514C" w16cex:dateUtc="2024-07-15T05:03:00Z"/>
+<w16cex:commentsExtensible xmlns:wpc="http://schemas.microsoft.com/office/word/2010/wordprocessingCanvas" xmlns:cx="http://schemas.microsoft.com/office/drawing/2014/chartex" xmlns:cx1="http://schemas.microsoft.com/office/drawing/2015/9/8/chartex" xmlns:cx2="http://schemas.microsoft.com/office/drawing/2015/10/21/chartex" xmlns:cx3="http://schemas.microsoft.com/office/drawing/2016/5/9/chartex" xmlns:cx4="http://schemas.microsoft.com/office/drawing/2016/5/10/chartex" xmlns:cx5="http://schemas.microsoft.com/office/drawing/2016/5/11/chartex" xmlns:cx6="http://schemas.microsoft.com/office/drawing/2016/5/12/chartex" xmlns:cx7="http://schemas.microsoft.com/office/drawing/2016/5/13/chartex" xmlns:cx8="http://schemas.microsoft.com/office/drawing/2016/5/14/chartex" xmlns:cr="http://schemas.microsoft.com/office/comments/2020/reactions" xmlns:mc="http://schemas.openxmlformats.org/markup-compatibility/2006" xmlns:aink="http://schemas.microsoft.com/office/drawing/2016/ink" xmlns:am3d="http://schemas.microsoft.com/office/drawing/2017/model3d" xmlns:o="urn:schemas-microsoft-com:office:office" xmlns:oel="http://schemas.microsoft.com/office/2019/extlst" xmlns:r="http://schemas.openxmlformats.org/officeDocument/2006/relationships" xmlns:m="http://schemas.openxmlformats.org/officeDocument/2006/math" xmlns:v="urn:schemas-microsoft-com:vml" xmlns:wp14="http://schemas.microsoft.com/office/word/2010/wordprocessingDrawing" xmlns:wp="http://schemas.openxmlformats.org/drawingml/2006/wordprocessingDrawing" xmlns:w10="urn:schemas-microsoft-com:office:word" xmlns:w="http://schemas.openxmlformats.org/wordprocessingml/2006/main" xmlns:w14="http://schemas.microsoft.com/office/word/2010/wordml" xmlns:w15="http://schemas.microsoft.com/office/word/2012/wordml" xmlns:w16cex="http://schemas.microsoft.com/office/word/2018/wordml/cex" xmlns:w16cid="http://schemas.microsoft.com/office/word/2016/wordml/cid" xmlns:w16="http://schemas.microsoft.com/office/word/2018/wordml" xmlns:w16du="http://schemas.microsoft.com/office/word/2023/wordml/word16du" xmlns:w16sdtdh="http://schemas.microsoft.com/office/word/2020/wordml/sdtdatahash" xmlns:w16se="http://schemas.microsoft.com/office/word/2015/wordml/symex" xmlns:wpg="http://schemas.microsoft.com/office/word/2010/wordprocessingGroup" xmlns:wpi="http://schemas.microsoft.com/office/word/2010/wordprocessingInk" xmlns:wne="http://schemas.microsoft.com/office/word/2006/wordml" xmlns:wps="http://schemas.microsoft.com/office/word/2010/wordprocessingShape" mc:Ignorable="w14 w15 w16se w16cid w16 w16cex w16sdtdh cr w16du wp14">
   <w16cex:commentExtensible w16cex:durableId="46CBB685" w16cex:dateUtc="2024-07-20T15:09:00Z"/>
 </w16cex:commentsExtensible>
 </file>
 
 <file path=word/commentsIds.xml><?xml version="1.0" encoding="utf-8"?>
-<w16cid:commentsIds xmlns:wpc="http://schemas.microsoft.com/office/word/2010/wordprocessingCanvas" xmlns:cx="http://schemas.microsoft.com/office/drawing/2014/chartex" xmlns:cx1="http://schemas.microsoft.com/office/drawing/2015/9/8/chartex" xmlns:cx2="http://schemas.microsoft.com/office/drawing/2015/10/21/chartex" xmlns:cx3="http://schemas.microsoft.com/office/drawing/2016/5/9/chartex" xmlns:cx4="http://schemas.microsoft.com/office/drawing/2016/5/10/chartex" xmlns:cx5="http://schemas.microsoft.com/office/drawing/2016/5/11/chartex" xmlns:cx6="http://schemas.microsoft.com/office/drawing/2016/5/12/chartex" xmlns:cx7="http://schemas.microsoft.com/office/drawing/2016/5/13/chartex" xmlns:cx8="http://schemas.microsoft.com/office/drawing/2016/5/14/chartex" xmlns:mc="http://schemas.openxmlformats.org/markup-compatibility/2006" xmlns:aink="http://schemas.microsoft.com/office/drawing/2016/ink" xmlns:am3d="http://schemas.microsoft.com/office/drawing/2017/model3d" xmlns:o="urn:schemas-microsoft-com:office:office" xmlns:oel="http://schemas.microsoft.com/office/2019/extlst" xmlns:r="http://schemas.openxmlformats.org/officeDocument/2006/relationships" xmlns:m="http://schemas.openxmlformats.org/officeDocument/2006/math" xmlns:v="urn:schemas-microsoft-com:vml" xmlns:wp14="http://schemas.microsoft.com/office/word/2010/wordprocessingDrawing" xmlns:wp="http://schemas.openxmlformats.org/drawingml/2006/wordprocessingDrawing" xmlns:w10="urn:schemas-microsoft-com:office:word" xmlns:w="http://schemas.openxmlformats.org/wordprocessingml/2006/main" xmlns:w14="http://schemas.microsoft.com/office/word/2010/wordml" xmlns:w15="http://schemas.microsoft.com/office/word/2012/wordml" xmlns:w16cex="http://schemas.microsoft.com/office/word/2018/wordml/cex" xmlns:w16cid="http://schemas.microsoft.com/office/word/2016/wordml/cid" xmlns:w16="http://schemas.microsoft.com/office/word/2018/wordml" xmlns:w16sdtdh="http://schemas.microsoft.com/office/word/2020/wordml/sdtdatahash" xmlns:w16se="http://schemas.microsoft.com/office/word/2015/wordml/symex" xmlns:wpg="http://schemas.microsoft.com/office/word/2010/wordprocessingGroup" xmlns:wpi="http://schemas.microsoft.com/office/word/2010/wordprocessingInk" xmlns:wne="http://schemas.microsoft.com/office/word/2006/wordml" xmlns:wps="http://schemas.microsoft.com/office/word/2010/wordprocessingShape" mc:Ignorable="w14 w15 w16se w16cid w16 w16cex w16sdtdh wp14">
-  <w16cid:commentId w16cid:paraId="1F1C73F4" w16cid:durableId="4DDFB5B1"/>
-  <w16cid:commentId w16cid:paraId="5BB44542" w16cid:durableId="5C29514C"/>
+<w16cid:commentsIds xmlns:wpc="http://schemas.microsoft.com/office/word/2010/wordprocessingCanvas" xmlns:cx="http://schemas.microsoft.com/office/drawing/2014/chartex" xmlns:cx1="http://schemas.microsoft.com/office/drawing/2015/9/8/chartex" xmlns:cx2="http://schemas.microsoft.com/office/drawing/2015/10/21/chartex" xmlns:cx3="http://schemas.microsoft.com/office/drawing/2016/5/9/chartex" xmlns:cx4="http://schemas.microsoft.com/office/drawing/2016/5/10/chartex" xmlns:cx5="http://schemas.microsoft.com/office/drawing/2016/5/11/chartex" xmlns:cx6="http://schemas.microsoft.com/office/drawing/2016/5/12/chartex" xmlns:cx7="http://schemas.microsoft.com/office/drawing/2016/5/13/chartex" xmlns:cx8="http://schemas.microsoft.com/office/drawing/2016/5/14/chartex" xmlns:mc="http://schemas.openxmlformats.org/markup-compatibility/2006" xmlns:aink="http://schemas.microsoft.com/office/drawing/2016/ink" xmlns:am3d="http://schemas.microsoft.com/office/drawing/2017/model3d" xmlns:o="urn:schemas-microsoft-com:office:office" xmlns:oel="http://schemas.microsoft.com/office/2019/extlst" xmlns:r="http://schemas.openxmlformats.org/officeDocument/2006/relationships" xmlns:m="http://schemas.openxmlformats.org/officeDocument/2006/math" xmlns:v="urn:schemas-microsoft-com:vml" xmlns:wp14="http://schemas.microsoft.com/office/word/2010/wordprocessingDrawing" xmlns:wp="http://schemas.openxmlformats.org/drawingml/2006/wordprocessingDrawing" xmlns:w10="urn:schemas-microsoft-com:office:word" xmlns:w="http://schemas.openxmlformats.org/wordprocessingml/2006/main" xmlns:w14="http://schemas.microsoft.com/office/word/2010/wordml" xmlns:w15="http://schemas.microsoft.com/office/word/2012/wordml" xmlns:w16cex="http://schemas.microsoft.com/office/word/2018/wordml/cex" xmlns:w16cid="http://schemas.microsoft.com/office/word/2016/wordml/cid" xmlns:w16="http://schemas.microsoft.com/office/word/2018/wordml" xmlns:w16du="http://schemas.microsoft.com/office/word/2023/wordml/word16du" xmlns:w16sdtdh="http://schemas.microsoft.com/office/word/2020/wordml/sdtdatahash" xmlns:w16se="http://schemas.microsoft.com/office/word/2015/wordml/symex" xmlns:wpg="http://schemas.microsoft.com/office/word/2010/wordprocessingGroup" xmlns:wpi="http://schemas.microsoft.com/office/word/2010/wordprocessingInk" xmlns:wne="http://schemas.microsoft.com/office/word/2006/wordml" xmlns:wps="http://schemas.microsoft.com/office/word/2010/wordprocessingShape" mc:Ignorable="w14 w15 w16se w16cid w16 w16cex w16sdtdh w16du wp14">
   <w16cid:commentId w16cid:paraId="73F98CEE" w16cid:durableId="46CBB685"/>
 </w16cid:commentsIds>
 </file>
 
 <file path=word/endnotes.xml><?xml version="1.0" encoding="utf-8"?>
-<w:endnotes xmlns:wpc="http://schemas.microsoft.com/office/word/2010/wordprocessingCanvas" xmlns:cx="http://schemas.microsoft.com/office/drawing/2014/chartex" xmlns:cx1="http://schemas.microsoft.com/office/drawing/2015/9/8/chartex" xmlns:cx2="http://schemas.microsoft.com/office/drawing/2015/10/21/chartex" xmlns:cx3="http://schemas.microsoft.com/office/drawing/2016/5/9/chartex" xmlns:cx4="http://schemas.microsoft.com/office/drawing/2016/5/10/chartex" xmlns:cx5="http://schemas.microsoft.com/office/drawing/2016/5/11/chartex" xmlns:cx6="http://schemas.microsoft.com/office/drawing/2016/5/12/chartex" xmlns:cx7="http://schemas.microsoft.com/office/drawing/2016/5/13/chartex" xmlns:cx8="http://schemas.microsoft.com/office/drawing/2016/5/14/chartex" xmlns:mc="http://schemas.openxmlformats.org/markup-compatibility/2006" xmlns:aink="http://schemas.microsoft.com/office/drawing/2016/ink" xmlns:am3d="http://schemas.microsoft.com/office/drawing/2017/model3d" xmlns:o="urn:schemas-microsoft-com:office:office" xmlns:oel="http://schemas.microsoft.com/office/2019/extlst" xmlns:r="http://schemas.openxmlformats.org/officeDocument/2006/relationships" xmlns:m="http://schemas.openxmlformats.org/officeDocument/2006/math" xmlns:v="urn:schemas-microsoft-com:vml" xmlns:wp14="http://schemas.microsoft.com/office/word/2010/wordprocessingDrawing" xmlns:wp="http://schemas.openxmlformats.org/drawingml/2006/wordprocessingDrawing" xmlns:w10="urn:schemas-microsoft-com:office:word" xmlns:w="http://schemas.openxmlformats.org/wordprocessingml/2006/main" xmlns:w14="http://schemas.microsoft.com/office/word/2010/wordml" xmlns:w15="http://schemas.microsoft.com/office/word/2012/wordml" xmlns:w16cex="http://schemas.microsoft.com/office/word/2018/wordml/cex" xmlns:w16cid="http://schemas.microsoft.com/office/word/2016/wordml/cid" xmlns:w16="http://schemas.microsoft.com/office/word/2018/wordml" xmlns:w16sdtdh="http://schemas.microsoft.com/office/word/2020/wordml/sdtdatahash" xmlns:w16se="http://schemas.microsoft.com/office/word/2015/wordml/symex" xmlns:wpg="http://schemas.microsoft.com/office/word/2010/wordprocessingGroup" xmlns:wpi="http://schemas.microsoft.com/office/word/2010/wordprocessingInk" xmlns:wne="http://schemas.microsoft.com/office/word/2006/wordml" xmlns:wps="http://schemas.microsoft.com/office/word/2010/wordprocessingShape" mc:Ignorable="w14 w15 w16se w16cid w16 w16cex w16sdtdh wp14">
+<w:endnotes xmlns:wpc="http://schemas.microsoft.com/office/word/2010/wordprocessingCanvas" xmlns:cx="http://schemas.microsoft.com/office/drawing/2014/chartex" xmlns:cx1="http://schemas.microsoft.com/office/drawing/2015/9/8/chartex" xmlns:cx2="http://schemas.microsoft.com/office/drawing/2015/10/21/chartex" xmlns:cx3="http://schemas.microsoft.com/office/drawing/2016/5/9/chartex" xmlns:cx4="http://schemas.microsoft.com/office/drawing/2016/5/10/chartex" xmlns:cx5="http://schemas.microsoft.com/office/drawing/2016/5/11/chartex" xmlns:cx6="http://schemas.microsoft.com/office/drawing/2016/5/12/chartex" xmlns:cx7="http://schemas.microsoft.com/office/drawing/2016/5/13/chartex" xmlns:cx8="http://schemas.microsoft.com/office/drawing/2016/5/14/chartex" xmlns:mc="http://schemas.openxmlformats.org/markup-compatibility/2006" xmlns:aink="http://schemas.microsoft.com/office/drawing/2016/ink" xmlns:am3d="http://schemas.microsoft.com/office/drawing/2017/model3d" xmlns:o="urn:schemas-microsoft-com:office:office" xmlns:oel="http://schemas.microsoft.com/office/2019/extlst" xmlns:r="http://schemas.openxmlformats.org/officeDocument/2006/relationships" xmlns:m="http://schemas.openxmlformats.org/officeDocument/2006/math" xmlns:v="urn:schemas-microsoft-com:vml" xmlns:wp14="http://schemas.microsoft.com/office/word/2010/wordprocessingDrawing" xmlns:wp="http://schemas.openxmlformats.org/drawingml/2006/wordprocessingDrawing" xmlns:w10="urn:schemas-microsoft-com:office:word" xmlns:w="http://schemas.openxmlformats.org/wordprocessingml/2006/main" xmlns:w14="http://schemas.microsoft.com/office/word/2010/wordml" xmlns:w15="http://schemas.microsoft.com/office/word/2012/wordml" xmlns:w16cex="http://schemas.microsoft.com/office/word/2018/wordml/cex" xmlns:w16cid="http://schemas.microsoft.com/office/word/2016/wordml/cid" xmlns:w16="http://schemas.microsoft.com/office/word/2018/wordml" xmlns:w16du="http://schemas.microsoft.com/office/word/2023/wordml/word16du" xmlns:w16sdtdh="http://schemas.microsoft.com/office/word/2020/wordml/sdtdatahash" xmlns:w16se="http://schemas.microsoft.com/office/word/2015/wordml/symex" xmlns:wpg="http://schemas.microsoft.com/office/word/2010/wordprocessingGroup" xmlns:wpi="http://schemas.microsoft.com/office/word/2010/wordprocessingInk" xmlns:wne="http://schemas.microsoft.com/office/word/2006/wordml" xmlns:wps="http://schemas.microsoft.com/office/word/2010/wordprocessingShape" mc:Ignorable="w14 w15 w16se w16cid w16 w16cex w16sdtdh w16du wp14">
   <w:endnote w:type="separator" w:id="-1">
     <w:p>
       <w:r>
@@ -48919,7 +49018,7 @@
 </file>
 
 <file path=word/footer1.xml><?xml version="1.0" encoding="utf-8"?>
-<w:ftr xmlns:wpc="http://schemas.microsoft.com/office/word/2010/wordprocessingCanvas" xmlns:cx="http://schemas.microsoft.com/office/drawing/2014/chartex" xmlns:cx1="http://schemas.microsoft.com/office/drawing/2015/9/8/chartex" xmlns:cx2="http://schemas.microsoft.com/office/drawing/2015/10/21/chartex" xmlns:cx3="http://schemas.microsoft.com/office/drawing/2016/5/9/chartex" xmlns:cx4="http://schemas.microsoft.com/office/drawing/2016/5/10/chartex" xmlns:cx5="http://schemas.microsoft.com/office/drawing/2016/5/11/chartex" xmlns:cx6="http://schemas.microsoft.com/office/drawing/2016/5/12/chartex" xmlns:cx7="http://schemas.microsoft.com/office/drawing/2016/5/13/chartex" xmlns:cx8="http://schemas.microsoft.com/office/drawing/2016/5/14/chartex" xmlns:mc="http://schemas.openxmlformats.org/markup-compatibility/2006" xmlns:aink="http://schemas.microsoft.com/office/drawing/2016/ink" xmlns:am3d="http://schemas.microsoft.com/office/drawing/2017/model3d" xmlns:o="urn:schemas-microsoft-com:office:office" xmlns:oel="http://schemas.microsoft.com/office/2019/extlst" xmlns:r="http://schemas.openxmlformats.org/officeDocument/2006/relationships" xmlns:m="http://schemas.openxmlformats.org/officeDocument/2006/math" xmlns:v="urn:schemas-microsoft-com:vml" xmlns:wp14="http://schemas.microsoft.com/office/word/2010/wordprocessingDrawing" xmlns:wp="http://schemas.openxmlformats.org/drawingml/2006/wordprocessingDrawing" xmlns:w10="urn:schemas-microsoft-com:office:word" xmlns:w="http://schemas.openxmlformats.org/wordprocessingml/2006/main" xmlns:w14="http://schemas.microsoft.com/office/word/2010/wordml" xmlns:w15="http://schemas.microsoft.com/office/word/2012/wordml" xmlns:w16cex="http://schemas.microsoft.com/office/word/2018/wordml/cex" xmlns:w16cid="http://schemas.microsoft.com/office/word/2016/wordml/cid" xmlns:w16="http://schemas.microsoft.com/office/word/2018/wordml" xmlns:w16sdtdh="http://schemas.microsoft.com/office/word/2020/wordml/sdtdatahash" xmlns:w16se="http://schemas.microsoft.com/office/word/2015/wordml/symex" xmlns:wpg="http://schemas.microsoft.com/office/word/2010/wordprocessingGroup" xmlns:wpi="http://schemas.microsoft.com/office/word/2010/wordprocessingInk" xmlns:wne="http://schemas.microsoft.com/office/word/2006/wordml" xmlns:wps="http://schemas.microsoft.com/office/word/2010/wordprocessingShape" mc:Ignorable="w14 w15 w16se w16cid w16 w16cex w16sdtdh wp14">
+<w:ftr xmlns:wpc="http://schemas.microsoft.com/office/word/2010/wordprocessingCanvas" xmlns:cx="http://schemas.microsoft.com/office/drawing/2014/chartex" xmlns:cx1="http://schemas.microsoft.com/office/drawing/2015/9/8/chartex" xmlns:cx2="http://schemas.microsoft.com/office/drawing/2015/10/21/chartex" xmlns:cx3="http://schemas.microsoft.com/office/drawing/2016/5/9/chartex" xmlns:cx4="http://schemas.microsoft.com/office/drawing/2016/5/10/chartex" xmlns:cx5="http://schemas.microsoft.com/office/drawing/2016/5/11/chartex" xmlns:cx6="http://schemas.microsoft.com/office/drawing/2016/5/12/chartex" xmlns:cx7="http://schemas.microsoft.com/office/drawing/2016/5/13/chartex" xmlns:cx8="http://schemas.microsoft.com/office/drawing/2016/5/14/chartex" xmlns:mc="http://schemas.openxmlformats.org/markup-compatibility/2006" xmlns:aink="http://schemas.microsoft.com/office/drawing/2016/ink" xmlns:am3d="http://schemas.microsoft.com/office/drawing/2017/model3d" xmlns:o="urn:schemas-microsoft-com:office:office" xmlns:oel="http://schemas.microsoft.com/office/2019/extlst" xmlns:r="http://schemas.openxmlformats.org/officeDocument/2006/relationships" xmlns:m="http://schemas.openxmlformats.org/officeDocument/2006/math" xmlns:v="urn:schemas-microsoft-com:vml" xmlns:wp14="http://schemas.microsoft.com/office/word/2010/wordprocessingDrawing" xmlns:wp="http://schemas.openxmlformats.org/drawingml/2006/wordprocessingDrawing" xmlns:w10="urn:schemas-microsoft-com:office:word" xmlns:w="http://schemas.openxmlformats.org/wordprocessingml/2006/main" xmlns:w14="http://schemas.microsoft.com/office/word/2010/wordml" xmlns:w15="http://schemas.microsoft.com/office/word/2012/wordml" xmlns:w16cex="http://schemas.microsoft.com/office/word/2018/wordml/cex" xmlns:w16cid="http://schemas.microsoft.com/office/word/2016/wordml/cid" xmlns:w16="http://schemas.microsoft.com/office/word/2018/wordml" xmlns:w16du="http://schemas.microsoft.com/office/word/2023/wordml/word16du" xmlns:w16sdtdh="http://schemas.microsoft.com/office/word/2020/wordml/sdtdatahash" xmlns:w16se="http://schemas.microsoft.com/office/word/2015/wordml/symex" xmlns:wpg="http://schemas.microsoft.com/office/word/2010/wordprocessingGroup" xmlns:wpi="http://schemas.microsoft.com/office/word/2010/wordprocessingInk" xmlns:wne="http://schemas.microsoft.com/office/word/2006/wordml" xmlns:wps="http://schemas.microsoft.com/office/word/2010/wordprocessingShape" mc:Ignorable="w14 w15 w16se w16cid w16 w16cex w16sdtdh w16du wp14">
   <w:sdt>
     <w:sdtPr>
       <w:rPr>
@@ -48969,7 +49068,7 @@
 </file>
 
 <file path=word/footer2.xml><?xml version="1.0" encoding="utf-8"?>
-<w:ftr xmlns:wpc="http://schemas.microsoft.com/office/word/2010/wordprocessingCanvas" xmlns:cx="http://schemas.microsoft.com/office/drawing/2014/chartex" xmlns:cx1="http://schemas.microsoft.com/office/drawing/2015/9/8/chartex" xmlns:cx2="http://schemas.microsoft.com/office/drawing/2015/10/21/chartex" xmlns:cx3="http://schemas.microsoft.com/office/drawing/2016/5/9/chartex" xmlns:cx4="http://schemas.microsoft.com/office/drawing/2016/5/10/chartex" xmlns:cx5="http://schemas.microsoft.com/office/drawing/2016/5/11/chartex" xmlns:cx6="http://schemas.microsoft.com/office/drawing/2016/5/12/chartex" xmlns:cx7="http://schemas.microsoft.com/office/drawing/2016/5/13/chartex" xmlns:cx8="http://schemas.microsoft.com/office/drawing/2016/5/14/chartex" xmlns:mc="http://schemas.openxmlformats.org/markup-compatibility/2006" xmlns:aink="http://schemas.microsoft.com/office/drawing/2016/ink" xmlns:am3d="http://schemas.microsoft.com/office/drawing/2017/model3d" xmlns:o="urn:schemas-microsoft-com:office:office" xmlns:oel="http://schemas.microsoft.com/office/2019/extlst" xmlns:r="http://schemas.openxmlformats.org/officeDocument/2006/relationships" xmlns:m="http://schemas.openxmlformats.org/officeDocument/2006/math" xmlns:v="urn:schemas-microsoft-com:vml" xmlns:wp14="http://schemas.microsoft.com/office/word/2010/wordprocessingDrawing" xmlns:wp="http://schemas.openxmlformats.org/drawingml/2006/wordprocessingDrawing" xmlns:w10="urn:schemas-microsoft-com:office:word" xmlns:w="http://schemas.openxmlformats.org/wordprocessingml/2006/main" xmlns:w14="http://schemas.microsoft.com/office/word/2010/wordml" xmlns:w15="http://schemas.microsoft.com/office/word/2012/wordml" xmlns:w16cex="http://schemas.microsoft.com/office/word/2018/wordml/cex" xmlns:w16cid="http://schemas.microsoft.com/office/word/2016/wordml/cid" xmlns:w16="http://schemas.microsoft.com/office/word/2018/wordml" xmlns:w16sdtdh="http://schemas.microsoft.com/office/word/2020/wordml/sdtdatahash" xmlns:w16se="http://schemas.microsoft.com/office/word/2015/wordml/symex" xmlns:wpg="http://schemas.microsoft.com/office/word/2010/wordprocessingGroup" xmlns:wpi="http://schemas.microsoft.com/office/word/2010/wordprocessingInk" xmlns:wne="http://schemas.microsoft.com/office/word/2006/wordml" xmlns:wps="http://schemas.microsoft.com/office/word/2010/wordprocessingShape" mc:Ignorable="w14 w15 w16se w16cid w16 w16cex w16sdtdh wp14">
+<w:ftr xmlns:wpc="http://schemas.microsoft.com/office/word/2010/wordprocessingCanvas" xmlns:cx="http://schemas.microsoft.com/office/drawing/2014/chartex" xmlns:cx1="http://schemas.microsoft.com/office/drawing/2015/9/8/chartex" xmlns:cx2="http://schemas.microsoft.com/office/drawing/2015/10/21/chartex" xmlns:cx3="http://schemas.microsoft.com/office/drawing/2016/5/9/chartex" xmlns:cx4="http://schemas.microsoft.com/office/drawing/2016/5/10/chartex" xmlns:cx5="http://schemas.microsoft.com/office/drawing/2016/5/11/chartex" xmlns:cx6="http://schemas.microsoft.com/office/drawing/2016/5/12/chartex" xmlns:cx7="http://schemas.microsoft.com/office/drawing/2016/5/13/chartex" xmlns:cx8="http://schemas.microsoft.com/office/drawing/2016/5/14/chartex" xmlns:mc="http://schemas.openxmlformats.org/markup-compatibility/2006" xmlns:aink="http://schemas.microsoft.com/office/drawing/2016/ink" xmlns:am3d="http://schemas.microsoft.com/office/drawing/2017/model3d" xmlns:o="urn:schemas-microsoft-com:office:office" xmlns:oel="http://schemas.microsoft.com/office/2019/extlst" xmlns:r="http://schemas.openxmlformats.org/officeDocument/2006/relationships" xmlns:m="http://schemas.openxmlformats.org/officeDocument/2006/math" xmlns:v="urn:schemas-microsoft-com:vml" xmlns:wp14="http://schemas.microsoft.com/office/word/2010/wordprocessingDrawing" xmlns:wp="http://schemas.openxmlformats.org/drawingml/2006/wordprocessingDrawing" xmlns:w10="urn:schemas-microsoft-com:office:word" xmlns:w="http://schemas.openxmlformats.org/wordprocessingml/2006/main" xmlns:w14="http://schemas.microsoft.com/office/word/2010/wordml" xmlns:w15="http://schemas.microsoft.com/office/word/2012/wordml" xmlns:w16cex="http://schemas.microsoft.com/office/word/2018/wordml/cex" xmlns:w16cid="http://schemas.microsoft.com/office/word/2016/wordml/cid" xmlns:w16="http://schemas.microsoft.com/office/word/2018/wordml" xmlns:w16du="http://schemas.microsoft.com/office/word/2023/wordml/word16du" xmlns:w16sdtdh="http://schemas.microsoft.com/office/word/2020/wordml/sdtdatahash" xmlns:w16se="http://schemas.microsoft.com/office/word/2015/wordml/symex" xmlns:wpg="http://schemas.microsoft.com/office/word/2010/wordprocessingGroup" xmlns:wpi="http://schemas.microsoft.com/office/word/2010/wordprocessingInk" xmlns:wne="http://schemas.microsoft.com/office/word/2006/wordml" xmlns:wps="http://schemas.microsoft.com/office/word/2010/wordprocessingShape" mc:Ignorable="w14 w15 w16se w16cid w16 w16cex w16sdtdh w16du wp14">
   <w:sdt>
     <w:sdtPr>
       <w:rPr>
@@ -49032,7 +49131,7 @@
 </file>
 
 <file path=word/footnotes.xml><?xml version="1.0" encoding="utf-8"?>
-<w:footnotes xmlns:wpc="http://schemas.microsoft.com/office/word/2010/wordprocessingCanvas" xmlns:cx="http://schemas.microsoft.com/office/drawing/2014/chartex" xmlns:cx1="http://schemas.microsoft.com/office/drawing/2015/9/8/chartex" xmlns:cx2="http://schemas.microsoft.com/office/drawing/2015/10/21/chartex" xmlns:cx3="http://schemas.microsoft.com/office/drawing/2016/5/9/chartex" xmlns:cx4="http://schemas.microsoft.com/office/drawing/2016/5/10/chartex" xmlns:cx5="http://schemas.microsoft.com/office/drawing/2016/5/11/chartex" xmlns:cx6="http://schemas.microsoft.com/office/drawing/2016/5/12/chartex" xmlns:cx7="http://schemas.microsoft.com/office/drawing/2016/5/13/chartex" xmlns:cx8="http://schemas.microsoft.com/office/drawing/2016/5/14/chartex" xmlns:mc="http://schemas.openxmlformats.org/markup-compatibility/2006" xmlns:aink="http://schemas.microsoft.com/office/drawing/2016/ink" xmlns:am3d="http://schemas.microsoft.com/office/drawing/2017/model3d" xmlns:o="urn:schemas-microsoft-com:office:office" xmlns:oel="http://schemas.microsoft.com/office/2019/extlst" xmlns:r="http://schemas.openxmlformats.org/officeDocument/2006/relationships" xmlns:m="http://schemas.openxmlformats.org/officeDocument/2006/math" xmlns:v="urn:schemas-microsoft-com:vml" xmlns:wp14="http://schemas.microsoft.com/office/word/2010/wordprocessingDrawing" xmlns:wp="http://schemas.openxmlformats.org/drawingml/2006/wordprocessingDrawing" xmlns:w10="urn:schemas-microsoft-com:office:word" xmlns:w="http://schemas.openxmlformats.org/wordprocessingml/2006/main" xmlns:w14="http://schemas.microsoft.com/office/word/2010/wordml" xmlns:w15="http://schemas.microsoft.com/office/word/2012/wordml" xmlns:w16cex="http://schemas.microsoft.com/office/word/2018/wordml/cex" xmlns:w16cid="http://schemas.microsoft.com/office/word/2016/wordml/cid" xmlns:w16="http://schemas.microsoft.com/office/word/2018/wordml" xmlns:w16sdtdh="http://schemas.microsoft.com/office/word/2020/wordml/sdtdatahash" xmlns:w16se="http://schemas.microsoft.com/office/word/2015/wordml/symex" xmlns:wpg="http://schemas.microsoft.com/office/word/2010/wordprocessingGroup" xmlns:wpi="http://schemas.microsoft.com/office/word/2010/wordprocessingInk" xmlns:wne="http://schemas.microsoft.com/office/word/2006/wordml" xmlns:wps="http://schemas.microsoft.com/office/word/2010/wordprocessingShape" mc:Ignorable="w14 w15 w16se w16cid w16 w16cex w16sdtdh wp14">
+<w:footnotes xmlns:wpc="http://schemas.microsoft.com/office/word/2010/wordprocessingCanvas" xmlns:cx="http://schemas.microsoft.com/office/drawing/2014/chartex" xmlns:cx1="http://schemas.microsoft.com/office/drawing/2015/9/8/chartex" xmlns:cx2="http://schemas.microsoft.com/office/drawing/2015/10/21/chartex" xmlns:cx3="http://schemas.microsoft.com/office/drawing/2016/5/9/chartex" xmlns:cx4="http://schemas.microsoft.com/office/drawing/2016/5/10/chartex" xmlns:cx5="http://schemas.microsoft.com/office/drawing/2016/5/11/chartex" xmlns:cx6="http://schemas.microsoft.com/office/drawing/2016/5/12/chartex" xmlns:cx7="http://schemas.microsoft.com/office/drawing/2016/5/13/chartex" xmlns:cx8="http://schemas.microsoft.com/office/drawing/2016/5/14/chartex" xmlns:mc="http://schemas.openxmlformats.org/markup-compatibility/2006" xmlns:aink="http://schemas.microsoft.com/office/drawing/2016/ink" xmlns:am3d="http://schemas.microsoft.com/office/drawing/2017/model3d" xmlns:o="urn:schemas-microsoft-com:office:office" xmlns:oel="http://schemas.microsoft.com/office/2019/extlst" xmlns:r="http://schemas.openxmlformats.org/officeDocument/2006/relationships" xmlns:m="http://schemas.openxmlformats.org/officeDocument/2006/math" xmlns:v="urn:schemas-microsoft-com:vml" xmlns:wp14="http://schemas.microsoft.com/office/word/2010/wordprocessingDrawing" xmlns:wp="http://schemas.openxmlformats.org/drawingml/2006/wordprocessingDrawing" xmlns:w10="urn:schemas-microsoft-com:office:word" xmlns:w="http://schemas.openxmlformats.org/wordprocessingml/2006/main" xmlns:w14="http://schemas.microsoft.com/office/word/2010/wordml" xmlns:w15="http://schemas.microsoft.com/office/word/2012/wordml" xmlns:w16cex="http://schemas.microsoft.com/office/word/2018/wordml/cex" xmlns:w16cid="http://schemas.microsoft.com/office/word/2016/wordml/cid" xmlns:w16="http://schemas.microsoft.com/office/word/2018/wordml" xmlns:w16du="http://schemas.microsoft.com/office/word/2023/wordml/word16du" xmlns:w16sdtdh="http://schemas.microsoft.com/office/word/2020/wordml/sdtdatahash" xmlns:w16se="http://schemas.microsoft.com/office/word/2015/wordml/symex" xmlns:wpg="http://schemas.microsoft.com/office/word/2010/wordprocessingGroup" xmlns:wpi="http://schemas.microsoft.com/office/word/2010/wordprocessingInk" xmlns:wne="http://schemas.microsoft.com/office/word/2006/wordml" xmlns:wps="http://schemas.microsoft.com/office/word/2010/wordprocessingShape" mc:Ignorable="w14 w15 w16se w16cid w16 w16cex w16sdtdh w16du wp14">
   <w:footnote w:type="separator" w:id="-1">
     <w:p>
       <w:r>
@@ -49051,7 +49150,7 @@
 </file>
 
 <file path=word/numbering.xml><?xml version="1.0" encoding="utf-8"?>
-<w:numbering xmlns:wpc="http://schemas.microsoft.com/office/word/2010/wordprocessingCanvas" xmlns:cx="http://schemas.microsoft.com/office/drawing/2014/chartex" xmlns:cx1="http://schemas.microsoft.com/office/drawing/2015/9/8/chartex" xmlns:cx2="http://schemas.microsoft.com/office/drawing/2015/10/21/chartex" xmlns:cx3="http://schemas.microsoft.com/office/drawing/2016/5/9/chartex" xmlns:cx4="http://schemas.microsoft.com/office/drawing/2016/5/10/chartex" xmlns:cx5="http://schemas.microsoft.com/office/drawing/2016/5/11/chartex" xmlns:cx6="http://schemas.microsoft.com/office/drawing/2016/5/12/chartex" xmlns:cx7="http://schemas.microsoft.com/office/drawing/2016/5/13/chartex" xmlns:cx8="http://schemas.microsoft.com/office/drawing/2016/5/14/chartex" xmlns:mc="http://schemas.openxmlformats.org/markup-compatibility/2006" xmlns:aink="http://schemas.microsoft.com/office/drawing/2016/ink" xmlns:am3d="http://schemas.microsoft.com/office/drawing/2017/model3d" xmlns:o="urn:schemas-microsoft-com:office:office" xmlns:oel="http://schemas.microsoft.com/office/2019/extlst" xmlns:r="http://schemas.openxmlformats.org/officeDocument/2006/relationships" xmlns:m="http://schemas.openxmlformats.org/officeDocument/2006/math" xmlns:v="urn:schemas-microsoft-com:vml" xmlns:wp14="http://schemas.microsoft.com/office/word/2010/wordprocessingDrawing" xmlns:wp="http://schemas.openxmlformats.org/drawingml/2006/wordprocessingDrawing" xmlns:w10="urn:schemas-microsoft-com:office:word" xmlns:w="http://schemas.openxmlformats.org/wordprocessingml/2006/main" xmlns:w14="http://schemas.microsoft.com/office/word/2010/wordml" xmlns:w15="http://schemas.microsoft.com/office/word/2012/wordml" xmlns:w16cex="http://schemas.microsoft.com/office/word/2018/wordml/cex" xmlns:w16cid="http://schemas.microsoft.com/office/word/2016/wordml/cid" xmlns:w16="http://schemas.microsoft.com/office/word/2018/wordml" xmlns:w16sdtdh="http://schemas.microsoft.com/office/word/2020/wordml/sdtdatahash" xmlns:w16se="http://schemas.microsoft.com/office/word/2015/wordml/symex" xmlns:wpg="http://schemas.microsoft.com/office/word/2010/wordprocessingGroup" xmlns:wpi="http://schemas.microsoft.com/office/word/2010/wordprocessingInk" xmlns:wne="http://schemas.microsoft.com/office/word/2006/wordml" xmlns:wps="http://schemas.microsoft.com/office/word/2010/wordprocessingShape" mc:Ignorable="w14 w15 w16se w16cid w16 w16cex w16sdtdh wp14">
+<w:numbering xmlns:wpc="http://schemas.microsoft.com/office/word/2010/wordprocessingCanvas" xmlns:cx="http://schemas.microsoft.com/office/drawing/2014/chartex" xmlns:cx1="http://schemas.microsoft.com/office/drawing/2015/9/8/chartex" xmlns:cx2="http://schemas.microsoft.com/office/drawing/2015/10/21/chartex" xmlns:cx3="http://schemas.microsoft.com/office/drawing/2016/5/9/chartex" xmlns:cx4="http://schemas.microsoft.com/office/drawing/2016/5/10/chartex" xmlns:cx5="http://schemas.microsoft.com/office/drawing/2016/5/11/chartex" xmlns:cx6="http://schemas.microsoft.com/office/drawing/2016/5/12/chartex" xmlns:cx7="http://schemas.microsoft.com/office/drawing/2016/5/13/chartex" xmlns:cx8="http://schemas.microsoft.com/office/drawing/2016/5/14/chartex" xmlns:mc="http://schemas.openxmlformats.org/markup-compatibility/2006" xmlns:aink="http://schemas.microsoft.com/office/drawing/2016/ink" xmlns:am3d="http://schemas.microsoft.com/office/drawing/2017/model3d" xmlns:o="urn:schemas-microsoft-com:office:office" xmlns:oel="http://schemas.microsoft.com/office/2019/extlst" xmlns:r="http://schemas.openxmlformats.org/officeDocument/2006/relationships" xmlns:m="http://schemas.openxmlformats.org/officeDocument/2006/math" xmlns:v="urn:schemas-microsoft-com:vml" xmlns:wp14="http://schemas.microsoft.com/office/word/2010/wordprocessingDrawing" xmlns:wp="http://schemas.openxmlformats.org/drawingml/2006/wordprocessingDrawing" xmlns:w10="urn:schemas-microsoft-com:office:word" xmlns:w="http://schemas.openxmlformats.org/wordprocessingml/2006/main" xmlns:w14="http://schemas.microsoft.com/office/word/2010/wordml" xmlns:w15="http://schemas.microsoft.com/office/word/2012/wordml" xmlns:w16cex="http://schemas.microsoft.com/office/word/2018/wordml/cex" xmlns:w16cid="http://schemas.microsoft.com/office/word/2016/wordml/cid" xmlns:w16="http://schemas.microsoft.com/office/word/2018/wordml" xmlns:w16du="http://schemas.microsoft.com/office/word/2023/wordml/word16du" xmlns:w16sdtdh="http://schemas.microsoft.com/office/word/2020/wordml/sdtdatahash" xmlns:w16se="http://schemas.microsoft.com/office/word/2015/wordml/symex" xmlns:wpg="http://schemas.microsoft.com/office/word/2010/wordprocessingGroup" xmlns:wpi="http://schemas.microsoft.com/office/word/2010/wordprocessingInk" xmlns:wne="http://schemas.microsoft.com/office/word/2006/wordml" xmlns:wps="http://schemas.microsoft.com/office/word/2010/wordprocessingShape" mc:Ignorable="w14 w15 w16se w16cid w16 w16cex w16sdtdh w16du wp14">
   <w:abstractNum w:abstractNumId="0" w15:restartNumberingAfterBreak="0">
     <w:nsid w:val="09094736"/>
     <w:multiLevelType w:val="hybridMultilevel"/>
@@ -53786,18 +53885,15 @@
 </file>
 
 <file path=word/people.xml><?xml version="1.0" encoding="utf-8"?>
-<w15:people xmlns:wpc="http://schemas.microsoft.com/office/word/2010/wordprocessingCanvas" xmlns:cx="http://schemas.microsoft.com/office/drawing/2014/chartex" xmlns:cx1="http://schemas.microsoft.com/office/drawing/2015/9/8/chartex" xmlns:cx2="http://schemas.microsoft.com/office/drawing/2015/10/21/chartex" xmlns:cx3="http://schemas.microsoft.com/office/drawing/2016/5/9/chartex" xmlns:cx4="http://schemas.microsoft.com/office/drawing/2016/5/10/chartex" xmlns:cx5="http://schemas.microsoft.com/office/drawing/2016/5/11/chartex" xmlns:cx6="http://schemas.microsoft.com/office/drawing/2016/5/12/chartex" xmlns:cx7="http://schemas.microsoft.com/office/drawing/2016/5/13/chartex" xmlns:cx8="http://schemas.microsoft.com/office/drawing/2016/5/14/chartex" xmlns:mc="http://schemas.openxmlformats.org/markup-compatibility/2006" xmlns:aink="http://schemas.microsoft.com/office/drawing/2016/ink" xmlns:am3d="http://schemas.microsoft.com/office/drawing/2017/model3d" xmlns:o="urn:schemas-microsoft-com:office:office" xmlns:oel="http://schemas.microsoft.com/office/2019/extlst" xmlns:r="http://schemas.openxmlformats.org/officeDocument/2006/relationships" xmlns:m="http://schemas.openxmlformats.org/officeDocument/2006/math" xmlns:v="urn:schemas-microsoft-com:vml" xmlns:wp14="http://schemas.microsoft.com/office/word/2010/wordprocessingDrawing" xmlns:wp="http://schemas.openxmlformats.org/drawingml/2006/wordprocessingDrawing" xmlns:w10="urn:schemas-microsoft-com:office:word" xmlns:w="http://schemas.openxmlformats.org/wordprocessingml/2006/main" xmlns:w14="http://schemas.microsoft.com/office/word/2010/wordml" xmlns:w15="http://schemas.microsoft.com/office/word/2012/wordml" xmlns:w16cex="http://schemas.microsoft.com/office/word/2018/wordml/cex" xmlns:w16cid="http://schemas.microsoft.com/office/word/2016/wordml/cid" xmlns:w16="http://schemas.microsoft.com/office/word/2018/wordml" xmlns:w16sdtdh="http://schemas.microsoft.com/office/word/2020/wordml/sdtdatahash" xmlns:w16se="http://schemas.microsoft.com/office/word/2015/wordml/symex" xmlns:wpg="http://schemas.microsoft.com/office/word/2010/wordprocessingGroup" xmlns:wpi="http://schemas.microsoft.com/office/word/2010/wordprocessingInk" xmlns:wne="http://schemas.microsoft.com/office/word/2006/wordml" xmlns:wps="http://schemas.microsoft.com/office/word/2010/wordprocessingShape" mc:Ignorable="w14 w15 w16se w16cid w16 w16cex w16sdtdh wp14">
+<w15:people xmlns:wpc="http://schemas.microsoft.com/office/word/2010/wordprocessingCanvas" xmlns:cx="http://schemas.microsoft.com/office/drawing/2014/chartex" xmlns:cx1="http://schemas.microsoft.com/office/drawing/2015/9/8/chartex" xmlns:cx2="http://schemas.microsoft.com/office/drawing/2015/10/21/chartex" xmlns:cx3="http://schemas.microsoft.com/office/drawing/2016/5/9/chartex" xmlns:cx4="http://schemas.microsoft.com/office/drawing/2016/5/10/chartex" xmlns:cx5="http://schemas.microsoft.com/office/drawing/2016/5/11/chartex" xmlns:cx6="http://schemas.microsoft.com/office/drawing/2016/5/12/chartex" xmlns:cx7="http://schemas.microsoft.com/office/drawing/2016/5/13/chartex" xmlns:cx8="http://schemas.microsoft.com/office/drawing/2016/5/14/chartex" xmlns:mc="http://schemas.openxmlformats.org/markup-compatibility/2006" xmlns:aink="http://schemas.microsoft.com/office/drawing/2016/ink" xmlns:am3d="http://schemas.microsoft.com/office/drawing/2017/model3d" xmlns:o="urn:schemas-microsoft-com:office:office" xmlns:oel="http://schemas.microsoft.com/office/2019/extlst" xmlns:r="http://schemas.openxmlformats.org/officeDocument/2006/relationships" xmlns:m="http://schemas.openxmlformats.org/officeDocument/2006/math" xmlns:v="urn:schemas-microsoft-com:vml" xmlns:wp14="http://schemas.microsoft.com/office/word/2010/wordprocessingDrawing" xmlns:wp="http://schemas.openxmlformats.org/drawingml/2006/wordprocessingDrawing" xmlns:w10="urn:schemas-microsoft-com:office:word" xmlns:w="http://schemas.openxmlformats.org/wordprocessingml/2006/main" xmlns:w14="http://schemas.microsoft.com/office/word/2010/wordml" xmlns:w15="http://schemas.microsoft.com/office/word/2012/wordml" xmlns:w16cex="http://schemas.microsoft.com/office/word/2018/wordml/cex" xmlns:w16cid="http://schemas.microsoft.com/office/word/2016/wordml/cid" xmlns:w16="http://schemas.microsoft.com/office/word/2018/wordml" xmlns:w16du="http://schemas.microsoft.com/office/word/2023/wordml/word16du" xmlns:w16sdtdh="http://schemas.microsoft.com/office/word/2020/wordml/sdtdatahash" xmlns:w16se="http://schemas.microsoft.com/office/word/2015/wordml/symex" xmlns:wpg="http://schemas.microsoft.com/office/word/2010/wordprocessingGroup" xmlns:wpi="http://schemas.microsoft.com/office/word/2010/wordprocessingInk" xmlns:wne="http://schemas.microsoft.com/office/word/2006/wordml" xmlns:wps="http://schemas.microsoft.com/office/word/2010/wordprocessingShape" mc:Ignorable="w14 w15 w16se w16cid w16 w16cex w16sdtdh w16du wp14">
   <w15:person w15:author="Tomer Oron">
     <w15:presenceInfo w15:providerId="AD" w15:userId="S::tomeroron@mail.tau.ac.il::1cf7702a-b63e-4937-a5fe-567000977324"/>
-  </w15:person>
-  <w15:person w15:author="Yoav Ram">
-    <w15:presenceInfo w15:providerId="AD" w15:userId="S::yoavram@tauex.tau.ac.il::05188b73-53ae-4e5f-a076-0346e59591a5"/>
   </w15:person>
 </w15:people>
 </file>
 
 <file path=word/styles.xml><?xml version="1.0" encoding="utf-8"?>
-<w:styles xmlns:mc="http://schemas.openxmlformats.org/markup-compatibility/2006" xmlns:r="http://schemas.openxmlformats.org/officeDocument/2006/relationships" xmlns:w="http://schemas.openxmlformats.org/wordprocessingml/2006/main" xmlns:w14="http://schemas.microsoft.com/office/word/2010/wordml" xmlns:w15="http://schemas.microsoft.com/office/word/2012/wordml" xmlns:w16cex="http://schemas.microsoft.com/office/word/2018/wordml/cex" xmlns:w16cid="http://schemas.microsoft.com/office/word/2016/wordml/cid" xmlns:w16="http://schemas.microsoft.com/office/word/2018/wordml" xmlns:w16sdtdh="http://schemas.microsoft.com/office/word/2020/wordml/sdtdatahash" xmlns:w16se="http://schemas.microsoft.com/office/word/2015/wordml/symex" mc:Ignorable="w14 w15 w16se w16cid w16 w16cex w16sdtdh">
+<w:styles xmlns:mc="http://schemas.openxmlformats.org/markup-compatibility/2006" xmlns:r="http://schemas.openxmlformats.org/officeDocument/2006/relationships" xmlns:w="http://schemas.openxmlformats.org/wordprocessingml/2006/main" xmlns:w14="http://schemas.microsoft.com/office/word/2010/wordml" xmlns:w15="http://schemas.microsoft.com/office/word/2012/wordml" xmlns:w16cex="http://schemas.microsoft.com/office/word/2018/wordml/cex" xmlns:w16cid="http://schemas.microsoft.com/office/word/2016/wordml/cid" xmlns:w16="http://schemas.microsoft.com/office/word/2018/wordml" xmlns:w16du="http://schemas.microsoft.com/office/word/2023/wordml/word16du" xmlns:w16sdtdh="http://schemas.microsoft.com/office/word/2020/wordml/sdtdatahash" xmlns:w16se="http://schemas.microsoft.com/office/word/2015/wordml/symex" mc:Ignorable="w14 w15 w16se w16cid w16 w16cex w16sdtdh w16du">
   <w:docDefaults>
     <w:rPrDefault>
       <w:rPr>

</xml_diff>

<commit_message>
revise abstract; go over RK changes
</commit_message>
<xml_diff>
--- a/ms.docx
+++ b/ms.docx
@@ -213,21 +213,19 @@
         <w:rPr>
           <w:lang w:val="en-US"/>
         </w:rPr>
-        <w:t xml:space="preserve"> School of </w:t>
-      </w:r>
-      <w:proofErr w:type="spellStart"/>
+        <w:t xml:space="preserve"> School of Neuroscie</w:t>
+      </w:r>
       <w:r>
         <w:rPr>
           <w:lang w:val="en-US"/>
         </w:rPr>
-        <w:t>Neurosciece</w:t>
-      </w:r>
-      <w:proofErr w:type="spellEnd"/>
+        <w:t>n</w:t>
+      </w:r>
       <w:r>
         <w:rPr>
           <w:lang w:val="en-US"/>
         </w:rPr>
-        <w:t>, Tel Aviv University</w:t>
+        <w:t>ce, Tel Aviv University</w:t>
       </w:r>
     </w:p>
     <w:p>
@@ -334,510 +332,8 @@
       <w:r>
         <w:rPr>
           <w:rFonts w:ascii="Calibri" w:hAnsi="Calibri" w:cs="Calibri"/>
-          <w:color w:val="222222"/>
-        </w:rPr>
-        <w:t xml:space="preserve">Human handedness is commonly believed to be </w:t>
-      </w:r>
-      <w:r>
-        <w:rPr>
-          <w:rFonts w:ascii="Calibri" w:hAnsi="Calibri" w:cs="Calibri"/>
-          <w:color w:val="222222"/>
-        </w:rPr>
-        <w:t xml:space="preserve">transmistted by both </w:t>
-      </w:r>
-      <w:r>
-        <w:rPr>
-          <w:rFonts w:ascii="Calibri" w:hAnsi="Calibri" w:cs="Calibri"/>
-          <w:color w:val="222222"/>
-        </w:rPr>
-        <w:t xml:space="preserve">genetics and culture. Laland et al. (1995) proposed a </w:t>
-      </w:r>
-      <w:r>
-        <w:rPr>
-          <w:rFonts w:ascii="Calibri" w:hAnsi="Calibri" w:cs="Calibri"/>
-          <w:color w:val="222222"/>
-        </w:rPr>
-        <w:t xml:space="preserve">gene-culture </w:t>
-      </w:r>
-      <w:r>
-        <w:rPr>
-          <w:rFonts w:ascii="Calibri" w:hAnsi="Calibri" w:cs="Calibri"/>
-          <w:color w:val="222222"/>
-        </w:rPr>
-        <w:t xml:space="preserve">model </w:t>
-      </w:r>
-      <w:r>
-        <w:rPr>
-          <w:rFonts w:ascii="Calibri" w:hAnsi="Calibri" w:cs="Calibri"/>
-          <w:color w:val="222222"/>
-        </w:rPr>
-        <w:t>of human handedness that yielding a better</w:t>
-      </w:r>
-      <w:r>
-        <w:rPr>
-          <w:rFonts w:ascii="Calibri" w:hAnsi="Calibri" w:cs="Calibri"/>
-          <w:color w:val="222222"/>
-        </w:rPr>
-        <w:t xml:space="preserve"> </w:t>
-      </w:r>
-      <w:r>
-        <w:rPr>
-          <w:rFonts w:ascii="Calibri" w:hAnsi="Calibri" w:cs="Calibri"/>
-          <w:color w:val="222222"/>
-        </w:rPr>
-        <w:t xml:space="preserve">fit </w:t>
-      </w:r>
-      <w:commentRangeStart w:id="0"/>
-      <w:r>
-        <w:rPr>
-          <w:rFonts w:ascii="Calibri" w:hAnsi="Calibri" w:cs="Calibri"/>
-          <w:color w:val="222222"/>
-        </w:rPr>
-        <w:t>then</w:t>
-      </w:r>
-      <w:commentRangeEnd w:id="0"/>
-      <w:r>
-        <w:rPr>
-          <w:rStyle w:val="CommentReference"/>
-          <w:rFonts w:ascii="Times New Roman" w:eastAsia="Times New Roman" w:hAnsi="Times New Roman" w:cs="Times New Roman"/>
-          <w:kern w:val="0"/>
-          <w14:ligatures w14:val="none"/>
-        </w:rPr>
-        <w:commentReference w:id="0"/>
-      </w:r>
-      <w:r>
-        <w:rPr>
-          <w:rFonts w:ascii="Calibri" w:hAnsi="Calibri" w:cs="Calibri"/>
-          <w:color w:val="222222"/>
-        </w:rPr>
-        <w:t xml:space="preserve"> </w:t>
-      </w:r>
-      <w:r>
-        <w:rPr>
-          <w:rFonts w:ascii="Calibri" w:hAnsi="Calibri" w:cs="Calibri"/>
-          <w:color w:val="222222"/>
-        </w:rPr>
-        <w:t xml:space="preserve">than previous </w:t>
-      </w:r>
-      <w:r>
-        <w:rPr>
-          <w:rFonts w:ascii="Calibri" w:hAnsi="Calibri" w:cs="Calibri"/>
-          <w:color w:val="222222"/>
-        </w:rPr>
-        <w:t xml:space="preserve">genetic </w:t>
-      </w:r>
-      <w:r>
-        <w:rPr>
-          <w:rFonts w:ascii="Calibri" w:hAnsi="Calibri" w:cs="Calibri"/>
-          <w:color w:val="222222"/>
-        </w:rPr>
-        <w:t>models</w:t>
-      </w:r>
-      <w:r>
-        <w:rPr>
-          <w:rFonts w:ascii="Calibri" w:hAnsi="Calibri" w:cs="Calibri"/>
-          <w:color w:val="222222"/>
-        </w:rPr>
-        <w:t>.</w:t>
-      </w:r>
-      <w:r>
-        <w:rPr>
-          <w:rFonts w:ascii="Calibri" w:hAnsi="Calibri" w:cs="Calibri"/>
-          <w:color w:val="222222"/>
-        </w:rPr>
-        <w:t xml:space="preserve"> </w:t>
-      </w:r>
-      <w:r>
-        <w:rPr>
-          <w:rFonts w:ascii="Calibri" w:hAnsi="Calibri" w:cs="Calibri"/>
-          <w:color w:val="222222"/>
-        </w:rPr>
-        <w:t xml:space="preserve">Since 1995, though, </w:t>
-      </w:r>
-      <w:r>
-        <w:rPr>
-          <w:rFonts w:ascii="Calibri" w:hAnsi="Calibri" w:cs="Calibri"/>
-          <w:color w:val="222222"/>
-        </w:rPr>
-        <w:t xml:space="preserve">their analysis has not been reproduced, replicated, or </w:t>
-      </w:r>
-      <w:r>
-        <w:rPr>
-          <w:rFonts w:ascii="Calibri" w:hAnsi="Calibri" w:cs="Calibri"/>
-          <w:color w:val="222222"/>
-        </w:rPr>
-        <w:t>extended</w:t>
-      </w:r>
-      <w:r>
-        <w:rPr>
-          <w:rFonts w:ascii="Calibri" w:hAnsi="Calibri" w:cs="Calibri"/>
-          <w:color w:val="222222"/>
-        </w:rPr>
-        <w:t xml:space="preserve">. Here, </w:t>
-      </w:r>
-      <w:r>
-        <w:rPr>
-          <w:rFonts w:ascii="Calibri" w:hAnsi="Calibri" w:cs="Calibri"/>
-          <w:color w:val="222222"/>
-        </w:rPr>
-        <w:t>we</w:t>
-      </w:r>
-      <w:r>
-        <w:rPr>
-          <w:rFonts w:ascii="Calibri" w:hAnsi="Calibri" w:cs="Calibri"/>
-          <w:color w:val="222222"/>
-        </w:rPr>
-        <w:t xml:space="preserve"> reproduce</w:t>
-      </w:r>
-      <w:r>
-        <w:rPr>
-          <w:rFonts w:ascii="Calibri" w:hAnsi="Calibri" w:cs="Calibri"/>
-          <w:color w:val="222222"/>
-        </w:rPr>
-        <w:t xml:space="preserve">, clarify, and extend </w:t>
-      </w:r>
-      <w:r>
-        <w:rPr>
-          <w:rFonts w:ascii="Calibri" w:hAnsi="Calibri" w:cs="Calibri"/>
-          <w:color w:val="222222"/>
-        </w:rPr>
-        <w:t xml:space="preserve">their analysis </w:t>
-      </w:r>
-      <w:r>
-        <w:rPr>
-          <w:rFonts w:ascii="Calibri" w:hAnsi="Calibri" w:cs="Calibri"/>
-          <w:color w:val="222222"/>
-        </w:rPr>
-        <w:t xml:space="preserve">with an </w:t>
-      </w:r>
-      <w:r>
-        <w:rPr>
-          <w:rFonts w:ascii="Calibri" w:hAnsi="Calibri" w:cs="Calibri"/>
-          <w:color w:val="222222"/>
-        </w:rPr>
-        <w:t xml:space="preserve">open-source </w:t>
-      </w:r>
-      <w:r>
-        <w:rPr>
-          <w:rFonts w:ascii="Calibri" w:hAnsi="Calibri" w:cs="Calibri"/>
-          <w:color w:val="222222"/>
-        </w:rPr>
-        <w:t>implementation</w:t>
-      </w:r>
-      <w:r>
-        <w:rPr>
-          <w:rFonts w:ascii="Calibri" w:hAnsi="Calibri" w:cs="Calibri"/>
-          <w:color w:val="222222"/>
-        </w:rPr>
-        <w:t xml:space="preserve">. </w:t>
-      </w:r>
-      <w:r>
-        <w:rPr>
-          <w:rFonts w:ascii="Calibri" w:hAnsi="Calibri" w:cs="Calibri"/>
-          <w:color w:val="222222"/>
-        </w:rPr>
-        <w:t xml:space="preserve">We </w:t>
-      </w:r>
-      <w:r>
-        <w:rPr>
-          <w:rFonts w:ascii="Calibri" w:hAnsi="Calibri" w:cs="Calibri"/>
-          <w:color w:val="222222"/>
-        </w:rPr>
-        <w:t xml:space="preserve">found ambiguities in </w:t>
-      </w:r>
-      <w:r>
-        <w:rPr>
-          <w:rFonts w:ascii="Calibri" w:hAnsi="Calibri" w:cs="Calibri"/>
-          <w:color w:val="222222"/>
-        </w:rPr>
-        <w:t xml:space="preserve">the analysis description and therefore </w:t>
-      </w:r>
-      <w:r>
-        <w:rPr>
-          <w:rFonts w:ascii="Calibri" w:hAnsi="Calibri" w:cs="Calibri"/>
-          <w:color w:val="222222"/>
-        </w:rPr>
-        <w:t xml:space="preserve">examined three scenarios for the analysis. </w:t>
-      </w:r>
-      <w:r>
-        <w:rPr>
-          <w:rFonts w:ascii="Calibri" w:hAnsi="Calibri" w:cs="Calibri"/>
-          <w:color w:val="222222"/>
-        </w:rPr>
-        <w:t xml:space="preserve">Our </w:t>
-      </w:r>
-      <w:r>
-        <w:rPr>
-          <w:rFonts w:ascii="Calibri" w:hAnsi="Calibri" w:cs="Calibri"/>
-          <w:color w:val="222222"/>
-        </w:rPr>
-        <w:t xml:space="preserve">findings </w:t>
-      </w:r>
-      <w:r>
-        <w:rPr>
-          <w:rFonts w:ascii="Calibri" w:hAnsi="Calibri" w:cs="Calibri"/>
-          <w:color w:val="222222"/>
-        </w:rPr>
-        <w:t xml:space="preserve">show </w:t>
-      </w:r>
-      <w:r>
-        <w:rPr>
-          <w:rFonts w:ascii="Calibri" w:hAnsi="Calibri" w:cs="Calibri"/>
-          <w:color w:val="222222"/>
-        </w:rPr>
-        <w:t>that performing maximum</w:t>
-      </w:r>
-      <w:r>
-        <w:rPr>
-          <w:rFonts w:ascii="Calibri" w:hAnsi="Calibri" w:cs="Calibri"/>
-          <w:color w:val="222222"/>
-        </w:rPr>
-        <w:t>-</w:t>
-      </w:r>
-      <w:r>
-        <w:rPr>
-          <w:rFonts w:ascii="Calibri" w:hAnsi="Calibri" w:cs="Calibri"/>
-          <w:color w:val="222222"/>
-        </w:rPr>
-        <w:t xml:space="preserve">likelihood estimation without </w:t>
-      </w:r>
-      <w:r>
-        <w:rPr>
-          <w:rFonts w:ascii="Calibri" w:hAnsi="Calibri" w:cs="Calibri"/>
-          <w:color w:val="222222"/>
-        </w:rPr>
-        <w:t xml:space="preserve">adjusting </w:t>
-      </w:r>
-      <w:r>
-        <w:rPr>
-          <w:rFonts w:ascii="Calibri" w:hAnsi="Calibri" w:cs="Calibri"/>
-          <w:color w:val="222222"/>
-        </w:rPr>
-        <w:t xml:space="preserve">for </w:t>
-      </w:r>
-      <w:r>
-        <w:rPr>
-          <w:rFonts w:ascii="Calibri" w:hAnsi="Calibri" w:cs="Calibri"/>
-          <w:color w:val="222222"/>
-        </w:rPr>
-        <w:t>a ‘</w:t>
-      </w:r>
-      <w:r>
-        <w:rPr>
-          <w:rFonts w:ascii="Calibri" w:hAnsi="Calibri" w:cs="Calibri"/>
-          <w:color w:val="222222"/>
-        </w:rPr>
-        <w:t>criterion shift</w:t>
-      </w:r>
-      <w:r>
-        <w:rPr>
-          <w:rFonts w:ascii="Calibri" w:hAnsi="Calibri" w:cs="Calibri"/>
-          <w:color w:val="222222"/>
-        </w:rPr>
-        <w:t>’</w:t>
-      </w:r>
-      <w:r>
-        <w:rPr>
-          <w:rFonts w:ascii="Calibri" w:hAnsi="Calibri" w:cs="Calibri"/>
-          <w:color w:val="222222"/>
-        </w:rPr>
-        <w:t xml:space="preserve"> </w:t>
-      </w:r>
-      <w:r>
-        <w:rPr>
-          <w:rFonts w:ascii="Calibri" w:hAnsi="Calibri" w:cs="Calibri"/>
-          <w:color w:val="222222"/>
-        </w:rPr>
-        <w:t xml:space="preserve">and then testing for </w:t>
-      </w:r>
-      <w:r>
-        <w:rPr>
-          <w:rFonts w:ascii="Calibri" w:hAnsi="Calibri" w:cs="Calibri"/>
-          <w:color w:val="222222"/>
-        </w:rPr>
-        <w:t xml:space="preserve">goodness-of-fit test </w:t>
-      </w:r>
-      <w:r>
-        <w:rPr>
-          <w:rFonts w:ascii="Calibri" w:hAnsi="Calibri" w:cs="Calibri"/>
-          <w:color w:val="222222"/>
-        </w:rPr>
-        <w:t xml:space="preserve">with </w:t>
-      </w:r>
-      <w:r>
-        <w:rPr>
-          <w:rFonts w:ascii="Calibri" w:hAnsi="Calibri" w:cs="Calibri"/>
-          <w:color w:val="222222"/>
-        </w:rPr>
-        <w:t xml:space="preserve">such </w:t>
-      </w:r>
-      <w:r>
-        <w:rPr>
-          <w:rFonts w:ascii="Calibri" w:hAnsi="Calibri" w:cs="Calibri"/>
-          <w:color w:val="222222"/>
-        </w:rPr>
-        <w:t xml:space="preserve">an </w:t>
-      </w:r>
-      <w:r>
-        <w:rPr>
-          <w:rFonts w:ascii="Calibri" w:hAnsi="Calibri" w:cs="Calibri"/>
-          <w:color w:val="222222"/>
-        </w:rPr>
-        <w:t>adjustment</w:t>
-      </w:r>
-      <w:r>
-        <w:rPr>
-          <w:rFonts w:ascii="Calibri" w:hAnsi="Calibri" w:cs="Calibri"/>
-          <w:color w:val="222222"/>
-        </w:rPr>
-        <w:t xml:space="preserve"> </w:t>
-      </w:r>
-      <w:r>
-        <w:rPr>
-          <w:rFonts w:ascii="Calibri" w:hAnsi="Calibri" w:cs="Calibri"/>
-          <w:color w:val="222222"/>
-        </w:rPr>
-        <w:t>yield</w:t>
-      </w:r>
-      <w:r>
-        <w:rPr>
-          <w:rFonts w:ascii="Calibri" w:hAnsi="Calibri" w:cs="Calibri"/>
-          <w:color w:val="222222"/>
-        </w:rPr>
-        <w:t>s</w:t>
-      </w:r>
-      <w:r>
-        <w:rPr>
-          <w:rFonts w:ascii="Calibri" w:hAnsi="Calibri" w:cs="Calibri"/>
-          <w:color w:val="222222"/>
-        </w:rPr>
-        <w:t xml:space="preserve"> </w:t>
-      </w:r>
-      <w:r>
-        <w:rPr>
-          <w:rFonts w:ascii="Calibri" w:hAnsi="Calibri" w:cs="Calibri"/>
-          <w:color w:val="222222"/>
-        </w:rPr>
-        <w:t xml:space="preserve">very </w:t>
-      </w:r>
-      <w:r>
-        <w:rPr>
-          <w:rFonts w:ascii="Calibri" w:hAnsi="Calibri" w:cs="Calibri"/>
-          <w:color w:val="222222"/>
-        </w:rPr>
-        <w:t xml:space="preserve">similar results to those reported in Laland et al. (1995). </w:t>
-      </w:r>
-      <w:r>
-        <w:rPr>
-          <w:rFonts w:ascii="Calibri" w:hAnsi="Calibri" w:cs="Calibri"/>
-          <w:color w:val="222222"/>
-        </w:rPr>
-        <w:t xml:space="preserve">We then extended their model to account for sex differences in cultural transmission and fitted the extended model to data. This </w:t>
-      </w:r>
-      <w:r>
-        <w:rPr>
-          <w:rFonts w:ascii="Calibri" w:hAnsi="Calibri" w:cs="Calibri"/>
-          <w:color w:val="222222"/>
-        </w:rPr>
-        <w:t xml:space="preserve">reproduction will </w:t>
-      </w:r>
-      <w:r>
-        <w:rPr>
-          <w:rFonts w:ascii="Calibri" w:hAnsi="Calibri" w:cs="Calibri"/>
-          <w:color w:val="222222"/>
-        </w:rPr>
-        <w:t>allow</w:t>
-      </w:r>
-      <w:r>
-        <w:rPr>
-          <w:rFonts w:ascii="Calibri" w:hAnsi="Calibri" w:cs="Calibri"/>
-          <w:color w:val="222222"/>
-        </w:rPr>
-        <w:t xml:space="preserve"> future research </w:t>
-      </w:r>
-      <w:r>
-        <w:rPr>
-          <w:rFonts w:ascii="Calibri" w:hAnsi="Calibri" w:cs="Calibri"/>
-          <w:color w:val="222222"/>
-        </w:rPr>
-        <w:t xml:space="preserve">on </w:t>
-      </w:r>
-      <w:r>
-        <w:rPr>
-          <w:rFonts w:ascii="Calibri" w:hAnsi="Calibri" w:cs="Calibri"/>
-          <w:color w:val="222222"/>
-        </w:rPr>
-        <w:t xml:space="preserve">contemporary handedness datasets and </w:t>
-      </w:r>
-      <w:r>
-        <w:rPr>
-          <w:rFonts w:ascii="Calibri" w:hAnsi="Calibri" w:cs="Calibri"/>
-          <w:color w:val="222222"/>
-        </w:rPr>
-        <w:t xml:space="preserve">the </w:t>
-      </w:r>
-      <w:r>
-        <w:rPr>
-          <w:rFonts w:ascii="Calibri" w:hAnsi="Calibri" w:cs="Calibri"/>
-          <w:color w:val="222222"/>
-        </w:rPr>
-        <w:t>develop</w:t>
-      </w:r>
-      <w:r>
-        <w:rPr>
-          <w:rFonts w:ascii="Calibri" w:hAnsi="Calibri" w:cs="Calibri"/>
-          <w:color w:val="222222"/>
-        </w:rPr>
-        <w:t xml:space="preserve">ment and comparison of additional </w:t>
-      </w:r>
-      <w:r>
-        <w:rPr>
-          <w:rFonts w:ascii="Calibri" w:hAnsi="Calibri" w:cs="Calibri"/>
-          <w:color w:val="222222"/>
-        </w:rPr>
-        <w:t>gene-culture models</w:t>
-      </w:r>
-      <w:r>
-        <w:rPr>
-          <w:rFonts w:ascii="Calibri" w:hAnsi="Calibri" w:cs="Calibri"/>
-          <w:color w:val="222222"/>
-        </w:rPr>
-        <w:t xml:space="preserve"> that </w:t>
-      </w:r>
-      <w:r>
-        <w:rPr>
-          <w:rFonts w:ascii="Calibri" w:hAnsi="Calibri" w:cs="Calibri"/>
-          <w:color w:val="222222"/>
-        </w:rPr>
-        <w:t xml:space="preserve">will enable </w:t>
-      </w:r>
-      <w:r>
-        <w:rPr>
-          <w:rFonts w:ascii="Calibri" w:hAnsi="Calibri" w:cs="Calibri"/>
-          <w:color w:val="222222"/>
-        </w:rPr>
-        <w:t xml:space="preserve">examination of </w:t>
-      </w:r>
-      <w:r>
-        <w:rPr>
-          <w:rFonts w:ascii="Calibri" w:hAnsi="Calibri" w:cs="Calibri"/>
-          <w:color w:val="222222"/>
-        </w:rPr>
-        <w:t xml:space="preserve">hypotheses </w:t>
-      </w:r>
-      <w:r>
-        <w:rPr>
-          <w:rFonts w:ascii="Calibri" w:hAnsi="Calibri" w:cs="Calibri"/>
-          <w:color w:val="222222"/>
-        </w:rPr>
-        <w:t xml:space="preserve">on </w:t>
-      </w:r>
-      <w:r>
-        <w:rPr>
-          <w:rFonts w:ascii="Calibri" w:hAnsi="Calibri" w:cs="Calibri"/>
-          <w:color w:val="222222"/>
-        </w:rPr>
-        <w:t>the evolution of human handedness.</w:t>
+        </w:rPr>
+        <w:t>Human handedness is thought to be influenced by genetics and culture. Laland et al. (1995) introduced a gene-culture model for handedness, outperforming earlier genetic models. However, their analysis since 1995 remains untested and unextended. We replicate, clarify, and expand their study using an open-source approach. Due to analysis ambiguity, we explore three scenarios and find that our results align closely with Laland et al. (1995) when adjusting for 'criterion shift' in the goodness-of-fit test but not in the maximum-likelihood estimation. We then incorporate sex differences in cultural transmission and fit the extended model to data. This replication will facilitate future research on handedness and the comparison of gene-culture models for studying the evolution of human hand preference.</w:t>
       </w:r>
       <w:r>
         <w:rPr>
@@ -1168,19 +664,8 @@
       <w:r>
         <w:t>(</w:t>
       </w:r>
-      <w:commentRangeStart w:id="1"/>
-      <w:r>
-        <w:t>Ramly, 1923; Chamberlain, 1928; Rife, 1950; Trankell, 1955, Annett, 1964</w:t>
-      </w:r>
-      <w:commentRangeEnd w:id="1"/>
-      <w:r>
-        <w:rPr>
-          <w:rStyle w:val="CommentReference"/>
-          <w:rFonts w:ascii="Times New Roman" w:eastAsia="Times New Roman" w:hAnsi="Times New Roman" w:cs="Times New Roman"/>
-          <w:kern w:val="0"/>
-          <w14:ligatures w14:val="none"/>
-        </w:rPr>
-        <w:commentReference w:id="1"/>
+      <w:r>
+        <w:t>Annett, 1964; Chamberlain, 1928; Ramaley, 1913; Rife, 1951; Trankell, 1955</w:t>
       </w:r>
       <w:r>
         <w:t>)</w:t>
@@ -1293,14 +778,7 @@
         <w:rPr>
           <w:highlight w:val="white"/>
         </w:rPr>
-        <w:t xml:space="preserve">. </w:t>
-      </w:r>
-      <w:commentRangeStart w:id="2"/>
-      <w:r>
-        <w:rPr>
-          <w:highlight w:val="white"/>
-        </w:rPr>
-        <w:t>R</w:t>
+        <w:t>. R</w:t>
       </w:r>
       <w:r>
         <w:rPr>
@@ -1321,16 +799,6 @@
         </w:rPr>
         <w:t>Ocklenburg et al., 2021).</w:t>
       </w:r>
-      <w:commentRangeEnd w:id="2"/>
-      <w:r>
-        <w:rPr>
-          <w:rStyle w:val="CommentReference"/>
-          <w:rFonts w:ascii="Times New Roman" w:eastAsia="Times New Roman" w:hAnsi="Times New Roman" w:cs="Times New Roman"/>
-          <w:kern w:val="0"/>
-          <w14:ligatures w14:val="none"/>
-        </w:rPr>
-        <w:commentReference w:id="2"/>
-      </w:r>
     </w:p>
     <w:p>
       <w:pPr>
@@ -1338,12 +806,14 @@
           <w:highlight w:val="white"/>
         </w:rPr>
       </w:pPr>
-      <w:commentRangeStart w:id="3"/>
-      <w:r>
-        <w:rPr>
-          <w:highlight w:val="white"/>
-        </w:rPr>
-        <w:t>Due to the right-skewed J-shaped distribution of hand preference, Annett (1972</w:t>
+      <w:r>
+        <w:t>Due to the subtly right-biased bell-curved distribution of hand performance</w:t>
+      </w:r>
+      <w:r>
+        <w:rPr>
+          <w:highlight w:val="white"/>
+        </w:rPr>
+        <w:t>, Annett (1972</w:t>
       </w:r>
       <w:r>
         <w:rPr>
@@ -1367,23 +837,7 @@
         <w:rPr>
           <w:highlight w:val="white"/>
         </w:rPr>
-        <w:t xml:space="preserve"> hand preference is a continous trait determined randomly during development</w:t>
-      </w:r>
-      <w:commentRangeEnd w:id="3"/>
-      <w:r>
-        <w:rPr>
-          <w:rStyle w:val="CommentReference"/>
-          <w:rFonts w:ascii="Times New Roman" w:eastAsia="Times New Roman" w:hAnsi="Times New Roman" w:cs="Times New Roman"/>
-          <w:kern w:val="0"/>
-          <w14:ligatures w14:val="none"/>
-        </w:rPr>
-        <w:commentReference w:id="3"/>
-      </w:r>
-      <w:r>
-        <w:rPr>
-          <w:highlight w:val="white"/>
-        </w:rPr>
-        <w:t>.</w:t>
+        <w:t xml:space="preserve"> hand preference is a continous trait determined randomly during development.</w:t>
       </w:r>
       <w:r>
         <w:rPr>
@@ -1438,41 +892,33 @@
         <w:rPr>
           <w:highlight w:val="white"/>
         </w:rPr>
+        <w:t xml:space="preserve">Around the same time, </w:t>
+      </w:r>
+      <w:r>
+        <w:rPr>
+          <w:highlight w:val="white"/>
+        </w:rPr>
         <w:t xml:space="preserve">McManus (1985) </w:t>
       </w:r>
-      <w:commentRangeStart w:id="4"/>
-      <w:r>
-        <w:t>followed-up</w:t>
-      </w:r>
-      <w:commentRangeEnd w:id="4"/>
-      <w:r>
-        <w:rPr>
-          <w:rStyle w:val="CommentReference"/>
-          <w:rFonts w:ascii="Times New Roman" w:eastAsia="Times New Roman" w:hAnsi="Times New Roman" w:cs="Times New Roman"/>
-          <w:kern w:val="0"/>
-          <w14:ligatures w14:val="none"/>
-        </w:rPr>
-        <w:commentReference w:id="4"/>
-      </w:r>
-      <w:r>
+      <w:r>
+        <w:t>presented</w:t>
+      </w:r>
+      <w:r>
+        <w:rPr>
+          <w:color w:val="000000"/>
+        </w:rPr>
         <w:t xml:space="preserve"> </w:t>
       </w:r>
       <w:r>
         <w:rPr>
           <w:color w:val="000000"/>
         </w:rPr>
-        <w:t xml:space="preserve">with </w:t>
+        <w:t xml:space="preserve">the Dextral-Chance (DC) model </w:t>
       </w:r>
       <w:r>
         <w:rPr>
           <w:color w:val="000000"/>
         </w:rPr>
-        <w:t xml:space="preserve">the Dextral-Chance (DC) model </w:t>
-      </w:r>
-      <w:r>
-        <w:rPr>
-          <w:color w:val="000000"/>
-        </w:rPr>
         <w:t xml:space="preserve">that assumes a single gene with two alleles: </w:t>
       </w:r>
       <w:r>
@@ -1623,14 +1069,14 @@
         <w:rPr>
           <w:highlight w:val="white"/>
         </w:rPr>
-        <w:t xml:space="preserve"> This model, too, suggests that polymorppism in humans is preserved through heterozygote advantage. Moreover, like </w:t>
+        <w:t xml:space="preserve"> This model, too, suggests that polymorppism in humans is preserved through heterozygote advantage. </w:t>
       </w:r>
       <w:r>
         <w:rPr>
           <w:highlight w:val="white"/>
         </w:rPr>
         <w:lastRenderedPageBreak/>
-        <w:t xml:space="preserve">Annett (1972), this model also assumes brain </w:t>
+        <w:t xml:space="preserve">Moreover, like Annett (1972), this model also assumes brain </w:t>
       </w:r>
       <w:r>
         <w:rPr>
@@ -1879,14 +1325,14 @@
         <w:rPr>
           <w:highlight w:val="white"/>
         </w:rPr>
-        <w:t xml:space="preserve">ably, this cultural change can account for the increase in the prevalence of left-handed writing over the past century in many western countries (e.g., Beukelaar &amp; Kroonenberg, 1986; Brackenridge, 1981). In those countries in </w:t>
+        <w:t xml:space="preserve">ably, this cultural change can account for the increase in the prevalence of left-handed writing over the past century in many western </w:t>
       </w:r>
       <w:r>
         <w:rPr>
           <w:highlight w:val="white"/>
         </w:rPr>
         <w:lastRenderedPageBreak/>
-        <w:t>which left-handed writing is still discouraged, an increase in the prevalence of left-handers has not been observed (Shimizu &amp; Endo, 1989).</w:t>
+        <w:t>countries (e.g., Beukelaar &amp; Kroonenberg, 1986; Brackenridge, 1981). In those countries in which left-handed writing is still discouraged, an increase in the prevalence of left-handers has not been observed (Shimizu &amp; Endo, 1989).</w:t>
       </w:r>
       <w:r>
         <w:rPr>
@@ -2086,7 +1532,15 @@
           <w:color w:val="000000"/>
           <w:shd w:val="clear" w:color="auto" w:fill="FFFFFF"/>
         </w:rPr>
-        <w:t xml:space="preserve">datasets previously </w:t>
+        <w:t xml:space="preserve">datasets </w:t>
+      </w:r>
+      <w:r>
+        <w:rPr>
+          <w:color w:val="000000"/>
+          <w:shd w:val="clear" w:color="auto" w:fill="FFFFFF"/>
+        </w:rPr>
+        <w:lastRenderedPageBreak/>
+        <w:t xml:space="preserve">previously </w:t>
       </w:r>
       <w:r>
         <w:rPr>
@@ -2115,52 +1569,51 @@
           <w:shd w:val="clear" w:color="auto" w:fill="FFFFFF"/>
           <w:lang w:val="en-US"/>
         </w:rPr>
-        <w:t xml:space="preserve">. The best-fit model predicted a species-wide </w:t>
-      </w:r>
+        <w:t>. The best-fit model predicted a species-wide 78% genetic predisposition, increased to 92% and decreased to 64% in offspring of two right- and left-handed parents, respectively. The model predicted that right-handers should be 88% of the population (</w:t>
+      </w:r>
+      <w:proofErr w:type="gramStart"/>
       <w:r>
         <w:rPr>
           <w:color w:val="000000"/>
           <w:shd w:val="clear" w:color="auto" w:fill="FFFFFF"/>
           <w:lang w:val="en-US"/>
         </w:rPr>
-        <w:lastRenderedPageBreak/>
-        <w:t>78% genetic predisposition, increased to 92% and decreased to 64% in offspring of two right- and left-handed parents, respectively. The model predicted that right-handers should be 88% of the population (</w:t>
-      </w:r>
-      <w:proofErr w:type="gramStart"/>
+        <w:t>similar to</w:t>
+      </w:r>
+      <w:proofErr w:type="gramEnd"/>
       <w:r>
         <w:rPr>
           <w:color w:val="000000"/>
           <w:shd w:val="clear" w:color="auto" w:fill="FFFFFF"/>
           <w:lang w:val="en-US"/>
         </w:rPr>
-        <w:t>similar to</w:t>
-      </w:r>
-      <w:proofErr w:type="gramEnd"/>
+        <w:t xml:space="preserve"> observed frequencies, e.g., </w:t>
+      </w:r>
+      <w:proofErr w:type="spellStart"/>
       <w:r>
         <w:rPr>
           <w:color w:val="000000"/>
           <w:shd w:val="clear" w:color="auto" w:fill="FFFFFF"/>
           <w:lang w:val="en-US"/>
         </w:rPr>
-        <w:t xml:space="preserve"> observed frequencies, e.g., </w:t>
-      </w:r>
-      <w:proofErr w:type="spellStart"/>
+        <w:t>Corballis</w:t>
+      </w:r>
+      <w:proofErr w:type="spellEnd"/>
       <w:r>
         <w:rPr>
           <w:color w:val="000000"/>
           <w:shd w:val="clear" w:color="auto" w:fill="FFFFFF"/>
           <w:lang w:val="en-US"/>
         </w:rPr>
-        <w:t>Corballis</w:t>
-      </w:r>
-      <w:proofErr w:type="spellEnd"/>
+        <w:t>, 1991) and provided a better fit to 16 of 17 familial datase</w:t>
+      </w:r>
       <w:r>
         <w:rPr>
           <w:color w:val="000000"/>
           <w:shd w:val="clear" w:color="auto" w:fill="FFFFFF"/>
           <w:lang w:val="en-US"/>
         </w:rPr>
-        <w:t>, 1991) and provided a better fit to 16 of 17 familial datase</w:t>
+        <w:t xml:space="preserve">ts and 27 of 28 twins datasets compared to previous genetic models (Annett 1985; McManus 1985). The model also predicts the concordance rate in siblings, twins, and unrelated individuals to be ~80%, which </w:t>
       </w:r>
       <w:r>
         <w:rPr>
@@ -2168,14 +1621,6 @@
           <w:shd w:val="clear" w:color="auto" w:fill="FFFFFF"/>
           <w:lang w:val="en-US"/>
         </w:rPr>
-        <w:t xml:space="preserve">ts and 27 of 28 twins datasets compared to previous genetic models (Annett 1985; McManus 1985). The model also predicts the concordance rate in siblings, twins, and unrelated individuals to be ~80%, which </w:t>
-      </w:r>
-      <w:r>
-        <w:rPr>
-          <w:color w:val="000000"/>
-          <w:shd w:val="clear" w:color="auto" w:fill="FFFFFF"/>
-          <w:lang w:val="en-US"/>
-        </w:rPr>
         <w:t xml:space="preserve">agrees </w:t>
       </w:r>
       <w:r>
@@ -2295,24 +1740,13 @@
         <w:rPr>
           <w:highlight w:val="white"/>
         </w:rPr>
-        <w:t xml:space="preserve">To date, Laland et al.’s model is the only one that accounts for the gene-culture co-evolution of </w:t>
-      </w:r>
-      <w:commentRangeStart w:id="5"/>
-      <w:r>
-        <w:rPr>
-          <w:highlight w:val="white"/>
-        </w:rPr>
-        <w:t>hand preference</w:t>
-      </w:r>
-      <w:commentRangeEnd w:id="5"/>
-      <w:r>
-        <w:rPr>
-          <w:rStyle w:val="CommentReference"/>
-          <w:rFonts w:ascii="Times New Roman" w:eastAsia="Times New Roman" w:hAnsi="Times New Roman" w:cs="Times New Roman"/>
-          <w:kern w:val="0"/>
-          <w14:ligatures w14:val="none"/>
-        </w:rPr>
-        <w:commentReference w:id="5"/>
+        <w:t>To date, Laland et al.’s model is the only one that accounts for the gene-culture co-evolution of hand</w:t>
+      </w:r>
+      <w:r>
+        <w:rPr>
+          <w:highlight w:val="white"/>
+        </w:rPr>
+        <w:t>edness</w:t>
       </w:r>
       <w:r>
         <w:rPr>
@@ -2469,14 +1903,14 @@
         <w:rPr>
           <w:highlight w:val="white"/>
         </w:rPr>
-        <w:t xml:space="preserve">Here, we have reproduce Laland et al.’s analysis to establish a foundation for its application and extension. We clarified the analysis, which was ambigiously described in the original paper, and validated the results. We then extended the model to account for differences in parental and offspring sex and compared this extended model to the original model. We </w:t>
+        <w:t xml:space="preserve">Here, we have reproduce Laland et al.’s analysis to establish a foundation for its application and extension. We clarified the analysis, which was ambigiously described in the original paper, and validated the results. We then extended the model to account for differences in </w:t>
       </w:r>
       <w:r>
         <w:rPr>
           <w:highlight w:val="white"/>
         </w:rPr>
         <w:lastRenderedPageBreak/>
-        <w:t>provide an open-source implementation written in the</w:t>
+        <w:t>parental and offspring sex and compared this extended model to the original model. We provide an open-source implementation written in the</w:t>
       </w:r>
       <w:r>
         <w:rPr>
@@ -2549,11 +1983,11 @@
       <w:pPr>
         <w:pStyle w:val="Heading2"/>
       </w:pPr>
-      <w:bookmarkStart w:id="6" w:name="_Toc171803946"/>
+      <w:bookmarkStart w:id="0" w:name="_Toc171803946"/>
       <w:r>
         <w:t>Study design</w:t>
       </w:r>
-      <w:bookmarkEnd w:id="6"/>
+      <w:bookmarkEnd w:id="0"/>
     </w:p>
     <w:p>
       <w:pPr>
@@ -3189,7 +2623,7 @@
       <w:r>
         <w:t xml:space="preserve"> </w:t>
       </w:r>
-      <w:hyperlink r:id="rId13" w:history="1">
+      <w:hyperlink r:id="rId9" w:history="1">
         <w:r>
           <w:rPr>
             <w:rStyle w:val="Hyperlink"/>
@@ -3205,18 +2639,18 @@
       <w:pPr>
         <w:pStyle w:val="Heading2"/>
       </w:pPr>
-      <w:bookmarkStart w:id="7" w:name="_Toc147242182"/>
-      <w:bookmarkStart w:id="8" w:name="_Toc164785454"/>
-      <w:bookmarkStart w:id="9" w:name="_Toc171803947"/>
+      <w:bookmarkStart w:id="1" w:name="_Toc147242182"/>
+      <w:bookmarkStart w:id="2" w:name="_Toc164785454"/>
+      <w:bookmarkStart w:id="3" w:name="_Toc171803947"/>
       <w:r>
         <w:t>Familial d</w:t>
       </w:r>
       <w:r>
         <w:t>ata</w:t>
       </w:r>
-      <w:bookmarkEnd w:id="7"/>
-      <w:bookmarkEnd w:id="8"/>
-      <w:bookmarkEnd w:id="9"/>
+      <w:bookmarkEnd w:id="1"/>
+      <w:bookmarkEnd w:id="2"/>
+      <w:bookmarkEnd w:id="3"/>
     </w:p>
     <w:p>
       <w:r>
@@ -3811,7 +3245,7 @@
       <w:r>
         <w:t xml:space="preserve">. </w:t>
       </w:r>
-      <w:bookmarkStart w:id="10" w:name="_Toc171803948"/>
+      <w:bookmarkStart w:id="4" w:name="_Toc171803948"/>
     </w:p>
     <w:p>
       <w:pPr>
@@ -3964,7 +3398,7 @@
       <w:r>
         <w:t>odel</w:t>
       </w:r>
-      <w:bookmarkEnd w:id="10"/>
+      <w:bookmarkEnd w:id="4"/>
       <w:r>
         <w:t xml:space="preserve"> </w:t>
       </w:r>
@@ -4239,8 +3673,8 @@
       <w:r>
         <w:t>).</w:t>
       </w:r>
-      <w:bookmarkStart w:id="11" w:name="_heading=h.17dp8vu" w:colFirst="0" w:colLast="0"/>
-      <w:bookmarkEnd w:id="11"/>
+      <w:bookmarkStart w:id="5" w:name="_heading=h.17dp8vu" w:colFirst="0" w:colLast="0"/>
+      <w:bookmarkEnd w:id="5"/>
     </w:p>
     <w:p/>
     <w:p>
@@ -4249,8 +3683,8 @@
           <w:highlight w:val="white"/>
         </w:rPr>
       </w:pPr>
-      <w:bookmarkStart w:id="12" w:name="_heading=h.3rdcrjn" w:colFirst="0" w:colLast="0"/>
-      <w:bookmarkEnd w:id="12"/>
+      <w:bookmarkStart w:id="6" w:name="_heading=h.3rdcrjn" w:colFirst="0" w:colLast="0"/>
+      <w:bookmarkEnd w:id="6"/>
       <w:r>
         <w:t>Laland</w:t>
       </w:r>
@@ -4314,9 +3748,9 @@
       <w:r>
         <w:t>handedness</w:t>
       </w:r>
-      <w:bookmarkStart w:id="13" w:name="_Ref159834016"/>
-      <w:bookmarkStart w:id="14" w:name="_Toc138175919"/>
-      <w:bookmarkStart w:id="15" w:name="_Toc143537945"/>
+      <w:bookmarkStart w:id="7" w:name="_Ref159834016"/>
+      <w:bookmarkStart w:id="8" w:name="_Toc138175919"/>
+      <w:bookmarkStart w:id="9" w:name="_Toc143537945"/>
       <w:r>
         <w:t xml:space="preserve">. </w:t>
       </w:r>
@@ -4332,9 +3766,9 @@
       <w:r>
         <w:t xml:space="preserve">. </w:t>
       </w:r>
-      <w:bookmarkEnd w:id="13"/>
-      <w:bookmarkEnd w:id="14"/>
-      <w:bookmarkEnd w:id="15"/>
+      <w:bookmarkEnd w:id="7"/>
+      <w:bookmarkEnd w:id="8"/>
+      <w:bookmarkEnd w:id="9"/>
       <w:r>
         <w:t>The</w:t>
       </w:r>
@@ -4561,9 +3995,9 @@
         <w:t xml:space="preserve"> (eq. 3 in Laland et al. (1995)):</w:t>
       </w:r>
     </w:p>
-    <w:bookmarkStart w:id="16" w:name="_heading=h.26in1rg" w:colFirst="0" w:colLast="0"/>
-    <w:bookmarkStart w:id="17" w:name="_Toc138175920"/>
-    <w:bookmarkEnd w:id="16"/>
+    <w:bookmarkStart w:id="10" w:name="_heading=h.26in1rg" w:colFirst="0" w:colLast="0"/>
+    <w:bookmarkStart w:id="11" w:name="_Toc138175920"/>
+    <w:bookmarkEnd w:id="10"/>
     <w:p>
       <w:pPr>
         <w:rPr>
@@ -4828,11 +4262,11 @@
           </m:f>
         </m:oMath>
       </m:oMathPara>
-      <w:bookmarkStart w:id="18" w:name="_Toc138155260"/>
-      <w:bookmarkStart w:id="19" w:name="_Toc138175921"/>
-      <w:bookmarkEnd w:id="17"/>
-      <w:bookmarkEnd w:id="18"/>
-      <w:bookmarkEnd w:id="19"/>
+      <w:bookmarkStart w:id="12" w:name="_Toc138155260"/>
+      <w:bookmarkStart w:id="13" w:name="_Toc138175921"/>
+      <w:bookmarkEnd w:id="11"/>
+      <w:bookmarkEnd w:id="12"/>
+      <w:bookmarkEnd w:id="13"/>
     </w:p>
     <w:p>
       <w:pPr>
@@ -4840,8 +4274,8 @@
           <w:highlight w:val="white"/>
         </w:rPr>
       </w:pPr>
-      <w:bookmarkStart w:id="20" w:name="_heading=h.lnxbz9" w:colFirst="0" w:colLast="0"/>
-      <w:bookmarkEnd w:id="20"/>
+      <w:bookmarkStart w:id="14" w:name="_heading=h.lnxbz9" w:colFirst="0" w:colLast="0"/>
+      <w:bookmarkEnd w:id="14"/>
       <w:r>
         <w:rPr>
           <w:highlight w:val="white"/>
@@ -4885,9 +4319,9 @@
         <w:t>) is:</w:t>
       </w:r>
     </w:p>
-    <w:bookmarkStart w:id="21" w:name="_heading=h.35nkun2" w:colFirst="0" w:colLast="0"/>
-    <w:bookmarkStart w:id="22" w:name="_Ref160612813"/>
-    <w:bookmarkEnd w:id="21"/>
+    <w:bookmarkStart w:id="15" w:name="_heading=h.35nkun2" w:colFirst="0" w:colLast="0"/>
+    <w:bookmarkStart w:id="16" w:name="_Ref160612813"/>
+    <w:bookmarkEnd w:id="15"/>
     <w:p>
       <w:pPr>
         <w:jc w:val="center"/>
@@ -4965,9 +4399,9 @@
             </m:r>
           </m:sub>
         </m:sSub>
-        <w:bookmarkStart w:id="23" w:name="_heading=h.1ksv4uv" w:colFirst="0" w:colLast="0"/>
-        <w:bookmarkEnd w:id="22"/>
-        <w:bookmarkEnd w:id="23"/>
+        <w:bookmarkStart w:id="17" w:name="_heading=h.1ksv4uv" w:colFirst="0" w:colLast="0"/>
+        <w:bookmarkEnd w:id="16"/>
+        <w:bookmarkEnd w:id="17"/>
         <m:r>
           <w:rPr>
             <w:rFonts w:ascii="Cambria Math" w:hAnsi="Cambria Math"/>
@@ -5060,7 +4494,7 @@
         </w:rPr>
         <w:t>, the corresponding equilibria are given by</w:t>
       </w:r>
-      <w:bookmarkStart w:id="24" w:name="_Toc138175922"/>
+      <w:bookmarkStart w:id="18" w:name="_Toc138175922"/>
       <w:r>
         <w:rPr>
           <w:highlight w:val="white"/>
@@ -5205,8 +4639,8 @@
         </m:oMath>
       </m:oMathPara>
     </w:p>
-    <w:bookmarkStart w:id="25" w:name="_heading=h.44sinio" w:colFirst="0" w:colLast="0"/>
-    <w:bookmarkEnd w:id="25"/>
+    <w:bookmarkStart w:id="19" w:name="_heading=h.44sinio" w:colFirst="0" w:colLast="0"/>
+    <w:bookmarkEnd w:id="19"/>
     <w:p>
       <w:pPr>
         <w:jc w:val="center"/>
@@ -5287,7 +4721,7 @@
           </m:den>
         </m:f>
       </m:oMath>
-      <w:bookmarkEnd w:id="24"/>
+      <w:bookmarkEnd w:id="18"/>
       <w:r>
         <w:rPr>
           <w:color w:val="000000"/>
@@ -5295,18 +4729,18 @@
         </w:rPr>
         <w:t xml:space="preserve"> </w:t>
       </w:r>
-      <w:bookmarkStart w:id="26" w:name="_Toc138155261"/>
-      <w:bookmarkStart w:id="27" w:name="_Toc138175923"/>
+      <w:bookmarkStart w:id="20" w:name="_Toc138155261"/>
+      <w:bookmarkStart w:id="21" w:name="_Toc138175923"/>
       <w:r>
         <w:rPr>
           <w:highlight w:val="white"/>
         </w:rPr>
         <w:t xml:space="preserve"> </w:t>
       </w:r>
-      <w:bookmarkStart w:id="28" w:name="_heading=h.2jxsxqh" w:colFirst="0" w:colLast="0"/>
-      <w:bookmarkEnd w:id="26"/>
-      <w:bookmarkEnd w:id="27"/>
-      <w:bookmarkEnd w:id="28"/>
+      <w:bookmarkStart w:id="22" w:name="_heading=h.2jxsxqh" w:colFirst="0" w:colLast="0"/>
+      <w:bookmarkEnd w:id="20"/>
+      <w:bookmarkEnd w:id="21"/>
+      <w:bookmarkEnd w:id="22"/>
       <w:r>
         <w:t xml:space="preserve"> </w:t>
       </w:r>
@@ -5400,8 +4834,8 @@
         </w:rPr>
         <w:t xml:space="preserve"> in</w:t>
       </w:r>
-      <w:bookmarkStart w:id="29" w:name="_Toc146614811"/>
-      <w:bookmarkStart w:id="30" w:name="_Toc147242185"/>
+      <w:bookmarkStart w:id="23" w:name="_Toc146614811"/>
+      <w:bookmarkStart w:id="24" w:name="_Toc147242185"/>
       <w:r>
         <w:t xml:space="preserve"> </w:t>
       </w:r>
@@ -5429,15 +4863,15 @@
       <w:r>
         <w:t xml:space="preserve">. </w:t>
       </w:r>
-      <w:bookmarkStart w:id="31" w:name="_heading=h.z337ya" w:colFirst="0" w:colLast="0"/>
-      <w:bookmarkEnd w:id="31"/>
+      <w:bookmarkStart w:id="25" w:name="_heading=h.z337ya" w:colFirst="0" w:colLast="0"/>
+      <w:bookmarkEnd w:id="25"/>
     </w:p>
     <w:p>
       <w:pPr>
         <w:pStyle w:val="Heading2"/>
       </w:pPr>
-      <w:bookmarkStart w:id="32" w:name="_Toc164785456"/>
-      <w:bookmarkStart w:id="33" w:name="_Toc171803949"/>
+      <w:bookmarkStart w:id="26" w:name="_Toc164785456"/>
+      <w:bookmarkStart w:id="27" w:name="_Toc171803949"/>
       <w:r>
         <w:t>Adjust</w:t>
       </w:r>
@@ -5447,10 +4881,10 @@
       <w:r>
         <w:t xml:space="preserve"> for criterion shift</w:t>
       </w:r>
-      <w:bookmarkEnd w:id="29"/>
-      <w:bookmarkEnd w:id="30"/>
-      <w:bookmarkEnd w:id="32"/>
-      <w:bookmarkEnd w:id="33"/>
+      <w:bookmarkEnd w:id="23"/>
+      <w:bookmarkEnd w:id="24"/>
+      <w:bookmarkEnd w:id="26"/>
+      <w:bookmarkEnd w:id="27"/>
     </w:p>
     <w:p>
       <w:r>
@@ -12793,16 +12227,16 @@
           </m:d>
         </m:oMath>
       </m:oMathPara>
-      <w:bookmarkStart w:id="34" w:name="_heading=h.946d4ub568b3" w:colFirst="0" w:colLast="0"/>
-      <w:bookmarkStart w:id="35" w:name="_heading=h.w5xsanaoc6pc" w:colFirst="0" w:colLast="0"/>
-      <w:bookmarkStart w:id="36" w:name="_heading=h.7o9f8wsh5lb5" w:colFirst="0" w:colLast="0"/>
-      <w:bookmarkStart w:id="37" w:name="_heading=h.y6f45eon9ldk" w:colFirst="0" w:colLast="0"/>
-      <w:bookmarkStart w:id="38" w:name="_heading=h.k8wbkzes7q9n" w:colFirst="0" w:colLast="0"/>
-      <w:bookmarkEnd w:id="34"/>
-      <w:bookmarkEnd w:id="35"/>
-      <w:bookmarkEnd w:id="36"/>
-      <w:bookmarkEnd w:id="37"/>
-      <w:bookmarkEnd w:id="38"/>
+      <w:bookmarkStart w:id="28" w:name="_heading=h.946d4ub568b3" w:colFirst="0" w:colLast="0"/>
+      <w:bookmarkStart w:id="29" w:name="_heading=h.w5xsanaoc6pc" w:colFirst="0" w:colLast="0"/>
+      <w:bookmarkStart w:id="30" w:name="_heading=h.7o9f8wsh5lb5" w:colFirst="0" w:colLast="0"/>
+      <w:bookmarkStart w:id="31" w:name="_heading=h.y6f45eon9ldk" w:colFirst="0" w:colLast="0"/>
+      <w:bookmarkStart w:id="32" w:name="_heading=h.k8wbkzes7q9n" w:colFirst="0" w:colLast="0"/>
+      <w:bookmarkEnd w:id="28"/>
+      <w:bookmarkEnd w:id="29"/>
+      <w:bookmarkEnd w:id="30"/>
+      <w:bookmarkEnd w:id="31"/>
+      <w:bookmarkEnd w:id="32"/>
     </w:p>
     <w:p>
       <w:pPr>
@@ -19571,14 +19005,14 @@
       <w:pPr>
         <w:pStyle w:val="Heading2"/>
       </w:pPr>
-      <w:bookmarkStart w:id="39" w:name="_Toc164785457"/>
-      <w:bookmarkStart w:id="40" w:name="_Toc171803950"/>
+      <w:bookmarkStart w:id="33" w:name="_Toc164785457"/>
+      <w:bookmarkStart w:id="34" w:name="_Toc171803950"/>
       <w:r>
         <w:lastRenderedPageBreak/>
         <w:t>Likelihood function</w:t>
       </w:r>
-      <w:bookmarkEnd w:id="39"/>
-      <w:bookmarkEnd w:id="40"/>
+      <w:bookmarkEnd w:id="33"/>
+      <w:bookmarkEnd w:id="34"/>
     </w:p>
     <w:p>
       <w:r>
@@ -19858,8 +19292,8 @@
         <w:t xml:space="preserve">Without adjusting for criterion shift, the log-likelihood function is </w:t>
       </w:r>
     </w:p>
-    <w:bookmarkStart w:id="41" w:name="_heading=h.4i7ojhp" w:colFirst="0" w:colLast="0"/>
-    <w:bookmarkEnd w:id="41"/>
+    <w:bookmarkStart w:id="35" w:name="_heading=h.4i7ojhp" w:colFirst="0" w:colLast="0"/>
+    <w:bookmarkEnd w:id="35"/>
     <w:p>
       <w:pPr>
         <w:rPr>
@@ -23230,7 +22664,7 @@
       <w:r>
         <w:t>using eqs. 1-2.</w:t>
       </w:r>
-      <w:bookmarkStart w:id="42" w:name="_Toc147242188"/>
+      <w:bookmarkStart w:id="36" w:name="_Toc147242188"/>
     </w:p>
     <w:p>
       <w:pPr>
@@ -23239,8 +22673,8 @@
           <w:highlight w:val="white"/>
         </w:rPr>
       </w:pPr>
-      <w:bookmarkStart w:id="43" w:name="_Toc164785458"/>
-      <w:bookmarkStart w:id="44" w:name="_Toc171803951"/>
+      <w:bookmarkStart w:id="37" w:name="_Toc164785458"/>
+      <w:bookmarkStart w:id="38" w:name="_Toc171803951"/>
       <w:r>
         <w:rPr>
           <w:highlight w:val="white"/>
@@ -23248,9 +22682,9 @@
         <w:lastRenderedPageBreak/>
         <w:t>Statistical inference</w:t>
       </w:r>
-      <w:bookmarkEnd w:id="42"/>
-      <w:bookmarkEnd w:id="43"/>
-      <w:bookmarkEnd w:id="44"/>
+      <w:bookmarkEnd w:id="36"/>
+      <w:bookmarkEnd w:id="37"/>
+      <w:bookmarkEnd w:id="38"/>
     </w:p>
     <w:p>
       <w:pPr>
@@ -23390,10 +22824,10 @@
       <w:pPr>
         <w:pStyle w:val="Heading3"/>
       </w:pPr>
-      <w:bookmarkStart w:id="45" w:name="_Toc146614813"/>
-      <w:bookmarkStart w:id="46" w:name="_Toc147242189"/>
-      <w:bookmarkStart w:id="47" w:name="_Toc164785459"/>
-      <w:bookmarkStart w:id="48" w:name="_Toc171803952"/>
+      <w:bookmarkStart w:id="39" w:name="_Toc146614813"/>
+      <w:bookmarkStart w:id="40" w:name="_Toc147242189"/>
+      <w:bookmarkStart w:id="41" w:name="_Toc164785459"/>
+      <w:bookmarkStart w:id="42" w:name="_Toc171803952"/>
       <w:r>
         <w:t>Maximum</w:t>
       </w:r>
@@ -23409,10 +22843,10 @@
       <w:r>
         <w:t>stimation</w:t>
       </w:r>
-      <w:bookmarkEnd w:id="45"/>
-      <w:bookmarkEnd w:id="46"/>
-      <w:bookmarkEnd w:id="47"/>
-      <w:bookmarkEnd w:id="48"/>
+      <w:bookmarkEnd w:id="39"/>
+      <w:bookmarkEnd w:id="40"/>
+      <w:bookmarkEnd w:id="41"/>
+      <w:bookmarkEnd w:id="42"/>
     </w:p>
     <w:p>
       <w:r>
@@ -23718,21 +23152,21 @@
       <w:pPr>
         <w:pStyle w:val="Heading3"/>
       </w:pPr>
-      <w:bookmarkStart w:id="49" w:name="_Toc164785460"/>
-      <w:bookmarkStart w:id="50" w:name="_Toc171803953"/>
+      <w:bookmarkStart w:id="43" w:name="_Toc164785460"/>
+      <w:bookmarkStart w:id="44" w:name="_Toc171803953"/>
       <w:r>
         <w:t>Goodness-of-</w:t>
       </w:r>
-      <w:bookmarkStart w:id="51" w:name="_Toc146614814"/>
+      <w:bookmarkStart w:id="45" w:name="_Toc146614814"/>
       <w:r>
         <w:t>fit test</w:t>
       </w:r>
-      <w:bookmarkEnd w:id="49"/>
-      <w:bookmarkEnd w:id="50"/>
+      <w:bookmarkEnd w:id="43"/>
+      <w:bookmarkEnd w:id="44"/>
       <w:r>
         <w:t xml:space="preserve"> </w:t>
       </w:r>
-      <w:bookmarkEnd w:id="51"/>
+      <w:bookmarkEnd w:id="45"/>
     </w:p>
     <w:p>
       <w:pPr>
@@ -25233,9 +24667,9 @@
       <w:pPr>
         <w:pStyle w:val="Heading2"/>
       </w:pPr>
-      <w:bookmarkStart w:id="52" w:name="_Toc147242192"/>
-      <w:bookmarkStart w:id="53" w:name="_Toc164785463"/>
-      <w:bookmarkStart w:id="54" w:name="_Toc171803955"/>
+      <w:bookmarkStart w:id="46" w:name="_Toc147242192"/>
+      <w:bookmarkStart w:id="47" w:name="_Toc164785463"/>
+      <w:bookmarkStart w:id="48" w:name="_Toc171803955"/>
       <w:r>
         <w:t>Scenario A: Estimati</w:t>
       </w:r>
@@ -25245,9 +24679,9 @@
       <w:r>
         <w:t xml:space="preserve"> and testing without adjustment</w:t>
       </w:r>
-      <w:bookmarkEnd w:id="52"/>
-      <w:bookmarkEnd w:id="53"/>
-      <w:bookmarkEnd w:id="54"/>
+      <w:bookmarkEnd w:id="46"/>
+      <w:bookmarkEnd w:id="47"/>
+      <w:bookmarkEnd w:id="48"/>
     </w:p>
     <w:p>
       <w:pPr>
@@ -25434,8 +24868,8 @@
       <w:pPr>
         <w:pStyle w:val="Heading3"/>
       </w:pPr>
-      <w:bookmarkStart w:id="55" w:name="_Toc164785464"/>
-      <w:bookmarkStart w:id="56" w:name="_Toc171803956"/>
+      <w:bookmarkStart w:id="49" w:name="_Toc164785464"/>
+      <w:bookmarkStart w:id="50" w:name="_Toc171803956"/>
       <w:r>
         <w:t>Maximum</w:t>
       </w:r>
@@ -25454,8 +24888,8 @@
       <w:r>
         <w:t>stimation</w:t>
       </w:r>
-      <w:bookmarkEnd w:id="55"/>
-      <w:bookmarkEnd w:id="56"/>
+      <w:bookmarkEnd w:id="49"/>
+      <w:bookmarkEnd w:id="50"/>
     </w:p>
     <w:p>
       <w:r>
@@ -25950,13 +25384,13 @@
         <w:t xml:space="preserve"> up to three decimal places. </w:t>
       </w:r>
     </w:p>
-    <w:bookmarkStart w:id="57" w:name="_heading=h.1pxezwc" w:colFirst="0" w:colLast="0"/>
-    <w:bookmarkStart w:id="58" w:name="_Toc147242194"/>
-    <w:bookmarkEnd w:id="57"/>
     <w:p>
       <w:pPr>
         <w:pStyle w:val="Heading3"/>
       </w:pPr>
+      <w:bookmarkStart w:id="51" w:name="_heading=h.1pxezwc" w:colFirst="0" w:colLast="0"/>
+      <w:bookmarkStart w:id="52" w:name="_Toc147242194"/>
+      <w:bookmarkEnd w:id="51"/>
       <w:r>
         <w:rPr>
           <w:noProof/>
@@ -26174,22 +25608,22 @@
           </mc:Fallback>
         </mc:AlternateContent>
       </w:r>
-      <w:bookmarkStart w:id="59" w:name="_heading=h.1rvwp1q" w:colFirst="0" w:colLast="0"/>
-      <w:bookmarkStart w:id="60" w:name="_Toc164785465"/>
-      <w:bookmarkStart w:id="61" w:name="_Toc171803957"/>
-      <w:bookmarkEnd w:id="59"/>
+      <w:bookmarkStart w:id="53" w:name="_heading=h.1rvwp1q" w:colFirst="0" w:colLast="0"/>
+      <w:bookmarkStart w:id="54" w:name="_Toc164785465"/>
+      <w:bookmarkStart w:id="55" w:name="_Toc171803957"/>
+      <w:bookmarkEnd w:id="53"/>
       <w:r>
         <w:t>G</w:t>
       </w:r>
       <w:r>
         <w:t>oodness-of-fit</w:t>
       </w:r>
-      <w:bookmarkEnd w:id="60"/>
-      <w:bookmarkEnd w:id="61"/>
+      <w:bookmarkEnd w:id="54"/>
+      <w:bookmarkEnd w:id="55"/>
       <w:r>
         <w:t xml:space="preserve"> </w:t>
       </w:r>
-      <w:bookmarkEnd w:id="58"/>
+      <w:bookmarkEnd w:id="52"/>
       <w:r>
         <w:t>test</w:t>
       </w:r>
@@ -26896,9 +26330,9 @@
       <w:pPr>
         <w:pStyle w:val="Heading2"/>
       </w:pPr>
-      <w:bookmarkStart w:id="62" w:name="_Toc147242196"/>
-      <w:bookmarkStart w:id="63" w:name="_Toc164785467"/>
-      <w:bookmarkStart w:id="64" w:name="_Toc171803959"/>
+      <w:bookmarkStart w:id="56" w:name="_Toc147242196"/>
+      <w:bookmarkStart w:id="57" w:name="_Toc164785467"/>
+      <w:bookmarkStart w:id="58" w:name="_Toc171803959"/>
       <w:r>
         <w:lastRenderedPageBreak/>
         <w:t xml:space="preserve">Scenario B: Estimating </w:t>
@@ -26915,9 +26349,9 @@
       <w:r>
         <w:t xml:space="preserve"> testing with adjustment</w:t>
       </w:r>
-      <w:bookmarkEnd w:id="62"/>
-      <w:bookmarkEnd w:id="63"/>
-      <w:bookmarkEnd w:id="64"/>
+      <w:bookmarkEnd w:id="56"/>
+      <w:bookmarkEnd w:id="57"/>
+      <w:bookmarkEnd w:id="58"/>
     </w:p>
     <w:p>
       <w:r>
@@ -27041,18 +26475,18 @@
       <w:pPr>
         <w:pStyle w:val="Heading3"/>
       </w:pPr>
-      <w:bookmarkStart w:id="65" w:name="_Toc164785468"/>
-      <w:bookmarkStart w:id="66" w:name="_Toc171803960"/>
-      <w:bookmarkStart w:id="67" w:name="_Toc147242197"/>
+      <w:bookmarkStart w:id="59" w:name="_Toc164785468"/>
+      <w:bookmarkStart w:id="60" w:name="_Toc171803960"/>
+      <w:bookmarkStart w:id="61" w:name="_Toc147242197"/>
       <w:r>
         <w:t>G</w:t>
       </w:r>
       <w:r>
         <w:t>oodness-of-fit</w:t>
       </w:r>
-      <w:bookmarkEnd w:id="65"/>
-      <w:bookmarkEnd w:id="66"/>
-      <w:bookmarkEnd w:id="67"/>
+      <w:bookmarkEnd w:id="59"/>
+      <w:bookmarkEnd w:id="60"/>
+      <w:bookmarkEnd w:id="61"/>
       <w:r>
         <w:t xml:space="preserve"> test</w:t>
       </w:r>
@@ -27067,32 +26501,24 @@
         <w:t xml:space="preserve">The full model with three estimated parameters </w:t>
       </w:r>
       <w:r>
-        <w:t xml:space="preserve">provided a good fit for all studies combined (G=43.6, df=31, </w:t>
-      </w:r>
-      <w:r>
-        <w:rPr>
-          <w:highlight w:val="green"/>
-        </w:rPr>
-        <w:t>p</w:t>
+        <w:t>provided a good fit for all studies combined (G=43.6, df=31</w:t>
+      </w:r>
+      <w:r>
+        <w:t>, p</w:t>
       </w:r>
       <w:r>
         <w:rPr>
           <w:rFonts w:hint="cs"/>
-          <w:highlight w:val="green"/>
           <w:rtl/>
         </w:rPr>
         <w:t>=</w:t>
       </w:r>
       <w:r>
-        <w:rPr>
-          <w:highlight w:val="green"/>
-        </w:rPr>
         <w:t>0.</w:t>
       </w:r>
       <w:r>
         <w:rPr>
           <w:rFonts w:hint="cs"/>
-          <w:highlight w:val="green"/>
           <w:rtl/>
         </w:rPr>
         <w:t>067</w:t>
@@ -27112,7 +26538,6 @@
       <w:r>
         <w:rPr>
           <w:color w:val="000000"/>
-          <w:highlight w:val="yellow"/>
         </w:rPr>
         <w:fldChar w:fldCharType="begin"/>
       </w:r>
@@ -27120,38 +26545,28 @@
         <w:rPr>
           <w:color w:val="000000"/>
         </w:rPr>
-        <w:instrText xml:space="preserve"> REF _Ref172122949 \h </w:instrText>
+        <w:instrText xml:space="preserve"> REF _Ref172122949 \h  \* MERGEFORMAT </w:instrText>
       </w:r>
       <w:r>
         <w:rPr>
           <w:color w:val="000000"/>
-          <w:highlight w:val="yellow"/>
-        </w:rPr>
-        <w:instrText xml:space="preserve"> \* MERGEFORMAT </w:instrText>
+        </w:rPr>
       </w:r>
       <w:r>
         <w:rPr>
           <w:color w:val="000000"/>
-          <w:highlight w:val="yellow"/>
-        </w:rPr>
+        </w:rPr>
+        <w:fldChar w:fldCharType="separate"/>
+      </w:r>
+      <w:r>
+        <w:rPr>
+          <w:lang w:val="en-US"/>
+        </w:rPr>
+        <w:t>Table 3</w:t>
       </w:r>
       <w:r>
         <w:rPr>
           <w:color w:val="000000"/>
-          <w:highlight w:val="yellow"/>
-        </w:rPr>
-        <w:fldChar w:fldCharType="separate"/>
-      </w:r>
-      <w:r>
-        <w:rPr>
-          <w:lang w:val="en-US"/>
-        </w:rPr>
-        <w:t>Table 3</w:t>
-      </w:r>
-      <w:r>
-        <w:rPr>
-          <w:color w:val="000000"/>
-          <w:highlight w:val="yellow"/>
         </w:rPr>
         <w:fldChar w:fldCharType="end"/>
       </w:r>
@@ -27185,13 +26600,7 @@
         <w:rPr>
           <w:lang w:val="en-US"/>
         </w:rPr>
-        <w:t xml:space="preserve"> </w:t>
-      </w:r>
-      <w:r>
-        <w:rPr>
-          <w:lang w:val="en-US"/>
-        </w:rPr>
-        <w:t xml:space="preserve">fixed </w:t>
+        <w:t xml:space="preserve"> fixed </w:t>
       </w:r>
       <w:r>
         <w:t xml:space="preserve">at zero </w:t>
@@ -27203,32 +26612,21 @@
         <w:t>(</w:t>
       </w:r>
       <w:r>
-        <w:t xml:space="preserve">all studies combined G=44.4, df=32, </w:t>
-      </w:r>
-      <w:r>
-        <w:rPr>
-          <w:highlight w:val="green"/>
-        </w:rPr>
-        <w:t>p</w:t>
+        <w:t>all studies combined G=44.4, df=32, p</w:t>
       </w:r>
       <w:r>
         <w:rPr>
           <w:rFonts w:hint="cs"/>
-          <w:highlight w:val="green"/>
           <w:rtl/>
         </w:rPr>
         <w:t xml:space="preserve"> = </w:t>
       </w:r>
       <w:r>
-        <w:rPr>
-          <w:highlight w:val="green"/>
-        </w:rPr>
         <w:t>0.</w:t>
       </w:r>
       <w:r>
         <w:rPr>
           <w:rFonts w:hint="cs"/>
-          <w:highlight w:val="green"/>
           <w:rtl/>
         </w:rPr>
         <w:t>071</w:t>
@@ -27237,10 +26635,13 @@
         <w:t>)</w:t>
       </w:r>
       <w:r>
-        <w:t xml:space="preserve">, which </w:t>
-      </w:r>
-      <w:bookmarkStart w:id="68" w:name="_heading=h.23ckvvd" w:colFirst="0" w:colLast="0"/>
-      <w:bookmarkEnd w:id="68"/>
+        <w:t>,</w:t>
+      </w:r>
+      <w:r>
+        <w:t xml:space="preserve"> which </w:t>
+      </w:r>
+      <w:bookmarkStart w:id="62" w:name="_heading=h.23ckvvd" w:colFirst="0" w:colLast="0"/>
+      <w:bookmarkEnd w:id="62"/>
       <w:r>
         <w:t xml:space="preserve">closley match </w:t>
       </w:r>
@@ -27361,8 +26762,8 @@
       </w:r>
     </w:p>
     <w:p>
-      <w:commentRangeStart w:id="69"/>
-      <w:commentRangeStart w:id="70"/>
+      <w:commentRangeStart w:id="63"/>
+      <w:commentRangeStart w:id="64"/>
       <w:r>
         <w:rPr>
           <w:rFonts w:ascii="Calibri" w:hAnsi="Calibri" w:cs="Calibri"/>
@@ -27468,7 +26869,7 @@
       <w:r>
         <w:t>G=44.43.</w:t>
       </w:r>
-      <w:commentRangeEnd w:id="69"/>
+      <w:commentRangeEnd w:id="63"/>
       <w:r>
         <w:rPr>
           <w:rStyle w:val="CommentReference"/>
@@ -27476,9 +26877,9 @@
           <w:kern w:val="0"/>
           <w14:ligatures w14:val="none"/>
         </w:rPr>
-        <w:commentReference w:id="69"/>
-      </w:r>
-      <w:commentRangeEnd w:id="70"/>
+        <w:commentReference w:id="63"/>
+      </w:r>
+      <w:commentRangeEnd w:id="64"/>
       <w:r>
         <w:rPr>
           <w:rStyle w:val="CommentReference"/>
@@ -27487,7 +26888,7 @@
           <w:rtl/>
           <w14:ligatures w14:val="none"/>
         </w:rPr>
-        <w:commentReference w:id="70"/>
+        <w:commentReference w:id="64"/>
       </w:r>
     </w:p>
     <w:p>
@@ -27565,9 +26966,9 @@
       <w:r>
         <w:t>likeliy reflect numerical errors</w:t>
       </w:r>
-      <w:bookmarkStart w:id="71" w:name="_Toc147242198"/>
-      <w:bookmarkStart w:id="72" w:name="_Toc164785469"/>
-      <w:bookmarkStart w:id="73" w:name="_Toc171803961"/>
+      <w:bookmarkStart w:id="65" w:name="_Toc147242198"/>
+      <w:bookmarkStart w:id="66" w:name="_Toc164785469"/>
+      <w:bookmarkStart w:id="67" w:name="_Toc171803961"/>
       <w:r>
         <w:t>.</w:t>
       </w:r>
@@ -27576,262 +26977,262 @@
           <w:rFonts w:ascii="Calibri" w:hAnsi="Calibri" w:cs="Calibri"/>
         </w:rPr>
         <w:t xml:space="preserve"> </w:t>
+      </w:r>
+      <w:bookmarkEnd w:id="65"/>
+      <w:bookmarkEnd w:id="66"/>
+      <w:bookmarkEnd w:id="67"/>
+    </w:p>
+    <w:p>
+      <w:r>
+        <w:lastRenderedPageBreak/>
+        <w:t>Thus, t</w:t>
+      </w:r>
+      <w:r>
+        <w:t>he</w:t>
+      </w:r>
+      <w:r>
+        <w:t xml:space="preserve"> results of Scenario B </w:t>
+      </w:r>
+      <w:r>
+        <w:t xml:space="preserve">closely </w:t>
+      </w:r>
+      <w:r>
+        <w:t xml:space="preserve">match </w:t>
+      </w:r>
+      <w:r>
+        <w:t>those reported by Laland</w:t>
+      </w:r>
+      <w:r>
+        <w:t xml:space="preserve"> et al</w:t>
+      </w:r>
+      <w:r>
+        <w:t xml:space="preserve">. First, </w:t>
+      </w:r>
+      <w:r>
+        <w:t xml:space="preserve">the </w:t>
+      </w:r>
+      <w:r>
+        <w:t>maximum</w:t>
+      </w:r>
+      <w:r>
+        <w:t>-</w:t>
+      </w:r>
+      <w:r>
+        <w:t xml:space="preserve">likelihood estimates without adjustment match to three decimal places.  Second, by adjusting the model predictions for a criterion shift before </w:t>
+      </w:r>
+      <w:r>
+        <w:t xml:space="preserve">the </w:t>
+      </w:r>
+      <w:r>
+        <w:t>goodness-of-fit</w:t>
+      </w:r>
+      <w:r>
+        <w:t xml:space="preserve"> test</w:t>
+      </w:r>
+      <w:r>
+        <w:t xml:space="preserve">, </w:t>
+      </w:r>
+      <w:r>
+        <w:t xml:space="preserve">our </w:t>
+      </w:r>
+      <w:r>
+        <w:t>analysis provided similar results to those reported by Laland</w:t>
+      </w:r>
+      <w:r>
+        <w:t xml:space="preserve"> et al</w:t>
+      </w:r>
+      <w:r>
+        <w:t>. Therefore, maximum</w:t>
+      </w:r>
+      <w:r>
+        <w:t>-</w:t>
+      </w:r>
+      <w:r>
+        <w:t xml:space="preserve">likelihood estimation without adjustment and goodness-of-fit testing with adjustment led to successful </w:t>
+      </w:r>
+      <w:r>
+        <w:t xml:space="preserve">reproduction </w:t>
+      </w:r>
+      <w:r>
+        <w:t xml:space="preserve">of </w:t>
+      </w:r>
+      <w:r>
+        <w:t xml:space="preserve">the analysis of </w:t>
+      </w:r>
+      <w:r>
+        <w:t>Laland</w:t>
+      </w:r>
+      <w:r>
+        <w:t xml:space="preserve"> et al.</w:t>
+      </w:r>
+      <w:r>
+        <w:t xml:space="preserve">, suggesting that this </w:t>
+      </w:r>
+      <w:r>
+        <w:t>Scenario B was applied by Laland et al</w:t>
+      </w:r>
+      <w:r>
+        <w:t xml:space="preserve">. </w:t>
+      </w:r>
+    </w:p>
+    <w:p>
+      <w:pPr>
+        <w:pStyle w:val="Heading2"/>
+      </w:pPr>
+      <w:bookmarkStart w:id="68" w:name="_Toc147242199"/>
+      <w:bookmarkStart w:id="69" w:name="_Toc164785470"/>
+      <w:bookmarkStart w:id="70" w:name="_Toc171803962"/>
+      <w:r>
+        <w:t>Scenario C: Estimating and testing with adjustment</w:t>
+      </w:r>
+      <w:bookmarkEnd w:id="68"/>
+      <w:bookmarkEnd w:id="69"/>
+      <w:bookmarkEnd w:id="70"/>
+    </w:p>
+    <w:p>
+      <w:r>
+        <w:t>In t</w:t>
+      </w:r>
+      <w:r>
+        <w:t xml:space="preserve">his </w:t>
+      </w:r>
+      <w:r>
+        <w:t>scenario,</w:t>
+      </w:r>
+      <w:r>
+        <w:t xml:space="preserve"> </w:t>
+      </w:r>
+      <w:r>
+        <w:t xml:space="preserve">we </w:t>
+      </w:r>
+      <w:r>
+        <w:t>estimat</w:t>
+      </w:r>
+      <w:r>
+        <w:t>e</w:t>
+      </w:r>
+      <w:r>
+        <w:t xml:space="preserve"> the model parameters </w:t>
+      </w:r>
+      <w:r>
+        <w:t xml:space="preserve">and test the goodness-of-fit </w:t>
+      </w:r>
+      <w:r>
+        <w:t>with</w:t>
+      </w:r>
+      <w:r>
+        <w:t xml:space="preserve"> an</w:t>
+      </w:r>
+      <w:r>
+        <w:t xml:space="preserve"> adjust</w:t>
+      </w:r>
+      <w:r>
+        <w:t>ment</w:t>
+      </w:r>
+      <w:r>
+        <w:t xml:space="preserve"> for criterion shift</w:t>
+      </w:r>
+      <w:r>
+        <w:t xml:space="preserve">. </w:t>
+      </w:r>
+      <w:r>
+        <w:t xml:space="preserve">Importantly, the log-likelihood function in Laland </w:t>
+      </w:r>
+      <w:r>
+        <w:t xml:space="preserve">et al. </w:t>
+      </w:r>
+      <w:r>
+        <w:t xml:space="preserve">was denoted in terms of </w:t>
+      </w:r>
+      <w:r>
+        <w:rPr>
+          <w:i/>
+        </w:rPr>
+        <w:t>measured incidence</w:t>
+      </w:r>
+      <w:r>
+        <w:t xml:space="preserve"> of left-handers (</w:t>
+      </w:r>
+      <w:r>
+        <w:rPr>
+          <w:i/>
+          <w:iCs/>
+        </w:rPr>
+        <w:t>S</w:t>
+      </w:r>
+      <w:r>
+        <w:rPr>
+          <w:i/>
+          <w:iCs/>
+          <w:vertAlign w:val="subscript"/>
+        </w:rPr>
+        <w:t>M</w:t>
+      </w:r>
+      <w:r>
+        <w:t xml:space="preserve"> </w:t>
+      </w:r>
+      <w:r>
+        <w:t>in eq.</w:t>
+      </w:r>
+      <w:r>
+        <w:rPr>
+          <w:lang w:val="en-US"/>
+        </w:rPr>
+        <w:t> </w:t>
+      </w:r>
+      <w:r>
+        <w:t xml:space="preserve">4), implying that they estimated the model parameters with adjustment. Hence, </w:t>
+      </w:r>
+      <w:r>
+        <w:rPr>
+          <w:lang w:val="en-US"/>
+        </w:rPr>
+        <w:t xml:space="preserve">we </w:t>
+      </w:r>
+      <w:r>
+        <w:t>sought to determine if S</w:t>
+      </w:r>
+      <w:r>
+        <w:t xml:space="preserve">cenario C </w:t>
+      </w:r>
+      <w:r>
+        <w:t xml:space="preserve">provides </w:t>
+      </w:r>
+      <w:r>
+        <w:t xml:space="preserve">a better reproduction than </w:t>
+      </w:r>
+      <w:r>
+        <w:t>S</w:t>
+      </w:r>
+      <w:r>
+        <w:t>cenario B.</w:t>
+      </w:r>
+    </w:p>
+    <w:p>
+      <w:pPr>
+        <w:pStyle w:val="Heading3"/>
+      </w:pPr>
+      <w:bookmarkStart w:id="71" w:name="_Toc147242200"/>
+      <w:bookmarkStart w:id="72" w:name="_Toc164785471"/>
+      <w:bookmarkStart w:id="73" w:name="_Toc171803963"/>
+      <w:r>
+        <w:t>Maximum</w:t>
+      </w:r>
+      <w:r>
+        <w:t>-l</w:t>
+      </w:r>
+      <w:r>
+        <w:t xml:space="preserve">ikelihood </w:t>
+      </w:r>
+      <w:r>
+        <w:t>e</w:t>
+      </w:r>
+      <w:r>
+        <w:t>stimation</w:t>
       </w:r>
       <w:bookmarkEnd w:id="71"/>
       <w:bookmarkEnd w:id="72"/>
       <w:bookmarkEnd w:id="73"/>
-    </w:p>
-    <w:p>
-      <w:r>
-        <w:lastRenderedPageBreak/>
-        <w:t>Thus, t</w:t>
-      </w:r>
-      <w:r>
-        <w:t>he</w:t>
-      </w:r>
-      <w:r>
-        <w:t xml:space="preserve"> results of Scenario B </w:t>
-      </w:r>
-      <w:r>
-        <w:t xml:space="preserve">closely </w:t>
-      </w:r>
-      <w:r>
-        <w:t xml:space="preserve">match </w:t>
-      </w:r>
-      <w:r>
-        <w:t>those reported by Laland</w:t>
-      </w:r>
-      <w:r>
-        <w:t xml:space="preserve"> et al</w:t>
-      </w:r>
-      <w:r>
-        <w:t xml:space="preserve">. First, </w:t>
-      </w:r>
-      <w:r>
-        <w:t xml:space="preserve">the </w:t>
-      </w:r>
-      <w:r>
-        <w:t>maximum</w:t>
-      </w:r>
-      <w:r>
-        <w:t>-</w:t>
-      </w:r>
-      <w:r>
-        <w:t xml:space="preserve">likelihood estimates without adjustment match to three decimal places.  Second, by adjusting the model predictions for a criterion shift before </w:t>
-      </w:r>
-      <w:r>
-        <w:t xml:space="preserve">the </w:t>
-      </w:r>
-      <w:r>
-        <w:t>goodness-of-fit</w:t>
-      </w:r>
-      <w:r>
-        <w:t xml:space="preserve"> test</w:t>
-      </w:r>
-      <w:r>
-        <w:t xml:space="preserve">, </w:t>
-      </w:r>
-      <w:r>
-        <w:t xml:space="preserve">our </w:t>
-      </w:r>
-      <w:r>
-        <w:t>analysis provided similar results to those reported by Laland</w:t>
-      </w:r>
-      <w:r>
-        <w:t xml:space="preserve"> et al</w:t>
-      </w:r>
-      <w:r>
-        <w:t>. Therefore, maximum</w:t>
-      </w:r>
-      <w:r>
-        <w:t>-</w:t>
-      </w:r>
-      <w:r>
-        <w:t xml:space="preserve">likelihood estimation without adjustment and goodness-of-fit testing with adjustment led to successful </w:t>
-      </w:r>
-      <w:r>
-        <w:t xml:space="preserve">reproduction </w:t>
-      </w:r>
-      <w:r>
-        <w:t xml:space="preserve">of </w:t>
-      </w:r>
-      <w:r>
-        <w:t xml:space="preserve">the analysis of </w:t>
-      </w:r>
-      <w:r>
-        <w:t>Laland</w:t>
-      </w:r>
-      <w:r>
-        <w:t xml:space="preserve"> et al.</w:t>
-      </w:r>
-      <w:r>
-        <w:t xml:space="preserve">, suggesting that this </w:t>
-      </w:r>
-      <w:r>
-        <w:t>Scenario B was applied by Laland et al</w:t>
-      </w:r>
-      <w:r>
-        <w:t xml:space="preserve">. </w:t>
-      </w:r>
-    </w:p>
-    <w:p>
-      <w:pPr>
-        <w:pStyle w:val="Heading2"/>
-      </w:pPr>
-      <w:bookmarkStart w:id="74" w:name="_Toc147242199"/>
-      <w:bookmarkStart w:id="75" w:name="_Toc164785470"/>
-      <w:bookmarkStart w:id="76" w:name="_Toc171803962"/>
-      <w:r>
-        <w:t>Scenario C: Estimating and testing with adjustment</w:t>
-      </w:r>
-      <w:bookmarkEnd w:id="74"/>
-      <w:bookmarkEnd w:id="75"/>
-      <w:bookmarkEnd w:id="76"/>
-    </w:p>
-    <w:p>
-      <w:r>
-        <w:t>In t</w:t>
-      </w:r>
-      <w:r>
-        <w:t xml:space="preserve">his </w:t>
-      </w:r>
-      <w:r>
-        <w:t>scenario,</w:t>
-      </w:r>
-      <w:r>
-        <w:t xml:space="preserve"> </w:t>
-      </w:r>
-      <w:r>
-        <w:t xml:space="preserve">we </w:t>
-      </w:r>
-      <w:r>
-        <w:t>estimat</w:t>
-      </w:r>
-      <w:r>
-        <w:t>e</w:t>
-      </w:r>
-      <w:r>
-        <w:t xml:space="preserve"> the model parameters </w:t>
-      </w:r>
-      <w:r>
-        <w:t xml:space="preserve">and test the goodness-of-fit </w:t>
-      </w:r>
-      <w:r>
-        <w:t>with</w:t>
-      </w:r>
-      <w:r>
-        <w:t xml:space="preserve"> an</w:t>
-      </w:r>
-      <w:r>
-        <w:t xml:space="preserve"> adjust</w:t>
-      </w:r>
-      <w:r>
-        <w:t>ment</w:t>
-      </w:r>
-      <w:r>
-        <w:t xml:space="preserve"> for criterion shift</w:t>
-      </w:r>
-      <w:r>
-        <w:t xml:space="preserve">. </w:t>
-      </w:r>
-      <w:r>
-        <w:t xml:space="preserve">Importantly, the log-likelihood function in Laland </w:t>
-      </w:r>
-      <w:r>
-        <w:t xml:space="preserve">et al. </w:t>
-      </w:r>
-      <w:r>
-        <w:t xml:space="preserve">was denoted in terms of </w:t>
-      </w:r>
-      <w:r>
-        <w:rPr>
-          <w:i/>
-        </w:rPr>
-        <w:t>measured incidence</w:t>
-      </w:r>
-      <w:r>
-        <w:t xml:space="preserve"> of left-handers (</w:t>
-      </w:r>
-      <w:r>
-        <w:rPr>
-          <w:i/>
-          <w:iCs/>
-        </w:rPr>
-        <w:t>S</w:t>
-      </w:r>
-      <w:r>
-        <w:rPr>
-          <w:i/>
-          <w:iCs/>
-          <w:vertAlign w:val="subscript"/>
-        </w:rPr>
-        <w:t>M</w:t>
-      </w:r>
-      <w:r>
-        <w:t xml:space="preserve"> </w:t>
-      </w:r>
-      <w:r>
-        <w:t>in eq.</w:t>
-      </w:r>
-      <w:r>
-        <w:rPr>
-          <w:lang w:val="en-US"/>
-        </w:rPr>
-        <w:t> </w:t>
-      </w:r>
-      <w:r>
-        <w:t xml:space="preserve">4), implying that they estimated the model parameters with adjustment. Hence, </w:t>
-      </w:r>
-      <w:r>
-        <w:rPr>
-          <w:lang w:val="en-US"/>
-        </w:rPr>
-        <w:t xml:space="preserve">we </w:t>
-      </w:r>
-      <w:r>
-        <w:t>sought to determine if S</w:t>
-      </w:r>
-      <w:r>
-        <w:t xml:space="preserve">cenario C </w:t>
-      </w:r>
-      <w:r>
-        <w:t xml:space="preserve">provides </w:t>
-      </w:r>
-      <w:r>
-        <w:t xml:space="preserve">a better reproduction than </w:t>
-      </w:r>
-      <w:r>
-        <w:t>S</w:t>
-      </w:r>
-      <w:r>
-        <w:t>cenario B.</w:t>
-      </w:r>
-    </w:p>
-    <w:p>
-      <w:pPr>
-        <w:pStyle w:val="Heading3"/>
-      </w:pPr>
-      <w:bookmarkStart w:id="77" w:name="_Toc147242200"/>
-      <w:bookmarkStart w:id="78" w:name="_Toc164785471"/>
-      <w:bookmarkStart w:id="79" w:name="_Toc171803963"/>
-      <w:r>
-        <w:t>Maximum</w:t>
-      </w:r>
-      <w:r>
-        <w:t>-l</w:t>
-      </w:r>
-      <w:r>
-        <w:t xml:space="preserve">ikelihood </w:t>
-      </w:r>
-      <w:r>
-        <w:t>e</w:t>
-      </w:r>
-      <w:r>
-        <w:t>stimation</w:t>
-      </w:r>
-      <w:bookmarkEnd w:id="77"/>
-      <w:bookmarkEnd w:id="78"/>
-      <w:bookmarkEnd w:id="79"/>
     </w:p>
     <w:p>
       <w:r>
@@ -28425,9 +27826,9 @@
       <w:pPr>
         <w:pStyle w:val="Heading3"/>
       </w:pPr>
-      <w:bookmarkStart w:id="80" w:name="_Toc164785472"/>
-      <w:bookmarkStart w:id="81" w:name="_Toc171803964"/>
-      <w:bookmarkStart w:id="82" w:name="_Toc147242201"/>
+      <w:bookmarkStart w:id="74" w:name="_Toc164785472"/>
+      <w:bookmarkStart w:id="75" w:name="_Toc171803964"/>
+      <w:bookmarkStart w:id="76" w:name="_Toc147242201"/>
       <w:r>
         <w:lastRenderedPageBreak/>
         <w:t>G</w:t>
@@ -28438,12 +27839,12 @@
       <w:r>
         <w:t>-of-fit</w:t>
       </w:r>
-      <w:bookmarkEnd w:id="80"/>
-      <w:bookmarkEnd w:id="81"/>
+      <w:bookmarkEnd w:id="74"/>
+      <w:bookmarkEnd w:id="75"/>
       <w:r>
         <w:t xml:space="preserve"> </w:t>
       </w:r>
-      <w:bookmarkEnd w:id="82"/>
+      <w:bookmarkEnd w:id="76"/>
       <w:r>
         <w:t>test</w:t>
       </w:r>
@@ -28494,12 +27895,17 @@
         <w:rPr>
           <w:color w:val="000000"/>
         </w:rPr>
-        <w:t xml:space="preserve">model with three parameters had a good fit for all studies combined (G=36.3, df=31, </w:t>
+        <w:t>model with three parameters had a good fit for all studies combined (G=36.3, df=</w:t>
       </w:r>
       <w:r>
         <w:rPr>
           <w:color w:val="000000"/>
-          <w:highlight w:val="green"/>
+        </w:rPr>
+        <w:t xml:space="preserve">31, </w:t>
+      </w:r>
+      <w:r>
+        <w:rPr>
+          <w:color w:val="000000"/>
         </w:rPr>
         <w:t>p=0.234</w:t>
       </w:r>
@@ -28514,6 +27920,83 @@
           <w:color w:val="000000"/>
         </w:rPr>
         <w:t xml:space="preserve"> (</w:t>
+      </w:r>
+      <w:r>
+        <w:rPr>
+          <w:color w:val="000000"/>
+        </w:rPr>
+        <w:fldChar w:fldCharType="begin"/>
+      </w:r>
+      <w:r>
+        <w:rPr>
+          <w:color w:val="000000"/>
+        </w:rPr>
+        <w:instrText xml:space="preserve"> REF _Ref172122949 \h  \* MERGEFORMAT </w:instrText>
+      </w:r>
+      <w:r>
+        <w:rPr>
+          <w:color w:val="000000"/>
+        </w:rPr>
+      </w:r>
+      <w:r>
+        <w:rPr>
+          <w:color w:val="000000"/>
+        </w:rPr>
+        <w:fldChar w:fldCharType="separate"/>
+      </w:r>
+      <w:r>
+        <w:t>Table 3</w:t>
+      </w:r>
+      <w:r>
+        <w:rPr>
+          <w:color w:val="000000"/>
+        </w:rPr>
+        <w:fldChar w:fldCharType="end"/>
+      </w:r>
+      <w:r>
+        <w:rPr>
+          <w:color w:val="000000"/>
+        </w:rPr>
+        <w:t>)</w:t>
+      </w:r>
+      <w:r>
+        <w:rPr>
+          <w:color w:val="000000"/>
+        </w:rPr>
+        <w:t xml:space="preserve">. The model with two parameters had a good fit for all studies combined (G=37.5, df=32, </w:t>
+      </w:r>
+      <w:r>
+        <w:rPr>
+          <w:color w:val="000000"/>
+        </w:rPr>
+        <w:t>p=0.231</w:t>
+      </w:r>
+      <w:r>
+        <w:rPr>
+          <w:color w:val="000000"/>
+        </w:rPr>
+        <w:t>), and for 16 out of the</w:t>
+      </w:r>
+      <w:r>
+        <w:rPr>
+          <w:color w:val="000000"/>
+        </w:rPr>
+        <w:t xml:space="preserve"> 17 studies </w:t>
+      </w:r>
+      <w:r>
+        <w:rPr>
+          <w:color w:val="000000"/>
+        </w:rPr>
+        <w:t>individually</w:t>
+      </w:r>
+      <w:r>
+        <w:t xml:space="preserve"> </w:t>
+      </w:r>
+      <w:r>
+        <w:rPr>
+          <w:color w:val="000000"/>
+        </w:rPr>
+        <w:t>(</w:t>
       </w:r>
       <w:r>
         <w:rPr>
@@ -28549,6 +28032,9 @@
         <w:fldChar w:fldCharType="separate"/>
       </w:r>
       <w:r>
+        <w:rPr>
+          <w:lang w:val="en-US"/>
+        </w:rPr>
         <w:t>Table 3</w:t>
       </w:r>
       <w:r>
@@ -28562,34 +28048,233 @@
         <w:rPr>
           <w:color w:val="000000"/>
         </w:rPr>
-        <w:t>)</w:t>
+        <w:t>).</w:t>
+      </w:r>
+    </w:p>
+    <w:p>
+      <w:r>
+        <w:t xml:space="preserve">These results are similar to those </w:t>
+      </w:r>
+      <w:r>
+        <w:t xml:space="preserve">of </w:t>
+      </w:r>
+      <w:r>
+        <w:t>Laland</w:t>
+      </w:r>
+      <w:r>
+        <w:t xml:space="preserve"> et al</w:t>
+      </w:r>
+      <w:r>
+        <w:t xml:space="preserve">. Both models (with two and three parameters) showed a good fit to the data for 16 of 17 studies, and across all studies combined. </w:t>
+      </w:r>
+      <w:r>
+        <w:t xml:space="preserve">As in Scenario B and in Laland et al., the </w:t>
+      </w:r>
+      <w:r>
+        <w:t>one study the model failed to fit was Ramaley (1913)</w:t>
+      </w:r>
+      <w:r>
+        <w:t xml:space="preserve">. </w:t>
       </w:r>
       <w:r>
         <w:rPr>
           <w:color w:val="000000"/>
         </w:rPr>
-        <w:t xml:space="preserve">. The model with two parameters had a good fit for all studies combined (G=37.5, df=32, </w:t>
+        <w:t xml:space="preserve">Among all 17 studies the biggest discrepancy in </w:t>
       </w:r>
       <w:r>
         <w:rPr>
           <w:color w:val="000000"/>
-          <w:highlight w:val="green"/>
-        </w:rPr>
-        <w:t>p=0.231</w:t>
+        </w:rPr>
+        <w:t>G statistic</w:t>
       </w:r>
       <w:r>
         <w:rPr>
           <w:color w:val="000000"/>
         </w:rPr>
-        <w:t xml:space="preserve">), and for 16 out of the 17 studies </w:t>
+        <w:t xml:space="preserve">s was in </w:t>
+      </w:r>
+      <w:r>
+        <w:t xml:space="preserve">Ramaley (1913) for both sets of estimates: while Laland </w:t>
+      </w:r>
+      <w:r>
+        <w:t xml:space="preserve">et al. </w:t>
+      </w:r>
+      <w:r>
+        <w:t xml:space="preserve">reported G=13.19, the model with three parameters </w:t>
+      </w:r>
+      <w:r>
+        <w:t xml:space="preserve">produced </w:t>
+      </w:r>
+      <w:r>
+        <w:t xml:space="preserve">G=7.1, and </w:t>
+      </w:r>
+      <w:r>
+        <w:t xml:space="preserve">the model with two parameters produced </w:t>
+      </w:r>
+      <w:r>
+        <w:t xml:space="preserve">G=8.29. Furthermore, out of the 16 studies with a good fit, the biggest discrepancy in </w:t>
+      </w:r>
+      <w:r>
+        <w:t>G statistic</w:t>
+      </w:r>
+      <w:r>
+        <w:t xml:space="preserve">s was in the </w:t>
+      </w:r>
+      <w:r>
+        <w:t xml:space="preserve">study of </w:t>
+      </w:r>
+      <w:r>
+        <w:t xml:space="preserve">McGee &amp; Cozad (1980): G=3.80 in Laland </w:t>
+      </w:r>
+      <w:r>
+        <w:t xml:space="preserve">et al. </w:t>
+      </w:r>
+      <w:r>
+        <w:t xml:space="preserve">versus G=0.63 </w:t>
+      </w:r>
+      <w:r>
+        <w:t xml:space="preserve">and G=0.24 </w:t>
+      </w:r>
+      <w:r>
+        <w:t xml:space="preserve">in </w:t>
+      </w:r>
+      <w:r>
+        <w:t xml:space="preserve">our </w:t>
+      </w:r>
+      <w:r>
+        <w:t xml:space="preserve">analysis for the model with three </w:t>
+      </w:r>
+      <w:r>
+        <w:t xml:space="preserve">and two </w:t>
+      </w:r>
+      <w:r>
+        <w:t>parameters</w:t>
+      </w:r>
+      <w:r>
+        <w:t>, respectively.</w:t>
+      </w:r>
+      <w:r>
+        <w:t xml:space="preserve"> </w:t>
+      </w:r>
+      <w:r>
+        <w:t xml:space="preserve">We </w:t>
+      </w:r>
+      <w:r>
+        <w:t xml:space="preserve">obtained the same </w:t>
+      </w:r>
+      <w:r>
+        <w:t>G statistic</w:t>
+      </w:r>
+      <w:r>
+        <w:t xml:space="preserve"> as Laland </w:t>
+      </w:r>
+      <w:r>
+        <w:t xml:space="preserve">et al. </w:t>
+      </w:r>
+      <w:r>
+        <w:t>for one study</w:t>
+      </w:r>
+      <w:r>
+        <w:t>,</w:t>
+      </w:r>
+      <w:r>
+        <w:t xml:space="preserve"> McManus (1985) (ICM2pat)</w:t>
+      </w:r>
+      <w:r>
+        <w:t xml:space="preserve">, </w:t>
+      </w:r>
+      <w:r>
+        <w:t xml:space="preserve">G=0.01. When fitting across all </w:t>
       </w:r>
       <w:r>
         <w:rPr>
           <w:color w:val="000000"/>
         </w:rPr>
-        <w:t>individually</w:t>
-      </w:r>
-      <w:r>
+        <w:t xml:space="preserve">studies combined, </w:t>
+      </w:r>
+      <w:r>
+        <w:rPr>
+          <w:color w:val="000000"/>
+        </w:rPr>
+        <w:t xml:space="preserve">our analysis produced a </w:t>
+      </w:r>
+      <w:r>
+        <w:rPr>
+          <w:color w:val="000000"/>
+        </w:rPr>
+        <w:t>G statistic</w:t>
+      </w:r>
+      <w:r>
+        <w:rPr>
+          <w:color w:val="000000"/>
+        </w:rPr>
+        <w:t xml:space="preserve"> </w:t>
+      </w:r>
+      <w:r>
+        <w:rPr>
+          <w:color w:val="000000"/>
+        </w:rPr>
+        <w:t xml:space="preserve">lower than that of </w:t>
+      </w:r>
+      <w:r>
+        <w:rPr>
+          <w:color w:val="000000"/>
+        </w:rPr>
+        <w:t xml:space="preserve">Laland </w:t>
+      </w:r>
+      <w:r>
+        <w:rPr>
+          <w:color w:val="000000"/>
+        </w:rPr>
+        <w:t xml:space="preserve">et al., </w:t>
+      </w:r>
+      <w:r>
+        <w:rPr>
+          <w:color w:val="000000"/>
+        </w:rPr>
+        <w:t>G=</w:t>
+      </w:r>
+      <w:r>
+        <w:rPr>
+          <w:color w:val="000000"/>
+        </w:rPr>
+        <w:t>36.3 (three parameters) and G=</w:t>
+      </w:r>
+      <w:r>
+        <w:rPr>
+          <w:color w:val="000000"/>
+        </w:rPr>
+        <w:t>37.5 (two parameters)</w:t>
+      </w:r>
+      <w:r>
+        <w:rPr>
+          <w:color w:val="000000"/>
+        </w:rPr>
+        <w:t xml:space="preserve"> compared to</w:t>
+      </w:r>
+      <w:r>
+        <w:rPr>
+          <w:color w:val="000000"/>
+        </w:rPr>
+        <w:t xml:space="preserve"> </w:t>
+      </w:r>
+      <w:r>
+        <w:rPr>
+          <w:color w:val="000000"/>
+        </w:rPr>
+        <w:t>G=</w:t>
+      </w:r>
+      <w:r>
+        <w:rPr>
+          <w:color w:val="000000"/>
+        </w:rPr>
+        <w:t>44.43</w:t>
+      </w:r>
+      <w:r>
+        <w:rPr>
+          <w:color w:val="000000"/>
+        </w:rPr>
         <w:t xml:space="preserve"> </w:t>
       </w:r>
       <w:r>
@@ -28648,307 +28333,22 @@
         <w:rPr>
           <w:color w:val="000000"/>
         </w:rPr>
-        <w:t>).</w:t>
-      </w:r>
-    </w:p>
-    <w:p>
-      <w:r>
-        <w:t xml:space="preserve">These results are similar to those </w:t>
-      </w:r>
-      <w:r>
-        <w:t xml:space="preserve">of </w:t>
-      </w:r>
-      <w:r>
-        <w:t>Laland</w:t>
-      </w:r>
-      <w:r>
-        <w:t xml:space="preserve"> et al</w:t>
-      </w:r>
-      <w:r>
-        <w:t xml:space="preserve">. Both models (with two and three parameters) showed a good fit to the data for 16 of 17 studies, and across all studies combined. </w:t>
-      </w:r>
-      <w:r>
-        <w:t xml:space="preserve">As in Scenario B and in Laland et al., the </w:t>
-      </w:r>
-      <w:r>
-        <w:t>one study the model failed to fit was Ramaley (1913)</w:t>
-      </w:r>
-      <w:r>
-        <w:t xml:space="preserve">. </w:t>
+        <w:t>)</w:t>
       </w:r>
       <w:r>
         <w:rPr>
           <w:color w:val="000000"/>
         </w:rPr>
-        <w:t xml:space="preserve">Among all 17 studies the biggest discrepancy in </w:t>
+        <w:t>.</w:t>
       </w:r>
       <w:r>
         <w:rPr>
           <w:color w:val="000000"/>
         </w:rPr>
-        <w:t>G statistic</w:t>
-      </w:r>
-      <w:r>
-        <w:rPr>
-          <w:color w:val="000000"/>
-        </w:rPr>
-        <w:t xml:space="preserve">s was in </w:t>
-      </w:r>
-      <w:r>
-        <w:t xml:space="preserve">Ramaley (1913) for both sets of estimates: while Laland </w:t>
-      </w:r>
-      <w:r>
-        <w:t xml:space="preserve">et al. </w:t>
-      </w:r>
-      <w:r>
-        <w:t xml:space="preserve">reported G=13.19, the model with three parameters </w:t>
-      </w:r>
-      <w:r>
-        <w:t xml:space="preserve">produced </w:t>
-      </w:r>
-      <w:r>
-        <w:t xml:space="preserve">G=7.1, and </w:t>
-      </w:r>
-      <w:r>
-        <w:t xml:space="preserve">the model with two parameters produced </w:t>
-      </w:r>
-      <w:r>
-        <w:t xml:space="preserve">G=8.29. Furthermore, out of the 16 studies with a good fit, the biggest discrepancy in </w:t>
-      </w:r>
-      <w:r>
-        <w:t>G statistic</w:t>
-      </w:r>
-      <w:r>
-        <w:t xml:space="preserve">s was in the </w:t>
-      </w:r>
-      <w:r>
-        <w:t xml:space="preserve">study of </w:t>
-      </w:r>
-      <w:r>
-        <w:t xml:space="preserve">McGee &amp; Cozad (1980): G=3.80 in Laland </w:t>
-      </w:r>
-      <w:r>
-        <w:t xml:space="preserve">et al. </w:t>
-      </w:r>
-      <w:r>
-        <w:t xml:space="preserve">versus G=0.63 </w:t>
-      </w:r>
-      <w:r>
-        <w:t xml:space="preserve">and G=0.24 </w:t>
-      </w:r>
-      <w:r>
-        <w:t xml:space="preserve">in </w:t>
-      </w:r>
-      <w:r>
-        <w:t xml:space="preserve">our </w:t>
-      </w:r>
-      <w:r>
-        <w:t xml:space="preserve">analysis for the model with three </w:t>
-      </w:r>
-      <w:r>
-        <w:t xml:space="preserve">and two </w:t>
-      </w:r>
-      <w:r>
-        <w:t>parameters</w:t>
-      </w:r>
-      <w:r>
-        <w:t>, respectively.</w:t>
-      </w:r>
-      <w:r>
         <w:t xml:space="preserve"> </w:t>
       </w:r>
-      <w:r>
-        <w:t xml:space="preserve">We </w:t>
-      </w:r>
-      <w:r>
-        <w:t xml:space="preserve">obtained the same </w:t>
-      </w:r>
-      <w:r>
-        <w:t>G statistic</w:t>
-      </w:r>
-      <w:r>
-        <w:t xml:space="preserve"> as Laland </w:t>
-      </w:r>
-      <w:r>
-        <w:t xml:space="preserve">et al. </w:t>
-      </w:r>
-      <w:r>
-        <w:t>for one study</w:t>
-      </w:r>
-      <w:r>
-        <w:t>,</w:t>
-      </w:r>
-      <w:r>
-        <w:t xml:space="preserve"> McManus (1985) (ICM2pat)</w:t>
-      </w:r>
-      <w:r>
-        <w:t xml:space="preserve">, </w:t>
-      </w:r>
-      <w:r>
-        <w:t xml:space="preserve">G=0.01. When fitting across all </w:t>
-      </w:r>
-      <w:r>
-        <w:rPr>
-          <w:color w:val="000000"/>
-        </w:rPr>
-        <w:t xml:space="preserve">studies combined, </w:t>
-      </w:r>
-      <w:r>
-        <w:rPr>
-          <w:color w:val="000000"/>
-        </w:rPr>
-        <w:t xml:space="preserve">our analysis produced a </w:t>
-      </w:r>
-      <w:r>
-        <w:rPr>
-          <w:color w:val="000000"/>
-        </w:rPr>
-        <w:t>G statistic</w:t>
-      </w:r>
-      <w:r>
-        <w:rPr>
-          <w:color w:val="000000"/>
-        </w:rPr>
-        <w:t xml:space="preserve"> </w:t>
-      </w:r>
-      <w:r>
-        <w:rPr>
-          <w:color w:val="000000"/>
-        </w:rPr>
-        <w:t xml:space="preserve">lower than that of </w:t>
-      </w:r>
-      <w:r>
-        <w:rPr>
-          <w:color w:val="000000"/>
-        </w:rPr>
-        <w:t xml:space="preserve">Laland </w:t>
-      </w:r>
-      <w:r>
-        <w:rPr>
-          <w:color w:val="000000"/>
-        </w:rPr>
-        <w:t xml:space="preserve">et al., </w:t>
-      </w:r>
-      <w:r>
-        <w:rPr>
-          <w:color w:val="000000"/>
-        </w:rPr>
-        <w:t>G=</w:t>
-      </w:r>
-      <w:r>
-        <w:rPr>
-          <w:color w:val="000000"/>
-        </w:rPr>
-        <w:t>36.3 (three parameters) and G=</w:t>
-      </w:r>
-      <w:r>
-        <w:rPr>
-          <w:color w:val="000000"/>
-        </w:rPr>
-        <w:t>37.5 (two parameters)</w:t>
-      </w:r>
-      <w:r>
-        <w:rPr>
-          <w:color w:val="000000"/>
-        </w:rPr>
-        <w:t xml:space="preserve"> compared to</w:t>
-      </w:r>
-      <w:r>
-        <w:rPr>
-          <w:color w:val="000000"/>
-        </w:rPr>
-        <w:t xml:space="preserve"> </w:t>
-      </w:r>
-      <w:r>
-        <w:rPr>
-          <w:color w:val="000000"/>
-        </w:rPr>
-        <w:t>G=</w:t>
-      </w:r>
-      <w:r>
-        <w:rPr>
-          <w:color w:val="000000"/>
-        </w:rPr>
-        <w:t>44.43</w:t>
-      </w:r>
-      <w:r>
-        <w:rPr>
-          <w:color w:val="000000"/>
-        </w:rPr>
-        <w:t xml:space="preserve"> </w:t>
-      </w:r>
-      <w:r>
-        <w:rPr>
-          <w:color w:val="000000"/>
-        </w:rPr>
-        <w:t>(</w:t>
-      </w:r>
-      <w:r>
-        <w:rPr>
-          <w:color w:val="000000"/>
-          <w:highlight w:val="yellow"/>
-        </w:rPr>
-        <w:fldChar w:fldCharType="begin"/>
-      </w:r>
-      <w:r>
-        <w:rPr>
-          <w:color w:val="000000"/>
-        </w:rPr>
-        <w:instrText xml:space="preserve"> REF _Ref172122949 \h </w:instrText>
-      </w:r>
-      <w:r>
-        <w:rPr>
-          <w:color w:val="000000"/>
-          <w:highlight w:val="yellow"/>
-        </w:rPr>
-        <w:instrText xml:space="preserve"> \* MERGEFORMAT </w:instrText>
-      </w:r>
-      <w:r>
-        <w:rPr>
-          <w:color w:val="000000"/>
-          <w:highlight w:val="yellow"/>
-        </w:rPr>
-      </w:r>
-      <w:r>
-        <w:rPr>
-          <w:color w:val="000000"/>
-          <w:highlight w:val="yellow"/>
-        </w:rPr>
-        <w:fldChar w:fldCharType="separate"/>
-      </w:r>
-      <w:r>
-        <w:rPr>
-          <w:lang w:val="en-US"/>
-        </w:rPr>
-        <w:t>Table 3</w:t>
-      </w:r>
-      <w:r>
-        <w:rPr>
-          <w:color w:val="000000"/>
-          <w:highlight w:val="yellow"/>
-        </w:rPr>
-        <w:fldChar w:fldCharType="end"/>
-      </w:r>
-      <w:r>
-        <w:rPr>
-          <w:color w:val="000000"/>
-        </w:rPr>
-        <w:t>)</w:t>
-      </w:r>
-      <w:r>
-        <w:rPr>
-          <w:color w:val="000000"/>
-        </w:rPr>
-        <w:t>.</w:t>
-      </w:r>
-      <w:r>
-        <w:rPr>
-          <w:color w:val="000000"/>
-        </w:rPr>
-        <w:t xml:space="preserve"> </w:t>
-      </w:r>
-      <w:bookmarkStart w:id="83" w:name="_heading=h.2grqrue" w:colFirst="0" w:colLast="0"/>
-      <w:bookmarkEnd w:id="83"/>
+      <w:bookmarkStart w:id="77" w:name="_heading=h.2grqrue" w:colFirst="0" w:colLast="0"/>
+      <w:bookmarkEnd w:id="77"/>
       <w:r>
         <w:rPr>
           <w:rFonts w:ascii="Calibri" w:hAnsi="Calibri" w:cs="Calibri"/>
@@ -29410,8 +28810,8 @@
           <w:highlight w:val="white"/>
         </w:rPr>
       </w:pPr>
-      <w:bookmarkStart w:id="84" w:name="_Toc164785475"/>
-      <w:bookmarkStart w:id="85" w:name="_Toc171803967"/>
+      <w:bookmarkStart w:id="78" w:name="_Toc164785475"/>
+      <w:bookmarkStart w:id="79" w:name="_Toc171803967"/>
       <w:r>
         <w:rPr>
           <w:highlight w:val="white"/>
@@ -29424,8 +28824,8 @@
         </w:rPr>
         <w:t>findings</w:t>
       </w:r>
-      <w:bookmarkEnd w:id="84"/>
-      <w:bookmarkEnd w:id="85"/>
+      <w:bookmarkEnd w:id="78"/>
+      <w:bookmarkEnd w:id="79"/>
     </w:p>
     <w:p>
       <w:pPr>
@@ -30555,16 +29955,16 @@
           <w:highlight w:val="white"/>
         </w:rPr>
       </w:pPr>
-      <w:bookmarkStart w:id="86" w:name="_Toc164785476"/>
-      <w:bookmarkStart w:id="87" w:name="_Toc171803968"/>
+      <w:bookmarkStart w:id="80" w:name="_Toc164785476"/>
+      <w:bookmarkStart w:id="81" w:name="_Toc171803968"/>
       <w:r>
         <w:rPr>
           <w:highlight w:val="white"/>
         </w:rPr>
         <w:t>Implications</w:t>
       </w:r>
-      <w:bookmarkEnd w:id="86"/>
-      <w:bookmarkEnd w:id="87"/>
+      <w:bookmarkEnd w:id="80"/>
+      <w:bookmarkEnd w:id="81"/>
       <w:r>
         <w:rPr>
           <w:highlight w:val="white"/>
@@ -31340,8 +30740,8 @@
           <w:highlight w:val="white"/>
         </w:rPr>
       </w:pPr>
-      <w:bookmarkStart w:id="88" w:name="_Toc164785479"/>
-      <w:bookmarkStart w:id="89" w:name="_Toc171803971"/>
+      <w:bookmarkStart w:id="82" w:name="_Toc164785479"/>
+      <w:bookmarkStart w:id="83" w:name="_Toc171803971"/>
       <w:r>
         <w:rPr>
           <w:highlight w:val="white"/>
@@ -31360,8 +30760,8 @@
         </w:rPr>
         <w:t>irections</w:t>
       </w:r>
-      <w:bookmarkEnd w:id="88"/>
-      <w:bookmarkEnd w:id="89"/>
+      <w:bookmarkEnd w:id="82"/>
+      <w:bookmarkEnd w:id="83"/>
       <w:r>
         <w:rPr>
           <w:highlight w:val="white"/>
@@ -34665,10 +34065,10 @@
           </wp:inline>
         </w:drawing>
       </w:r>
-      <w:bookmarkStart w:id="90" w:name="_Ref171864228"/>
+      <w:bookmarkStart w:id="84" w:name="_Ref171864228"/>
     </w:p>
     <w:p>
-      <w:bookmarkStart w:id="91" w:name="_Ref171970347"/>
+      <w:bookmarkStart w:id="85" w:name="_Ref171970347"/>
       <w:r>
         <w:rPr>
           <w:b/>
@@ -34712,8 +34112,8 @@
         </w:rPr>
         <w:fldChar w:fldCharType="end"/>
       </w:r>
-      <w:bookmarkEnd w:id="90"/>
-      <w:bookmarkEnd w:id="91"/>
+      <w:bookmarkEnd w:id="84"/>
+      <w:bookmarkEnd w:id="85"/>
       <w:r>
         <w:rPr>
           <w:b/>
@@ -35064,7 +34464,7 @@
       </w:r>
     </w:p>
     <w:p>
-      <w:bookmarkStart w:id="92" w:name="_Ref171957415"/>
+      <w:bookmarkStart w:id="86" w:name="_Ref171957415"/>
       <w:r>
         <w:rPr>
           <w:b/>
@@ -35108,7 +34508,7 @@
         </w:rPr>
         <w:fldChar w:fldCharType="end"/>
       </w:r>
-      <w:bookmarkEnd w:id="92"/>
+      <w:bookmarkEnd w:id="86"/>
       <w:r>
         <w:rPr>
           <w:b/>
@@ -35486,9 +34886,9 @@
         <w:lastRenderedPageBreak/>
         <w:t>Tables</w:t>
       </w:r>
-      <w:bookmarkStart w:id="93" w:name="_Toc161849383"/>
-      <w:bookmarkStart w:id="94" w:name="_Toc162276022"/>
-      <w:bookmarkStart w:id="95" w:name="_Toc171803984"/>
+      <w:bookmarkStart w:id="87" w:name="_Toc161849383"/>
+      <w:bookmarkStart w:id="88" w:name="_Toc162276022"/>
+      <w:bookmarkStart w:id="89" w:name="_Toc171803984"/>
     </w:p>
     <w:p>
       <w:pPr>
@@ -35498,7 +34898,7 @@
           <w:lang w:val="en-US"/>
         </w:rPr>
       </w:pPr>
-      <w:bookmarkStart w:id="96" w:name="_Ref172120914"/>
+      <w:bookmarkStart w:id="90" w:name="_Ref172120914"/>
       <w:r>
         <w:rPr>
           <w:b/>
@@ -35554,7 +34954,7 @@
         </w:rPr>
         <w:fldChar w:fldCharType="end"/>
       </w:r>
-      <w:bookmarkEnd w:id="96"/>
+      <w:bookmarkEnd w:id="90"/>
       <w:r>
         <w:rPr>
           <w:b/>
@@ -35564,7 +34964,7 @@
         </w:rPr>
         <w:t xml:space="preserve">. </w:t>
       </w:r>
-      <w:bookmarkStart w:id="97" w:name="_Toc171803975"/>
+      <w:bookmarkStart w:id="91" w:name="_Toc171803975"/>
       <w:r>
         <w:rPr>
           <w:sz w:val="21"/>
@@ -35580,7 +34980,7 @@
         </w:rPr>
         <w:t>right- and left-handed offspring given parental phenotypes and assuming the D allele is fixed in the population.</w:t>
       </w:r>
-      <w:bookmarkEnd w:id="97"/>
+      <w:bookmarkEnd w:id="91"/>
       <w:r>
         <w:rPr>
           <w:sz w:val="21"/>
@@ -39014,9 +38414,9 @@
         </w:rPr>
         <w:t xml:space="preserve">Comparison of maximum-likelihood estimates to Laland et al. (1995). </w:t>
       </w:r>
-      <w:bookmarkEnd w:id="93"/>
-      <w:bookmarkEnd w:id="94"/>
-      <w:bookmarkEnd w:id="95"/>
+      <w:bookmarkEnd w:id="87"/>
+      <w:bookmarkEnd w:id="88"/>
+      <w:bookmarkEnd w:id="89"/>
       <w:r>
         <w:rPr>
           <w:rFonts w:asciiTheme="minorHAnsi" w:eastAsia="Calibri" w:hAnsiTheme="minorHAnsi" w:cstheme="majorBidi"/>
@@ -42115,7 +41515,7 @@
           <w14:ligatures w14:val="standardContextual"/>
         </w:rPr>
       </w:pPr>
-      <w:bookmarkStart w:id="98" w:name="_Ref172122949"/>
+      <w:bookmarkStart w:id="92" w:name="_Ref172122949"/>
       <w:r>
         <w:rPr>
           <w:rFonts w:asciiTheme="minorHAnsi" w:eastAsia="Calibri" w:hAnsiTheme="minorHAnsi" w:cstheme="majorBidi"/>
@@ -42213,7 +41613,7 @@
         </w:rPr>
         <w:fldChar w:fldCharType="end"/>
       </w:r>
-      <w:bookmarkEnd w:id="98"/>
+      <w:bookmarkEnd w:id="92"/>
       <w:r>
         <w:rPr>
           <w:rFonts w:asciiTheme="minorHAnsi" w:eastAsia="Calibri" w:hAnsiTheme="minorHAnsi" w:cstheme="majorBidi"/>
@@ -49197,8 +48597,8 @@
           <w:lang w:val="en-US"/>
         </w:rPr>
       </w:pPr>
-      <w:bookmarkStart w:id="99" w:name="bookmark=id.46r0co2" w:colFirst="0" w:colLast="0"/>
-      <w:bookmarkEnd w:id="99"/>
+      <w:bookmarkStart w:id="93" w:name="bookmark=id.46r0co2" w:colFirst="0" w:colLast="0"/>
+      <w:bookmarkEnd w:id="93"/>
     </w:p>
     <w:sectPr>
       <w:footerReference w:type="even" r:id="rId18"/>
@@ -49214,10 +48614,15 @@
 
 <file path=word/comments.xml><?xml version="1.0" encoding="utf-8"?>
 <w:comments xmlns:wpc="http://schemas.microsoft.com/office/word/2010/wordprocessingCanvas" xmlns:cx="http://schemas.microsoft.com/office/drawing/2014/chartex" xmlns:cx1="http://schemas.microsoft.com/office/drawing/2015/9/8/chartex" xmlns:cx2="http://schemas.microsoft.com/office/drawing/2015/10/21/chartex" xmlns:cx3="http://schemas.microsoft.com/office/drawing/2016/5/9/chartex" xmlns:cx4="http://schemas.microsoft.com/office/drawing/2016/5/10/chartex" xmlns:cx5="http://schemas.microsoft.com/office/drawing/2016/5/11/chartex" xmlns:cx6="http://schemas.microsoft.com/office/drawing/2016/5/12/chartex" xmlns:cx7="http://schemas.microsoft.com/office/drawing/2016/5/13/chartex" xmlns:cx8="http://schemas.microsoft.com/office/drawing/2016/5/14/chartex" xmlns:mc="http://schemas.openxmlformats.org/markup-compatibility/2006" xmlns:aink="http://schemas.microsoft.com/office/drawing/2016/ink" xmlns:am3d="http://schemas.microsoft.com/office/drawing/2017/model3d" xmlns:o="urn:schemas-microsoft-com:office:office" xmlns:oel="http://schemas.microsoft.com/office/2019/extlst" xmlns:r="http://schemas.openxmlformats.org/officeDocument/2006/relationships" xmlns:m="http://schemas.openxmlformats.org/officeDocument/2006/math" xmlns:v="urn:schemas-microsoft-com:vml" xmlns:wp14="http://schemas.microsoft.com/office/word/2010/wordprocessingDrawing" xmlns:wp="http://schemas.openxmlformats.org/drawingml/2006/wordprocessingDrawing" xmlns:w10="urn:schemas-microsoft-com:office:word" xmlns:w="http://schemas.openxmlformats.org/wordprocessingml/2006/main" xmlns:w14="http://schemas.microsoft.com/office/word/2010/wordml" xmlns:w15="http://schemas.microsoft.com/office/word/2012/wordml" xmlns:w16cex="http://schemas.microsoft.com/office/word/2018/wordml/cex" xmlns:w16cid="http://schemas.microsoft.com/office/word/2016/wordml/cid" xmlns:w16="http://schemas.microsoft.com/office/word/2018/wordml" xmlns:w16du="http://schemas.microsoft.com/office/word/2023/wordml/word16du" xmlns:w16sdtdh="http://schemas.microsoft.com/office/word/2020/wordml/sdtdatahash" xmlns:w16se="http://schemas.microsoft.com/office/word/2015/wordml/symex" xmlns:wpg="http://schemas.microsoft.com/office/word/2010/wordprocessingGroup" xmlns:wpi="http://schemas.microsoft.com/office/word/2010/wordprocessingInk" xmlns:wne="http://schemas.microsoft.com/office/word/2006/wordml" xmlns:wps="http://schemas.microsoft.com/office/word/2010/wordprocessingShape" mc:Ignorable="w14 w15 w16se w16cid w16 w16cex w16sdtdh w16du wp14">
-  <w:comment w:id="0" w:author="Rony Karstadt" w:date="2024-07-28T12:38:00Z" w:initials="RK">
+  <w:comment w:id="63" w:author="Tomer Oron" w:date="2024-07-20T18:09:00Z" w:initials="TO">
     <w:p>
       <w:pPr>
+        <w:pStyle w:val="CommentText"/>
         <w:jc w:val="left"/>
+        <w:rPr>
+          <w:rtl/>
+          <w:lang w:val="en-US"/>
+        </w:rPr>
       </w:pPr>
       <w:r>
         <w:rPr>
@@ -49226,273 +48631,15 @@
         <w:annotationRef/>
       </w:r>
       <w:r>
-        <w:rPr>
-          <w:rFonts w:ascii="Times New Roman" w:eastAsia="Times New Roman" w:hAnsi="Times New Roman" w:cs="Times New Roman"/>
-          <w:kern w:val="0"/>
-          <w:sz w:val="20"/>
-          <w:szCs w:val="20"/>
-          <w14:ligatures w14:val="none"/>
-        </w:rPr>
-        <w:t>Delete</w:t>
+        <w:t>Is the comparison to laland relevant?</w:t>
+      </w:r>
+      <w:r>
+        <w:br/>
+        <w:t>We are comparing the results of our 3 parameters to laland’s results derived from 2 parameters</w:t>
       </w:r>
     </w:p>
   </w:comment>
-  <w:comment w:id="1" w:author="Rony Karstadt" w:date="2024-07-28T12:38:00Z" w:initials="RK">
-    <w:p>
-      <w:pPr>
-        <w:jc w:val="left"/>
-      </w:pPr>
-      <w:r>
-        <w:rPr>
-          <w:rStyle w:val="CommentReference"/>
-        </w:rPr>
-        <w:annotationRef/>
-      </w:r>
-      <w:r>
-        <w:rPr>
-          <w:rFonts w:ascii="Times New Roman" w:eastAsia="Times New Roman" w:hAnsi="Times New Roman" w:cs="Times New Roman"/>
-          <w:b/>
-          <w:bCs/>
-          <w:kern w:val="0"/>
-          <w:sz w:val="20"/>
-          <w:szCs w:val="20"/>
-          <w14:ligatures w14:val="none"/>
-        </w:rPr>
-        <w:t xml:space="preserve">Correct citation: </w:t>
-      </w:r>
-    </w:p>
-    <w:p>
-      <w:pPr>
-        <w:jc w:val="left"/>
-      </w:pPr>
-      <w:r>
-        <w:rPr>
-          <w:rFonts w:ascii="Times New Roman" w:eastAsia="Times New Roman" w:hAnsi="Times New Roman" w:cs="Times New Roman"/>
-          <w:kern w:val="0"/>
-          <w:sz w:val="20"/>
-          <w:szCs w:val="20"/>
-          <w14:ligatures w14:val="none"/>
-        </w:rPr>
-        <w:t>Annett, 1964; Chamberlain, 1928; Ramaley, 1913; Rife, 1951; Trankell, 1955</w:t>
-      </w:r>
-    </w:p>
-  </w:comment>
-  <w:comment w:id="2" w:author="Rony Karstadt" w:date="2024-07-28T12:39:00Z" w:initials="RK">
-    <w:p>
-      <w:pPr>
-        <w:jc w:val="left"/>
-      </w:pPr>
-      <w:r>
-        <w:rPr>
-          <w:rStyle w:val="CommentReference"/>
-        </w:rPr>
-        <w:annotationRef/>
-      </w:r>
-      <w:r>
-        <w:rPr>
-          <w:rFonts w:ascii="Times New Roman" w:eastAsia="Times New Roman" w:hAnsi="Times New Roman" w:cs="Times New Roman"/>
-          <w:kern w:val="0"/>
-          <w:sz w:val="20"/>
-          <w:szCs w:val="20"/>
-          <w14:ligatures w14:val="none"/>
-        </w:rPr>
-        <w:t xml:space="preserve">I would add some context to explain why would anyone turn to brain </w:t>
-      </w:r>
-      <w:r>
-        <w:rPr>
-          <w:rFonts w:ascii="Times New Roman" w:eastAsia="Times New Roman" w:hAnsi="Times New Roman" w:cs="Times New Roman"/>
-          <w:kern w:val="0"/>
-          <w:sz w:val="20"/>
-          <w:szCs w:val="20"/>
-          <w:highlight w:val="white"/>
-          <w14:ligatures w14:val="none"/>
-        </w:rPr>
-        <w:t>lateralization</w:t>
-      </w:r>
-      <w:r>
-        <w:rPr>
-          <w:rFonts w:ascii="Times New Roman" w:eastAsia="Times New Roman" w:hAnsi="Times New Roman" w:cs="Times New Roman"/>
-          <w:kern w:val="0"/>
-          <w:sz w:val="20"/>
-          <w:szCs w:val="20"/>
-          <w14:ligatures w14:val="none"/>
-        </w:rPr>
-        <w:t xml:space="preserve"> as an explanation for handedness.</w:t>
-      </w:r>
-    </w:p>
-  </w:comment>
-  <w:comment w:id="3" w:author="Rony Karstadt" w:date="2024-07-28T12:42:00Z" w:initials="RK">
-    <w:p>
-      <w:pPr>
-        <w:jc w:val="left"/>
-      </w:pPr>
-      <w:r>
-        <w:rPr>
-          <w:rStyle w:val="CommentReference"/>
-        </w:rPr>
-        <w:annotationRef/>
-      </w:r>
-      <w:r>
-        <w:rPr>
-          <w:rFonts w:ascii="Times New Roman" w:eastAsia="Times New Roman" w:hAnsi="Times New Roman" w:cs="Times New Roman"/>
-          <w:kern w:val="0"/>
-          <w:sz w:val="20"/>
-          <w:szCs w:val="20"/>
-          <w14:ligatures w14:val="none"/>
-        </w:rPr>
-        <w:t xml:space="preserve">It’s the other way around: Annett worked on hand performance (has slightly right skewed normal distribution) and McManus on hand preference (has right-skewed J-shaped distribution). This sentence should be: </w:t>
-      </w:r>
-    </w:p>
-    <w:p>
-      <w:pPr>
-        <w:jc w:val="left"/>
-      </w:pPr>
-    </w:p>
-    <w:p>
-      <w:pPr>
-        <w:jc w:val="left"/>
-      </w:pPr>
-      <w:r>
-        <w:rPr>
-          <w:rFonts w:ascii="Times New Roman" w:eastAsia="Times New Roman" w:hAnsi="Times New Roman" w:cs="Times New Roman"/>
-          <w:kern w:val="0"/>
-          <w:sz w:val="20"/>
-          <w:szCs w:val="20"/>
-          <w14:ligatures w14:val="none"/>
-        </w:rPr>
-        <w:t xml:space="preserve">Due to the </w:t>
-      </w:r>
-      <w:r>
-        <w:rPr>
-          <w:rFonts w:ascii="Times New Roman" w:eastAsia="Times New Roman" w:hAnsi="Times New Roman" w:cs="Times New Roman"/>
-          <w:kern w:val="0"/>
-          <w:sz w:val="20"/>
-          <w:szCs w:val="20"/>
-          <w:highlight w:val="white"/>
-          <w14:ligatures w14:val="none"/>
-        </w:rPr>
-        <w:t xml:space="preserve">subtly right-biased bell-curved </w:t>
-      </w:r>
-      <w:r>
-        <w:rPr>
-          <w:rFonts w:ascii="Times New Roman" w:eastAsia="Times New Roman" w:hAnsi="Times New Roman" w:cs="Times New Roman"/>
-          <w:kern w:val="0"/>
-          <w:sz w:val="20"/>
-          <w:szCs w:val="20"/>
-          <w14:ligatures w14:val="none"/>
-        </w:rPr>
-        <w:t xml:space="preserve">distribution of </w:t>
-      </w:r>
-      <w:r>
-        <w:rPr>
-          <w:rFonts w:ascii="Times New Roman" w:eastAsia="Times New Roman" w:hAnsi="Times New Roman" w:cs="Times New Roman"/>
-          <w:i/>
-          <w:iCs/>
-          <w:kern w:val="0"/>
-          <w:sz w:val="20"/>
-          <w:szCs w:val="20"/>
-          <w:highlight w:val="white"/>
-          <w14:ligatures w14:val="none"/>
-        </w:rPr>
-        <w:t>hand performance</w:t>
-      </w:r>
-    </w:p>
-  </w:comment>
-  <w:comment w:id="4" w:author="Rony Karstadt" w:date="2024-07-28T12:43:00Z" w:initials="RK">
-    <w:p>
-      <w:pPr>
-        <w:jc w:val="left"/>
-      </w:pPr>
-      <w:r>
-        <w:rPr>
-          <w:rStyle w:val="CommentReference"/>
-        </w:rPr>
-        <w:annotationRef/>
-      </w:r>
-      <w:r>
-        <w:rPr>
-          <w:rFonts w:ascii="Times New Roman" w:eastAsia="Times New Roman" w:hAnsi="Times New Roman" w:cs="Times New Roman"/>
-          <w:kern w:val="0"/>
-          <w:sz w:val="20"/>
-          <w:szCs w:val="20"/>
-          <w14:ligatures w14:val="none"/>
-        </w:rPr>
-        <w:t>The models were developed around the same time so it’s more accurate to say:  “</w:t>
-      </w:r>
-      <w:r>
-        <w:rPr>
-          <w:rFonts w:ascii="Times New Roman" w:eastAsia="Times New Roman" w:hAnsi="Times New Roman" w:cs="Times New Roman"/>
-          <w:b/>
-          <w:bCs/>
-          <w:kern w:val="0"/>
-          <w:sz w:val="20"/>
-          <w:szCs w:val="20"/>
-          <w14:ligatures w14:val="none"/>
-        </w:rPr>
-        <w:t>around the same time</w:t>
-      </w:r>
-      <w:r>
-        <w:rPr>
-          <w:rFonts w:ascii="Times New Roman" w:eastAsia="Times New Roman" w:hAnsi="Times New Roman" w:cs="Times New Roman"/>
-          <w:kern w:val="0"/>
-          <w:sz w:val="20"/>
-          <w:szCs w:val="20"/>
-          <w14:ligatures w14:val="none"/>
-        </w:rPr>
-        <w:t>, McManus presented the DC model….”</w:t>
-      </w:r>
-    </w:p>
-  </w:comment>
-  <w:comment w:id="5" w:author="Rony Karstadt" w:date="2024-07-28T12:44:00Z" w:initials="RK">
-    <w:p>
-      <w:pPr>
-        <w:jc w:val="left"/>
-      </w:pPr>
-      <w:r>
-        <w:rPr>
-          <w:rStyle w:val="CommentReference"/>
-        </w:rPr>
-        <w:annotationRef/>
-      </w:r>
-      <w:r>
-        <w:rPr>
-          <w:rFonts w:ascii="Times New Roman" w:eastAsia="Times New Roman" w:hAnsi="Times New Roman" w:cs="Times New Roman"/>
-          <w:color w:val="000000"/>
-          <w:kern w:val="0"/>
-          <w:sz w:val="20"/>
-          <w:szCs w:val="20"/>
-          <w14:ligatures w14:val="none"/>
-        </w:rPr>
-        <w:t>Handedness</w:t>
-      </w:r>
-    </w:p>
-  </w:comment>
-  <w:comment w:id="69" w:author="Tomer Oron" w:date="2024-07-20T18:09:00Z" w:initials="TO">
-    <w:p>
-      <w:pPr>
-        <w:pStyle w:val="CommentText"/>
-        <w:jc w:val="left"/>
-        <w:rPr>
-          <w:rtl/>
-          <w:lang w:val="en-US"/>
-        </w:rPr>
-      </w:pPr>
-      <w:r>
-        <w:rPr>
-          <w:rStyle w:val="CommentReference"/>
-        </w:rPr>
-        <w:annotationRef/>
-      </w:r>
-      <w:r>
-        <w:t>Is the comparison to laland relevant?</w:t>
-      </w:r>
-      <w:r>
-        <w:br/>
-        <w:t>We are comparing the results of our 3 parameters to laland’s results derived from 2 parameters</w:t>
-      </w:r>
-    </w:p>
-  </w:comment>
-  <w:comment w:id="70" w:author="Rony Karstadt" w:date="2024-07-28T13:16:00Z" w:initials="RK">
+  <w:comment w:id="64" w:author="Rony Karstadt" w:date="2024-07-28T13:16:00Z" w:initials="RK">
     <w:p>
       <w:pPr>
         <w:jc w:val="left"/>
@@ -49521,12 +48668,6 @@
 
 <file path=word/commentsExtended.xml><?xml version="1.0" encoding="utf-8"?>
 <w15:commentsEx xmlns:wpc="http://schemas.microsoft.com/office/word/2010/wordprocessingCanvas" xmlns:cx="http://schemas.microsoft.com/office/drawing/2014/chartex" xmlns:cx1="http://schemas.microsoft.com/office/drawing/2015/9/8/chartex" xmlns:cx2="http://schemas.microsoft.com/office/drawing/2015/10/21/chartex" xmlns:cx3="http://schemas.microsoft.com/office/drawing/2016/5/9/chartex" xmlns:cx4="http://schemas.microsoft.com/office/drawing/2016/5/10/chartex" xmlns:cx5="http://schemas.microsoft.com/office/drawing/2016/5/11/chartex" xmlns:cx6="http://schemas.microsoft.com/office/drawing/2016/5/12/chartex" xmlns:cx7="http://schemas.microsoft.com/office/drawing/2016/5/13/chartex" xmlns:cx8="http://schemas.microsoft.com/office/drawing/2016/5/14/chartex" xmlns:mc="http://schemas.openxmlformats.org/markup-compatibility/2006" xmlns:aink="http://schemas.microsoft.com/office/drawing/2016/ink" xmlns:am3d="http://schemas.microsoft.com/office/drawing/2017/model3d" xmlns:o="urn:schemas-microsoft-com:office:office" xmlns:oel="http://schemas.microsoft.com/office/2019/extlst" xmlns:r="http://schemas.openxmlformats.org/officeDocument/2006/relationships" xmlns:m="http://schemas.openxmlformats.org/officeDocument/2006/math" xmlns:v="urn:schemas-microsoft-com:vml" xmlns:wp14="http://schemas.microsoft.com/office/word/2010/wordprocessingDrawing" xmlns:wp="http://schemas.openxmlformats.org/drawingml/2006/wordprocessingDrawing" xmlns:w10="urn:schemas-microsoft-com:office:word" xmlns:w="http://schemas.openxmlformats.org/wordprocessingml/2006/main" xmlns:w14="http://schemas.microsoft.com/office/word/2010/wordml" xmlns:w15="http://schemas.microsoft.com/office/word/2012/wordml" xmlns:w16cex="http://schemas.microsoft.com/office/word/2018/wordml/cex" xmlns:w16cid="http://schemas.microsoft.com/office/word/2016/wordml/cid" xmlns:w16="http://schemas.microsoft.com/office/word/2018/wordml" xmlns:w16du="http://schemas.microsoft.com/office/word/2023/wordml/word16du" xmlns:w16sdtdh="http://schemas.microsoft.com/office/word/2020/wordml/sdtdatahash" xmlns:w16se="http://schemas.microsoft.com/office/word/2015/wordml/symex" xmlns:wpg="http://schemas.microsoft.com/office/word/2010/wordprocessingGroup" xmlns:wpi="http://schemas.microsoft.com/office/word/2010/wordprocessingInk" xmlns:wne="http://schemas.microsoft.com/office/word/2006/wordml" xmlns:wps="http://schemas.microsoft.com/office/word/2010/wordprocessingShape" mc:Ignorable="w14 w15 w16se w16cid w16 w16cex w16sdtdh w16du wp14">
-  <w15:commentEx w15:paraId="4A0E4CB3" w15:done="0"/>
-  <w15:commentEx w15:paraId="3EAC0630" w15:done="0"/>
-  <w15:commentEx w15:paraId="1EC4840B" w15:done="0"/>
-  <w15:commentEx w15:paraId="180F33D0" w15:done="0"/>
-  <w15:commentEx w15:paraId="4F1CB1CF" w15:done="0"/>
-  <w15:commentEx w15:paraId="4326745F" w15:done="0"/>
   <w15:commentEx w15:paraId="73F98CEE" w15:done="0"/>
   <w15:commentEx w15:paraId="7D0E833D" w15:paraIdParent="73F98CEE" w15:done="0"/>
 </w15:commentsEx>
@@ -49534,12 +48675,6 @@
 
 <file path=word/commentsExtensible.xml><?xml version="1.0" encoding="utf-8"?>
 <w16cex:commentsExtensible xmlns:wpc="http://schemas.microsoft.com/office/word/2010/wordprocessingCanvas" xmlns:cx="http://schemas.microsoft.com/office/drawing/2014/chartex" xmlns:cx1="http://schemas.microsoft.com/office/drawing/2015/9/8/chartex" xmlns:cx2="http://schemas.microsoft.com/office/drawing/2015/10/21/chartex" xmlns:cx3="http://schemas.microsoft.com/office/drawing/2016/5/9/chartex" xmlns:cx4="http://schemas.microsoft.com/office/drawing/2016/5/10/chartex" xmlns:cx5="http://schemas.microsoft.com/office/drawing/2016/5/11/chartex" xmlns:cx6="http://schemas.microsoft.com/office/drawing/2016/5/12/chartex" xmlns:cx7="http://schemas.microsoft.com/office/drawing/2016/5/13/chartex" xmlns:cx8="http://schemas.microsoft.com/office/drawing/2016/5/14/chartex" xmlns:cr="http://schemas.microsoft.com/office/comments/2020/reactions" xmlns:mc="http://schemas.openxmlformats.org/markup-compatibility/2006" xmlns:aink="http://schemas.microsoft.com/office/drawing/2016/ink" xmlns:am3d="http://schemas.microsoft.com/office/drawing/2017/model3d" xmlns:o="urn:schemas-microsoft-com:office:office" xmlns:oel="http://schemas.microsoft.com/office/2019/extlst" xmlns:r="http://schemas.openxmlformats.org/officeDocument/2006/relationships" xmlns:m="http://schemas.openxmlformats.org/officeDocument/2006/math" xmlns:v="urn:schemas-microsoft-com:vml" xmlns:wp14="http://schemas.microsoft.com/office/word/2010/wordprocessingDrawing" xmlns:wp="http://schemas.openxmlformats.org/drawingml/2006/wordprocessingDrawing" xmlns:w10="urn:schemas-microsoft-com:office:word" xmlns:w="http://schemas.openxmlformats.org/wordprocessingml/2006/main" xmlns:w14="http://schemas.microsoft.com/office/word/2010/wordml" xmlns:w15="http://schemas.microsoft.com/office/word/2012/wordml" xmlns:w16cex="http://schemas.microsoft.com/office/word/2018/wordml/cex" xmlns:w16cid="http://schemas.microsoft.com/office/word/2016/wordml/cid" xmlns:w16="http://schemas.microsoft.com/office/word/2018/wordml" xmlns:w16du="http://schemas.microsoft.com/office/word/2023/wordml/word16du" xmlns:w16sdtdh="http://schemas.microsoft.com/office/word/2020/wordml/sdtdatahash" xmlns:w16se="http://schemas.microsoft.com/office/word/2015/wordml/symex" xmlns:wpg="http://schemas.microsoft.com/office/word/2010/wordprocessingGroup" xmlns:wpi="http://schemas.microsoft.com/office/word/2010/wordprocessingInk" xmlns:wne="http://schemas.microsoft.com/office/word/2006/wordml" xmlns:wps="http://schemas.microsoft.com/office/word/2010/wordprocessingShape" mc:Ignorable="w14 w15 w16se w16cid w16 w16cex w16sdtdh cr w16du wp14">
-  <w16cex:commentExtensible w16cex:durableId="6754A84F" w16cex:dateUtc="2024-07-28T09:38:00Z"/>
-  <w16cex:commentExtensible w16cex:durableId="381A7DD4" w16cex:dateUtc="2024-07-28T09:38:00Z"/>
-  <w16cex:commentExtensible w16cex:durableId="3AFFED78" w16cex:dateUtc="2024-07-28T09:39:00Z"/>
-  <w16cex:commentExtensible w16cex:durableId="1C654A6B" w16cex:dateUtc="2024-07-28T09:42:00Z"/>
-  <w16cex:commentExtensible w16cex:durableId="512CEBDE" w16cex:dateUtc="2024-07-28T09:43:00Z"/>
-  <w16cex:commentExtensible w16cex:durableId="7CB6C7BB" w16cex:dateUtc="2024-07-28T09:44:00Z"/>
   <w16cex:commentExtensible w16cex:durableId="46CBB685" w16cex:dateUtc="2024-07-20T15:09:00Z"/>
   <w16cex:commentExtensible w16cex:durableId="3802E1DB" w16cex:dateUtc="2024-07-28T10:16:00Z"/>
 </w16cex:commentsExtensible>
@@ -49547,12 +48682,6 @@
 
 <file path=word/commentsIds.xml><?xml version="1.0" encoding="utf-8"?>
 <w16cid:commentsIds xmlns:wpc="http://schemas.microsoft.com/office/word/2010/wordprocessingCanvas" xmlns:cx="http://schemas.microsoft.com/office/drawing/2014/chartex" xmlns:cx1="http://schemas.microsoft.com/office/drawing/2015/9/8/chartex" xmlns:cx2="http://schemas.microsoft.com/office/drawing/2015/10/21/chartex" xmlns:cx3="http://schemas.microsoft.com/office/drawing/2016/5/9/chartex" xmlns:cx4="http://schemas.microsoft.com/office/drawing/2016/5/10/chartex" xmlns:cx5="http://schemas.microsoft.com/office/drawing/2016/5/11/chartex" xmlns:cx6="http://schemas.microsoft.com/office/drawing/2016/5/12/chartex" xmlns:cx7="http://schemas.microsoft.com/office/drawing/2016/5/13/chartex" xmlns:cx8="http://schemas.microsoft.com/office/drawing/2016/5/14/chartex" xmlns:mc="http://schemas.openxmlformats.org/markup-compatibility/2006" xmlns:aink="http://schemas.microsoft.com/office/drawing/2016/ink" xmlns:am3d="http://schemas.microsoft.com/office/drawing/2017/model3d" xmlns:o="urn:schemas-microsoft-com:office:office" xmlns:oel="http://schemas.microsoft.com/office/2019/extlst" xmlns:r="http://schemas.openxmlformats.org/officeDocument/2006/relationships" xmlns:m="http://schemas.openxmlformats.org/officeDocument/2006/math" xmlns:v="urn:schemas-microsoft-com:vml" xmlns:wp14="http://schemas.microsoft.com/office/word/2010/wordprocessingDrawing" xmlns:wp="http://schemas.openxmlformats.org/drawingml/2006/wordprocessingDrawing" xmlns:w10="urn:schemas-microsoft-com:office:word" xmlns:w="http://schemas.openxmlformats.org/wordprocessingml/2006/main" xmlns:w14="http://schemas.microsoft.com/office/word/2010/wordml" xmlns:w15="http://schemas.microsoft.com/office/word/2012/wordml" xmlns:w16cex="http://schemas.microsoft.com/office/word/2018/wordml/cex" xmlns:w16cid="http://schemas.microsoft.com/office/word/2016/wordml/cid" xmlns:w16="http://schemas.microsoft.com/office/word/2018/wordml" xmlns:w16du="http://schemas.microsoft.com/office/word/2023/wordml/word16du" xmlns:w16sdtdh="http://schemas.microsoft.com/office/word/2020/wordml/sdtdatahash" xmlns:w16se="http://schemas.microsoft.com/office/word/2015/wordml/symex" xmlns:wpg="http://schemas.microsoft.com/office/word/2010/wordprocessingGroup" xmlns:wpi="http://schemas.microsoft.com/office/word/2010/wordprocessingInk" xmlns:wne="http://schemas.microsoft.com/office/word/2006/wordml" xmlns:wps="http://schemas.microsoft.com/office/word/2010/wordprocessingShape" mc:Ignorable="w14 w15 w16se w16cid w16 w16cex w16sdtdh w16du wp14">
-  <w16cid:commentId w16cid:paraId="4A0E4CB3" w16cid:durableId="6754A84F"/>
-  <w16cid:commentId w16cid:paraId="3EAC0630" w16cid:durableId="381A7DD4"/>
-  <w16cid:commentId w16cid:paraId="1EC4840B" w16cid:durableId="3AFFED78"/>
-  <w16cid:commentId w16cid:paraId="180F33D0" w16cid:durableId="1C654A6B"/>
-  <w16cid:commentId w16cid:paraId="4F1CB1CF" w16cid:durableId="512CEBDE"/>
-  <w16cid:commentId w16cid:paraId="4326745F" w16cid:durableId="7CB6C7BB"/>
   <w16cid:commentId w16cid:paraId="73F98CEE" w16cid:durableId="46CBB685"/>
   <w16cid:commentId w16cid:paraId="7D0E833D" w16cid:durableId="3802E1DB"/>
 </w16cid:commentsIds>
@@ -54446,11 +53575,11 @@
 
 <file path=word/people.xml><?xml version="1.0" encoding="utf-8"?>
 <w15:people xmlns:wpc="http://schemas.microsoft.com/office/word/2010/wordprocessingCanvas" xmlns:cx="http://schemas.microsoft.com/office/drawing/2014/chartex" xmlns:cx1="http://schemas.microsoft.com/office/drawing/2015/9/8/chartex" xmlns:cx2="http://schemas.microsoft.com/office/drawing/2015/10/21/chartex" xmlns:cx3="http://schemas.microsoft.com/office/drawing/2016/5/9/chartex" xmlns:cx4="http://schemas.microsoft.com/office/drawing/2016/5/10/chartex" xmlns:cx5="http://schemas.microsoft.com/office/drawing/2016/5/11/chartex" xmlns:cx6="http://schemas.microsoft.com/office/drawing/2016/5/12/chartex" xmlns:cx7="http://schemas.microsoft.com/office/drawing/2016/5/13/chartex" xmlns:cx8="http://schemas.microsoft.com/office/drawing/2016/5/14/chartex" xmlns:mc="http://schemas.openxmlformats.org/markup-compatibility/2006" xmlns:aink="http://schemas.microsoft.com/office/drawing/2016/ink" xmlns:am3d="http://schemas.microsoft.com/office/drawing/2017/model3d" xmlns:o="urn:schemas-microsoft-com:office:office" xmlns:oel="http://schemas.microsoft.com/office/2019/extlst" xmlns:r="http://schemas.openxmlformats.org/officeDocument/2006/relationships" xmlns:m="http://schemas.openxmlformats.org/officeDocument/2006/math" xmlns:v="urn:schemas-microsoft-com:vml" xmlns:wp14="http://schemas.microsoft.com/office/word/2010/wordprocessingDrawing" xmlns:wp="http://schemas.openxmlformats.org/drawingml/2006/wordprocessingDrawing" xmlns:w10="urn:schemas-microsoft-com:office:word" xmlns:w="http://schemas.openxmlformats.org/wordprocessingml/2006/main" xmlns:w14="http://schemas.microsoft.com/office/word/2010/wordml" xmlns:w15="http://schemas.microsoft.com/office/word/2012/wordml" xmlns:w16cex="http://schemas.microsoft.com/office/word/2018/wordml/cex" xmlns:w16cid="http://schemas.microsoft.com/office/word/2016/wordml/cid" xmlns:w16="http://schemas.microsoft.com/office/word/2018/wordml" xmlns:w16du="http://schemas.microsoft.com/office/word/2023/wordml/word16du" xmlns:w16sdtdh="http://schemas.microsoft.com/office/word/2020/wordml/sdtdatahash" xmlns:w16se="http://schemas.microsoft.com/office/word/2015/wordml/symex" xmlns:wpg="http://schemas.microsoft.com/office/word/2010/wordprocessingGroup" xmlns:wpi="http://schemas.microsoft.com/office/word/2010/wordprocessingInk" xmlns:wne="http://schemas.microsoft.com/office/word/2006/wordml" xmlns:wps="http://schemas.microsoft.com/office/word/2010/wordprocessingShape" mc:Ignorable="w14 w15 w16se w16cid w16 w16cex w16sdtdh w16du wp14">
+  <w15:person w15:author="Tomer Oron">
+    <w15:presenceInfo w15:providerId="AD" w15:userId="S::tomeroron@mail.tau.ac.il::1cf7702a-b63e-4937-a5fe-567000977324"/>
+  </w15:person>
   <w15:person w15:author="Rony Karstadt">
     <w15:presenceInfo w15:providerId="AD" w15:userId="S::ronykarstadt@mail.tau.ac.il::e78e81c7-480c-4636-9e81-f6c502706b43"/>
-  </w15:person>
-  <w15:person w15:author="Tomer Oron">
-    <w15:presenceInfo w15:providerId="AD" w15:userId="S::tomeroron@mail.tau.ac.il::1cf7702a-b63e-4937-a5fe-567000977324"/>
   </w15:person>
 </w15:people>
 </file>

</xml_diff>

<commit_message>
RK comments and changes
</commit_message>
<xml_diff>
--- a/ms.docx
+++ b/ms.docx
@@ -213,19 +213,21 @@
         <w:rPr>
           <w:lang w:val="en-US"/>
         </w:rPr>
-        <w:t xml:space="preserve"> School of Neuroscie</w:t>
-      </w:r>
+        <w:t xml:space="preserve"> School of </w:t>
+      </w:r>
+      <w:proofErr w:type="spellStart"/>
       <w:r>
         <w:rPr>
           <w:lang w:val="en-US"/>
         </w:rPr>
-        <w:t>n</w:t>
-      </w:r>
+        <w:t>Neurosciece</w:t>
+      </w:r>
+      <w:proofErr w:type="spellEnd"/>
       <w:r>
         <w:rPr>
           <w:lang w:val="en-US"/>
         </w:rPr>
-        <w:t>ce, Tel Aviv University</w:t>
+        <w:t>, Tel Aviv University</w:t>
       </w:r>
     </w:p>
     <w:p>
@@ -332,8 +334,510 @@
       <w:r>
         <w:rPr>
           <w:rFonts w:ascii="Calibri" w:hAnsi="Calibri" w:cs="Calibri"/>
-        </w:rPr>
-        <w:t>Human handedness is thought to be influenced by genetics and culture. Laland et al. (1995) introduced a gene-culture model for handedness, outperforming earlier genetic models. However, their analysis since 1995 remains untested and unextended. We replicate, clarify, and expand their study using an open-source approach. Due to analysis ambiguity, we explore three scenarios and find that our results align closely with Laland et al. (1995) when adjusting for 'criterion shift' in the goodness-of-fit test but not in the maximum-likelihood estimation. We then incorporate sex differences in cultural transmission and fit the extended model to data. This replication will facilitate future research on handedness and the comparison of gene-culture models for studying the evolution of human hand preference.</w:t>
+          <w:color w:val="222222"/>
+        </w:rPr>
+        <w:t xml:space="preserve">Human handedness is commonly believed to be </w:t>
+      </w:r>
+      <w:r>
+        <w:rPr>
+          <w:rFonts w:ascii="Calibri" w:hAnsi="Calibri" w:cs="Calibri"/>
+          <w:color w:val="222222"/>
+        </w:rPr>
+        <w:t xml:space="preserve">transmistted by both </w:t>
+      </w:r>
+      <w:r>
+        <w:rPr>
+          <w:rFonts w:ascii="Calibri" w:hAnsi="Calibri" w:cs="Calibri"/>
+          <w:color w:val="222222"/>
+        </w:rPr>
+        <w:t xml:space="preserve">genetics and culture. Laland et al. (1995) proposed a </w:t>
+      </w:r>
+      <w:r>
+        <w:rPr>
+          <w:rFonts w:ascii="Calibri" w:hAnsi="Calibri" w:cs="Calibri"/>
+          <w:color w:val="222222"/>
+        </w:rPr>
+        <w:t xml:space="preserve">gene-culture </w:t>
+      </w:r>
+      <w:r>
+        <w:rPr>
+          <w:rFonts w:ascii="Calibri" w:hAnsi="Calibri" w:cs="Calibri"/>
+          <w:color w:val="222222"/>
+        </w:rPr>
+        <w:t xml:space="preserve">model </w:t>
+      </w:r>
+      <w:r>
+        <w:rPr>
+          <w:rFonts w:ascii="Calibri" w:hAnsi="Calibri" w:cs="Calibri"/>
+          <w:color w:val="222222"/>
+        </w:rPr>
+        <w:t>of human handedness that yielding a better</w:t>
+      </w:r>
+      <w:r>
+        <w:rPr>
+          <w:rFonts w:ascii="Calibri" w:hAnsi="Calibri" w:cs="Calibri"/>
+          <w:color w:val="222222"/>
+        </w:rPr>
+        <w:t xml:space="preserve"> </w:t>
+      </w:r>
+      <w:r>
+        <w:rPr>
+          <w:rFonts w:ascii="Calibri" w:hAnsi="Calibri" w:cs="Calibri"/>
+          <w:color w:val="222222"/>
+        </w:rPr>
+        <w:t xml:space="preserve">fit </w:t>
+      </w:r>
+      <w:commentRangeStart w:id="0"/>
+      <w:r>
+        <w:rPr>
+          <w:rFonts w:ascii="Calibri" w:hAnsi="Calibri" w:cs="Calibri"/>
+          <w:color w:val="222222"/>
+        </w:rPr>
+        <w:t>then</w:t>
+      </w:r>
+      <w:commentRangeEnd w:id="0"/>
+      <w:r>
+        <w:rPr>
+          <w:rStyle w:val="CommentReference"/>
+          <w:rFonts w:ascii="Times New Roman" w:eastAsia="Times New Roman" w:hAnsi="Times New Roman" w:cs="Times New Roman"/>
+          <w:kern w:val="0"/>
+          <w14:ligatures w14:val="none"/>
+        </w:rPr>
+        <w:commentReference w:id="0"/>
+      </w:r>
+      <w:r>
+        <w:rPr>
+          <w:rFonts w:ascii="Calibri" w:hAnsi="Calibri" w:cs="Calibri"/>
+          <w:color w:val="222222"/>
+        </w:rPr>
+        <w:t xml:space="preserve"> </w:t>
+      </w:r>
+      <w:r>
+        <w:rPr>
+          <w:rFonts w:ascii="Calibri" w:hAnsi="Calibri" w:cs="Calibri"/>
+          <w:color w:val="222222"/>
+        </w:rPr>
+        <w:t xml:space="preserve">than previous </w:t>
+      </w:r>
+      <w:r>
+        <w:rPr>
+          <w:rFonts w:ascii="Calibri" w:hAnsi="Calibri" w:cs="Calibri"/>
+          <w:color w:val="222222"/>
+        </w:rPr>
+        <w:t xml:space="preserve">genetic </w:t>
+      </w:r>
+      <w:r>
+        <w:rPr>
+          <w:rFonts w:ascii="Calibri" w:hAnsi="Calibri" w:cs="Calibri"/>
+          <w:color w:val="222222"/>
+        </w:rPr>
+        <w:t>models</w:t>
+      </w:r>
+      <w:r>
+        <w:rPr>
+          <w:rFonts w:ascii="Calibri" w:hAnsi="Calibri" w:cs="Calibri"/>
+          <w:color w:val="222222"/>
+        </w:rPr>
+        <w:t>.</w:t>
+      </w:r>
+      <w:r>
+        <w:rPr>
+          <w:rFonts w:ascii="Calibri" w:hAnsi="Calibri" w:cs="Calibri"/>
+          <w:color w:val="222222"/>
+        </w:rPr>
+        <w:t xml:space="preserve"> </w:t>
+      </w:r>
+      <w:r>
+        <w:rPr>
+          <w:rFonts w:ascii="Calibri" w:hAnsi="Calibri" w:cs="Calibri"/>
+          <w:color w:val="222222"/>
+        </w:rPr>
+        <w:t xml:space="preserve">Since 1995, though, </w:t>
+      </w:r>
+      <w:r>
+        <w:rPr>
+          <w:rFonts w:ascii="Calibri" w:hAnsi="Calibri" w:cs="Calibri"/>
+          <w:color w:val="222222"/>
+        </w:rPr>
+        <w:t xml:space="preserve">their analysis has not been reproduced, replicated, or </w:t>
+      </w:r>
+      <w:r>
+        <w:rPr>
+          <w:rFonts w:ascii="Calibri" w:hAnsi="Calibri" w:cs="Calibri"/>
+          <w:color w:val="222222"/>
+        </w:rPr>
+        <w:t>extended</w:t>
+      </w:r>
+      <w:r>
+        <w:rPr>
+          <w:rFonts w:ascii="Calibri" w:hAnsi="Calibri" w:cs="Calibri"/>
+          <w:color w:val="222222"/>
+        </w:rPr>
+        <w:t xml:space="preserve">. Here, </w:t>
+      </w:r>
+      <w:r>
+        <w:rPr>
+          <w:rFonts w:ascii="Calibri" w:hAnsi="Calibri" w:cs="Calibri"/>
+          <w:color w:val="222222"/>
+        </w:rPr>
+        <w:t>we</w:t>
+      </w:r>
+      <w:r>
+        <w:rPr>
+          <w:rFonts w:ascii="Calibri" w:hAnsi="Calibri" w:cs="Calibri"/>
+          <w:color w:val="222222"/>
+        </w:rPr>
+        <w:t xml:space="preserve"> reproduce</w:t>
+      </w:r>
+      <w:r>
+        <w:rPr>
+          <w:rFonts w:ascii="Calibri" w:hAnsi="Calibri" w:cs="Calibri"/>
+          <w:color w:val="222222"/>
+        </w:rPr>
+        <w:t xml:space="preserve">, clarify, and extend </w:t>
+      </w:r>
+      <w:r>
+        <w:rPr>
+          <w:rFonts w:ascii="Calibri" w:hAnsi="Calibri" w:cs="Calibri"/>
+          <w:color w:val="222222"/>
+        </w:rPr>
+        <w:t xml:space="preserve">their analysis </w:t>
+      </w:r>
+      <w:r>
+        <w:rPr>
+          <w:rFonts w:ascii="Calibri" w:hAnsi="Calibri" w:cs="Calibri"/>
+          <w:color w:val="222222"/>
+        </w:rPr>
+        <w:t xml:space="preserve">with an </w:t>
+      </w:r>
+      <w:r>
+        <w:rPr>
+          <w:rFonts w:ascii="Calibri" w:hAnsi="Calibri" w:cs="Calibri"/>
+          <w:color w:val="222222"/>
+        </w:rPr>
+        <w:t xml:space="preserve">open-source </w:t>
+      </w:r>
+      <w:r>
+        <w:rPr>
+          <w:rFonts w:ascii="Calibri" w:hAnsi="Calibri" w:cs="Calibri"/>
+          <w:color w:val="222222"/>
+        </w:rPr>
+        <w:t>implementation</w:t>
+      </w:r>
+      <w:r>
+        <w:rPr>
+          <w:rFonts w:ascii="Calibri" w:hAnsi="Calibri" w:cs="Calibri"/>
+          <w:color w:val="222222"/>
+        </w:rPr>
+        <w:t xml:space="preserve">. </w:t>
+      </w:r>
+      <w:r>
+        <w:rPr>
+          <w:rFonts w:ascii="Calibri" w:hAnsi="Calibri" w:cs="Calibri"/>
+          <w:color w:val="222222"/>
+        </w:rPr>
+        <w:t xml:space="preserve">We </w:t>
+      </w:r>
+      <w:r>
+        <w:rPr>
+          <w:rFonts w:ascii="Calibri" w:hAnsi="Calibri" w:cs="Calibri"/>
+          <w:color w:val="222222"/>
+        </w:rPr>
+        <w:t xml:space="preserve">found ambiguities in </w:t>
+      </w:r>
+      <w:r>
+        <w:rPr>
+          <w:rFonts w:ascii="Calibri" w:hAnsi="Calibri" w:cs="Calibri"/>
+          <w:color w:val="222222"/>
+        </w:rPr>
+        <w:t xml:space="preserve">the analysis description and therefore </w:t>
+      </w:r>
+      <w:r>
+        <w:rPr>
+          <w:rFonts w:ascii="Calibri" w:hAnsi="Calibri" w:cs="Calibri"/>
+          <w:color w:val="222222"/>
+        </w:rPr>
+        <w:t xml:space="preserve">examined three scenarios for the analysis. </w:t>
+      </w:r>
+      <w:r>
+        <w:rPr>
+          <w:rFonts w:ascii="Calibri" w:hAnsi="Calibri" w:cs="Calibri"/>
+          <w:color w:val="222222"/>
+        </w:rPr>
+        <w:t xml:space="preserve">Our </w:t>
+      </w:r>
+      <w:r>
+        <w:rPr>
+          <w:rFonts w:ascii="Calibri" w:hAnsi="Calibri" w:cs="Calibri"/>
+          <w:color w:val="222222"/>
+        </w:rPr>
+        <w:t xml:space="preserve">findings </w:t>
+      </w:r>
+      <w:r>
+        <w:rPr>
+          <w:rFonts w:ascii="Calibri" w:hAnsi="Calibri" w:cs="Calibri"/>
+          <w:color w:val="222222"/>
+        </w:rPr>
+        <w:t xml:space="preserve">show </w:t>
+      </w:r>
+      <w:r>
+        <w:rPr>
+          <w:rFonts w:ascii="Calibri" w:hAnsi="Calibri" w:cs="Calibri"/>
+          <w:color w:val="222222"/>
+        </w:rPr>
+        <w:t>that performing maximum</w:t>
+      </w:r>
+      <w:r>
+        <w:rPr>
+          <w:rFonts w:ascii="Calibri" w:hAnsi="Calibri" w:cs="Calibri"/>
+          <w:color w:val="222222"/>
+        </w:rPr>
+        <w:t>-</w:t>
+      </w:r>
+      <w:r>
+        <w:rPr>
+          <w:rFonts w:ascii="Calibri" w:hAnsi="Calibri" w:cs="Calibri"/>
+          <w:color w:val="222222"/>
+        </w:rPr>
+        <w:t xml:space="preserve">likelihood estimation without </w:t>
+      </w:r>
+      <w:r>
+        <w:rPr>
+          <w:rFonts w:ascii="Calibri" w:hAnsi="Calibri" w:cs="Calibri"/>
+          <w:color w:val="222222"/>
+        </w:rPr>
+        <w:t xml:space="preserve">adjusting </w:t>
+      </w:r>
+      <w:r>
+        <w:rPr>
+          <w:rFonts w:ascii="Calibri" w:hAnsi="Calibri" w:cs="Calibri"/>
+          <w:color w:val="222222"/>
+        </w:rPr>
+        <w:t xml:space="preserve">for </w:t>
+      </w:r>
+      <w:r>
+        <w:rPr>
+          <w:rFonts w:ascii="Calibri" w:hAnsi="Calibri" w:cs="Calibri"/>
+          <w:color w:val="222222"/>
+        </w:rPr>
+        <w:t>a ‘</w:t>
+      </w:r>
+      <w:r>
+        <w:rPr>
+          <w:rFonts w:ascii="Calibri" w:hAnsi="Calibri" w:cs="Calibri"/>
+          <w:color w:val="222222"/>
+        </w:rPr>
+        <w:t>criterion shift</w:t>
+      </w:r>
+      <w:r>
+        <w:rPr>
+          <w:rFonts w:ascii="Calibri" w:hAnsi="Calibri" w:cs="Calibri"/>
+          <w:color w:val="222222"/>
+        </w:rPr>
+        <w:t>’</w:t>
+      </w:r>
+      <w:r>
+        <w:rPr>
+          <w:rFonts w:ascii="Calibri" w:hAnsi="Calibri" w:cs="Calibri"/>
+          <w:color w:val="222222"/>
+        </w:rPr>
+        <w:t xml:space="preserve"> </w:t>
+      </w:r>
+      <w:r>
+        <w:rPr>
+          <w:rFonts w:ascii="Calibri" w:hAnsi="Calibri" w:cs="Calibri"/>
+          <w:color w:val="222222"/>
+        </w:rPr>
+        <w:t xml:space="preserve">and then testing for </w:t>
+      </w:r>
+      <w:r>
+        <w:rPr>
+          <w:rFonts w:ascii="Calibri" w:hAnsi="Calibri" w:cs="Calibri"/>
+          <w:color w:val="222222"/>
+        </w:rPr>
+        <w:t xml:space="preserve">goodness-of-fit test </w:t>
+      </w:r>
+      <w:r>
+        <w:rPr>
+          <w:rFonts w:ascii="Calibri" w:hAnsi="Calibri" w:cs="Calibri"/>
+          <w:color w:val="222222"/>
+        </w:rPr>
+        <w:t xml:space="preserve">with </w:t>
+      </w:r>
+      <w:r>
+        <w:rPr>
+          <w:rFonts w:ascii="Calibri" w:hAnsi="Calibri" w:cs="Calibri"/>
+          <w:color w:val="222222"/>
+        </w:rPr>
+        <w:t xml:space="preserve">such </w:t>
+      </w:r>
+      <w:r>
+        <w:rPr>
+          <w:rFonts w:ascii="Calibri" w:hAnsi="Calibri" w:cs="Calibri"/>
+          <w:color w:val="222222"/>
+        </w:rPr>
+        <w:t xml:space="preserve">an </w:t>
+      </w:r>
+      <w:r>
+        <w:rPr>
+          <w:rFonts w:ascii="Calibri" w:hAnsi="Calibri" w:cs="Calibri"/>
+          <w:color w:val="222222"/>
+        </w:rPr>
+        <w:t>adjustment</w:t>
+      </w:r>
+      <w:r>
+        <w:rPr>
+          <w:rFonts w:ascii="Calibri" w:hAnsi="Calibri" w:cs="Calibri"/>
+          <w:color w:val="222222"/>
+        </w:rPr>
+        <w:t xml:space="preserve"> </w:t>
+      </w:r>
+      <w:r>
+        <w:rPr>
+          <w:rFonts w:ascii="Calibri" w:hAnsi="Calibri" w:cs="Calibri"/>
+          <w:color w:val="222222"/>
+        </w:rPr>
+        <w:t>yield</w:t>
+      </w:r>
+      <w:r>
+        <w:rPr>
+          <w:rFonts w:ascii="Calibri" w:hAnsi="Calibri" w:cs="Calibri"/>
+          <w:color w:val="222222"/>
+        </w:rPr>
+        <w:t>s</w:t>
+      </w:r>
+      <w:r>
+        <w:rPr>
+          <w:rFonts w:ascii="Calibri" w:hAnsi="Calibri" w:cs="Calibri"/>
+          <w:color w:val="222222"/>
+        </w:rPr>
+        <w:t xml:space="preserve"> </w:t>
+      </w:r>
+      <w:r>
+        <w:rPr>
+          <w:rFonts w:ascii="Calibri" w:hAnsi="Calibri" w:cs="Calibri"/>
+          <w:color w:val="222222"/>
+        </w:rPr>
+        <w:t xml:space="preserve">very </w:t>
+      </w:r>
+      <w:r>
+        <w:rPr>
+          <w:rFonts w:ascii="Calibri" w:hAnsi="Calibri" w:cs="Calibri"/>
+          <w:color w:val="222222"/>
+        </w:rPr>
+        <w:t xml:space="preserve">similar results to those reported in Laland et al. (1995). </w:t>
+      </w:r>
+      <w:r>
+        <w:rPr>
+          <w:rFonts w:ascii="Calibri" w:hAnsi="Calibri" w:cs="Calibri"/>
+          <w:color w:val="222222"/>
+        </w:rPr>
+        <w:t xml:space="preserve">We then extended their model to account for sex differences in cultural transmission and fitted the extended model to data. This </w:t>
+      </w:r>
+      <w:r>
+        <w:rPr>
+          <w:rFonts w:ascii="Calibri" w:hAnsi="Calibri" w:cs="Calibri"/>
+          <w:color w:val="222222"/>
+        </w:rPr>
+        <w:t xml:space="preserve">reproduction will </w:t>
+      </w:r>
+      <w:r>
+        <w:rPr>
+          <w:rFonts w:ascii="Calibri" w:hAnsi="Calibri" w:cs="Calibri"/>
+          <w:color w:val="222222"/>
+        </w:rPr>
+        <w:t>allow</w:t>
+      </w:r>
+      <w:r>
+        <w:rPr>
+          <w:rFonts w:ascii="Calibri" w:hAnsi="Calibri" w:cs="Calibri"/>
+          <w:color w:val="222222"/>
+        </w:rPr>
+        <w:t xml:space="preserve"> future research </w:t>
+      </w:r>
+      <w:r>
+        <w:rPr>
+          <w:rFonts w:ascii="Calibri" w:hAnsi="Calibri" w:cs="Calibri"/>
+          <w:color w:val="222222"/>
+        </w:rPr>
+        <w:t xml:space="preserve">on </w:t>
+      </w:r>
+      <w:r>
+        <w:rPr>
+          <w:rFonts w:ascii="Calibri" w:hAnsi="Calibri" w:cs="Calibri"/>
+          <w:color w:val="222222"/>
+        </w:rPr>
+        <w:t xml:space="preserve">contemporary handedness datasets and </w:t>
+      </w:r>
+      <w:r>
+        <w:rPr>
+          <w:rFonts w:ascii="Calibri" w:hAnsi="Calibri" w:cs="Calibri"/>
+          <w:color w:val="222222"/>
+        </w:rPr>
+        <w:t xml:space="preserve">the </w:t>
+      </w:r>
+      <w:r>
+        <w:rPr>
+          <w:rFonts w:ascii="Calibri" w:hAnsi="Calibri" w:cs="Calibri"/>
+          <w:color w:val="222222"/>
+        </w:rPr>
+        <w:t>develop</w:t>
+      </w:r>
+      <w:r>
+        <w:rPr>
+          <w:rFonts w:ascii="Calibri" w:hAnsi="Calibri" w:cs="Calibri"/>
+          <w:color w:val="222222"/>
+        </w:rPr>
+        <w:t xml:space="preserve">ment and comparison of additional </w:t>
+      </w:r>
+      <w:r>
+        <w:rPr>
+          <w:rFonts w:ascii="Calibri" w:hAnsi="Calibri" w:cs="Calibri"/>
+          <w:color w:val="222222"/>
+        </w:rPr>
+        <w:t>gene-culture models</w:t>
+      </w:r>
+      <w:r>
+        <w:rPr>
+          <w:rFonts w:ascii="Calibri" w:hAnsi="Calibri" w:cs="Calibri"/>
+          <w:color w:val="222222"/>
+        </w:rPr>
+        <w:t xml:space="preserve"> that </w:t>
+      </w:r>
+      <w:r>
+        <w:rPr>
+          <w:rFonts w:ascii="Calibri" w:hAnsi="Calibri" w:cs="Calibri"/>
+          <w:color w:val="222222"/>
+        </w:rPr>
+        <w:t xml:space="preserve">will enable </w:t>
+      </w:r>
+      <w:r>
+        <w:rPr>
+          <w:rFonts w:ascii="Calibri" w:hAnsi="Calibri" w:cs="Calibri"/>
+          <w:color w:val="222222"/>
+        </w:rPr>
+        <w:t xml:space="preserve">examination of </w:t>
+      </w:r>
+      <w:r>
+        <w:rPr>
+          <w:rFonts w:ascii="Calibri" w:hAnsi="Calibri" w:cs="Calibri"/>
+          <w:color w:val="222222"/>
+        </w:rPr>
+        <w:t xml:space="preserve">hypotheses </w:t>
+      </w:r>
+      <w:r>
+        <w:rPr>
+          <w:rFonts w:ascii="Calibri" w:hAnsi="Calibri" w:cs="Calibri"/>
+          <w:color w:val="222222"/>
+        </w:rPr>
+        <w:t xml:space="preserve">on </w:t>
+      </w:r>
+      <w:r>
+        <w:rPr>
+          <w:rFonts w:ascii="Calibri" w:hAnsi="Calibri" w:cs="Calibri"/>
+          <w:color w:val="222222"/>
+        </w:rPr>
+        <w:t>the evolution of human handedness.</w:t>
       </w:r>
       <w:r>
         <w:rPr>
@@ -664,8 +1168,19 @@
       <w:r>
         <w:t>(</w:t>
       </w:r>
-      <w:r>
-        <w:t>Annett, 1964; Chamberlain, 1928; Ramaley, 1913; Rife, 1951; Trankell, 1955</w:t>
+      <w:commentRangeStart w:id="1"/>
+      <w:r>
+        <w:t>Ramly, 1923; Chamberlain, 1928; Rife, 1950; Trankell, 1955, Annett, 1964</w:t>
+      </w:r>
+      <w:commentRangeEnd w:id="1"/>
+      <w:r>
+        <w:rPr>
+          <w:rStyle w:val="CommentReference"/>
+          <w:rFonts w:ascii="Times New Roman" w:eastAsia="Times New Roman" w:hAnsi="Times New Roman" w:cs="Times New Roman"/>
+          <w:kern w:val="0"/>
+          <w14:ligatures w14:val="none"/>
+        </w:rPr>
+        <w:commentReference w:id="1"/>
       </w:r>
       <w:r>
         <w:t>)</w:t>
@@ -778,7 +1293,14 @@
         <w:rPr>
           <w:highlight w:val="white"/>
         </w:rPr>
-        <w:t>. R</w:t>
+        <w:t xml:space="preserve">. </w:t>
+      </w:r>
+      <w:commentRangeStart w:id="2"/>
+      <w:r>
+        <w:rPr>
+          <w:highlight w:val="white"/>
+        </w:rPr>
+        <w:t>R</w:t>
       </w:r>
       <w:r>
         <w:rPr>
@@ -799,6 +1321,16 @@
         </w:rPr>
         <w:t>Ocklenburg et al., 2021).</w:t>
       </w:r>
+      <w:commentRangeEnd w:id="2"/>
+      <w:r>
+        <w:rPr>
+          <w:rStyle w:val="CommentReference"/>
+          <w:rFonts w:ascii="Times New Roman" w:eastAsia="Times New Roman" w:hAnsi="Times New Roman" w:cs="Times New Roman"/>
+          <w:kern w:val="0"/>
+          <w14:ligatures w14:val="none"/>
+        </w:rPr>
+        <w:commentReference w:id="2"/>
+      </w:r>
     </w:p>
     <w:p>
       <w:pPr>
@@ -806,14 +1338,12 @@
           <w:highlight w:val="white"/>
         </w:rPr>
       </w:pPr>
-      <w:r>
-        <w:t>Due to the subtly right-biased bell-curved distribution of hand performance</w:t>
-      </w:r>
-      <w:r>
-        <w:rPr>
-          <w:highlight w:val="white"/>
-        </w:rPr>
-        <w:t>, Annett (1972</w:t>
+      <w:commentRangeStart w:id="3"/>
+      <w:r>
+        <w:rPr>
+          <w:highlight w:val="white"/>
+        </w:rPr>
+        <w:t>Due to the right-skewed J-shaped distribution of hand preference, Annett (1972</w:t>
       </w:r>
       <w:r>
         <w:rPr>
@@ -837,7 +1367,23 @@
         <w:rPr>
           <w:highlight w:val="white"/>
         </w:rPr>
-        <w:t xml:space="preserve"> hand preference is a continous trait determined randomly during development.</w:t>
+        <w:t xml:space="preserve"> hand preference is a continous trait determined randomly during development</w:t>
+      </w:r>
+      <w:commentRangeEnd w:id="3"/>
+      <w:r>
+        <w:rPr>
+          <w:rStyle w:val="CommentReference"/>
+          <w:rFonts w:ascii="Times New Roman" w:eastAsia="Times New Roman" w:hAnsi="Times New Roman" w:cs="Times New Roman"/>
+          <w:kern w:val="0"/>
+          <w14:ligatures w14:val="none"/>
+        </w:rPr>
+        <w:commentReference w:id="3"/>
+      </w:r>
+      <w:r>
+        <w:rPr>
+          <w:highlight w:val="white"/>
+        </w:rPr>
+        <w:t>.</w:t>
       </w:r>
       <w:r>
         <w:rPr>
@@ -892,169 +1438,177 @@
         <w:rPr>
           <w:highlight w:val="white"/>
         </w:rPr>
-        <w:t xml:space="preserve">Around the same time, </w:t>
-      </w:r>
-      <w:r>
-        <w:rPr>
-          <w:highlight w:val="white"/>
-        </w:rPr>
         <w:t xml:space="preserve">McManus (1985) </w:t>
       </w:r>
-      <w:r>
-        <w:t>presented</w:t>
+      <w:commentRangeStart w:id="4"/>
+      <w:r>
+        <w:t>followed-up</w:t>
+      </w:r>
+      <w:commentRangeEnd w:id="4"/>
+      <w:r>
+        <w:rPr>
+          <w:rStyle w:val="CommentReference"/>
+          <w:rFonts w:ascii="Times New Roman" w:eastAsia="Times New Roman" w:hAnsi="Times New Roman" w:cs="Times New Roman"/>
+          <w:kern w:val="0"/>
+          <w14:ligatures w14:val="none"/>
+        </w:rPr>
+        <w:commentReference w:id="4"/>
+      </w:r>
+      <w:r>
+        <w:t xml:space="preserve"> </w:t>
       </w:r>
       <w:r>
         <w:rPr>
           <w:color w:val="000000"/>
         </w:rPr>
+        <w:t xml:space="preserve">with </w:t>
+      </w:r>
+      <w:r>
+        <w:rPr>
+          <w:color w:val="000000"/>
+        </w:rPr>
+        <w:t xml:space="preserve">the Dextral-Chance (DC) model </w:t>
+      </w:r>
+      <w:r>
+        <w:rPr>
+          <w:color w:val="000000"/>
+        </w:rPr>
+        <w:t xml:space="preserve">that assumes a single gene with two alleles: </w:t>
+      </w:r>
+      <w:r>
+        <w:rPr>
+          <w:highlight w:val="white"/>
+        </w:rPr>
+        <w:t xml:space="preserve">D (for dextrality) that results in 100% right-handers when homozygous, and C (for chance) that </w:t>
+      </w:r>
+      <w:r>
+        <w:rPr>
+          <w:highlight w:val="white"/>
+        </w:rPr>
+        <w:t xml:space="preserve">results in </w:t>
+      </w:r>
+      <w:r>
+        <w:rPr>
+          <w:highlight w:val="white"/>
+        </w:rPr>
+        <w:t xml:space="preserve">pure random asymmetry when homozygous, </w:t>
+      </w:r>
+      <w:r>
+        <w:rPr>
+          <w:highlight w:val="white"/>
+        </w:rPr>
+        <w:t xml:space="preserve">that is, </w:t>
+      </w:r>
+      <w:r>
+        <w:rPr>
+          <w:highlight w:val="white"/>
+        </w:rPr>
+        <w:t>50% right-handers and 50% left-handers.</w:t>
+      </w:r>
+      <w:r>
+        <w:rPr>
+          <w:highlight w:val="white"/>
+        </w:rPr>
+        <w:t xml:space="preserve"> The degree of dominance of D over C </w:t>
+      </w:r>
+      <w:r>
+        <w:rPr>
+          <w:highlight w:val="white"/>
+        </w:rPr>
+        <w:t xml:space="preserve">and the true incidence of left-handers were inferred from the data using maximum-likelihood estimation. </w:t>
+      </w:r>
+      <w:r>
+        <w:t xml:space="preserve">Importantly, </w:t>
+      </w:r>
+      <w:r>
+        <w:t xml:space="preserve">the variation in the </w:t>
+      </w:r>
+      <w:r>
+        <w:rPr>
+          <w:i/>
+        </w:rPr>
+        <w:t>measured incidence</w:t>
+      </w:r>
+      <w:r>
+        <w:t xml:space="preserve">  across s</w:t>
+      </w:r>
+      <w:r>
+        <w:rPr>
+          <w:highlight w:val="white"/>
+        </w:rPr>
+        <w:t>tudies was assumed to arise due to inconsistent methodological approaches</w:t>
+      </w:r>
+      <w:r>
+        <w:rPr>
+          <w:highlight w:val="white"/>
+        </w:rPr>
+        <w:t>. He accounted for this by adjusting</w:t>
+      </w:r>
+      <w:r>
+        <w:rPr>
+          <w:highlight w:val="white"/>
+        </w:rPr>
+        <w:t xml:space="preserve"> the </w:t>
+      </w:r>
+      <w:r>
+        <w:rPr>
+          <w:i/>
+          <w:highlight w:val="white"/>
+        </w:rPr>
+        <w:t>measured incidence</w:t>
+      </w:r>
+      <w:r>
+        <w:rPr>
+          <w:highlight w:val="white"/>
+        </w:rPr>
+        <w:t xml:space="preserve"> to the </w:t>
+      </w:r>
+      <w:r>
+        <w:rPr>
+          <w:i/>
+          <w:highlight w:val="white"/>
+        </w:rPr>
+        <w:t>true incidence</w:t>
+      </w:r>
+      <w:r>
+        <w:rPr>
+          <w:highlight w:val="white"/>
+        </w:rPr>
+        <w:t xml:space="preserve">. </w:t>
+      </w:r>
+      <w:r>
+        <w:rPr>
+          <w:highlight w:val="white"/>
+        </w:rPr>
+        <w:t xml:space="preserve">His results estimated a </w:t>
+      </w:r>
+      <w:r>
+        <w:rPr>
+          <w:i/>
+          <w:highlight w:val="white"/>
+        </w:rPr>
+        <w:t>true incidence</w:t>
+      </w:r>
+      <w:r>
+        <w:rPr>
+          <w:highlight w:val="white"/>
+        </w:rPr>
+        <w:t xml:space="preserve"> of left-handers </w:t>
+      </w:r>
+      <w:r>
+        <w:rPr>
+          <w:highlight w:val="white"/>
+        </w:rPr>
+        <w:t>at</w:t>
+      </w:r>
+      <w:r>
+        <w:rPr>
+          <w:highlight w:val="white"/>
+        </w:rPr>
         <w:t xml:space="preserve"> </w:t>
       </w:r>
       <w:r>
         <w:rPr>
-          <w:color w:val="000000"/>
-        </w:rPr>
-        <w:t xml:space="preserve">the Dextral-Chance (DC) model </w:t>
-      </w:r>
-      <w:r>
-        <w:rPr>
-          <w:color w:val="000000"/>
-        </w:rPr>
-        <w:t xml:space="preserve">that assumes a single gene with two alleles: </w:t>
-      </w:r>
-      <w:r>
-        <w:rPr>
-          <w:highlight w:val="white"/>
-        </w:rPr>
-        <w:t xml:space="preserve">D (for dextrality) that results in 100% right-handers when homozygous, and C (for chance) that </w:t>
-      </w:r>
-      <w:r>
-        <w:rPr>
-          <w:highlight w:val="white"/>
-        </w:rPr>
-        <w:t xml:space="preserve">results in </w:t>
-      </w:r>
-      <w:r>
-        <w:rPr>
-          <w:highlight w:val="white"/>
-        </w:rPr>
-        <w:t xml:space="preserve">pure random asymmetry when homozygous, </w:t>
-      </w:r>
-      <w:r>
-        <w:rPr>
-          <w:highlight w:val="white"/>
-        </w:rPr>
-        <w:t xml:space="preserve">that is, </w:t>
-      </w:r>
-      <w:r>
-        <w:rPr>
-          <w:highlight w:val="white"/>
-        </w:rPr>
-        <w:t>50% right-handers and 50% left-handers.</w:t>
-      </w:r>
-      <w:r>
-        <w:rPr>
-          <w:highlight w:val="white"/>
-        </w:rPr>
-        <w:t xml:space="preserve"> The degree of dominance of D over C </w:t>
-      </w:r>
-      <w:r>
-        <w:rPr>
-          <w:highlight w:val="white"/>
-        </w:rPr>
-        <w:t xml:space="preserve">and the true incidence of left-handers were inferred from the data using maximum-likelihood estimation. </w:t>
-      </w:r>
-      <w:r>
-        <w:t xml:space="preserve">Importantly, </w:t>
-      </w:r>
-      <w:r>
-        <w:t xml:space="preserve">the variation in the </w:t>
-      </w:r>
-      <w:r>
-        <w:rPr>
-          <w:i/>
-        </w:rPr>
-        <w:t>measured incidence</w:t>
-      </w:r>
-      <w:r>
-        <w:t xml:space="preserve">  across s</w:t>
-      </w:r>
-      <w:r>
-        <w:rPr>
-          <w:highlight w:val="white"/>
-        </w:rPr>
-        <w:t>tudies was assumed to arise due to inconsistent methodological approaches</w:t>
-      </w:r>
-      <w:r>
-        <w:rPr>
-          <w:highlight w:val="white"/>
-        </w:rPr>
-        <w:t>. He accounted for this by adjusting</w:t>
-      </w:r>
-      <w:r>
-        <w:rPr>
-          <w:highlight w:val="white"/>
-        </w:rPr>
-        <w:t xml:space="preserve"> the </w:t>
-      </w:r>
-      <w:r>
-        <w:rPr>
-          <w:i/>
-          <w:highlight w:val="white"/>
-        </w:rPr>
-        <w:t>measured incidence</w:t>
-      </w:r>
-      <w:r>
-        <w:rPr>
-          <w:highlight w:val="white"/>
-        </w:rPr>
-        <w:t xml:space="preserve"> to the </w:t>
-      </w:r>
-      <w:r>
-        <w:rPr>
-          <w:i/>
-          <w:highlight w:val="white"/>
-        </w:rPr>
-        <w:t>true incidence</w:t>
-      </w:r>
-      <w:r>
-        <w:rPr>
-          <w:highlight w:val="white"/>
-        </w:rPr>
-        <w:t xml:space="preserve">. </w:t>
-      </w:r>
-      <w:r>
-        <w:rPr>
-          <w:highlight w:val="white"/>
-        </w:rPr>
-        <w:t xml:space="preserve">His results estimated a </w:t>
-      </w:r>
-      <w:r>
-        <w:rPr>
-          <w:i/>
-          <w:highlight w:val="white"/>
-        </w:rPr>
-        <w:t>true incidence</w:t>
-      </w:r>
-      <w:r>
-        <w:rPr>
-          <w:highlight w:val="white"/>
-        </w:rPr>
-        <w:t xml:space="preserve"> of left-handers </w:t>
-      </w:r>
-      <w:r>
-        <w:rPr>
-          <w:highlight w:val="white"/>
-        </w:rPr>
-        <w:t>at</w:t>
-      </w:r>
-      <w:r>
-        <w:rPr>
-          <w:highlight w:val="white"/>
-        </w:rPr>
-        <w:t xml:space="preserve"> </w:t>
-      </w:r>
-      <w:r>
-        <w:rPr>
           <w:highlight w:val="white"/>
         </w:rPr>
         <w:t xml:space="preserve">7.75% with 25% </w:t>
@@ -1069,14 +1623,14 @@
         <w:rPr>
           <w:highlight w:val="white"/>
         </w:rPr>
-        <w:t xml:space="preserve"> This model, too, suggests that polymorppism in humans is preserved through heterozygote advantage. </w:t>
+        <w:t xml:space="preserve"> This model, too, suggests that polymorppism in humans is preserved through heterozygote advantage. Moreover, like </w:t>
       </w:r>
       <w:r>
         <w:rPr>
           <w:highlight w:val="white"/>
         </w:rPr>
         <w:lastRenderedPageBreak/>
-        <w:t xml:space="preserve">Moreover, like Annett (1972), this model also assumes brain </w:t>
+        <w:t xml:space="preserve">Annett (1972), this model also assumes brain </w:t>
       </w:r>
       <w:r>
         <w:rPr>
@@ -1325,14 +1879,14 @@
         <w:rPr>
           <w:highlight w:val="white"/>
         </w:rPr>
-        <w:t xml:space="preserve">ably, this cultural change can account for the increase in the prevalence of left-handed writing over the past century in many western </w:t>
+        <w:t xml:space="preserve">ably, this cultural change can account for the increase in the prevalence of left-handed writing over the past century in many western countries (e.g., Beukelaar &amp; Kroonenberg, 1986; Brackenridge, 1981). In those countries in </w:t>
       </w:r>
       <w:r>
         <w:rPr>
           <w:highlight w:val="white"/>
         </w:rPr>
         <w:lastRenderedPageBreak/>
-        <w:t>countries (e.g., Beukelaar &amp; Kroonenberg, 1986; Brackenridge, 1981). In those countries in which left-handed writing is still discouraged, an increase in the prevalence of left-handers has not been observed (Shimizu &amp; Endo, 1989).</w:t>
+        <w:t>which left-handed writing is still discouraged, an increase in the prevalence of left-handers has not been observed (Shimizu &amp; Endo, 1989).</w:t>
       </w:r>
       <w:r>
         <w:rPr>
@@ -1532,15 +2086,7 @@
           <w:color w:val="000000"/>
           <w:shd w:val="clear" w:color="auto" w:fill="FFFFFF"/>
         </w:rPr>
-        <w:t xml:space="preserve">datasets </w:t>
-      </w:r>
-      <w:r>
-        <w:rPr>
-          <w:color w:val="000000"/>
-          <w:shd w:val="clear" w:color="auto" w:fill="FFFFFF"/>
-        </w:rPr>
-        <w:lastRenderedPageBreak/>
-        <w:t xml:space="preserve">previously </w:t>
+        <w:t xml:space="preserve">datasets previously </w:t>
       </w:r>
       <w:r>
         <w:rPr>
@@ -1569,51 +2115,52 @@
           <w:shd w:val="clear" w:color="auto" w:fill="FFFFFF"/>
           <w:lang w:val="en-US"/>
         </w:rPr>
-        <w:t>. The best-fit model predicted a species-wide 78% genetic predisposition, increased to 92% and decreased to 64% in offspring of two right- and left-handed parents, respectively. The model predicted that right-handers should be 88% of the population (</w:t>
-      </w:r>
-      <w:proofErr w:type="gramStart"/>
+        <w:t xml:space="preserve">. The best-fit model predicted a species-wide </w:t>
+      </w:r>
       <w:r>
         <w:rPr>
           <w:color w:val="000000"/>
           <w:shd w:val="clear" w:color="auto" w:fill="FFFFFF"/>
           <w:lang w:val="en-US"/>
         </w:rPr>
-        <w:t>similar to</w:t>
-      </w:r>
-      <w:proofErr w:type="gramEnd"/>
+        <w:lastRenderedPageBreak/>
+        <w:t>78% genetic predisposition, increased to 92% and decreased to 64% in offspring of two right- and left-handed parents, respectively. The model predicted that right-handers should be 88% of the population (</w:t>
+      </w:r>
+      <w:proofErr w:type="gramStart"/>
       <w:r>
         <w:rPr>
           <w:color w:val="000000"/>
           <w:shd w:val="clear" w:color="auto" w:fill="FFFFFF"/>
           <w:lang w:val="en-US"/>
         </w:rPr>
-        <w:t xml:space="preserve"> observed frequencies, e.g., </w:t>
-      </w:r>
-      <w:proofErr w:type="spellStart"/>
+        <w:t>similar to</w:t>
+      </w:r>
+      <w:proofErr w:type="gramEnd"/>
       <w:r>
         <w:rPr>
           <w:color w:val="000000"/>
           <w:shd w:val="clear" w:color="auto" w:fill="FFFFFF"/>
           <w:lang w:val="en-US"/>
         </w:rPr>
-        <w:t>Corballis</w:t>
-      </w:r>
-      <w:proofErr w:type="spellEnd"/>
+        <w:t xml:space="preserve"> observed frequencies, e.g., </w:t>
+      </w:r>
+      <w:proofErr w:type="spellStart"/>
       <w:r>
         <w:rPr>
           <w:color w:val="000000"/>
           <w:shd w:val="clear" w:color="auto" w:fill="FFFFFF"/>
           <w:lang w:val="en-US"/>
         </w:rPr>
-        <w:t>, 1991) and provided a better fit to 16 of 17 familial datase</w:t>
-      </w:r>
+        <w:t>Corballis</w:t>
+      </w:r>
+      <w:proofErr w:type="spellEnd"/>
       <w:r>
         <w:rPr>
           <w:color w:val="000000"/>
           <w:shd w:val="clear" w:color="auto" w:fill="FFFFFF"/>
           <w:lang w:val="en-US"/>
         </w:rPr>
-        <w:t xml:space="preserve">ts and 27 of 28 twins datasets compared to previous genetic models (Annett 1985; McManus 1985). The model also predicts the concordance rate in siblings, twins, and unrelated individuals to be ~80%, which </w:t>
+        <w:t>, 1991) and provided a better fit to 16 of 17 familial datase</w:t>
       </w:r>
       <w:r>
         <w:rPr>
@@ -1621,6 +2168,14 @@
           <w:shd w:val="clear" w:color="auto" w:fill="FFFFFF"/>
           <w:lang w:val="en-US"/>
         </w:rPr>
+        <w:t xml:space="preserve">ts and 27 of 28 twins datasets compared to previous genetic models (Annett 1985; McManus 1985). The model also predicts the concordance rate in siblings, twins, and unrelated individuals to be ~80%, which </w:t>
+      </w:r>
+      <w:r>
+        <w:rPr>
+          <w:color w:val="000000"/>
+          <w:shd w:val="clear" w:color="auto" w:fill="FFFFFF"/>
+          <w:lang w:val="en-US"/>
+        </w:rPr>
         <w:t xml:space="preserve">agrees </w:t>
       </w:r>
       <w:r>
@@ -1740,13 +2295,24 @@
         <w:rPr>
           <w:highlight w:val="white"/>
         </w:rPr>
-        <w:t>To date, Laland et al.’s model is the only one that accounts for the gene-culture co-evolution of hand</w:t>
-      </w:r>
-      <w:r>
-        <w:rPr>
-          <w:highlight w:val="white"/>
-        </w:rPr>
-        <w:t>edness</w:t>
+        <w:t xml:space="preserve">To date, Laland et al.’s model is the only one that accounts for the gene-culture co-evolution of </w:t>
+      </w:r>
+      <w:commentRangeStart w:id="5"/>
+      <w:r>
+        <w:rPr>
+          <w:highlight w:val="white"/>
+        </w:rPr>
+        <w:t>hand preference</w:t>
+      </w:r>
+      <w:commentRangeEnd w:id="5"/>
+      <w:r>
+        <w:rPr>
+          <w:rStyle w:val="CommentReference"/>
+          <w:rFonts w:ascii="Times New Roman" w:eastAsia="Times New Roman" w:hAnsi="Times New Roman" w:cs="Times New Roman"/>
+          <w:kern w:val="0"/>
+          <w14:ligatures w14:val="none"/>
+        </w:rPr>
+        <w:commentReference w:id="5"/>
       </w:r>
       <w:r>
         <w:rPr>
@@ -1903,14 +2469,14 @@
         <w:rPr>
           <w:highlight w:val="white"/>
         </w:rPr>
-        <w:t xml:space="preserve">Here, we have reproduce Laland et al.’s analysis to establish a foundation for its application and extension. We clarified the analysis, which was ambigiously described in the original paper, and validated the results. We then extended the model to account for differences in </w:t>
+        <w:t xml:space="preserve">Here, we have reproduce Laland et al.’s analysis to establish a foundation for its application and extension. We clarified the analysis, which was ambigiously described in the original paper, and validated the results. We then extended the model to account for differences in parental and offspring sex and compared this extended model to the original model. We </w:t>
       </w:r>
       <w:r>
         <w:rPr>
           <w:highlight w:val="white"/>
         </w:rPr>
         <w:lastRenderedPageBreak/>
-        <w:t>parental and offspring sex and compared this extended model to the original model. We provide an open-source implementation written in the</w:t>
+        <w:t>provide an open-source implementation written in the</w:t>
       </w:r>
       <w:r>
         <w:rPr>
@@ -1983,11 +2549,11 @@
       <w:pPr>
         <w:pStyle w:val="Heading2"/>
       </w:pPr>
-      <w:bookmarkStart w:id="0" w:name="_Toc171803946"/>
+      <w:bookmarkStart w:id="6" w:name="_Toc171803946"/>
       <w:r>
         <w:t>Study design</w:t>
       </w:r>
-      <w:bookmarkEnd w:id="0"/>
+      <w:bookmarkEnd w:id="6"/>
     </w:p>
     <w:p>
       <w:pPr>
@@ -2295,7 +2861,20 @@
         <w:rPr>
           <w:highlight w:val="white"/>
         </w:rPr>
-        <w:t>during estimatio, testing, or both</w:t>
+        <w:t>during estimatio</w:t>
+      </w:r>
+      <w:r>
+        <w:rPr>
+          <w:highlight w:val="white"/>
+          <w:lang w:val="en-US"/>
+        </w:rPr>
+        <w:t>n</w:t>
+      </w:r>
+      <w:r>
+        <w:rPr>
+          <w:highlight w:val="white"/>
+        </w:rPr>
+        <w:t>, testing, or both</w:t>
       </w:r>
       <w:r>
         <w:rPr>
@@ -2490,6 +3069,7 @@
         </w:rPr>
         <w:t xml:space="preserve">with adjustment. </w:t>
       </w:r>
+      <w:commentRangeStart w:id="7"/>
       <w:r>
         <w:rPr>
           <w:highlight w:val="white"/>
@@ -2518,7 +3098,20 @@
         <w:t xml:space="preserve">n all </w:t>
       </w:r>
       <w:r>
-        <w:t xml:space="preserve">scenarios. </w:t>
+        <w:t>scenarios</w:t>
+      </w:r>
+      <w:commentRangeEnd w:id="7"/>
+      <w:r>
+        <w:rPr>
+          <w:rStyle w:val="CommentReference"/>
+          <w:rFonts w:ascii="Times New Roman" w:eastAsia="Times New Roman" w:hAnsi="Times New Roman" w:cs="Times New Roman"/>
+          <w:kern w:val="0"/>
+          <w14:ligatures w14:val="none"/>
+        </w:rPr>
+        <w:commentReference w:id="7"/>
+      </w:r>
+      <w:r>
+        <w:t xml:space="preserve">. </w:t>
       </w:r>
     </w:p>
     <w:p>
@@ -2623,7 +3216,7 @@
       <w:r>
         <w:t xml:space="preserve"> </w:t>
       </w:r>
-      <w:hyperlink r:id="rId9" w:history="1">
+      <w:hyperlink r:id="rId13" w:history="1">
         <w:r>
           <w:rPr>
             <w:rStyle w:val="Hyperlink"/>
@@ -2639,18 +3232,18 @@
       <w:pPr>
         <w:pStyle w:val="Heading2"/>
       </w:pPr>
-      <w:bookmarkStart w:id="1" w:name="_Toc147242182"/>
-      <w:bookmarkStart w:id="2" w:name="_Toc164785454"/>
-      <w:bookmarkStart w:id="3" w:name="_Toc171803947"/>
+      <w:bookmarkStart w:id="8" w:name="_Toc147242182"/>
+      <w:bookmarkStart w:id="9" w:name="_Toc164785454"/>
+      <w:bookmarkStart w:id="10" w:name="_Toc171803947"/>
       <w:r>
         <w:t>Familial d</w:t>
       </w:r>
       <w:r>
         <w:t>ata</w:t>
       </w:r>
-      <w:bookmarkEnd w:id="1"/>
-      <w:bookmarkEnd w:id="2"/>
-      <w:bookmarkEnd w:id="3"/>
+      <w:bookmarkEnd w:id="8"/>
+      <w:bookmarkEnd w:id="9"/>
+      <w:bookmarkEnd w:id="10"/>
     </w:p>
     <w:p>
       <w:r>
@@ -3245,7 +3838,7 @@
       <w:r>
         <w:t xml:space="preserve">. </w:t>
       </w:r>
-      <w:bookmarkStart w:id="4" w:name="_Toc171803948"/>
+      <w:bookmarkStart w:id="11" w:name="_Toc171803948"/>
     </w:p>
     <w:p>
       <w:pPr>
@@ -3398,7 +3991,7 @@
       <w:r>
         <w:t>odel</w:t>
       </w:r>
-      <w:bookmarkEnd w:id="4"/>
+      <w:bookmarkEnd w:id="11"/>
       <w:r>
         <w:t xml:space="preserve"> </w:t>
       </w:r>
@@ -3673,8 +4266,8 @@
       <w:r>
         <w:t>).</w:t>
       </w:r>
-      <w:bookmarkStart w:id="5" w:name="_heading=h.17dp8vu" w:colFirst="0" w:colLast="0"/>
-      <w:bookmarkEnd w:id="5"/>
+      <w:bookmarkStart w:id="12" w:name="_heading=h.17dp8vu" w:colFirst="0" w:colLast="0"/>
+      <w:bookmarkEnd w:id="12"/>
     </w:p>
     <w:p/>
     <w:p>
@@ -3683,8 +4276,8 @@
           <w:highlight w:val="white"/>
         </w:rPr>
       </w:pPr>
-      <w:bookmarkStart w:id="6" w:name="_heading=h.3rdcrjn" w:colFirst="0" w:colLast="0"/>
-      <w:bookmarkEnd w:id="6"/>
+      <w:bookmarkStart w:id="13" w:name="_heading=h.3rdcrjn" w:colFirst="0" w:colLast="0"/>
+      <w:bookmarkEnd w:id="13"/>
       <w:r>
         <w:t>Laland</w:t>
       </w:r>
@@ -3748,9 +4341,9 @@
       <w:r>
         <w:t>handedness</w:t>
       </w:r>
-      <w:bookmarkStart w:id="7" w:name="_Ref159834016"/>
-      <w:bookmarkStart w:id="8" w:name="_Toc138175919"/>
-      <w:bookmarkStart w:id="9" w:name="_Toc143537945"/>
+      <w:bookmarkStart w:id="14" w:name="_Ref159834016"/>
+      <w:bookmarkStart w:id="15" w:name="_Toc138175919"/>
+      <w:bookmarkStart w:id="16" w:name="_Toc143537945"/>
       <w:r>
         <w:t xml:space="preserve">. </w:t>
       </w:r>
@@ -3766,9 +4359,9 @@
       <w:r>
         <w:t xml:space="preserve">. </w:t>
       </w:r>
-      <w:bookmarkEnd w:id="7"/>
-      <w:bookmarkEnd w:id="8"/>
-      <w:bookmarkEnd w:id="9"/>
+      <w:bookmarkEnd w:id="14"/>
+      <w:bookmarkEnd w:id="15"/>
+      <w:bookmarkEnd w:id="16"/>
       <w:r>
         <w:t>The</w:t>
       </w:r>
@@ -3995,9 +4588,9 @@
         <w:t xml:space="preserve"> (eq. 3 in Laland et al. (1995)):</w:t>
       </w:r>
     </w:p>
-    <w:bookmarkStart w:id="10" w:name="_heading=h.26in1rg" w:colFirst="0" w:colLast="0"/>
-    <w:bookmarkStart w:id="11" w:name="_Toc138175920"/>
-    <w:bookmarkEnd w:id="10"/>
+    <w:bookmarkStart w:id="17" w:name="_heading=h.26in1rg" w:colFirst="0" w:colLast="0"/>
+    <w:bookmarkStart w:id="18" w:name="_Toc138175920"/>
+    <w:bookmarkEnd w:id="17"/>
     <w:p>
       <w:pPr>
         <w:rPr>
@@ -4262,11 +4855,11 @@
           </m:f>
         </m:oMath>
       </m:oMathPara>
-      <w:bookmarkStart w:id="12" w:name="_Toc138155260"/>
-      <w:bookmarkStart w:id="13" w:name="_Toc138175921"/>
-      <w:bookmarkEnd w:id="11"/>
-      <w:bookmarkEnd w:id="12"/>
-      <w:bookmarkEnd w:id="13"/>
+      <w:bookmarkStart w:id="19" w:name="_Toc138155260"/>
+      <w:bookmarkStart w:id="20" w:name="_Toc138175921"/>
+      <w:bookmarkEnd w:id="18"/>
+      <w:bookmarkEnd w:id="19"/>
+      <w:bookmarkEnd w:id="20"/>
     </w:p>
     <w:p>
       <w:pPr>
@@ -4274,8 +4867,8 @@
           <w:highlight w:val="white"/>
         </w:rPr>
       </w:pPr>
-      <w:bookmarkStart w:id="14" w:name="_heading=h.lnxbz9" w:colFirst="0" w:colLast="0"/>
-      <w:bookmarkEnd w:id="14"/>
+      <w:bookmarkStart w:id="21" w:name="_heading=h.lnxbz9" w:colFirst="0" w:colLast="0"/>
+      <w:bookmarkEnd w:id="21"/>
       <w:r>
         <w:rPr>
           <w:highlight w:val="white"/>
@@ -4319,9 +4912,9 @@
         <w:t>) is:</w:t>
       </w:r>
     </w:p>
-    <w:bookmarkStart w:id="15" w:name="_heading=h.35nkun2" w:colFirst="0" w:colLast="0"/>
-    <w:bookmarkStart w:id="16" w:name="_Ref160612813"/>
-    <w:bookmarkEnd w:id="15"/>
+    <w:bookmarkStart w:id="22" w:name="_heading=h.35nkun2" w:colFirst="0" w:colLast="0"/>
+    <w:bookmarkStart w:id="23" w:name="_Ref160612813"/>
+    <w:bookmarkEnd w:id="22"/>
     <w:p>
       <w:pPr>
         <w:jc w:val="center"/>
@@ -4399,9 +4992,9 @@
             </m:r>
           </m:sub>
         </m:sSub>
-        <w:bookmarkStart w:id="17" w:name="_heading=h.1ksv4uv" w:colFirst="0" w:colLast="0"/>
-        <w:bookmarkEnd w:id="16"/>
-        <w:bookmarkEnd w:id="17"/>
+        <w:bookmarkStart w:id="24" w:name="_heading=h.1ksv4uv" w:colFirst="0" w:colLast="0"/>
+        <w:bookmarkEnd w:id="23"/>
+        <w:bookmarkEnd w:id="24"/>
         <m:r>
           <w:rPr>
             <w:rFonts w:ascii="Cambria Math" w:hAnsi="Cambria Math"/>
@@ -4494,7 +5087,7 @@
         </w:rPr>
         <w:t>, the corresponding equilibria are given by</w:t>
       </w:r>
-      <w:bookmarkStart w:id="18" w:name="_Toc138175922"/>
+      <w:bookmarkStart w:id="25" w:name="_Toc138175922"/>
       <w:r>
         <w:rPr>
           <w:highlight w:val="white"/>
@@ -4639,8 +5232,8 @@
         </m:oMath>
       </m:oMathPara>
     </w:p>
-    <w:bookmarkStart w:id="19" w:name="_heading=h.44sinio" w:colFirst="0" w:colLast="0"/>
-    <w:bookmarkEnd w:id="19"/>
+    <w:bookmarkStart w:id="26" w:name="_heading=h.44sinio" w:colFirst="0" w:colLast="0"/>
+    <w:bookmarkEnd w:id="26"/>
     <w:p>
       <w:pPr>
         <w:jc w:val="center"/>
@@ -4721,7 +5314,7 @@
           </m:den>
         </m:f>
       </m:oMath>
-      <w:bookmarkEnd w:id="18"/>
+      <w:bookmarkEnd w:id="25"/>
       <w:r>
         <w:rPr>
           <w:color w:val="000000"/>
@@ -4729,18 +5322,18 @@
         </w:rPr>
         <w:t xml:space="preserve"> </w:t>
       </w:r>
-      <w:bookmarkStart w:id="20" w:name="_Toc138155261"/>
-      <w:bookmarkStart w:id="21" w:name="_Toc138175923"/>
+      <w:bookmarkStart w:id="27" w:name="_Toc138155261"/>
+      <w:bookmarkStart w:id="28" w:name="_Toc138175923"/>
       <w:r>
         <w:rPr>
           <w:highlight w:val="white"/>
         </w:rPr>
         <w:t xml:space="preserve"> </w:t>
       </w:r>
-      <w:bookmarkStart w:id="22" w:name="_heading=h.2jxsxqh" w:colFirst="0" w:colLast="0"/>
-      <w:bookmarkEnd w:id="20"/>
-      <w:bookmarkEnd w:id="21"/>
-      <w:bookmarkEnd w:id="22"/>
+      <w:bookmarkStart w:id="29" w:name="_heading=h.2jxsxqh" w:colFirst="0" w:colLast="0"/>
+      <w:bookmarkEnd w:id="27"/>
+      <w:bookmarkEnd w:id="28"/>
+      <w:bookmarkEnd w:id="29"/>
       <w:r>
         <w:t xml:space="preserve"> </w:t>
       </w:r>
@@ -4834,8 +5427,8 @@
         </w:rPr>
         <w:t xml:space="preserve"> in</w:t>
       </w:r>
-      <w:bookmarkStart w:id="23" w:name="_Toc146614811"/>
-      <w:bookmarkStart w:id="24" w:name="_Toc147242185"/>
+      <w:bookmarkStart w:id="30" w:name="_Toc146614811"/>
+      <w:bookmarkStart w:id="31" w:name="_Toc147242185"/>
       <w:r>
         <w:t xml:space="preserve"> </w:t>
       </w:r>
@@ -4863,15 +5456,15 @@
       <w:r>
         <w:t xml:space="preserve">. </w:t>
       </w:r>
-      <w:bookmarkStart w:id="25" w:name="_heading=h.z337ya" w:colFirst="0" w:colLast="0"/>
-      <w:bookmarkEnd w:id="25"/>
+      <w:bookmarkStart w:id="32" w:name="_heading=h.z337ya" w:colFirst="0" w:colLast="0"/>
+      <w:bookmarkEnd w:id="32"/>
     </w:p>
     <w:p>
       <w:pPr>
         <w:pStyle w:val="Heading2"/>
       </w:pPr>
-      <w:bookmarkStart w:id="26" w:name="_Toc164785456"/>
-      <w:bookmarkStart w:id="27" w:name="_Toc171803949"/>
+      <w:bookmarkStart w:id="33" w:name="_Toc164785456"/>
+      <w:bookmarkStart w:id="34" w:name="_Toc171803949"/>
       <w:r>
         <w:t>Adjust</w:t>
       </w:r>
@@ -4881,10 +5474,10 @@
       <w:r>
         <w:t xml:space="preserve"> for criterion shift</w:t>
       </w:r>
-      <w:bookmarkEnd w:id="23"/>
-      <w:bookmarkEnd w:id="24"/>
-      <w:bookmarkEnd w:id="26"/>
-      <w:bookmarkEnd w:id="27"/>
+      <w:bookmarkEnd w:id="30"/>
+      <w:bookmarkEnd w:id="31"/>
+      <w:bookmarkEnd w:id="33"/>
+      <w:bookmarkEnd w:id="34"/>
     </w:p>
     <w:p>
       <w:r>
@@ -11682,9 +12275,6 @@
       <w:r>
         <w:t xml:space="preserve"> is given by</w:t>
       </w:r>
-      <w:r>
-        <w:t>=</w:t>
-      </w:r>
     </w:p>
     <w:p>
       <w:pPr>
@@ -12227,16 +12817,16 @@
           </m:d>
         </m:oMath>
       </m:oMathPara>
-      <w:bookmarkStart w:id="28" w:name="_heading=h.946d4ub568b3" w:colFirst="0" w:colLast="0"/>
-      <w:bookmarkStart w:id="29" w:name="_heading=h.w5xsanaoc6pc" w:colFirst="0" w:colLast="0"/>
-      <w:bookmarkStart w:id="30" w:name="_heading=h.7o9f8wsh5lb5" w:colFirst="0" w:colLast="0"/>
-      <w:bookmarkStart w:id="31" w:name="_heading=h.y6f45eon9ldk" w:colFirst="0" w:colLast="0"/>
-      <w:bookmarkStart w:id="32" w:name="_heading=h.k8wbkzes7q9n" w:colFirst="0" w:colLast="0"/>
-      <w:bookmarkEnd w:id="28"/>
-      <w:bookmarkEnd w:id="29"/>
-      <w:bookmarkEnd w:id="30"/>
-      <w:bookmarkEnd w:id="31"/>
-      <w:bookmarkEnd w:id="32"/>
+      <w:bookmarkStart w:id="35" w:name="_heading=h.946d4ub568b3" w:colFirst="0" w:colLast="0"/>
+      <w:bookmarkStart w:id="36" w:name="_heading=h.w5xsanaoc6pc" w:colFirst="0" w:colLast="0"/>
+      <w:bookmarkStart w:id="37" w:name="_heading=h.7o9f8wsh5lb5" w:colFirst="0" w:colLast="0"/>
+      <w:bookmarkStart w:id="38" w:name="_heading=h.y6f45eon9ldk" w:colFirst="0" w:colLast="0"/>
+      <w:bookmarkStart w:id="39" w:name="_heading=h.k8wbkzes7q9n" w:colFirst="0" w:colLast="0"/>
+      <w:bookmarkEnd w:id="35"/>
+      <w:bookmarkEnd w:id="36"/>
+      <w:bookmarkEnd w:id="37"/>
+      <w:bookmarkEnd w:id="38"/>
+      <w:bookmarkEnd w:id="39"/>
     </w:p>
     <w:p>
       <w:pPr>
@@ -19005,14 +19595,14 @@
       <w:pPr>
         <w:pStyle w:val="Heading2"/>
       </w:pPr>
-      <w:bookmarkStart w:id="33" w:name="_Toc164785457"/>
-      <w:bookmarkStart w:id="34" w:name="_Toc171803950"/>
+      <w:bookmarkStart w:id="40" w:name="_Toc164785457"/>
+      <w:bookmarkStart w:id="41" w:name="_Toc171803950"/>
       <w:r>
         <w:lastRenderedPageBreak/>
         <w:t>Likelihood function</w:t>
       </w:r>
-      <w:bookmarkEnd w:id="33"/>
-      <w:bookmarkEnd w:id="34"/>
+      <w:bookmarkEnd w:id="40"/>
+      <w:bookmarkEnd w:id="41"/>
     </w:p>
     <w:p>
       <w:r>
@@ -19292,8 +19882,8 @@
         <w:t xml:space="preserve">Without adjusting for criterion shift, the log-likelihood function is </w:t>
       </w:r>
     </w:p>
-    <w:bookmarkStart w:id="35" w:name="_heading=h.4i7ojhp" w:colFirst="0" w:colLast="0"/>
-    <w:bookmarkEnd w:id="35"/>
+    <w:bookmarkStart w:id="42" w:name="_heading=h.4i7ojhp" w:colFirst="0" w:colLast="0"/>
+    <w:bookmarkEnd w:id="42"/>
     <w:p>
       <w:pPr>
         <w:rPr>
@@ -22664,7 +23254,7 @@
       <w:r>
         <w:t>using eqs. 1-2.</w:t>
       </w:r>
-      <w:bookmarkStart w:id="36" w:name="_Toc147242188"/>
+      <w:bookmarkStart w:id="43" w:name="_Toc147242188"/>
     </w:p>
     <w:p>
       <w:pPr>
@@ -22673,8 +23263,8 @@
           <w:highlight w:val="white"/>
         </w:rPr>
       </w:pPr>
-      <w:bookmarkStart w:id="37" w:name="_Toc164785458"/>
-      <w:bookmarkStart w:id="38" w:name="_Toc171803951"/>
+      <w:bookmarkStart w:id="44" w:name="_Toc164785458"/>
+      <w:bookmarkStart w:id="45" w:name="_Toc171803951"/>
       <w:r>
         <w:rPr>
           <w:highlight w:val="white"/>
@@ -22682,9 +23272,9 @@
         <w:lastRenderedPageBreak/>
         <w:t>Statistical inference</w:t>
       </w:r>
-      <w:bookmarkEnd w:id="36"/>
-      <w:bookmarkEnd w:id="37"/>
-      <w:bookmarkEnd w:id="38"/>
+      <w:bookmarkEnd w:id="43"/>
+      <w:bookmarkEnd w:id="44"/>
+      <w:bookmarkEnd w:id="45"/>
     </w:p>
     <w:p>
       <w:pPr>
@@ -22824,10 +23414,10 @@
       <w:pPr>
         <w:pStyle w:val="Heading3"/>
       </w:pPr>
-      <w:bookmarkStart w:id="39" w:name="_Toc146614813"/>
-      <w:bookmarkStart w:id="40" w:name="_Toc147242189"/>
-      <w:bookmarkStart w:id="41" w:name="_Toc164785459"/>
-      <w:bookmarkStart w:id="42" w:name="_Toc171803952"/>
+      <w:bookmarkStart w:id="46" w:name="_Toc146614813"/>
+      <w:bookmarkStart w:id="47" w:name="_Toc147242189"/>
+      <w:bookmarkStart w:id="48" w:name="_Toc164785459"/>
+      <w:bookmarkStart w:id="49" w:name="_Toc171803952"/>
       <w:r>
         <w:t>Maximum</w:t>
       </w:r>
@@ -22843,10 +23433,10 @@
       <w:r>
         <w:t>stimation</w:t>
       </w:r>
-      <w:bookmarkEnd w:id="39"/>
-      <w:bookmarkEnd w:id="40"/>
-      <w:bookmarkEnd w:id="41"/>
-      <w:bookmarkEnd w:id="42"/>
+      <w:bookmarkEnd w:id="46"/>
+      <w:bookmarkEnd w:id="47"/>
+      <w:bookmarkEnd w:id="48"/>
+      <w:bookmarkEnd w:id="49"/>
     </w:p>
     <w:p>
       <w:r>
@@ -23152,21 +23742,21 @@
       <w:pPr>
         <w:pStyle w:val="Heading3"/>
       </w:pPr>
-      <w:bookmarkStart w:id="43" w:name="_Toc164785460"/>
-      <w:bookmarkStart w:id="44" w:name="_Toc171803953"/>
+      <w:bookmarkStart w:id="50" w:name="_Toc164785460"/>
+      <w:bookmarkStart w:id="51" w:name="_Toc171803953"/>
       <w:r>
         <w:t>Goodness-of-</w:t>
       </w:r>
-      <w:bookmarkStart w:id="45" w:name="_Toc146614814"/>
+      <w:bookmarkStart w:id="52" w:name="_Toc146614814"/>
       <w:r>
         <w:t>fit test</w:t>
       </w:r>
-      <w:bookmarkEnd w:id="43"/>
-      <w:bookmarkEnd w:id="44"/>
+      <w:bookmarkEnd w:id="50"/>
+      <w:bookmarkEnd w:id="51"/>
       <w:r>
         <w:t xml:space="preserve"> </w:t>
       </w:r>
-      <w:bookmarkEnd w:id="45"/>
+      <w:bookmarkEnd w:id="52"/>
     </w:p>
     <w:p>
       <w:pPr>
@@ -24667,9 +25257,9 @@
       <w:pPr>
         <w:pStyle w:val="Heading2"/>
       </w:pPr>
-      <w:bookmarkStart w:id="46" w:name="_Toc147242192"/>
-      <w:bookmarkStart w:id="47" w:name="_Toc164785463"/>
-      <w:bookmarkStart w:id="48" w:name="_Toc171803955"/>
+      <w:bookmarkStart w:id="53" w:name="_Toc147242192"/>
+      <w:bookmarkStart w:id="54" w:name="_Toc164785463"/>
+      <w:bookmarkStart w:id="55" w:name="_Toc171803955"/>
       <w:r>
         <w:t>Scenario A: Estimati</w:t>
       </w:r>
@@ -24679,9 +25269,9 @@
       <w:r>
         <w:t xml:space="preserve"> and testing without adjustment</w:t>
       </w:r>
-      <w:bookmarkEnd w:id="46"/>
-      <w:bookmarkEnd w:id="47"/>
-      <w:bookmarkEnd w:id="48"/>
+      <w:bookmarkEnd w:id="53"/>
+      <w:bookmarkEnd w:id="54"/>
+      <w:bookmarkEnd w:id="55"/>
     </w:p>
     <w:p>
       <w:pPr>
@@ -24868,8 +25458,8 @@
       <w:pPr>
         <w:pStyle w:val="Heading3"/>
       </w:pPr>
-      <w:bookmarkStart w:id="49" w:name="_Toc164785464"/>
-      <w:bookmarkStart w:id="50" w:name="_Toc171803956"/>
+      <w:bookmarkStart w:id="56" w:name="_Toc164785464"/>
+      <w:bookmarkStart w:id="57" w:name="_Toc171803956"/>
       <w:r>
         <w:t>Maximum</w:t>
       </w:r>
@@ -24888,8 +25478,8 @@
       <w:r>
         <w:t>stimation</w:t>
       </w:r>
-      <w:bookmarkEnd w:id="49"/>
-      <w:bookmarkEnd w:id="50"/>
+      <w:bookmarkEnd w:id="56"/>
+      <w:bookmarkEnd w:id="57"/>
     </w:p>
     <w:p>
       <w:r>
@@ -25388,9 +25978,9 @@
       <w:pPr>
         <w:pStyle w:val="Heading3"/>
       </w:pPr>
-      <w:bookmarkStart w:id="51" w:name="_heading=h.1pxezwc" w:colFirst="0" w:colLast="0"/>
-      <w:bookmarkStart w:id="52" w:name="_Toc147242194"/>
-      <w:bookmarkEnd w:id="51"/>
+      <w:bookmarkStart w:id="58" w:name="_heading=h.1pxezwc" w:colFirst="0" w:colLast="0"/>
+      <w:bookmarkStart w:id="59" w:name="_Toc147242194"/>
+      <w:bookmarkEnd w:id="58"/>
       <w:r>
         <w:rPr>
           <w:noProof/>
@@ -25608,22 +26198,22 @@
           </mc:Fallback>
         </mc:AlternateContent>
       </w:r>
-      <w:bookmarkStart w:id="53" w:name="_heading=h.1rvwp1q" w:colFirst="0" w:colLast="0"/>
-      <w:bookmarkStart w:id="54" w:name="_Toc164785465"/>
-      <w:bookmarkStart w:id="55" w:name="_Toc171803957"/>
-      <w:bookmarkEnd w:id="53"/>
+      <w:bookmarkStart w:id="60" w:name="_heading=h.1rvwp1q" w:colFirst="0" w:colLast="0"/>
+      <w:bookmarkStart w:id="61" w:name="_Toc164785465"/>
+      <w:bookmarkStart w:id="62" w:name="_Toc171803957"/>
+      <w:bookmarkEnd w:id="60"/>
       <w:r>
         <w:t>G</w:t>
       </w:r>
       <w:r>
         <w:t>oodness-of-fit</w:t>
       </w:r>
-      <w:bookmarkEnd w:id="54"/>
-      <w:bookmarkEnd w:id="55"/>
+      <w:bookmarkEnd w:id="61"/>
+      <w:bookmarkEnd w:id="62"/>
       <w:r>
         <w:t xml:space="preserve"> </w:t>
       </w:r>
-      <w:bookmarkEnd w:id="52"/>
+      <w:bookmarkEnd w:id="59"/>
       <w:r>
         <w:t>test</w:t>
       </w:r>
@@ -25825,27 +26415,36 @@
       </w:r>
       <w:r>
         <w:rPr>
+          <w:rStyle w:val="mord"/>
           <w:color w:val="000000"/>
           <w:highlight w:val="green"/>
         </w:rPr>
-        <w:t>0.</w:t>
-      </w:r>
-      <w:r>
-        <w:rPr>
+        <w:t>1.816</w:t>
+      </w:r>
+      <w:r>
+        <w:rPr>
+          <w:rStyle w:val="mbin"/>
           <w:color w:val="000000"/>
           <w:highlight w:val="green"/>
-          <w:rtl/>
-        </w:rPr>
-        <w:t>00</w:t>
-      </w:r>
-      <w:r>
-        <w:rPr>
-          <w:rFonts w:hint="cs"/>
+        </w:rPr>
+        <w:t>×</w:t>
+      </w:r>
+      <w:r>
+        <w:rPr>
+          <w:rStyle w:val="mord"/>
           <w:color w:val="000000"/>
           <w:highlight w:val="green"/>
-          <w:rtl/>
-        </w:rPr>
-        <w:t>0</w:t>
+        </w:rPr>
+        <w:t>10</w:t>
+      </w:r>
+      <w:r>
+        <w:rPr>
+          <w:rStyle w:val="mord"/>
+          <w:color w:val="000000"/>
+          <w:highlight w:val="green"/>
+          <w:vertAlign w:val="superscript"/>
+        </w:rPr>
+        <w:t>−97</w:t>
       </w:r>
       <w:r>
         <w:rPr>
@@ -26028,12 +26627,36 @@
       </w:r>
       <w:r>
         <w:rPr>
-          <w:rFonts w:hint="cs"/>
+          <w:rStyle w:val="mord"/>
           <w:color w:val="000000"/>
           <w:highlight w:val="green"/>
-          <w:rtl/>
-        </w:rPr>
-        <w:t>0.000</w:t>
+        </w:rPr>
+        <w:t>6.735</w:t>
+      </w:r>
+      <w:r>
+        <w:rPr>
+          <w:rStyle w:val="mbin"/>
+          <w:color w:val="000000"/>
+          <w:highlight w:val="green"/>
+        </w:rPr>
+        <w:t>×</w:t>
+      </w:r>
+      <w:r>
+        <w:rPr>
+          <w:rStyle w:val="mord"/>
+          <w:color w:val="000000"/>
+          <w:highlight w:val="green"/>
+        </w:rPr>
+        <w:t>10</w:t>
+      </w:r>
+      <w:r>
+        <w:rPr>
+          <w:rStyle w:val="mord"/>
+          <w:color w:val="000000"/>
+          <w:highlight w:val="green"/>
+          <w:vertAlign w:val="superscript"/>
+        </w:rPr>
+        <w:t>−97</w:t>
       </w:r>
       <w:r>
         <w:rPr>
@@ -26330,9 +26953,9 @@
       <w:pPr>
         <w:pStyle w:val="Heading2"/>
       </w:pPr>
-      <w:bookmarkStart w:id="56" w:name="_Toc147242196"/>
-      <w:bookmarkStart w:id="57" w:name="_Toc164785467"/>
-      <w:bookmarkStart w:id="58" w:name="_Toc171803959"/>
+      <w:bookmarkStart w:id="63" w:name="_Toc147242196"/>
+      <w:bookmarkStart w:id="64" w:name="_Toc164785467"/>
+      <w:bookmarkStart w:id="65" w:name="_Toc171803959"/>
       <w:r>
         <w:lastRenderedPageBreak/>
         <w:t xml:space="preserve">Scenario B: Estimating </w:t>
@@ -26349,9 +26972,9 @@
       <w:r>
         <w:t xml:space="preserve"> testing with adjustment</w:t>
       </w:r>
-      <w:bookmarkEnd w:id="56"/>
-      <w:bookmarkEnd w:id="57"/>
-      <w:bookmarkEnd w:id="58"/>
+      <w:bookmarkEnd w:id="63"/>
+      <w:bookmarkEnd w:id="64"/>
+      <w:bookmarkEnd w:id="65"/>
     </w:p>
     <w:p>
       <w:r>
@@ -26475,18 +27098,18 @@
       <w:pPr>
         <w:pStyle w:val="Heading3"/>
       </w:pPr>
-      <w:bookmarkStart w:id="59" w:name="_Toc164785468"/>
-      <w:bookmarkStart w:id="60" w:name="_Toc171803960"/>
-      <w:bookmarkStart w:id="61" w:name="_Toc147242197"/>
+      <w:bookmarkStart w:id="66" w:name="_Toc164785468"/>
+      <w:bookmarkStart w:id="67" w:name="_Toc171803960"/>
+      <w:bookmarkStart w:id="68" w:name="_Toc147242197"/>
       <w:r>
         <w:t>G</w:t>
       </w:r>
       <w:r>
         <w:t>oodness-of-fit</w:t>
       </w:r>
-      <w:bookmarkEnd w:id="59"/>
-      <w:bookmarkEnd w:id="60"/>
-      <w:bookmarkEnd w:id="61"/>
+      <w:bookmarkEnd w:id="66"/>
+      <w:bookmarkEnd w:id="67"/>
+      <w:bookmarkEnd w:id="68"/>
       <w:r>
         <w:t xml:space="preserve"> test</w:t>
       </w:r>
@@ -26501,24 +27124,32 @@
         <w:t xml:space="preserve">The full model with three estimated parameters </w:t>
       </w:r>
       <w:r>
-        <w:t>provided a good fit for all studies combined (G=43.6, df=31</w:t>
-      </w:r>
-      <w:r>
-        <w:t>, p</w:t>
+        <w:t xml:space="preserve">provided a good fit for all studies combined (G=43.6, df=31, </w:t>
+      </w:r>
+      <w:r>
+        <w:rPr>
+          <w:highlight w:val="green"/>
+        </w:rPr>
+        <w:t>p</w:t>
       </w:r>
       <w:r>
         <w:rPr>
           <w:rFonts w:hint="cs"/>
+          <w:highlight w:val="green"/>
           <w:rtl/>
         </w:rPr>
         <w:t>=</w:t>
       </w:r>
       <w:r>
+        <w:rPr>
+          <w:highlight w:val="green"/>
+        </w:rPr>
         <w:t>0.</w:t>
       </w:r>
       <w:r>
         <w:rPr>
           <w:rFonts w:hint="cs"/>
+          <w:highlight w:val="green"/>
           <w:rtl/>
         </w:rPr>
         <w:t>067</w:t>
@@ -26538,6 +27169,7 @@
       <w:r>
         <w:rPr>
           <w:color w:val="000000"/>
+          <w:highlight w:val="yellow"/>
         </w:rPr>
         <w:fldChar w:fldCharType="begin"/>
       </w:r>
@@ -26545,16 +27177,25 @@
         <w:rPr>
           <w:color w:val="000000"/>
         </w:rPr>
-        <w:instrText xml:space="preserve"> REF _Ref172122949 \h  \* MERGEFORMAT </w:instrText>
+        <w:instrText xml:space="preserve"> REF _Ref172122949 \h </w:instrText>
       </w:r>
       <w:r>
         <w:rPr>
           <w:color w:val="000000"/>
-        </w:rPr>
+          <w:highlight w:val="yellow"/>
+        </w:rPr>
+        <w:instrText xml:space="preserve"> \* MERGEFORMAT </w:instrText>
       </w:r>
       <w:r>
         <w:rPr>
           <w:color w:val="000000"/>
+          <w:highlight w:val="yellow"/>
+        </w:rPr>
+      </w:r>
+      <w:r>
+        <w:rPr>
+          <w:color w:val="000000"/>
+          <w:highlight w:val="yellow"/>
         </w:rPr>
         <w:fldChar w:fldCharType="separate"/>
       </w:r>
@@ -26567,6 +27208,7 @@
       <w:r>
         <w:rPr>
           <w:color w:val="000000"/>
+          <w:highlight w:val="yellow"/>
         </w:rPr>
         <w:fldChar w:fldCharType="end"/>
       </w:r>
@@ -26600,7 +27242,13 @@
         <w:rPr>
           <w:lang w:val="en-US"/>
         </w:rPr>
-        <w:t xml:space="preserve"> fixed </w:t>
+        <w:t xml:space="preserve"> </w:t>
+      </w:r>
+      <w:r>
+        <w:rPr>
+          <w:lang w:val="en-US"/>
+        </w:rPr>
+        <w:t xml:space="preserve">fixed </w:t>
       </w:r>
       <w:r>
         <w:t xml:space="preserve">at zero </w:t>
@@ -26612,21 +27260,32 @@
         <w:t>(</w:t>
       </w:r>
       <w:r>
-        <w:t>all studies combined G=44.4, df=32, p</w:t>
+        <w:t xml:space="preserve">all studies combined G=44.4, df=32, </w:t>
+      </w:r>
+      <w:r>
+        <w:rPr>
+          <w:highlight w:val="green"/>
+        </w:rPr>
+        <w:t>p</w:t>
       </w:r>
       <w:r>
         <w:rPr>
           <w:rFonts w:hint="cs"/>
+          <w:highlight w:val="green"/>
           <w:rtl/>
         </w:rPr>
         <w:t xml:space="preserve"> = </w:t>
       </w:r>
       <w:r>
+        <w:rPr>
+          <w:highlight w:val="green"/>
+        </w:rPr>
         <w:t>0.</w:t>
       </w:r>
       <w:r>
         <w:rPr>
           <w:rFonts w:hint="cs"/>
+          <w:highlight w:val="green"/>
           <w:rtl/>
         </w:rPr>
         <w:t>071</w:t>
@@ -26635,13 +27294,10 @@
         <w:t>)</w:t>
       </w:r>
       <w:r>
-        <w:t>,</w:t>
-      </w:r>
-      <w:r>
-        <w:t xml:space="preserve"> which </w:t>
-      </w:r>
-      <w:bookmarkStart w:id="62" w:name="_heading=h.23ckvvd" w:colFirst="0" w:colLast="0"/>
-      <w:bookmarkEnd w:id="62"/>
+        <w:t xml:space="preserve">, which </w:t>
+      </w:r>
+      <w:bookmarkStart w:id="69" w:name="_heading=h.23ckvvd" w:colFirst="0" w:colLast="0"/>
+      <w:bookmarkEnd w:id="69"/>
       <w:r>
         <w:t xml:space="preserve">closley match </w:t>
       </w:r>
@@ -26762,8 +27418,9 @@
       </w:r>
     </w:p>
     <w:p>
-      <w:commentRangeStart w:id="63"/>
-      <w:commentRangeStart w:id="64"/>
+      <w:commentRangeStart w:id="70"/>
+      <w:commentRangeStart w:id="71"/>
+      <w:commentRangeStart w:id="72"/>
       <w:r>
         <w:rPr>
           <w:rFonts w:ascii="Calibri" w:hAnsi="Calibri" w:cs="Calibri"/>
@@ -26869,7 +27526,7 @@
       <w:r>
         <w:t>G=44.43.</w:t>
       </w:r>
-      <w:commentRangeEnd w:id="63"/>
+      <w:commentRangeEnd w:id="70"/>
       <w:r>
         <w:rPr>
           <w:rStyle w:val="CommentReference"/>
@@ -26877,9 +27534,9 @@
           <w:kern w:val="0"/>
           <w14:ligatures w14:val="none"/>
         </w:rPr>
-        <w:commentReference w:id="63"/>
-      </w:r>
-      <w:commentRangeEnd w:id="64"/>
+        <w:commentReference w:id="70"/>
+      </w:r>
+      <w:commentRangeEnd w:id="71"/>
       <w:r>
         <w:rPr>
           <w:rStyle w:val="CommentReference"/>
@@ -26888,7 +27545,17 @@
           <w:rtl/>
           <w14:ligatures w14:val="none"/>
         </w:rPr>
-        <w:commentReference w:id="64"/>
+        <w:commentReference w:id="71"/>
+      </w:r>
+      <w:commentRangeEnd w:id="72"/>
+      <w:r>
+        <w:rPr>
+          <w:rStyle w:val="CommentReference"/>
+          <w:rFonts w:ascii="Times New Roman" w:eastAsia="Times New Roman" w:hAnsi="Times New Roman" w:cs="Times New Roman"/>
+          <w:kern w:val="0"/>
+          <w14:ligatures w14:val="none"/>
+        </w:rPr>
+        <w:commentReference w:id="72"/>
       </w:r>
     </w:p>
     <w:p>
@@ -26966,9 +27633,9 @@
       <w:r>
         <w:t>likeliy reflect numerical errors</w:t>
       </w:r>
-      <w:bookmarkStart w:id="65" w:name="_Toc147242198"/>
-      <w:bookmarkStart w:id="66" w:name="_Toc164785469"/>
-      <w:bookmarkStart w:id="67" w:name="_Toc171803961"/>
+      <w:bookmarkStart w:id="73" w:name="_Toc147242198"/>
+      <w:bookmarkStart w:id="74" w:name="_Toc164785469"/>
+      <w:bookmarkStart w:id="75" w:name="_Toc171803961"/>
       <w:r>
         <w:t>.</w:t>
       </w:r>
@@ -26978,9 +27645,9 @@
         </w:rPr>
         <w:t xml:space="preserve"> </w:t>
       </w:r>
-      <w:bookmarkEnd w:id="65"/>
-      <w:bookmarkEnd w:id="66"/>
-      <w:bookmarkEnd w:id="67"/>
+      <w:bookmarkEnd w:id="73"/>
+      <w:bookmarkEnd w:id="74"/>
+      <w:bookmarkEnd w:id="75"/>
     </w:p>
     <w:p>
       <w:r>
@@ -27079,15 +27746,15 @@
       <w:pPr>
         <w:pStyle w:val="Heading2"/>
       </w:pPr>
-      <w:bookmarkStart w:id="68" w:name="_Toc147242199"/>
-      <w:bookmarkStart w:id="69" w:name="_Toc164785470"/>
-      <w:bookmarkStart w:id="70" w:name="_Toc171803962"/>
+      <w:bookmarkStart w:id="76" w:name="_Toc147242199"/>
+      <w:bookmarkStart w:id="77" w:name="_Toc164785470"/>
+      <w:bookmarkStart w:id="78" w:name="_Toc171803962"/>
       <w:r>
         <w:t>Scenario C: Estimating and testing with adjustment</w:t>
       </w:r>
-      <w:bookmarkEnd w:id="68"/>
-      <w:bookmarkEnd w:id="69"/>
-      <w:bookmarkEnd w:id="70"/>
+      <w:bookmarkEnd w:id="76"/>
+      <w:bookmarkEnd w:id="77"/>
+      <w:bookmarkEnd w:id="78"/>
     </w:p>
     <w:p>
       <w:r>
@@ -27212,9 +27879,9 @@
       <w:pPr>
         <w:pStyle w:val="Heading3"/>
       </w:pPr>
-      <w:bookmarkStart w:id="71" w:name="_Toc147242200"/>
-      <w:bookmarkStart w:id="72" w:name="_Toc164785471"/>
-      <w:bookmarkStart w:id="73" w:name="_Toc171803963"/>
+      <w:bookmarkStart w:id="79" w:name="_Toc147242200"/>
+      <w:bookmarkStart w:id="80" w:name="_Toc164785471"/>
+      <w:bookmarkStart w:id="81" w:name="_Toc171803963"/>
       <w:r>
         <w:t>Maximum</w:t>
       </w:r>
@@ -27230,9 +27897,9 @@
       <w:r>
         <w:t>stimation</w:t>
       </w:r>
-      <w:bookmarkEnd w:id="71"/>
-      <w:bookmarkEnd w:id="72"/>
-      <w:bookmarkEnd w:id="73"/>
+      <w:bookmarkEnd w:id="79"/>
+      <w:bookmarkEnd w:id="80"/>
+      <w:bookmarkEnd w:id="81"/>
     </w:p>
     <w:p>
       <w:r>
@@ -27826,9 +28493,9 @@
       <w:pPr>
         <w:pStyle w:val="Heading3"/>
       </w:pPr>
-      <w:bookmarkStart w:id="74" w:name="_Toc164785472"/>
-      <w:bookmarkStart w:id="75" w:name="_Toc171803964"/>
-      <w:bookmarkStart w:id="76" w:name="_Toc147242201"/>
+      <w:bookmarkStart w:id="82" w:name="_Toc164785472"/>
+      <w:bookmarkStart w:id="83" w:name="_Toc171803964"/>
+      <w:bookmarkStart w:id="84" w:name="_Toc147242201"/>
       <w:r>
         <w:lastRenderedPageBreak/>
         <w:t>G</w:t>
@@ -27839,12 +28506,12 @@
       <w:r>
         <w:t>-of-fit</w:t>
       </w:r>
-      <w:bookmarkEnd w:id="74"/>
-      <w:bookmarkEnd w:id="75"/>
+      <w:bookmarkEnd w:id="82"/>
+      <w:bookmarkEnd w:id="83"/>
       <w:r>
         <w:t xml:space="preserve"> </w:t>
       </w:r>
-      <w:bookmarkEnd w:id="76"/>
+      <w:bookmarkEnd w:id="84"/>
       <w:r>
         <w:t>test</w:t>
       </w:r>
@@ -27895,108 +28562,26 @@
         <w:rPr>
           <w:color w:val="000000"/>
         </w:rPr>
-        <w:t>model with three parameters had a good fit for all studies combined (G=36.3, df=</w:t>
+        <w:t xml:space="preserve">model with three parameters had a good fit for all studies combined (G=36.3, df=31, </w:t>
       </w:r>
       <w:r>
         <w:rPr>
           <w:color w:val="000000"/>
-        </w:rPr>
-        <w:t xml:space="preserve">31, </w:t>
+          <w:highlight w:val="green"/>
+        </w:rPr>
+        <w:t>p=0.234</w:t>
       </w:r>
       <w:r>
         <w:rPr>
           <w:color w:val="000000"/>
         </w:rPr>
-        <w:t>p=0.234</w:t>
+        <w:t>) and for 16 out of the 17 studies individually</w:t>
       </w:r>
       <w:r>
         <w:rPr>
           <w:color w:val="000000"/>
         </w:rPr>
-        <w:t>) and for 16 out of the 17 studies individually</w:t>
-      </w:r>
-      <w:r>
-        <w:rPr>
-          <w:color w:val="000000"/>
-        </w:rPr>
         <w:t xml:space="preserve"> (</w:t>
-      </w:r>
-      <w:r>
-        <w:rPr>
-          <w:color w:val="000000"/>
-        </w:rPr>
-        <w:fldChar w:fldCharType="begin"/>
-      </w:r>
-      <w:r>
-        <w:rPr>
-          <w:color w:val="000000"/>
-        </w:rPr>
-        <w:instrText xml:space="preserve"> REF _Ref172122949 \h  \* MERGEFORMAT </w:instrText>
-      </w:r>
-      <w:r>
-        <w:rPr>
-          <w:color w:val="000000"/>
-        </w:rPr>
-      </w:r>
-      <w:r>
-        <w:rPr>
-          <w:color w:val="000000"/>
-        </w:rPr>
-        <w:fldChar w:fldCharType="separate"/>
-      </w:r>
-      <w:r>
-        <w:t>Table 3</w:t>
-      </w:r>
-      <w:r>
-        <w:rPr>
-          <w:color w:val="000000"/>
-        </w:rPr>
-        <w:fldChar w:fldCharType="end"/>
-      </w:r>
-      <w:r>
-        <w:rPr>
-          <w:color w:val="000000"/>
-        </w:rPr>
-        <w:t>)</w:t>
-      </w:r>
-      <w:r>
-        <w:rPr>
-          <w:color w:val="000000"/>
-        </w:rPr>
-        <w:t xml:space="preserve">. The model with two parameters had a good fit for all studies combined (G=37.5, df=32, </w:t>
-      </w:r>
-      <w:r>
-        <w:rPr>
-          <w:color w:val="000000"/>
-        </w:rPr>
-        <w:t>p=0.231</w:t>
-      </w:r>
-      <w:r>
-        <w:rPr>
-          <w:color w:val="000000"/>
-        </w:rPr>
-        <w:t>), and for 16 out of the</w:t>
-      </w:r>
-      <w:r>
-        <w:rPr>
-          <w:color w:val="000000"/>
-        </w:rPr>
-        <w:t xml:space="preserve"> 17 studies </w:t>
-      </w:r>
-      <w:r>
-        <w:rPr>
-          <w:color w:val="000000"/>
-        </w:rPr>
-        <w:t>individually</w:t>
-      </w:r>
-      <w:r>
-        <w:t xml:space="preserve"> </w:t>
-      </w:r>
-      <w:r>
-        <w:rPr>
-          <w:color w:val="000000"/>
-        </w:rPr>
-        <w:t>(</w:t>
       </w:r>
       <w:r>
         <w:rPr>
@@ -28032,9 +28617,6 @@
         <w:fldChar w:fldCharType="separate"/>
       </w:r>
       <w:r>
-        <w:rPr>
-          <w:lang w:val="en-US"/>
-        </w:rPr>
         <w:t>Table 3</w:t>
       </w:r>
       <w:r>
@@ -28048,6 +28630,92 @@
         <w:rPr>
           <w:color w:val="000000"/>
         </w:rPr>
+        <w:t>)</w:t>
+      </w:r>
+      <w:r>
+        <w:rPr>
+          <w:color w:val="000000"/>
+        </w:rPr>
+        <w:t xml:space="preserve">. The model with two parameters had a good fit for all studies combined (G=37.5, df=32, </w:t>
+      </w:r>
+      <w:r>
+        <w:rPr>
+          <w:color w:val="000000"/>
+          <w:highlight w:val="green"/>
+        </w:rPr>
+        <w:t>p=0.231</w:t>
+      </w:r>
+      <w:r>
+        <w:rPr>
+          <w:color w:val="000000"/>
+        </w:rPr>
+        <w:t xml:space="preserve">), and for 16 out of the 17 studies </w:t>
+      </w:r>
+      <w:r>
+        <w:rPr>
+          <w:color w:val="000000"/>
+        </w:rPr>
+        <w:t>individually</w:t>
+      </w:r>
+      <w:r>
+        <w:t xml:space="preserve"> </w:t>
+      </w:r>
+      <w:r>
+        <w:rPr>
+          <w:color w:val="000000"/>
+        </w:rPr>
+        <w:t>(</w:t>
+      </w:r>
+      <w:r>
+        <w:rPr>
+          <w:color w:val="000000"/>
+          <w:highlight w:val="yellow"/>
+        </w:rPr>
+        <w:fldChar w:fldCharType="begin"/>
+      </w:r>
+      <w:r>
+        <w:rPr>
+          <w:color w:val="000000"/>
+        </w:rPr>
+        <w:instrText xml:space="preserve"> REF _Ref172122949 \h </w:instrText>
+      </w:r>
+      <w:r>
+        <w:rPr>
+          <w:color w:val="000000"/>
+          <w:highlight w:val="yellow"/>
+        </w:rPr>
+        <w:instrText xml:space="preserve"> \* MERGEFORMAT </w:instrText>
+      </w:r>
+      <w:r>
+        <w:rPr>
+          <w:color w:val="000000"/>
+          <w:highlight w:val="yellow"/>
+        </w:rPr>
+      </w:r>
+      <w:r>
+        <w:rPr>
+          <w:color w:val="000000"/>
+          <w:highlight w:val="yellow"/>
+        </w:rPr>
+        <w:fldChar w:fldCharType="separate"/>
+      </w:r>
+      <w:r>
+        <w:rPr>
+          <w:lang w:val="en-US"/>
+        </w:rPr>
+        <w:t>Table 3</w:t>
+      </w:r>
+      <w:r>
+        <w:rPr>
+          <w:color w:val="000000"/>
+          <w:highlight w:val="yellow"/>
+        </w:rPr>
+        <w:fldChar w:fldCharType="end"/>
+      </w:r>
+      <w:r>
+        <w:rPr>
+          <w:color w:val="000000"/>
+        </w:rPr>
         <w:t>).</w:t>
       </w:r>
     </w:p>
@@ -28347,8 +29015,8 @@
         </w:rPr>
         <w:t xml:space="preserve"> </w:t>
       </w:r>
-      <w:bookmarkStart w:id="77" w:name="_heading=h.2grqrue" w:colFirst="0" w:colLast="0"/>
-      <w:bookmarkEnd w:id="77"/>
+      <w:bookmarkStart w:id="85" w:name="_heading=h.2grqrue" w:colFirst="0" w:colLast="0"/>
+      <w:bookmarkEnd w:id="85"/>
       <w:r>
         <w:rPr>
           <w:rFonts w:ascii="Calibri" w:hAnsi="Calibri" w:cs="Calibri"/>
@@ -28810,8 +29478,8 @@
           <w:highlight w:val="white"/>
         </w:rPr>
       </w:pPr>
-      <w:bookmarkStart w:id="78" w:name="_Toc164785475"/>
-      <w:bookmarkStart w:id="79" w:name="_Toc171803967"/>
+      <w:bookmarkStart w:id="86" w:name="_Toc164785475"/>
+      <w:bookmarkStart w:id="87" w:name="_Toc171803967"/>
       <w:r>
         <w:rPr>
           <w:highlight w:val="white"/>
@@ -28824,8 +29492,8 @@
         </w:rPr>
         <w:t>findings</w:t>
       </w:r>
-      <w:bookmarkEnd w:id="78"/>
-      <w:bookmarkEnd w:id="79"/>
+      <w:bookmarkEnd w:id="86"/>
+      <w:bookmarkEnd w:id="87"/>
     </w:p>
     <w:p>
       <w:pPr>
@@ -29681,7 +30349,13 @@
         <w:t xml:space="preserve">without </w:t>
       </w:r>
       <w:r>
-        <w:t xml:space="preserve">and wuth </w:t>
+        <w:t>and w</w:t>
+      </w:r>
+      <w:r>
+        <w:t>i</w:t>
+      </w:r>
+      <w:r>
+        <w:t xml:space="preserve">th </w:t>
       </w:r>
       <w:r>
         <w:t>the adjustment.</w:t>
@@ -29926,7 +30600,7 @@
         <w:rPr>
           <w:color w:val="000000"/>
         </w:rPr>
-        <w:t xml:space="preserve"> </w:t>
+        <w:t xml:space="preserve">fixing </w:t>
       </w:r>
       <w:r>
         <w:rPr>
@@ -29955,16 +30629,16 @@
           <w:highlight w:val="white"/>
         </w:rPr>
       </w:pPr>
-      <w:bookmarkStart w:id="80" w:name="_Toc164785476"/>
-      <w:bookmarkStart w:id="81" w:name="_Toc171803968"/>
+      <w:bookmarkStart w:id="88" w:name="_Toc164785476"/>
+      <w:bookmarkStart w:id="89" w:name="_Toc171803968"/>
       <w:r>
         <w:rPr>
           <w:highlight w:val="white"/>
         </w:rPr>
         <w:t>Implications</w:t>
       </w:r>
-      <w:bookmarkEnd w:id="80"/>
-      <w:bookmarkEnd w:id="81"/>
+      <w:bookmarkEnd w:id="88"/>
+      <w:bookmarkEnd w:id="89"/>
       <w:r>
         <w:rPr>
           <w:highlight w:val="white"/>
@@ -30740,8 +31414,8 @@
           <w:highlight w:val="white"/>
         </w:rPr>
       </w:pPr>
-      <w:bookmarkStart w:id="82" w:name="_Toc164785479"/>
-      <w:bookmarkStart w:id="83" w:name="_Toc171803971"/>
+      <w:bookmarkStart w:id="90" w:name="_Toc164785479"/>
+      <w:bookmarkStart w:id="91" w:name="_Toc171803971"/>
       <w:r>
         <w:rPr>
           <w:highlight w:val="white"/>
@@ -30760,8 +31434,8 @@
         </w:rPr>
         <w:t>irections</w:t>
       </w:r>
-      <w:bookmarkEnd w:id="82"/>
-      <w:bookmarkEnd w:id="83"/>
+      <w:bookmarkEnd w:id="90"/>
+      <w:bookmarkEnd w:id="91"/>
       <w:r>
         <w:rPr>
           <w:highlight w:val="white"/>
@@ -34065,10 +34739,10 @@
           </wp:inline>
         </w:drawing>
       </w:r>
-      <w:bookmarkStart w:id="84" w:name="_Ref171864228"/>
+      <w:bookmarkStart w:id="92" w:name="_Ref171864228"/>
     </w:p>
     <w:p>
-      <w:bookmarkStart w:id="85" w:name="_Ref171970347"/>
+      <w:bookmarkStart w:id="93" w:name="_Ref171970347"/>
       <w:r>
         <w:rPr>
           <w:b/>
@@ -34112,8 +34786,8 @@
         </w:rPr>
         <w:fldChar w:fldCharType="end"/>
       </w:r>
-      <w:bookmarkEnd w:id="84"/>
-      <w:bookmarkEnd w:id="85"/>
+      <w:bookmarkEnd w:id="92"/>
+      <w:bookmarkEnd w:id="93"/>
       <w:r>
         <w:rPr>
           <w:b/>
@@ -34464,7 +35138,7 @@
       </w:r>
     </w:p>
     <w:p>
-      <w:bookmarkStart w:id="86" w:name="_Ref171957415"/>
+      <w:bookmarkStart w:id="94" w:name="_Ref171957415"/>
       <w:r>
         <w:rPr>
           <w:b/>
@@ -34508,7 +35182,7 @@
         </w:rPr>
         <w:fldChar w:fldCharType="end"/>
       </w:r>
-      <w:bookmarkEnd w:id="86"/>
+      <w:bookmarkEnd w:id="94"/>
       <w:r>
         <w:rPr>
           <w:b/>
@@ -34886,9 +35560,9 @@
         <w:lastRenderedPageBreak/>
         <w:t>Tables</w:t>
       </w:r>
-      <w:bookmarkStart w:id="87" w:name="_Toc161849383"/>
-      <w:bookmarkStart w:id="88" w:name="_Toc162276022"/>
-      <w:bookmarkStart w:id="89" w:name="_Toc171803984"/>
+      <w:bookmarkStart w:id="95" w:name="_Toc161849383"/>
+      <w:bookmarkStart w:id="96" w:name="_Toc162276022"/>
+      <w:bookmarkStart w:id="97" w:name="_Toc171803984"/>
     </w:p>
     <w:p>
       <w:pPr>
@@ -34898,7 +35572,7 @@
           <w:lang w:val="en-US"/>
         </w:rPr>
       </w:pPr>
-      <w:bookmarkStart w:id="90" w:name="_Ref172120914"/>
+      <w:bookmarkStart w:id="98" w:name="_Ref172120914"/>
       <w:r>
         <w:rPr>
           <w:b/>
@@ -34954,7 +35628,7 @@
         </w:rPr>
         <w:fldChar w:fldCharType="end"/>
       </w:r>
-      <w:bookmarkEnd w:id="90"/>
+      <w:bookmarkEnd w:id="98"/>
       <w:r>
         <w:rPr>
           <w:b/>
@@ -34964,7 +35638,7 @@
         </w:rPr>
         <w:t xml:space="preserve">. </w:t>
       </w:r>
-      <w:bookmarkStart w:id="91" w:name="_Toc171803975"/>
+      <w:bookmarkStart w:id="99" w:name="_Toc171803975"/>
       <w:r>
         <w:rPr>
           <w:sz w:val="21"/>
@@ -34980,7 +35654,7 @@
         </w:rPr>
         <w:t>right- and left-handed offspring given parental phenotypes and assuming the D allele is fixed in the population.</w:t>
       </w:r>
-      <w:bookmarkEnd w:id="91"/>
+      <w:bookmarkEnd w:id="99"/>
       <w:r>
         <w:rPr>
           <w:sz w:val="21"/>
@@ -37637,7 +38311,21 @@
                 <w:sz w:val="16"/>
                 <w:szCs w:val="16"/>
               </w:rPr>
-              <w:t>0.443</w:t>
+              <w:t>0.4</w:t>
+            </w:r>
+            <w:r>
+              <w:rPr>
+                <w:sz w:val="16"/>
+                <w:szCs w:val="16"/>
+              </w:rPr>
+              <w:t>3</w:t>
+            </w:r>
+            <w:r>
+              <w:rPr>
+                <w:sz w:val="16"/>
+                <w:szCs w:val="16"/>
+              </w:rPr>
+              <w:t>3</w:t>
             </w:r>
           </w:p>
         </w:tc>
@@ -38414,9 +39102,9 @@
         </w:rPr>
         <w:t xml:space="preserve">Comparison of maximum-likelihood estimates to Laland et al. (1995). </w:t>
       </w:r>
-      <w:bookmarkEnd w:id="87"/>
-      <w:bookmarkEnd w:id="88"/>
-      <w:bookmarkEnd w:id="89"/>
+      <w:bookmarkEnd w:id="95"/>
+      <w:bookmarkEnd w:id="96"/>
+      <w:bookmarkEnd w:id="97"/>
       <w:r>
         <w:rPr>
           <w:rFonts w:asciiTheme="minorHAnsi" w:eastAsia="Calibri" w:hAnsiTheme="minorHAnsi" w:cstheme="majorBidi"/>
@@ -41515,7 +42203,7 @@
           <w14:ligatures w14:val="standardContextual"/>
         </w:rPr>
       </w:pPr>
-      <w:bookmarkStart w:id="92" w:name="_Ref172122949"/>
+      <w:bookmarkStart w:id="100" w:name="_Ref172122949"/>
       <w:r>
         <w:rPr>
           <w:rFonts w:asciiTheme="minorHAnsi" w:eastAsia="Calibri" w:hAnsiTheme="minorHAnsi" w:cstheme="majorBidi"/>
@@ -41613,7 +42301,7 @@
         </w:rPr>
         <w:fldChar w:fldCharType="end"/>
       </w:r>
-      <w:bookmarkEnd w:id="92"/>
+      <w:bookmarkEnd w:id="100"/>
       <w:r>
         <w:rPr>
           <w:rFonts w:asciiTheme="minorHAnsi" w:eastAsia="Calibri" w:hAnsiTheme="minorHAnsi" w:cstheme="majorBidi"/>
@@ -48597,8 +49285,8 @@
           <w:lang w:val="en-US"/>
         </w:rPr>
       </w:pPr>
-      <w:bookmarkStart w:id="93" w:name="bookmark=id.46r0co2" w:colFirst="0" w:colLast="0"/>
-      <w:bookmarkEnd w:id="93"/>
+      <w:bookmarkStart w:id="101" w:name="bookmark=id.46r0co2" w:colFirst="0" w:colLast="0"/>
+      <w:bookmarkEnd w:id="101"/>
     </w:p>
     <w:sectPr>
       <w:footerReference w:type="even" r:id="rId18"/>
@@ -48614,15 +49302,10 @@
 
 <file path=word/comments.xml><?xml version="1.0" encoding="utf-8"?>
 <w:comments xmlns:wpc="http://schemas.microsoft.com/office/word/2010/wordprocessingCanvas" xmlns:cx="http://schemas.microsoft.com/office/drawing/2014/chartex" xmlns:cx1="http://schemas.microsoft.com/office/drawing/2015/9/8/chartex" xmlns:cx2="http://schemas.microsoft.com/office/drawing/2015/10/21/chartex" xmlns:cx3="http://schemas.microsoft.com/office/drawing/2016/5/9/chartex" xmlns:cx4="http://schemas.microsoft.com/office/drawing/2016/5/10/chartex" xmlns:cx5="http://schemas.microsoft.com/office/drawing/2016/5/11/chartex" xmlns:cx6="http://schemas.microsoft.com/office/drawing/2016/5/12/chartex" xmlns:cx7="http://schemas.microsoft.com/office/drawing/2016/5/13/chartex" xmlns:cx8="http://schemas.microsoft.com/office/drawing/2016/5/14/chartex" xmlns:mc="http://schemas.openxmlformats.org/markup-compatibility/2006" xmlns:aink="http://schemas.microsoft.com/office/drawing/2016/ink" xmlns:am3d="http://schemas.microsoft.com/office/drawing/2017/model3d" xmlns:o="urn:schemas-microsoft-com:office:office" xmlns:oel="http://schemas.microsoft.com/office/2019/extlst" xmlns:r="http://schemas.openxmlformats.org/officeDocument/2006/relationships" xmlns:m="http://schemas.openxmlformats.org/officeDocument/2006/math" xmlns:v="urn:schemas-microsoft-com:vml" xmlns:wp14="http://schemas.microsoft.com/office/word/2010/wordprocessingDrawing" xmlns:wp="http://schemas.openxmlformats.org/drawingml/2006/wordprocessingDrawing" xmlns:w10="urn:schemas-microsoft-com:office:word" xmlns:w="http://schemas.openxmlformats.org/wordprocessingml/2006/main" xmlns:w14="http://schemas.microsoft.com/office/word/2010/wordml" xmlns:w15="http://schemas.microsoft.com/office/word/2012/wordml" xmlns:w16cex="http://schemas.microsoft.com/office/word/2018/wordml/cex" xmlns:w16cid="http://schemas.microsoft.com/office/word/2016/wordml/cid" xmlns:w16="http://schemas.microsoft.com/office/word/2018/wordml" xmlns:w16du="http://schemas.microsoft.com/office/word/2023/wordml/word16du" xmlns:w16sdtdh="http://schemas.microsoft.com/office/word/2020/wordml/sdtdatahash" xmlns:w16se="http://schemas.microsoft.com/office/word/2015/wordml/symex" xmlns:wpg="http://schemas.microsoft.com/office/word/2010/wordprocessingGroup" xmlns:wpi="http://schemas.microsoft.com/office/word/2010/wordprocessingInk" xmlns:wne="http://schemas.microsoft.com/office/word/2006/wordml" xmlns:wps="http://schemas.microsoft.com/office/word/2010/wordprocessingShape" mc:Ignorable="w14 w15 w16se w16cid w16 w16cex w16sdtdh w16du wp14">
-  <w:comment w:id="63" w:author="Tomer Oron" w:date="2024-07-20T18:09:00Z" w:initials="TO">
+  <w:comment w:id="0" w:author="Rony Karstadt" w:date="2024-07-28T12:38:00Z" w:initials="RK">
     <w:p>
       <w:pPr>
-        <w:pStyle w:val="CommentText"/>
         <w:jc w:val="left"/>
-        <w:rPr>
-          <w:rtl/>
-          <w:lang w:val="en-US"/>
-        </w:rPr>
       </w:pPr>
       <w:r>
         <w:rPr>
@@ -48631,15 +49314,224 @@
         <w:annotationRef/>
       </w:r>
       <w:r>
-        <w:t>Is the comparison to laland relevant?</w:t>
-      </w:r>
-      <w:r>
-        <w:br/>
-        <w:t>We are comparing the results of our 3 parameters to laland’s results derived from 2 parameters</w:t>
+        <w:rPr>
+          <w:rFonts w:ascii="Times New Roman" w:eastAsia="Times New Roman" w:hAnsi="Times New Roman" w:cs="Times New Roman"/>
+          <w:kern w:val="0"/>
+          <w:sz w:val="20"/>
+          <w:szCs w:val="20"/>
+          <w14:ligatures w14:val="none"/>
+        </w:rPr>
+        <w:t>Delete</w:t>
       </w:r>
     </w:p>
   </w:comment>
-  <w:comment w:id="64" w:author="Rony Karstadt" w:date="2024-07-28T13:16:00Z" w:initials="RK">
+  <w:comment w:id="1" w:author="Rony Karstadt" w:date="2024-07-28T12:38:00Z" w:initials="RK">
+    <w:p>
+      <w:pPr>
+        <w:jc w:val="left"/>
+      </w:pPr>
+      <w:r>
+        <w:rPr>
+          <w:rStyle w:val="CommentReference"/>
+        </w:rPr>
+        <w:annotationRef/>
+      </w:r>
+      <w:r>
+        <w:rPr>
+          <w:rFonts w:ascii="Times New Roman" w:eastAsia="Times New Roman" w:hAnsi="Times New Roman" w:cs="Times New Roman"/>
+          <w:b/>
+          <w:bCs/>
+          <w:kern w:val="0"/>
+          <w:sz w:val="20"/>
+          <w:szCs w:val="20"/>
+          <w14:ligatures w14:val="none"/>
+        </w:rPr>
+        <w:t xml:space="preserve">Correct citation: </w:t>
+      </w:r>
+    </w:p>
+    <w:p>
+      <w:pPr>
+        <w:jc w:val="left"/>
+      </w:pPr>
+      <w:r>
+        <w:rPr>
+          <w:rFonts w:ascii="Times New Roman" w:eastAsia="Times New Roman" w:hAnsi="Times New Roman" w:cs="Times New Roman"/>
+          <w:kern w:val="0"/>
+          <w:sz w:val="20"/>
+          <w:szCs w:val="20"/>
+          <w14:ligatures w14:val="none"/>
+        </w:rPr>
+        <w:t>Annett, 1964; Chamberlain, 1928; Ramaley, 1913; Rife, 1951; Trankell, 1955</w:t>
+      </w:r>
+    </w:p>
+  </w:comment>
+  <w:comment w:id="2" w:author="Rony Karstadt" w:date="2024-07-28T12:39:00Z" w:initials="RK">
+    <w:p>
+      <w:pPr>
+        <w:jc w:val="left"/>
+      </w:pPr>
+      <w:r>
+        <w:rPr>
+          <w:rStyle w:val="CommentReference"/>
+        </w:rPr>
+        <w:annotationRef/>
+      </w:r>
+      <w:r>
+        <w:rPr>
+          <w:rFonts w:ascii="Times New Roman" w:eastAsia="Times New Roman" w:hAnsi="Times New Roman" w:cs="Times New Roman"/>
+          <w:kern w:val="0"/>
+          <w:sz w:val="20"/>
+          <w:szCs w:val="20"/>
+          <w14:ligatures w14:val="none"/>
+        </w:rPr>
+        <w:t xml:space="preserve">I would add some context to explain why would anyone turn to brain </w:t>
+      </w:r>
+      <w:r>
+        <w:rPr>
+          <w:rFonts w:ascii="Times New Roman" w:eastAsia="Times New Roman" w:hAnsi="Times New Roman" w:cs="Times New Roman"/>
+          <w:kern w:val="0"/>
+          <w:sz w:val="20"/>
+          <w:szCs w:val="20"/>
+          <w:highlight w:val="white"/>
+          <w14:ligatures w14:val="none"/>
+        </w:rPr>
+        <w:t>lateralization</w:t>
+      </w:r>
+      <w:r>
+        <w:rPr>
+          <w:rFonts w:ascii="Times New Roman" w:eastAsia="Times New Roman" w:hAnsi="Times New Roman" w:cs="Times New Roman"/>
+          <w:kern w:val="0"/>
+          <w:sz w:val="20"/>
+          <w:szCs w:val="20"/>
+          <w14:ligatures w14:val="none"/>
+        </w:rPr>
+        <w:t xml:space="preserve"> as an explanation for handedness.</w:t>
+      </w:r>
+    </w:p>
+  </w:comment>
+  <w:comment w:id="3" w:author="Rony Karstadt" w:date="2024-07-28T12:42:00Z" w:initials="RK">
+    <w:p>
+      <w:pPr>
+        <w:jc w:val="left"/>
+      </w:pPr>
+      <w:r>
+        <w:rPr>
+          <w:rStyle w:val="CommentReference"/>
+        </w:rPr>
+        <w:annotationRef/>
+      </w:r>
+      <w:r>
+        <w:rPr>
+          <w:rFonts w:ascii="Times New Roman" w:eastAsia="Times New Roman" w:hAnsi="Times New Roman" w:cs="Times New Roman"/>
+          <w:kern w:val="0"/>
+          <w:sz w:val="20"/>
+          <w:szCs w:val="20"/>
+          <w14:ligatures w14:val="none"/>
+        </w:rPr>
+        <w:t xml:space="preserve">It’s the other way around: Annett worked on hand performance (has slightly right skewed normal distribution) and McManus on hand preference (has right-skewed J-shaped distribution). This sentence should be: </w:t>
+      </w:r>
+    </w:p>
+    <w:p>
+      <w:pPr>
+        <w:jc w:val="left"/>
+      </w:pPr>
+    </w:p>
+    <w:p>
+      <w:pPr>
+        <w:jc w:val="left"/>
+      </w:pPr>
+      <w:r>
+        <w:rPr>
+          <w:rFonts w:ascii="Times New Roman" w:eastAsia="Times New Roman" w:hAnsi="Times New Roman" w:cs="Times New Roman"/>
+          <w:kern w:val="0"/>
+          <w:sz w:val="20"/>
+          <w:szCs w:val="20"/>
+          <w14:ligatures w14:val="none"/>
+        </w:rPr>
+        <w:t xml:space="preserve">Due to the </w:t>
+      </w:r>
+      <w:r>
+        <w:rPr>
+          <w:rFonts w:ascii="Times New Roman" w:eastAsia="Times New Roman" w:hAnsi="Times New Roman" w:cs="Times New Roman"/>
+          <w:kern w:val="0"/>
+          <w:sz w:val="20"/>
+          <w:szCs w:val="20"/>
+          <w:highlight w:val="white"/>
+          <w14:ligatures w14:val="none"/>
+        </w:rPr>
+        <w:t xml:space="preserve">subtly right-biased bell-curved </w:t>
+      </w:r>
+      <w:r>
+        <w:rPr>
+          <w:rFonts w:ascii="Times New Roman" w:eastAsia="Times New Roman" w:hAnsi="Times New Roman" w:cs="Times New Roman"/>
+          <w:kern w:val="0"/>
+          <w:sz w:val="20"/>
+          <w:szCs w:val="20"/>
+          <w14:ligatures w14:val="none"/>
+        </w:rPr>
+        <w:t xml:space="preserve">distribution of </w:t>
+      </w:r>
+      <w:r>
+        <w:rPr>
+          <w:rFonts w:ascii="Times New Roman" w:eastAsia="Times New Roman" w:hAnsi="Times New Roman" w:cs="Times New Roman"/>
+          <w:i/>
+          <w:iCs/>
+          <w:kern w:val="0"/>
+          <w:sz w:val="20"/>
+          <w:szCs w:val="20"/>
+          <w:highlight w:val="white"/>
+          <w14:ligatures w14:val="none"/>
+        </w:rPr>
+        <w:t>hand performance</w:t>
+      </w:r>
+    </w:p>
+  </w:comment>
+  <w:comment w:id="4" w:author="Rony Karstadt" w:date="2024-07-28T12:43:00Z" w:initials="RK">
+    <w:p>
+      <w:pPr>
+        <w:jc w:val="left"/>
+      </w:pPr>
+      <w:r>
+        <w:rPr>
+          <w:rStyle w:val="CommentReference"/>
+        </w:rPr>
+        <w:annotationRef/>
+      </w:r>
+      <w:r>
+        <w:rPr>
+          <w:rFonts w:ascii="Times New Roman" w:eastAsia="Times New Roman" w:hAnsi="Times New Roman" w:cs="Times New Roman"/>
+          <w:kern w:val="0"/>
+          <w:sz w:val="20"/>
+          <w:szCs w:val="20"/>
+          <w14:ligatures w14:val="none"/>
+        </w:rPr>
+        <w:t>The models were developed around the same time so it’s more accurate to say:  “</w:t>
+      </w:r>
+      <w:r>
+        <w:rPr>
+          <w:rFonts w:ascii="Times New Roman" w:eastAsia="Times New Roman" w:hAnsi="Times New Roman" w:cs="Times New Roman"/>
+          <w:b/>
+          <w:bCs/>
+          <w:kern w:val="0"/>
+          <w:sz w:val="20"/>
+          <w:szCs w:val="20"/>
+          <w14:ligatures w14:val="none"/>
+        </w:rPr>
+        <w:t>around the same time</w:t>
+      </w:r>
+      <w:r>
+        <w:rPr>
+          <w:rFonts w:ascii="Times New Roman" w:eastAsia="Times New Roman" w:hAnsi="Times New Roman" w:cs="Times New Roman"/>
+          <w:kern w:val="0"/>
+          <w:sz w:val="20"/>
+          <w:szCs w:val="20"/>
+          <w14:ligatures w14:val="none"/>
+        </w:rPr>
+        <w:t>, McManus presented the DC model….”</w:t>
+      </w:r>
+    </w:p>
+  </w:comment>
+  <w:comment w:id="5" w:author="Rony Karstadt" w:date="2024-07-28T12:44:00Z" w:initials="RK">
     <w:p>
       <w:pPr>
         <w:jc w:val="left"/>
@@ -48659,7 +49551,123 @@
           <w:szCs w:val="20"/>
           <w14:ligatures w14:val="none"/>
         </w:rPr>
-        <w:t>This should be linked to testing whether a model with three parameters is better than a model with two</w:t>
+        <w:t>Handedness</w:t>
+      </w:r>
+    </w:p>
+  </w:comment>
+  <w:comment w:id="7" w:author="Rony Karstadt" w:date="2024-07-28T17:03:00Z" w:initials="RK">
+    <w:p>
+      <w:pPr>
+        <w:jc w:val="left"/>
+      </w:pPr>
+      <w:r>
+        <w:rPr>
+          <w:rStyle w:val="CommentReference"/>
+        </w:rPr>
+        <w:annotationRef/>
+      </w:r>
+      <w:r>
+        <w:rPr>
+          <w:rFonts w:ascii="Times New Roman" w:eastAsia="Times New Roman" w:hAnsi="Times New Roman" w:cs="Times New Roman"/>
+          <w:color w:val="000000"/>
+          <w:kern w:val="0"/>
+          <w:sz w:val="20"/>
+          <w:szCs w:val="20"/>
+          <w14:ligatures w14:val="none"/>
+        </w:rPr>
+        <w:t>“…to examine whether two parameters could account for the observed data better than three, and to produce a research protocol for cases in which all three parameters are included in the analysis”.</w:t>
+      </w:r>
+    </w:p>
+    <w:p>
+      <w:pPr>
+        <w:jc w:val="left"/>
+      </w:pPr>
+    </w:p>
+    <w:p>
+      <w:pPr>
+        <w:jc w:val="left"/>
+      </w:pPr>
+      <w:r>
+        <w:rPr>
+          <w:rFonts w:ascii="Times New Roman" w:eastAsia="Times New Roman" w:hAnsi="Times New Roman" w:cs="Times New Roman"/>
+          <w:color w:val="000000"/>
+          <w:kern w:val="0"/>
+          <w:sz w:val="20"/>
+          <w:szCs w:val="20"/>
+          <w14:ligatures w14:val="none"/>
+        </w:rPr>
+        <w:t>Otherwise there is not explanation to why we are comparing the two parameter model to the thee parameter one.</w:t>
+      </w:r>
+    </w:p>
+  </w:comment>
+  <w:comment w:id="70" w:author="Tomer Oron" w:date="2024-07-20T18:09:00Z" w:initials="TO">
+    <w:p>
+      <w:pPr>
+        <w:pStyle w:val="CommentText"/>
+        <w:jc w:val="left"/>
+        <w:rPr>
+          <w:rtl/>
+          <w:lang w:val="en-US"/>
+        </w:rPr>
+      </w:pPr>
+      <w:r>
+        <w:rPr>
+          <w:rStyle w:val="CommentReference"/>
+        </w:rPr>
+        <w:annotationRef/>
+      </w:r>
+      <w:r>
+        <w:t>Is the comparison to laland relevant?</w:t>
+      </w:r>
+      <w:r>
+        <w:br/>
+        <w:t>We are comparing the results of our 3 parameters to laland’s results derived from 2 parameters</w:t>
+      </w:r>
+    </w:p>
+  </w:comment>
+  <w:comment w:id="71" w:author="Rony Karstadt" w:date="2024-07-28T13:16:00Z" w:initials="RK">
+    <w:p>
+      <w:pPr>
+        <w:jc w:val="left"/>
+      </w:pPr>
+      <w:r>
+        <w:rPr>
+          <w:rStyle w:val="CommentReference"/>
+        </w:rPr>
+        <w:annotationRef/>
+      </w:r>
+      <w:r>
+        <w:rPr>
+          <w:rFonts w:ascii="Times New Roman" w:eastAsia="Times New Roman" w:hAnsi="Times New Roman" w:cs="Times New Roman"/>
+          <w:kern w:val="0"/>
+          <w:sz w:val="20"/>
+          <w:szCs w:val="20"/>
+          <w14:ligatures w14:val="none"/>
+        </w:rPr>
+        <w:t xml:space="preserve">This should be linked to testing whether a model with three parameters is better than a model with two.  </w:t>
+      </w:r>
+    </w:p>
+  </w:comment>
+  <w:comment w:id="72" w:author="Rony Karstadt" w:date="2024-07-28T17:04:00Z" w:initials="RK">
+    <w:p>
+      <w:pPr>
+        <w:jc w:val="left"/>
+      </w:pPr>
+      <w:r>
+        <w:rPr>
+          <w:rStyle w:val="CommentReference"/>
+        </w:rPr>
+        <w:annotationRef/>
+      </w:r>
+      <w:r>
+        <w:rPr>
+          <w:rFonts w:ascii="Times New Roman" w:eastAsia="Times New Roman" w:hAnsi="Times New Roman" w:cs="Times New Roman"/>
+          <w:kern w:val="0"/>
+          <w:sz w:val="20"/>
+          <w:szCs w:val="20"/>
+          <w14:ligatures w14:val="none"/>
+        </w:rPr>
+        <w:t>See me suggestion in there study design section</w:t>
       </w:r>
     </w:p>
   </w:comment>
@@ -48668,22 +49676,46 @@
 
 <file path=word/commentsExtended.xml><?xml version="1.0" encoding="utf-8"?>
 <w15:commentsEx xmlns:wpc="http://schemas.microsoft.com/office/word/2010/wordprocessingCanvas" xmlns:cx="http://schemas.microsoft.com/office/drawing/2014/chartex" xmlns:cx1="http://schemas.microsoft.com/office/drawing/2015/9/8/chartex" xmlns:cx2="http://schemas.microsoft.com/office/drawing/2015/10/21/chartex" xmlns:cx3="http://schemas.microsoft.com/office/drawing/2016/5/9/chartex" xmlns:cx4="http://schemas.microsoft.com/office/drawing/2016/5/10/chartex" xmlns:cx5="http://schemas.microsoft.com/office/drawing/2016/5/11/chartex" xmlns:cx6="http://schemas.microsoft.com/office/drawing/2016/5/12/chartex" xmlns:cx7="http://schemas.microsoft.com/office/drawing/2016/5/13/chartex" xmlns:cx8="http://schemas.microsoft.com/office/drawing/2016/5/14/chartex" xmlns:mc="http://schemas.openxmlformats.org/markup-compatibility/2006" xmlns:aink="http://schemas.microsoft.com/office/drawing/2016/ink" xmlns:am3d="http://schemas.microsoft.com/office/drawing/2017/model3d" xmlns:o="urn:schemas-microsoft-com:office:office" xmlns:oel="http://schemas.microsoft.com/office/2019/extlst" xmlns:r="http://schemas.openxmlformats.org/officeDocument/2006/relationships" xmlns:m="http://schemas.openxmlformats.org/officeDocument/2006/math" xmlns:v="urn:schemas-microsoft-com:vml" xmlns:wp14="http://schemas.microsoft.com/office/word/2010/wordprocessingDrawing" xmlns:wp="http://schemas.openxmlformats.org/drawingml/2006/wordprocessingDrawing" xmlns:w10="urn:schemas-microsoft-com:office:word" xmlns:w="http://schemas.openxmlformats.org/wordprocessingml/2006/main" xmlns:w14="http://schemas.microsoft.com/office/word/2010/wordml" xmlns:w15="http://schemas.microsoft.com/office/word/2012/wordml" xmlns:w16cex="http://schemas.microsoft.com/office/word/2018/wordml/cex" xmlns:w16cid="http://schemas.microsoft.com/office/word/2016/wordml/cid" xmlns:w16="http://schemas.microsoft.com/office/word/2018/wordml" xmlns:w16du="http://schemas.microsoft.com/office/word/2023/wordml/word16du" xmlns:w16sdtdh="http://schemas.microsoft.com/office/word/2020/wordml/sdtdatahash" xmlns:w16se="http://schemas.microsoft.com/office/word/2015/wordml/symex" xmlns:wpg="http://schemas.microsoft.com/office/word/2010/wordprocessingGroup" xmlns:wpi="http://schemas.microsoft.com/office/word/2010/wordprocessingInk" xmlns:wne="http://schemas.microsoft.com/office/word/2006/wordml" xmlns:wps="http://schemas.microsoft.com/office/word/2010/wordprocessingShape" mc:Ignorable="w14 w15 w16se w16cid w16 w16cex w16sdtdh w16du wp14">
+  <w15:commentEx w15:paraId="4A0E4CB3" w15:done="0"/>
+  <w15:commentEx w15:paraId="3EAC0630" w15:done="0"/>
+  <w15:commentEx w15:paraId="1EC4840B" w15:done="0"/>
+  <w15:commentEx w15:paraId="180F33D0" w15:done="0"/>
+  <w15:commentEx w15:paraId="4F1CB1CF" w15:done="0"/>
+  <w15:commentEx w15:paraId="4326745F" w15:done="0"/>
+  <w15:commentEx w15:paraId="37EB8D47" w15:done="0"/>
   <w15:commentEx w15:paraId="73F98CEE" w15:done="0"/>
   <w15:commentEx w15:paraId="7D0E833D" w15:paraIdParent="73F98CEE" w15:done="0"/>
+  <w15:commentEx w15:paraId="4FC3780C" w15:paraIdParent="73F98CEE" w15:done="0"/>
 </w15:commentsEx>
 </file>
 
 <file path=word/commentsExtensible.xml><?xml version="1.0" encoding="utf-8"?>
 <w16cex:commentsExtensible xmlns:wpc="http://schemas.microsoft.com/office/word/2010/wordprocessingCanvas" xmlns:cx="http://schemas.microsoft.com/office/drawing/2014/chartex" xmlns:cx1="http://schemas.microsoft.com/office/drawing/2015/9/8/chartex" xmlns:cx2="http://schemas.microsoft.com/office/drawing/2015/10/21/chartex" xmlns:cx3="http://schemas.microsoft.com/office/drawing/2016/5/9/chartex" xmlns:cx4="http://schemas.microsoft.com/office/drawing/2016/5/10/chartex" xmlns:cx5="http://schemas.microsoft.com/office/drawing/2016/5/11/chartex" xmlns:cx6="http://schemas.microsoft.com/office/drawing/2016/5/12/chartex" xmlns:cx7="http://schemas.microsoft.com/office/drawing/2016/5/13/chartex" xmlns:cx8="http://schemas.microsoft.com/office/drawing/2016/5/14/chartex" xmlns:cr="http://schemas.microsoft.com/office/comments/2020/reactions" xmlns:mc="http://schemas.openxmlformats.org/markup-compatibility/2006" xmlns:aink="http://schemas.microsoft.com/office/drawing/2016/ink" xmlns:am3d="http://schemas.microsoft.com/office/drawing/2017/model3d" xmlns:o="urn:schemas-microsoft-com:office:office" xmlns:oel="http://schemas.microsoft.com/office/2019/extlst" xmlns:r="http://schemas.openxmlformats.org/officeDocument/2006/relationships" xmlns:m="http://schemas.openxmlformats.org/officeDocument/2006/math" xmlns:v="urn:schemas-microsoft-com:vml" xmlns:wp14="http://schemas.microsoft.com/office/word/2010/wordprocessingDrawing" xmlns:wp="http://schemas.openxmlformats.org/drawingml/2006/wordprocessingDrawing" xmlns:w10="urn:schemas-microsoft-com:office:word" xmlns:w="http://schemas.openxmlformats.org/wordprocessingml/2006/main" xmlns:w14="http://schemas.microsoft.com/office/word/2010/wordml" xmlns:w15="http://schemas.microsoft.com/office/word/2012/wordml" xmlns:w16cex="http://schemas.microsoft.com/office/word/2018/wordml/cex" xmlns:w16cid="http://schemas.microsoft.com/office/word/2016/wordml/cid" xmlns:w16="http://schemas.microsoft.com/office/word/2018/wordml" xmlns:w16du="http://schemas.microsoft.com/office/word/2023/wordml/word16du" xmlns:w16sdtdh="http://schemas.microsoft.com/office/word/2020/wordml/sdtdatahash" xmlns:w16se="http://schemas.microsoft.com/office/word/2015/wordml/symex" xmlns:wpg="http://schemas.microsoft.com/office/word/2010/wordprocessingGroup" xmlns:wpi="http://schemas.microsoft.com/office/word/2010/wordprocessingInk" xmlns:wne="http://schemas.microsoft.com/office/word/2006/wordml" xmlns:wps="http://schemas.microsoft.com/office/word/2010/wordprocessingShape" mc:Ignorable="w14 w15 w16se w16cid w16 w16cex w16sdtdh cr w16du wp14">
+  <w16cex:commentExtensible w16cex:durableId="6754A84F" w16cex:dateUtc="2024-07-28T09:38:00Z"/>
+  <w16cex:commentExtensible w16cex:durableId="381A7DD4" w16cex:dateUtc="2024-07-28T09:38:00Z"/>
+  <w16cex:commentExtensible w16cex:durableId="3AFFED78" w16cex:dateUtc="2024-07-28T09:39:00Z"/>
+  <w16cex:commentExtensible w16cex:durableId="1C654A6B" w16cex:dateUtc="2024-07-28T09:42:00Z"/>
+  <w16cex:commentExtensible w16cex:durableId="512CEBDE" w16cex:dateUtc="2024-07-28T09:43:00Z"/>
+  <w16cex:commentExtensible w16cex:durableId="7CB6C7BB" w16cex:dateUtc="2024-07-28T09:44:00Z"/>
+  <w16cex:commentExtensible w16cex:durableId="0560CF73" w16cex:dateUtc="2024-07-28T14:03:00Z"/>
   <w16cex:commentExtensible w16cex:durableId="46CBB685" w16cex:dateUtc="2024-07-20T15:09:00Z"/>
   <w16cex:commentExtensible w16cex:durableId="3802E1DB" w16cex:dateUtc="2024-07-28T10:16:00Z"/>
+  <w16cex:commentExtensible w16cex:durableId="7E4931CA" w16cex:dateUtc="2024-07-28T14:04:00Z"/>
 </w16cex:commentsExtensible>
 </file>
 
 <file path=word/commentsIds.xml><?xml version="1.0" encoding="utf-8"?>
 <w16cid:commentsIds xmlns:wpc="http://schemas.microsoft.com/office/word/2010/wordprocessingCanvas" xmlns:cx="http://schemas.microsoft.com/office/drawing/2014/chartex" xmlns:cx1="http://schemas.microsoft.com/office/drawing/2015/9/8/chartex" xmlns:cx2="http://schemas.microsoft.com/office/drawing/2015/10/21/chartex" xmlns:cx3="http://schemas.microsoft.com/office/drawing/2016/5/9/chartex" xmlns:cx4="http://schemas.microsoft.com/office/drawing/2016/5/10/chartex" xmlns:cx5="http://schemas.microsoft.com/office/drawing/2016/5/11/chartex" xmlns:cx6="http://schemas.microsoft.com/office/drawing/2016/5/12/chartex" xmlns:cx7="http://schemas.microsoft.com/office/drawing/2016/5/13/chartex" xmlns:cx8="http://schemas.microsoft.com/office/drawing/2016/5/14/chartex" xmlns:mc="http://schemas.openxmlformats.org/markup-compatibility/2006" xmlns:aink="http://schemas.microsoft.com/office/drawing/2016/ink" xmlns:am3d="http://schemas.microsoft.com/office/drawing/2017/model3d" xmlns:o="urn:schemas-microsoft-com:office:office" xmlns:oel="http://schemas.microsoft.com/office/2019/extlst" xmlns:r="http://schemas.openxmlformats.org/officeDocument/2006/relationships" xmlns:m="http://schemas.openxmlformats.org/officeDocument/2006/math" xmlns:v="urn:schemas-microsoft-com:vml" xmlns:wp14="http://schemas.microsoft.com/office/word/2010/wordprocessingDrawing" xmlns:wp="http://schemas.openxmlformats.org/drawingml/2006/wordprocessingDrawing" xmlns:w10="urn:schemas-microsoft-com:office:word" xmlns:w="http://schemas.openxmlformats.org/wordprocessingml/2006/main" xmlns:w14="http://schemas.microsoft.com/office/word/2010/wordml" xmlns:w15="http://schemas.microsoft.com/office/word/2012/wordml" xmlns:w16cex="http://schemas.microsoft.com/office/word/2018/wordml/cex" xmlns:w16cid="http://schemas.microsoft.com/office/word/2016/wordml/cid" xmlns:w16="http://schemas.microsoft.com/office/word/2018/wordml" xmlns:w16du="http://schemas.microsoft.com/office/word/2023/wordml/word16du" xmlns:w16sdtdh="http://schemas.microsoft.com/office/word/2020/wordml/sdtdatahash" xmlns:w16se="http://schemas.microsoft.com/office/word/2015/wordml/symex" xmlns:wpg="http://schemas.microsoft.com/office/word/2010/wordprocessingGroup" xmlns:wpi="http://schemas.microsoft.com/office/word/2010/wordprocessingInk" xmlns:wne="http://schemas.microsoft.com/office/word/2006/wordml" xmlns:wps="http://schemas.microsoft.com/office/word/2010/wordprocessingShape" mc:Ignorable="w14 w15 w16se w16cid w16 w16cex w16sdtdh w16du wp14">
+  <w16cid:commentId w16cid:paraId="4A0E4CB3" w16cid:durableId="6754A84F"/>
+  <w16cid:commentId w16cid:paraId="3EAC0630" w16cid:durableId="381A7DD4"/>
+  <w16cid:commentId w16cid:paraId="1EC4840B" w16cid:durableId="3AFFED78"/>
+  <w16cid:commentId w16cid:paraId="180F33D0" w16cid:durableId="1C654A6B"/>
+  <w16cid:commentId w16cid:paraId="4F1CB1CF" w16cid:durableId="512CEBDE"/>
+  <w16cid:commentId w16cid:paraId="4326745F" w16cid:durableId="7CB6C7BB"/>
+  <w16cid:commentId w16cid:paraId="37EB8D47" w16cid:durableId="0560CF73"/>
   <w16cid:commentId w16cid:paraId="73F98CEE" w16cid:durableId="46CBB685"/>
   <w16cid:commentId w16cid:paraId="7D0E833D" w16cid:durableId="3802E1DB"/>
+  <w16cid:commentId w16cid:paraId="4FC3780C" w16cid:durableId="7E4931CA"/>
 </w16cid:commentsIds>
 </file>
 
@@ -53575,11 +54607,11 @@
 
 <file path=word/people.xml><?xml version="1.0" encoding="utf-8"?>
 <w15:people xmlns:wpc="http://schemas.microsoft.com/office/word/2010/wordprocessingCanvas" xmlns:cx="http://schemas.microsoft.com/office/drawing/2014/chartex" xmlns:cx1="http://schemas.microsoft.com/office/drawing/2015/9/8/chartex" xmlns:cx2="http://schemas.microsoft.com/office/drawing/2015/10/21/chartex" xmlns:cx3="http://schemas.microsoft.com/office/drawing/2016/5/9/chartex" xmlns:cx4="http://schemas.microsoft.com/office/drawing/2016/5/10/chartex" xmlns:cx5="http://schemas.microsoft.com/office/drawing/2016/5/11/chartex" xmlns:cx6="http://schemas.microsoft.com/office/drawing/2016/5/12/chartex" xmlns:cx7="http://schemas.microsoft.com/office/drawing/2016/5/13/chartex" xmlns:cx8="http://schemas.microsoft.com/office/drawing/2016/5/14/chartex" xmlns:mc="http://schemas.openxmlformats.org/markup-compatibility/2006" xmlns:aink="http://schemas.microsoft.com/office/drawing/2016/ink" xmlns:am3d="http://schemas.microsoft.com/office/drawing/2017/model3d" xmlns:o="urn:schemas-microsoft-com:office:office" xmlns:oel="http://schemas.microsoft.com/office/2019/extlst" xmlns:r="http://schemas.openxmlformats.org/officeDocument/2006/relationships" xmlns:m="http://schemas.openxmlformats.org/officeDocument/2006/math" xmlns:v="urn:schemas-microsoft-com:vml" xmlns:wp14="http://schemas.microsoft.com/office/word/2010/wordprocessingDrawing" xmlns:wp="http://schemas.openxmlformats.org/drawingml/2006/wordprocessingDrawing" xmlns:w10="urn:schemas-microsoft-com:office:word" xmlns:w="http://schemas.openxmlformats.org/wordprocessingml/2006/main" xmlns:w14="http://schemas.microsoft.com/office/word/2010/wordml" xmlns:w15="http://schemas.microsoft.com/office/word/2012/wordml" xmlns:w16cex="http://schemas.microsoft.com/office/word/2018/wordml/cex" xmlns:w16cid="http://schemas.microsoft.com/office/word/2016/wordml/cid" xmlns:w16="http://schemas.microsoft.com/office/word/2018/wordml" xmlns:w16du="http://schemas.microsoft.com/office/word/2023/wordml/word16du" xmlns:w16sdtdh="http://schemas.microsoft.com/office/word/2020/wordml/sdtdatahash" xmlns:w16se="http://schemas.microsoft.com/office/word/2015/wordml/symex" xmlns:wpg="http://schemas.microsoft.com/office/word/2010/wordprocessingGroup" xmlns:wpi="http://schemas.microsoft.com/office/word/2010/wordprocessingInk" xmlns:wne="http://schemas.microsoft.com/office/word/2006/wordml" xmlns:wps="http://schemas.microsoft.com/office/word/2010/wordprocessingShape" mc:Ignorable="w14 w15 w16se w16cid w16 w16cex w16sdtdh w16du wp14">
+  <w15:person w15:author="Rony Karstadt">
+    <w15:presenceInfo w15:providerId="AD" w15:userId="S::ronykarstadt@mail.tau.ac.il::e78e81c7-480c-4636-9e81-f6c502706b43"/>
+  </w15:person>
   <w15:person w15:author="Tomer Oron">
     <w15:presenceInfo w15:providerId="AD" w15:userId="S::tomeroron@mail.tau.ac.il::1cf7702a-b63e-4937-a5fe-567000977324"/>
-  </w15:person>
-  <w15:person w15:author="Rony Karstadt">
-    <w15:presenceInfo w15:providerId="AD" w15:userId="S::ronykarstadt@mail.tau.ac.il::e78e81c7-480c-4636-9e81-f6c502706b43"/>
   </w15:person>
 </w15:people>
 </file>
@@ -55228,6 +56260,16 @@
       </w:tcPr>
     </w:tblStylePr>
   </w:style>
+  <w:style w:type="character" w:customStyle="1" w:styleId="mord">
+    <w:name w:val="mord"/>
+    <w:basedOn w:val="DefaultParagraphFont"/>
+    <w:rsid w:val="00D412FB"/>
+  </w:style>
+  <w:style w:type="character" w:customStyle="1" w:styleId="mbin">
+    <w:name w:val="mbin"/>
+    <w:basedOn w:val="DefaultParagraphFont"/>
+    <w:rsid w:val="00D412FB"/>
+  </w:style>
 </w:styles>
 </file>
 

</xml_diff>

<commit_message>
coverage results by TO
</commit_message>
<xml_diff>
--- a/ms.docx
+++ b/ms.docx
@@ -16,7 +16,25 @@
           <w:bCs/>
           <w:lang w:val="en-US"/>
         </w:rPr>
-        <w:t>Revisiting Laland et al.’s Gene-Culture Model of Human Handedness</w:t>
+        <w:t xml:space="preserve">Revisiting </w:t>
+      </w:r>
+      <w:proofErr w:type="spellStart"/>
+      <w:r>
+        <w:rPr>
+          <w:b/>
+          <w:bCs/>
+          <w:lang w:val="en-US"/>
+        </w:rPr>
+        <w:t>Laland</w:t>
+      </w:r>
+      <w:proofErr w:type="spellEnd"/>
+      <w:r>
+        <w:rPr>
+          <w:b/>
+          <w:bCs/>
+          <w:lang w:val="en-US"/>
+        </w:rPr>
+        <w:t xml:space="preserve"> et al.’s Gene-Culture Model of Human Handedness</w:t>
       </w:r>
     </w:p>
     <w:p>
@@ -192,7 +210,21 @@
         <w:rPr>
           <w:lang w:val="en-US"/>
         </w:rPr>
-        <w:t>3. Safra Center for Bioinformatics, Tel Aviv University</w:t>
+        <w:t xml:space="preserve">3. </w:t>
+      </w:r>
+      <w:proofErr w:type="spellStart"/>
+      <w:r>
+        <w:rPr>
+          <w:lang w:val="en-US"/>
+        </w:rPr>
+        <w:t>Safra</w:t>
+      </w:r>
+      <w:proofErr w:type="spellEnd"/>
+      <w:r>
+        <w:rPr>
+          <w:lang w:val="en-US"/>
+        </w:rPr>
+        <w:t xml:space="preserve"> Center for Bioinformatics, Tel Aviv University</w:t>
       </w:r>
     </w:p>
     <w:p>
@@ -205,7 +237,21 @@
         <w:rPr>
           <w:lang w:val="en-US"/>
         </w:rPr>
-        <w:t xml:space="preserve">4. Sagol School of </w:t>
+        <w:t xml:space="preserve">4. </w:t>
+      </w:r>
+      <w:proofErr w:type="spellStart"/>
+      <w:r>
+        <w:rPr>
+          <w:lang w:val="en-US"/>
+        </w:rPr>
+        <w:t>Sagol</w:t>
+      </w:r>
+      <w:proofErr w:type="spellEnd"/>
+      <w:r>
+        <w:rPr>
+          <w:lang w:val="en-US"/>
+        </w:rPr>
+        <w:t xml:space="preserve"> School of </w:t>
       </w:r>
       <w:r>
         <w:rPr>
@@ -657,6 +703,7 @@
         <w:t>(</w:t>
       </w:r>
       <w:commentRangeStart w:id="0"/>
+      <w:commentRangeStart w:id="1"/>
       <w:r>
         <w:t>Ramly, 1923; Chamberlain, 1928; Rife, 1950; Trankell, 1955, Annett, 1964</w:t>
       </w:r>
@@ -669,6 +716,16 @@
           <w14:ligatures w14:val="none"/>
         </w:rPr>
         <w:commentReference w:id="0"/>
+      </w:r>
+      <w:commentRangeEnd w:id="1"/>
+      <w:r>
+        <w:rPr>
+          <w:rStyle w:val="CommentReference"/>
+          <w:rFonts w:ascii="Times New Roman" w:eastAsia="Times New Roman" w:hAnsi="Times New Roman" w:cs="Times New Roman"/>
+          <w:kern w:val="0"/>
+          <w14:ligatures w14:val="none"/>
+        </w:rPr>
+        <w:commentReference w:id="1"/>
       </w:r>
       <w:r>
         <w:t>)</w:t>
@@ -1573,22 +1630,58 @@
           <w:shd w:val="clear" w:color="auto" w:fill="FFFFFF"/>
           <w:lang w:val="en-US"/>
         </w:rPr>
-        <w:t>. The best-fit model predicted a species-wide 78% genetic predisposition, increased to 92% and decreased to 64% in offspring of two right- and left-handed parents, respectively. The model predicted that right-handers should be 88% of the population (similar to observed frequencies, e.g., Corballis, 1991) and provided a better fit to 16 of 17 familial datase</w:t>
-      </w:r>
+        <w:t>. The best-fit model predicted a species-wide 78% genetic predisposition, increased to 92% and decreased to 64% in offspring of two right- and left-handed parents, respectively. The model predicted that right-handers should be 88% of the population (</w:t>
+      </w:r>
+      <w:proofErr w:type="gramStart"/>
       <w:r>
         <w:rPr>
           <w:color w:val="000000"/>
           <w:shd w:val="clear" w:color="auto" w:fill="FFFFFF"/>
           <w:lang w:val="en-US"/>
         </w:rPr>
-        <w:t xml:space="preserve">ts and 27 of 28 twins datasets compared to previous genetic models (Annett 1985; McManus 1985). The model also predicts the concordance rate in siblings, twins, and unrelated individuals to be ~80%, which </w:t>
-      </w:r>
+        <w:t>similar to</w:t>
+      </w:r>
+      <w:proofErr w:type="gramEnd"/>
       <w:r>
         <w:rPr>
           <w:color w:val="000000"/>
           <w:shd w:val="clear" w:color="auto" w:fill="FFFFFF"/>
           <w:lang w:val="en-US"/>
         </w:rPr>
+        <w:t xml:space="preserve"> observed frequencies, e.g., </w:t>
+      </w:r>
+      <w:proofErr w:type="spellStart"/>
+      <w:r>
+        <w:rPr>
+          <w:color w:val="000000"/>
+          <w:shd w:val="clear" w:color="auto" w:fill="FFFFFF"/>
+          <w:lang w:val="en-US"/>
+        </w:rPr>
+        <w:t>Corballis</w:t>
+      </w:r>
+      <w:proofErr w:type="spellEnd"/>
+      <w:r>
+        <w:rPr>
+          <w:color w:val="000000"/>
+          <w:shd w:val="clear" w:color="auto" w:fill="FFFFFF"/>
+          <w:lang w:val="en-US"/>
+        </w:rPr>
+        <w:t>, 1991) and provided a better fit to 16 of 17 familial datase</w:t>
+      </w:r>
+      <w:r>
+        <w:rPr>
+          <w:color w:val="000000"/>
+          <w:shd w:val="clear" w:color="auto" w:fill="FFFFFF"/>
+          <w:lang w:val="en-US"/>
+        </w:rPr>
+        <w:t xml:space="preserve">ts and 27 of 28 twins datasets compared to previous genetic models (Annett 1985; McManus 1985). The model also predicts the concordance rate in siblings, twins, and unrelated individuals to be ~80%, which </w:t>
+      </w:r>
+      <w:r>
+        <w:rPr>
+          <w:color w:val="000000"/>
+          <w:shd w:val="clear" w:color="auto" w:fill="FFFFFF"/>
+          <w:lang w:val="en-US"/>
+        </w:rPr>
         <w:t xml:space="preserve">agrees </w:t>
       </w:r>
       <w:r>
@@ -1951,11 +2044,11 @@
       <w:pPr>
         <w:pStyle w:val="Heading2"/>
       </w:pPr>
-      <w:bookmarkStart w:id="1" w:name="_Toc171803946"/>
+      <w:bookmarkStart w:id="2" w:name="_Toc171803946"/>
       <w:r>
         <w:t>Study design</w:t>
       </w:r>
-      <w:bookmarkEnd w:id="1"/>
+      <w:bookmarkEnd w:id="2"/>
     </w:p>
     <w:p>
       <w:pPr>
@@ -2671,18 +2764,18 @@
       <w:pPr>
         <w:pStyle w:val="Heading2"/>
       </w:pPr>
-      <w:bookmarkStart w:id="2" w:name="_Toc147242182"/>
-      <w:bookmarkStart w:id="3" w:name="_Toc164785454"/>
-      <w:bookmarkStart w:id="4" w:name="_Toc171803947"/>
+      <w:bookmarkStart w:id="3" w:name="_Toc147242182"/>
+      <w:bookmarkStart w:id="4" w:name="_Toc164785454"/>
+      <w:bookmarkStart w:id="5" w:name="_Toc171803947"/>
       <w:r>
         <w:t>Familial d</w:t>
       </w:r>
       <w:r>
         <w:t>ata</w:t>
       </w:r>
-      <w:bookmarkEnd w:id="2"/>
       <w:bookmarkEnd w:id="3"/>
       <w:bookmarkEnd w:id="4"/>
+      <w:bookmarkEnd w:id="5"/>
     </w:p>
     <w:p>
       <w:r>
@@ -3274,7 +3367,7 @@
       <w:r>
         <w:t xml:space="preserve">. </w:t>
       </w:r>
-      <w:bookmarkStart w:id="5" w:name="_Toc171803948"/>
+      <w:bookmarkStart w:id="6" w:name="_Toc171803948"/>
     </w:p>
     <w:p>
       <w:pPr>
@@ -3427,7 +3520,7 @@
       <w:r>
         <w:t>odel</w:t>
       </w:r>
-      <w:bookmarkEnd w:id="5"/>
+      <w:bookmarkEnd w:id="6"/>
       <w:r>
         <w:t xml:space="preserve"> </w:t>
       </w:r>
@@ -3706,8 +3799,8 @@
       <w:r>
         <w:t>).</w:t>
       </w:r>
-      <w:bookmarkStart w:id="6" w:name="_heading=h.17dp8vu" w:colFirst="0" w:colLast="0"/>
-      <w:bookmarkEnd w:id="6"/>
+      <w:bookmarkStart w:id="7" w:name="_heading=h.17dp8vu" w:colFirst="0" w:colLast="0"/>
+      <w:bookmarkEnd w:id="7"/>
     </w:p>
     <w:p>
       <w:pPr>
@@ -3715,8 +3808,8 @@
           <w:highlight w:val="white"/>
         </w:rPr>
       </w:pPr>
-      <w:bookmarkStart w:id="7" w:name="_heading=h.3rdcrjn" w:colFirst="0" w:colLast="0"/>
-      <w:bookmarkEnd w:id="7"/>
+      <w:bookmarkStart w:id="8" w:name="_heading=h.3rdcrjn" w:colFirst="0" w:colLast="0"/>
+      <w:bookmarkEnd w:id="8"/>
       <w:r>
         <w:t>Laland</w:t>
       </w:r>
@@ -3780,9 +3873,9 @@
       <w:r>
         <w:t>handedness</w:t>
       </w:r>
-      <w:bookmarkStart w:id="8" w:name="_Ref159834016"/>
-      <w:bookmarkStart w:id="9" w:name="_Toc138175919"/>
-      <w:bookmarkStart w:id="10" w:name="_Toc143537945"/>
+      <w:bookmarkStart w:id="9" w:name="_Ref159834016"/>
+      <w:bookmarkStart w:id="10" w:name="_Toc138175919"/>
+      <w:bookmarkStart w:id="11" w:name="_Toc143537945"/>
       <w:r>
         <w:t xml:space="preserve">. </w:t>
       </w:r>
@@ -3798,9 +3891,9 @@
       <w:r>
         <w:t xml:space="preserve">. </w:t>
       </w:r>
-      <w:bookmarkEnd w:id="8"/>
       <w:bookmarkEnd w:id="9"/>
       <w:bookmarkEnd w:id="10"/>
+      <w:bookmarkEnd w:id="11"/>
       <w:r>
         <w:t>The</w:t>
       </w:r>
@@ -4027,9 +4120,9 @@
         <w:t xml:space="preserve"> (eq. 3 in Laland et al. (1995)):</w:t>
       </w:r>
     </w:p>
-    <w:bookmarkStart w:id="11" w:name="_heading=h.26in1rg" w:colFirst="0" w:colLast="0"/>
-    <w:bookmarkStart w:id="12" w:name="_Toc138175920"/>
-    <w:bookmarkEnd w:id="11"/>
+    <w:bookmarkStart w:id="12" w:name="_heading=h.26in1rg" w:colFirst="0" w:colLast="0"/>
+    <w:bookmarkStart w:id="13" w:name="_Toc138175920"/>
+    <w:bookmarkEnd w:id="12"/>
     <w:p>
       <w:pPr>
         <w:rPr>
@@ -4294,11 +4387,11 @@
           </m:f>
         </m:oMath>
       </m:oMathPara>
-      <w:bookmarkStart w:id="13" w:name="_Toc138155260"/>
-      <w:bookmarkStart w:id="14" w:name="_Toc138175921"/>
-      <w:bookmarkEnd w:id="12"/>
+      <w:bookmarkStart w:id="14" w:name="_Toc138155260"/>
+      <w:bookmarkStart w:id="15" w:name="_Toc138175921"/>
       <w:bookmarkEnd w:id="13"/>
       <w:bookmarkEnd w:id="14"/>
+      <w:bookmarkEnd w:id="15"/>
     </w:p>
     <w:p>
       <w:pPr>
@@ -4306,8 +4399,8 @@
           <w:highlight w:val="white"/>
         </w:rPr>
       </w:pPr>
-      <w:bookmarkStart w:id="15" w:name="_heading=h.lnxbz9" w:colFirst="0" w:colLast="0"/>
-      <w:bookmarkEnd w:id="15"/>
+      <w:bookmarkStart w:id="16" w:name="_heading=h.lnxbz9" w:colFirst="0" w:colLast="0"/>
+      <w:bookmarkEnd w:id="16"/>
       <w:r>
         <w:rPr>
           <w:highlight w:val="white"/>
@@ -4351,9 +4444,9 @@
         <w:t>) is:</w:t>
       </w:r>
     </w:p>
-    <w:bookmarkStart w:id="16" w:name="_heading=h.35nkun2" w:colFirst="0" w:colLast="0"/>
-    <w:bookmarkStart w:id="17" w:name="_Ref160612813"/>
-    <w:bookmarkEnd w:id="16"/>
+    <w:bookmarkStart w:id="17" w:name="_heading=h.35nkun2" w:colFirst="0" w:colLast="0"/>
+    <w:bookmarkStart w:id="18" w:name="_Ref160612813"/>
+    <w:bookmarkEnd w:id="17"/>
     <w:p>
       <w:pPr>
         <w:jc w:val="center"/>
@@ -4431,9 +4524,9 @@
             </m:r>
           </m:sub>
         </m:sSub>
-        <w:bookmarkStart w:id="18" w:name="_heading=h.1ksv4uv" w:colFirst="0" w:colLast="0"/>
-        <w:bookmarkEnd w:id="17"/>
+        <w:bookmarkStart w:id="19" w:name="_heading=h.1ksv4uv" w:colFirst="0" w:colLast="0"/>
         <w:bookmarkEnd w:id="18"/>
+        <w:bookmarkEnd w:id="19"/>
         <m:r>
           <w:rPr>
             <w:rFonts w:ascii="Cambria Math" w:hAnsi="Cambria Math"/>
@@ -4526,7 +4619,7 @@
         </w:rPr>
         <w:t>, the corresponding equilibria are given by</w:t>
       </w:r>
-      <w:bookmarkStart w:id="19" w:name="_Toc138175922"/>
+      <w:bookmarkStart w:id="20" w:name="_Toc138175922"/>
       <w:r>
         <w:rPr>
           <w:highlight w:val="white"/>
@@ -4671,8 +4764,8 @@
         </m:oMath>
       </m:oMathPara>
     </w:p>
-    <w:bookmarkStart w:id="20" w:name="_heading=h.44sinio" w:colFirst="0" w:colLast="0"/>
-    <w:bookmarkEnd w:id="20"/>
+    <w:bookmarkStart w:id="21" w:name="_heading=h.44sinio" w:colFirst="0" w:colLast="0"/>
+    <w:bookmarkEnd w:id="21"/>
     <w:p>
       <w:pPr>
         <w:jc w:val="center"/>
@@ -4753,7 +4846,7 @@
           </m:den>
         </m:f>
       </m:oMath>
-      <w:bookmarkEnd w:id="19"/>
+      <w:bookmarkEnd w:id="20"/>
       <w:r>
         <w:rPr>
           <w:color w:val="000000"/>
@@ -4761,18 +4854,18 @@
         </w:rPr>
         <w:t xml:space="preserve"> </w:t>
       </w:r>
-      <w:bookmarkStart w:id="21" w:name="_Toc138155261"/>
-      <w:bookmarkStart w:id="22" w:name="_Toc138175923"/>
+      <w:bookmarkStart w:id="22" w:name="_Toc138155261"/>
+      <w:bookmarkStart w:id="23" w:name="_Toc138175923"/>
       <w:r>
         <w:rPr>
           <w:highlight w:val="white"/>
         </w:rPr>
         <w:t xml:space="preserve"> </w:t>
       </w:r>
-      <w:bookmarkStart w:id="23" w:name="_heading=h.2jxsxqh" w:colFirst="0" w:colLast="0"/>
-      <w:bookmarkEnd w:id="21"/>
+      <w:bookmarkStart w:id="24" w:name="_heading=h.2jxsxqh" w:colFirst="0" w:colLast="0"/>
       <w:bookmarkEnd w:id="22"/>
       <w:bookmarkEnd w:id="23"/>
+      <w:bookmarkEnd w:id="24"/>
       <w:r>
         <w:t xml:space="preserve"> </w:t>
       </w:r>
@@ -4865,8 +4958,8 @@
         </w:rPr>
         <w:t xml:space="preserve"> in</w:t>
       </w:r>
-      <w:bookmarkStart w:id="24" w:name="_Toc146614811"/>
-      <w:bookmarkStart w:id="25" w:name="_Toc147242185"/>
+      <w:bookmarkStart w:id="25" w:name="_Toc146614811"/>
+      <w:bookmarkStart w:id="26" w:name="_Toc147242185"/>
       <w:r>
         <w:t xml:space="preserve"> </w:t>
       </w:r>
@@ -4894,15 +4987,15 @@
       <w:r>
         <w:t xml:space="preserve">. </w:t>
       </w:r>
-      <w:bookmarkStart w:id="26" w:name="_heading=h.z337ya" w:colFirst="0" w:colLast="0"/>
-      <w:bookmarkEnd w:id="26"/>
+      <w:bookmarkStart w:id="27" w:name="_heading=h.z337ya" w:colFirst="0" w:colLast="0"/>
+      <w:bookmarkEnd w:id="27"/>
     </w:p>
     <w:p>
       <w:pPr>
         <w:pStyle w:val="Heading2"/>
       </w:pPr>
-      <w:bookmarkStart w:id="27" w:name="_Toc164785456"/>
-      <w:bookmarkStart w:id="28" w:name="_Toc171803949"/>
+      <w:bookmarkStart w:id="28" w:name="_Toc164785456"/>
+      <w:bookmarkStart w:id="29" w:name="_Toc171803949"/>
       <w:r>
         <w:t>Adjust</w:t>
       </w:r>
@@ -4912,10 +5005,10 @@
       <w:r>
         <w:t xml:space="preserve"> for criterion shift</w:t>
       </w:r>
-      <w:bookmarkEnd w:id="24"/>
       <w:bookmarkEnd w:id="25"/>
-      <w:bookmarkEnd w:id="27"/>
+      <w:bookmarkEnd w:id="26"/>
       <w:bookmarkEnd w:id="28"/>
+      <w:bookmarkEnd w:id="29"/>
     </w:p>
     <w:p>
       <w:r>
@@ -12261,16 +12354,16 @@
           </m:d>
         </m:oMath>
       </m:oMathPara>
-      <w:bookmarkStart w:id="29" w:name="_heading=h.946d4ub568b3" w:colFirst="0" w:colLast="0"/>
-      <w:bookmarkStart w:id="30" w:name="_heading=h.w5xsanaoc6pc" w:colFirst="0" w:colLast="0"/>
-      <w:bookmarkStart w:id="31" w:name="_heading=h.7o9f8wsh5lb5" w:colFirst="0" w:colLast="0"/>
-      <w:bookmarkStart w:id="32" w:name="_heading=h.y6f45eon9ldk" w:colFirst="0" w:colLast="0"/>
-      <w:bookmarkStart w:id="33" w:name="_heading=h.k8wbkzes7q9n" w:colFirst="0" w:colLast="0"/>
-      <w:bookmarkEnd w:id="29"/>
+      <w:bookmarkStart w:id="30" w:name="_heading=h.946d4ub568b3" w:colFirst="0" w:colLast="0"/>
+      <w:bookmarkStart w:id="31" w:name="_heading=h.w5xsanaoc6pc" w:colFirst="0" w:colLast="0"/>
+      <w:bookmarkStart w:id="32" w:name="_heading=h.7o9f8wsh5lb5" w:colFirst="0" w:colLast="0"/>
+      <w:bookmarkStart w:id="33" w:name="_heading=h.y6f45eon9ldk" w:colFirst="0" w:colLast="0"/>
+      <w:bookmarkStart w:id="34" w:name="_heading=h.k8wbkzes7q9n" w:colFirst="0" w:colLast="0"/>
       <w:bookmarkEnd w:id="30"/>
       <w:bookmarkEnd w:id="31"/>
       <w:bookmarkEnd w:id="32"/>
       <w:bookmarkEnd w:id="33"/>
+      <w:bookmarkEnd w:id="34"/>
     </w:p>
     <w:p>
       <w:pPr>
@@ -12296,6 +12389,7 @@
         </w:rPr>
         <w:t xml:space="preserve"> </w:t>
       </w:r>
+      <w:proofErr w:type="spellStart"/>
       <w:r>
         <w:rPr>
           <w:i/>
@@ -12313,6 +12407,7 @@
         </w:rPr>
         <w:t>p</w:t>
       </w:r>
+      <w:proofErr w:type="spellEnd"/>
       <w:r>
         <w:rPr>
           <w:i/>
@@ -12327,6 +12422,7 @@
         </w:rPr>
         <w:t xml:space="preserve">and </w:t>
       </w:r>
+      <w:proofErr w:type="spellStart"/>
       <w:r>
         <w:rPr>
           <w:i/>
@@ -12344,6 +12440,7 @@
         </w:rPr>
         <w:t>o</w:t>
       </w:r>
+      <w:proofErr w:type="spellEnd"/>
       <w:r>
         <w:rPr>
           <w:lang w:val="en-US"/>
@@ -12368,14 +12465,29 @@
         <w:rPr>
           <w:lang w:val="en-US"/>
         </w:rPr>
-        <w:t xml:space="preserve">is computed from the parameter values (eqs. 1-2), </w:t>
-      </w:r>
+        <w:t>is computed from the parameter values (</w:t>
+      </w:r>
+      <w:proofErr w:type="spellStart"/>
       <w:r>
         <w:rPr>
           <w:lang w:val="en-US"/>
         </w:rPr>
+        <w:t>eqs</w:t>
+      </w:r>
+      <w:proofErr w:type="spellEnd"/>
+      <w:r>
+        <w:rPr>
+          <w:lang w:val="en-US"/>
+        </w:rPr>
+        <w:t xml:space="preserve">. 1-2), </w:t>
+      </w:r>
+      <w:r>
+        <w:rPr>
+          <w:lang w:val="en-US"/>
+        </w:rPr>
         <w:t xml:space="preserve">compared to </w:t>
       </w:r>
+      <w:proofErr w:type="spellStart"/>
       <w:r>
         <w:rPr>
           <w:i/>
@@ -12393,6 +12505,7 @@
         </w:rPr>
         <w:t>p</w:t>
       </w:r>
+      <w:proofErr w:type="spellEnd"/>
       <w:r>
         <w:rPr>
           <w:i/>
@@ -12407,6 +12520,7 @@
         </w:rPr>
         <w:t xml:space="preserve">and </w:t>
       </w:r>
+      <w:proofErr w:type="spellStart"/>
       <w:r>
         <w:rPr>
           <w:i/>
@@ -12424,6 +12538,7 @@
         </w:rPr>
         <w:t>o</w:t>
       </w:r>
+      <w:proofErr w:type="spellEnd"/>
       <w:r>
         <w:rPr>
           <w:lang w:val="en-US"/>
@@ -12500,6 +12615,7 @@
         </w:rPr>
         <w:t xml:space="preserve">, </w:t>
       </w:r>
+      <w:proofErr w:type="spellStart"/>
       <w:r>
         <w:rPr>
           <w:i/>
@@ -12517,6 +12633,7 @@
         </w:rPr>
         <w:t>p</w:t>
       </w:r>
+      <w:proofErr w:type="spellEnd"/>
       <w:r>
         <w:rPr>
           <w:i/>
@@ -19016,13 +19133,13 @@
       <w:pPr>
         <w:pStyle w:val="Heading2"/>
       </w:pPr>
-      <w:bookmarkStart w:id="34" w:name="_Toc164785457"/>
-      <w:bookmarkStart w:id="35" w:name="_Toc171803950"/>
+      <w:bookmarkStart w:id="35" w:name="_Toc164785457"/>
+      <w:bookmarkStart w:id="36" w:name="_Toc171803950"/>
       <w:r>
         <w:t>Likelihood function</w:t>
       </w:r>
-      <w:bookmarkEnd w:id="34"/>
       <w:bookmarkEnd w:id="35"/>
+      <w:bookmarkEnd w:id="36"/>
     </w:p>
     <w:p>
       <w:r>
@@ -19302,8 +19419,8 @@
         <w:t xml:space="preserve">Without adjusting for criterion shift, the log-likelihood function is </w:t>
       </w:r>
     </w:p>
-    <w:bookmarkStart w:id="36" w:name="_heading=h.4i7ojhp" w:colFirst="0" w:colLast="0"/>
-    <w:bookmarkEnd w:id="36"/>
+    <w:bookmarkStart w:id="37" w:name="_heading=h.4i7ojhp" w:colFirst="0" w:colLast="0"/>
+    <w:bookmarkEnd w:id="37"/>
     <w:p>
       <w:pPr>
         <w:rPr>
@@ -21018,7 +21135,21 @@
         <w:rPr>
           <w:lang w:val="en-US"/>
         </w:rPr>
-        <w:t xml:space="preserve"> using eqs.</w:t>
+        <w:t xml:space="preserve"> using </w:t>
+      </w:r>
+      <w:proofErr w:type="spellStart"/>
+      <w:r>
+        <w:rPr>
+          <w:lang w:val="en-US"/>
+        </w:rPr>
+        <w:t>eqs</w:t>
+      </w:r>
+      <w:proofErr w:type="spellEnd"/>
+      <w:r>
+        <w:rPr>
+          <w:lang w:val="en-US"/>
+        </w:rPr>
+        <w:t>.</w:t>
       </w:r>
       <w:r>
         <w:rPr>
@@ -22660,7 +22791,7 @@
       <w:r>
         <w:t>using eqs. 1-2.</w:t>
       </w:r>
-      <w:bookmarkStart w:id="37" w:name="_Toc147242188"/>
+      <w:bookmarkStart w:id="38" w:name="_Toc147242188"/>
     </w:p>
     <w:p>
       <w:pPr>
@@ -22669,17 +22800,17 @@
           <w:highlight w:val="white"/>
         </w:rPr>
       </w:pPr>
-      <w:bookmarkStart w:id="38" w:name="_Toc164785458"/>
-      <w:bookmarkStart w:id="39" w:name="_Toc171803951"/>
+      <w:bookmarkStart w:id="39" w:name="_Toc164785458"/>
+      <w:bookmarkStart w:id="40" w:name="_Toc171803951"/>
       <w:r>
         <w:rPr>
           <w:highlight w:val="white"/>
         </w:rPr>
         <w:t>Statistical inference</w:t>
       </w:r>
-      <w:bookmarkEnd w:id="37"/>
       <w:bookmarkEnd w:id="38"/>
       <w:bookmarkEnd w:id="39"/>
+      <w:bookmarkEnd w:id="40"/>
     </w:p>
     <w:p>
       <w:pPr>
@@ -22819,10 +22950,10 @@
       <w:pPr>
         <w:pStyle w:val="Heading3"/>
       </w:pPr>
-      <w:bookmarkStart w:id="40" w:name="_Toc146614813"/>
-      <w:bookmarkStart w:id="41" w:name="_Toc147242189"/>
-      <w:bookmarkStart w:id="42" w:name="_Toc164785459"/>
-      <w:bookmarkStart w:id="43" w:name="_Toc171803952"/>
+      <w:bookmarkStart w:id="41" w:name="_Toc146614813"/>
+      <w:bookmarkStart w:id="42" w:name="_Toc147242189"/>
+      <w:bookmarkStart w:id="43" w:name="_Toc164785459"/>
+      <w:bookmarkStart w:id="44" w:name="_Toc171803952"/>
       <w:r>
         <w:t>Maximum</w:t>
       </w:r>
@@ -22838,10 +22969,10 @@
       <w:r>
         <w:t>stimation</w:t>
       </w:r>
-      <w:bookmarkEnd w:id="40"/>
       <w:bookmarkEnd w:id="41"/>
       <w:bookmarkEnd w:id="42"/>
       <w:bookmarkEnd w:id="43"/>
+      <w:bookmarkEnd w:id="44"/>
     </w:p>
     <w:p>
       <w:r>
@@ -22934,13 +23065,23 @@
       <w:r>
         <w:t>simplex algorithm implemented in SciPy (</w:t>
       </w:r>
+      <w:proofErr w:type="spellStart"/>
       <w:r>
         <w:rPr>
           <w:i/>
           <w:iCs/>
           <w:lang w:val="en-US"/>
         </w:rPr>
-        <w:t>scipy.</w:t>
+        <w:t>scipy</w:t>
+      </w:r>
+      <w:proofErr w:type="spellEnd"/>
+      <w:r>
+        <w:rPr>
+          <w:i/>
+          <w:iCs/>
+          <w:lang w:val="en-US"/>
+        </w:rPr>
+        <w:t>.</w:t>
       </w:r>
       <w:r>
         <w:rPr>
@@ -23137,22 +23278,22 @@
       <w:pPr>
         <w:pStyle w:val="Heading3"/>
       </w:pPr>
-      <w:bookmarkStart w:id="44" w:name="_Toc164785460"/>
-      <w:bookmarkStart w:id="45" w:name="_Toc171803953"/>
+      <w:bookmarkStart w:id="45" w:name="_Toc164785460"/>
+      <w:bookmarkStart w:id="46" w:name="_Toc171803953"/>
       <w:r>
         <w:lastRenderedPageBreak/>
         <w:t>Goodness-of-</w:t>
       </w:r>
-      <w:bookmarkStart w:id="46" w:name="_Toc146614814"/>
+      <w:bookmarkStart w:id="47" w:name="_Toc146614814"/>
       <w:r>
         <w:t>fit test</w:t>
       </w:r>
-      <w:bookmarkEnd w:id="44"/>
       <w:bookmarkEnd w:id="45"/>
+      <w:bookmarkEnd w:id="46"/>
       <w:r>
         <w:t xml:space="preserve"> </w:t>
       </w:r>
-      <w:bookmarkEnd w:id="46"/>
+      <w:bookmarkEnd w:id="47"/>
     </w:p>
     <w:p>
       <w:pPr>
@@ -24489,13 +24630,23 @@
       <w:r>
         <w:t xml:space="preserve"> distribution using the </w:t>
       </w:r>
+      <w:proofErr w:type="gramStart"/>
       <w:r>
         <w:rPr>
           <w:i/>
           <w:iCs/>
           <w:lang w:val="en-US"/>
         </w:rPr>
-        <w:t>scipy.stats.chi2</w:t>
+        <w:t>scipy.stats</w:t>
+      </w:r>
+      <w:proofErr w:type="gramEnd"/>
+      <w:r>
+        <w:rPr>
+          <w:i/>
+          <w:iCs/>
+          <w:lang w:val="en-US"/>
+        </w:rPr>
+        <w:t>.chi2</w:t>
       </w:r>
       <w:r>
         <w:rPr>
@@ -24639,9 +24790,9 @@
       <w:pPr>
         <w:pStyle w:val="Heading2"/>
       </w:pPr>
-      <w:bookmarkStart w:id="47" w:name="_Toc147242192"/>
-      <w:bookmarkStart w:id="48" w:name="_Toc164785463"/>
-      <w:bookmarkStart w:id="49" w:name="_Toc171803955"/>
+      <w:bookmarkStart w:id="48" w:name="_Toc147242192"/>
+      <w:bookmarkStart w:id="49" w:name="_Toc164785463"/>
+      <w:bookmarkStart w:id="50" w:name="_Toc171803955"/>
       <w:r>
         <w:t>Scenario A: Estimati</w:t>
       </w:r>
@@ -24651,9 +24802,9 @@
       <w:r>
         <w:t xml:space="preserve"> and testing without adjustment</w:t>
       </w:r>
-      <w:bookmarkEnd w:id="47"/>
       <w:bookmarkEnd w:id="48"/>
       <w:bookmarkEnd w:id="49"/>
+      <w:bookmarkEnd w:id="50"/>
     </w:p>
     <w:p>
       <w:pPr>
@@ -24840,8 +24991,8 @@
       <w:pPr>
         <w:pStyle w:val="Heading3"/>
       </w:pPr>
-      <w:bookmarkStart w:id="50" w:name="_Toc164785464"/>
-      <w:bookmarkStart w:id="51" w:name="_Toc171803956"/>
+      <w:bookmarkStart w:id="51" w:name="_Toc164785464"/>
+      <w:bookmarkStart w:id="52" w:name="_Toc171803956"/>
       <w:r>
         <w:lastRenderedPageBreak/>
         <w:t>Maximum</w:t>
@@ -24861,8 +25012,8 @@
       <w:r>
         <w:t>stimation</w:t>
       </w:r>
-      <w:bookmarkEnd w:id="50"/>
       <w:bookmarkEnd w:id="51"/>
+      <w:bookmarkEnd w:id="52"/>
     </w:p>
     <w:p>
       <w:r>
@@ -25361,9 +25512,9 @@
       <w:pPr>
         <w:pStyle w:val="Heading3"/>
       </w:pPr>
-      <w:bookmarkStart w:id="52" w:name="_heading=h.1pxezwc" w:colFirst="0" w:colLast="0"/>
-      <w:bookmarkStart w:id="53" w:name="_Toc147242194"/>
-      <w:bookmarkEnd w:id="52"/>
+      <w:bookmarkStart w:id="53" w:name="_heading=h.1pxezwc" w:colFirst="0" w:colLast="0"/>
+      <w:bookmarkStart w:id="54" w:name="_Toc147242194"/>
+      <w:bookmarkEnd w:id="53"/>
       <w:r>
         <w:rPr>
           <w:noProof/>
@@ -25580,22 +25731,22 @@
           </mc:Fallback>
         </mc:AlternateContent>
       </w:r>
-      <w:bookmarkStart w:id="54" w:name="_heading=h.1rvwp1q" w:colFirst="0" w:colLast="0"/>
-      <w:bookmarkStart w:id="55" w:name="_Toc164785465"/>
-      <w:bookmarkStart w:id="56" w:name="_Toc171803957"/>
+      <w:bookmarkStart w:id="55" w:name="_heading=h.1rvwp1q" w:colFirst="0" w:colLast="0"/>
+      <w:bookmarkStart w:id="56" w:name="_Toc164785465"/>
+      <w:bookmarkStart w:id="57" w:name="_Toc171803957"/>
+      <w:bookmarkEnd w:id="55"/>
+      <w:r>
+        <w:t>G</w:t>
+      </w:r>
+      <w:r>
+        <w:t>oodness-of-fit</w:t>
+      </w:r>
+      <w:bookmarkEnd w:id="56"/>
+      <w:bookmarkEnd w:id="57"/>
+      <w:r>
+        <w:t xml:space="preserve"> </w:t>
+      </w:r>
       <w:bookmarkEnd w:id="54"/>
-      <w:r>
-        <w:t>G</w:t>
-      </w:r>
-      <w:r>
-        <w:t>oodness-of-fit</w:t>
-      </w:r>
-      <w:bookmarkEnd w:id="55"/>
-      <w:bookmarkEnd w:id="56"/>
-      <w:r>
-        <w:t xml:space="preserve"> </w:t>
-      </w:r>
-      <w:bookmarkEnd w:id="53"/>
       <w:r>
         <w:t>test</w:t>
       </w:r>
@@ -25716,14 +25867,7 @@
             <w:rFonts w:ascii="Cambria Math" w:hAnsi="Cambria Math"/>
             <w:color w:val="000000"/>
           </w:rPr>
-          <m:t>=0.267</m:t>
-        </m:r>
-        <m:r>
-          <w:rPr>
-            <w:rFonts w:ascii="Cambria Math" w:hAnsi="Cambria Math"/>
-            <w:color w:val="000000"/>
-          </w:rPr>
-          <m:t xml:space="preserve">, </m:t>
+          <m:t xml:space="preserve">=0.267, </m:t>
         </m:r>
         <m:acc>
           <m:accPr>
@@ -26271,9 +26415,9 @@
       <w:pPr>
         <w:pStyle w:val="Heading2"/>
       </w:pPr>
-      <w:bookmarkStart w:id="57" w:name="_Toc147242196"/>
-      <w:bookmarkStart w:id="58" w:name="_Toc164785467"/>
-      <w:bookmarkStart w:id="59" w:name="_Toc171803959"/>
+      <w:bookmarkStart w:id="58" w:name="_Toc147242196"/>
+      <w:bookmarkStart w:id="59" w:name="_Toc164785467"/>
+      <w:bookmarkStart w:id="60" w:name="_Toc171803959"/>
       <w:r>
         <w:t xml:space="preserve">Scenario B: Estimating </w:t>
       </w:r>
@@ -26289,9 +26433,9 @@
       <w:r>
         <w:t xml:space="preserve"> testing with adjustment</w:t>
       </w:r>
-      <w:bookmarkEnd w:id="57"/>
       <w:bookmarkEnd w:id="58"/>
       <w:bookmarkEnd w:id="59"/>
+      <w:bookmarkEnd w:id="60"/>
     </w:p>
     <w:p>
       <w:r>
@@ -26415,18 +26559,18 @@
       <w:pPr>
         <w:pStyle w:val="Heading3"/>
       </w:pPr>
-      <w:bookmarkStart w:id="60" w:name="_Toc164785468"/>
-      <w:bookmarkStart w:id="61" w:name="_Toc171803960"/>
-      <w:bookmarkStart w:id="62" w:name="_Toc147242197"/>
+      <w:bookmarkStart w:id="61" w:name="_Toc164785468"/>
+      <w:bookmarkStart w:id="62" w:name="_Toc171803960"/>
+      <w:bookmarkStart w:id="63" w:name="_Toc147242197"/>
       <w:r>
         <w:t>G</w:t>
       </w:r>
       <w:r>
         <w:t>oodness-of-fit</w:t>
       </w:r>
-      <w:bookmarkEnd w:id="60"/>
       <w:bookmarkEnd w:id="61"/>
       <w:bookmarkEnd w:id="62"/>
+      <w:bookmarkEnd w:id="63"/>
       <w:r>
         <w:t xml:space="preserve"> test</w:t>
       </w:r>
@@ -26512,8 +26656,8 @@
       <w:r>
         <w:t xml:space="preserve">, which </w:t>
       </w:r>
-      <w:bookmarkStart w:id="63" w:name="_heading=h.23ckvvd" w:colFirst="0" w:colLast="0"/>
-      <w:bookmarkEnd w:id="63"/>
+      <w:bookmarkStart w:id="64" w:name="_heading=h.23ckvvd" w:colFirst="0" w:colLast="0"/>
+      <w:bookmarkEnd w:id="64"/>
       <w:r>
         <w:t xml:space="preserve">closley match </w:t>
       </w:r>
@@ -26746,9 +26890,9 @@
       <w:r>
         <w:t>likeliy reflect numerical errors</w:t>
       </w:r>
-      <w:bookmarkStart w:id="64" w:name="_Toc147242198"/>
-      <w:bookmarkStart w:id="65" w:name="_Toc164785469"/>
-      <w:bookmarkStart w:id="66" w:name="_Toc171803961"/>
+      <w:bookmarkStart w:id="65" w:name="_Toc147242198"/>
+      <w:bookmarkStart w:id="66" w:name="_Toc164785469"/>
+      <w:bookmarkStart w:id="67" w:name="_Toc171803961"/>
       <w:r>
         <w:t>.</w:t>
       </w:r>
@@ -26758,9 +26902,9 @@
         </w:rPr>
         <w:t xml:space="preserve"> </w:t>
       </w:r>
-      <w:bookmarkEnd w:id="64"/>
       <w:bookmarkEnd w:id="65"/>
       <w:bookmarkEnd w:id="66"/>
+      <w:bookmarkEnd w:id="67"/>
     </w:p>
     <w:p>
       <w:r>
@@ -26858,15 +27002,15 @@
       <w:pPr>
         <w:pStyle w:val="Heading2"/>
       </w:pPr>
-      <w:bookmarkStart w:id="67" w:name="_Toc147242199"/>
-      <w:bookmarkStart w:id="68" w:name="_Toc164785470"/>
-      <w:bookmarkStart w:id="69" w:name="_Toc171803962"/>
+      <w:bookmarkStart w:id="68" w:name="_Toc147242199"/>
+      <w:bookmarkStart w:id="69" w:name="_Toc164785470"/>
+      <w:bookmarkStart w:id="70" w:name="_Toc171803962"/>
       <w:r>
         <w:t>Scenario C: Estimating and testing with adjustment</w:t>
       </w:r>
-      <w:bookmarkEnd w:id="67"/>
       <w:bookmarkEnd w:id="68"/>
       <w:bookmarkEnd w:id="69"/>
+      <w:bookmarkEnd w:id="70"/>
     </w:p>
     <w:p>
       <w:r>
@@ -26991,9 +27135,9 @@
       <w:pPr>
         <w:pStyle w:val="Heading3"/>
       </w:pPr>
-      <w:bookmarkStart w:id="70" w:name="_Toc147242200"/>
-      <w:bookmarkStart w:id="71" w:name="_Toc164785471"/>
-      <w:bookmarkStart w:id="72" w:name="_Toc171803963"/>
+      <w:bookmarkStart w:id="71" w:name="_Toc147242200"/>
+      <w:bookmarkStart w:id="72" w:name="_Toc164785471"/>
+      <w:bookmarkStart w:id="73" w:name="_Toc171803963"/>
       <w:r>
         <w:t>Maximum</w:t>
       </w:r>
@@ -27009,9 +27153,9 @@
       <w:r>
         <w:t>stimation</w:t>
       </w:r>
-      <w:bookmarkEnd w:id="70"/>
       <w:bookmarkEnd w:id="71"/>
       <w:bookmarkEnd w:id="72"/>
+      <w:bookmarkEnd w:id="73"/>
     </w:p>
     <w:p>
       <w:r>
@@ -27609,9 +27753,9 @@
       <w:pPr>
         <w:pStyle w:val="Heading3"/>
       </w:pPr>
-      <w:bookmarkStart w:id="73" w:name="_Toc164785472"/>
-      <w:bookmarkStart w:id="74" w:name="_Toc171803964"/>
-      <w:bookmarkStart w:id="75" w:name="_Toc147242201"/>
+      <w:bookmarkStart w:id="74" w:name="_Toc164785472"/>
+      <w:bookmarkStart w:id="75" w:name="_Toc171803964"/>
+      <w:bookmarkStart w:id="76" w:name="_Toc147242201"/>
       <w:r>
         <w:t>G</w:t>
       </w:r>
@@ -27621,12 +27765,12 @@
       <w:r>
         <w:t>-of-fit</w:t>
       </w:r>
-      <w:bookmarkEnd w:id="73"/>
       <w:bookmarkEnd w:id="74"/>
+      <w:bookmarkEnd w:id="75"/>
       <w:r>
         <w:t xml:space="preserve"> </w:t>
       </w:r>
-      <w:bookmarkEnd w:id="75"/>
+      <w:bookmarkEnd w:id="76"/>
       <w:r>
         <w:t>test</w:t>
       </w:r>
@@ -28142,8 +28286,8 @@
         </w:rPr>
         <w:t xml:space="preserve"> </w:t>
       </w:r>
-      <w:bookmarkStart w:id="76" w:name="_heading=h.2grqrue" w:colFirst="0" w:colLast="0"/>
-      <w:bookmarkEnd w:id="76"/>
+      <w:bookmarkStart w:id="77" w:name="_heading=h.2grqrue" w:colFirst="0" w:colLast="0"/>
+      <w:bookmarkEnd w:id="77"/>
       <w:r>
         <w:rPr>
           <w:rFonts w:ascii="Calibri" w:hAnsi="Calibri" w:cs="Calibri"/>
@@ -28580,6 +28724,557 @@
         <w:pStyle w:val="Heading2"/>
       </w:pPr>
       <w:r>
+        <w:lastRenderedPageBreak/>
+        <w:t>Performace of the</w:t>
+      </w:r>
+      <w:r>
+        <w:t xml:space="preserve"> parameter</w:t>
+      </w:r>
+      <w:r>
+        <w:t xml:space="preserve"> estimation method</w:t>
+      </w:r>
+    </w:p>
+    <w:p>
+      <w:pPr>
+        <w:rPr>
+          <w:rFonts w:eastAsiaTheme="minorEastAsia"/>
+        </w:rPr>
+      </w:pPr>
+      <w:r>
+        <w:rPr>
+          <w:rFonts w:eastAsiaTheme="minorEastAsia"/>
+        </w:rPr>
+        <w:t>Given the model estimates, a key question is how reliable they are. To address this, we used the empirical coverage of the confidence intervals, calculated as the rate at which estimated parameters from simulated data fall within the confidence intervals constructed through bootstrapping the simulated data (</w:t>
+      </w:r>
+      <w:commentRangeStart w:id="78"/>
+      <w:r>
+        <w:rPr>
+          <w:rFonts w:eastAsiaTheme="minorEastAsia"/>
+        </w:rPr>
+        <w:t>Schall, 2012</w:t>
+      </w:r>
+      <w:commentRangeEnd w:id="78"/>
+      <w:r>
+        <w:rPr>
+          <w:rStyle w:val="CommentReference"/>
+        </w:rPr>
+        <w:commentReference w:id="78"/>
+      </w:r>
+      <w:r>
+        <w:rPr>
+          <w:rFonts w:eastAsiaTheme="minorEastAsia"/>
+        </w:rPr>
+        <w:t>).</w:t>
+      </w:r>
+      <w:r>
+        <w:rPr>
+          <w:rFonts w:eastAsiaTheme="minorEastAsia"/>
+        </w:rPr>
+        <w:t xml:space="preserve"> </w:t>
+      </w:r>
+      <w:r>
+        <w:rPr>
+          <w:rFonts w:eastAsiaTheme="minorEastAsia"/>
+        </w:rPr>
+        <w:t xml:space="preserve">For a confidence interval (CI) corresponding to a significance level of </w:t>
+      </w:r>
+      <w:r>
+        <w:rPr>
+          <w:rFonts w:eastAsiaTheme="minorEastAsia"/>
+          <w:i/>
+          <w:iCs/>
+          <w:rPrChange w:id="79" w:author="Yoav Ram" w:date="2024-09-23T14:41:00Z" w16du:dateUtc="2024-09-23T11:41:00Z">
+            <w:rPr>
+              <w:rFonts w:eastAsiaTheme="minorEastAsia"/>
+            </w:rPr>
+          </w:rPrChange>
+        </w:rPr>
+        <w:t>α</w:t>
+      </w:r>
+      <w:r>
+        <w:rPr>
+          <w:rFonts w:eastAsiaTheme="minorEastAsia"/>
+        </w:rPr>
+        <w:t xml:space="preserve">, the empirical confidence should be </w:t>
+      </w:r>
+      <w:r>
+        <w:rPr>
+          <w:rFonts w:eastAsiaTheme="minorEastAsia"/>
+          <w:i/>
+          <w:iCs/>
+          <w:rPrChange w:id="80" w:author="Yoav Ram" w:date="2024-09-23T14:41:00Z" w16du:dateUtc="2024-09-23T11:41:00Z">
+            <w:rPr>
+              <w:rFonts w:eastAsiaTheme="minorEastAsia"/>
+            </w:rPr>
+          </w:rPrChange>
+        </w:rPr>
+        <w:t>1-α</w:t>
+      </w:r>
+      <w:r>
+        <w:rPr>
+          <w:rFonts w:eastAsiaTheme="minorEastAsia"/>
+        </w:rPr>
+        <w:t xml:space="preserve">. A model </w:t>
+      </w:r>
+      <w:r>
+        <w:rPr>
+          <w:rFonts w:eastAsiaTheme="minorEastAsia"/>
+        </w:rPr>
+        <w:t>with</w:t>
+      </w:r>
+      <w:r>
+        <w:rPr>
+          <w:rFonts w:eastAsiaTheme="minorEastAsia"/>
+        </w:rPr>
+        <w:t xml:space="preserve"> coverage </w:t>
+      </w:r>
+      <w:r>
+        <w:rPr>
+          <w:rFonts w:eastAsiaTheme="minorEastAsia"/>
+        </w:rPr>
+        <w:t xml:space="preserve">higher than </w:t>
+      </w:r>
+      <w:r>
+        <w:rPr>
+          <w:rFonts w:eastAsiaTheme="minorEastAsia"/>
+          <w:i/>
+          <w:iCs/>
+          <w:rPrChange w:id="81" w:author="Yoav Ram" w:date="2024-09-23T14:41:00Z" w16du:dateUtc="2024-09-23T11:41:00Z">
+            <w:rPr>
+              <w:rFonts w:eastAsiaTheme="minorEastAsia"/>
+            </w:rPr>
+          </w:rPrChange>
+        </w:rPr>
+        <w:t>1-α</w:t>
+      </w:r>
+      <w:r>
+        <w:rPr>
+          <w:rFonts w:eastAsiaTheme="minorEastAsia"/>
+        </w:rPr>
+        <w:t xml:space="preserve"> is </w:t>
+      </w:r>
+      <w:r>
+        <w:rPr>
+          <w:rFonts w:eastAsiaTheme="minorEastAsia"/>
+        </w:rPr>
+        <w:t xml:space="preserve">considered underconfident, indicating that it uses overly wide confidence intervals and is </w:t>
+      </w:r>
+      <w:r>
+        <w:rPr>
+          <w:rFonts w:eastAsiaTheme="minorEastAsia"/>
+        </w:rPr>
+        <w:t>un</w:t>
+      </w:r>
+      <w:r>
+        <w:rPr>
+          <w:rFonts w:eastAsiaTheme="minorEastAsia"/>
+        </w:rPr>
+        <w:t>certain about the parameter estimates.</w:t>
+      </w:r>
+    </w:p>
+    <w:p>
+      <w:pPr>
+        <w:rPr>
+          <w:rFonts w:eastAsiaTheme="minorEastAsia"/>
+        </w:rPr>
+      </w:pPr>
+      <w:r>
+        <w:rPr>
+          <w:rFonts w:eastAsiaTheme="minorEastAsia"/>
+        </w:rPr>
+        <w:t xml:space="preserve">The empirical coverage for the two-parameter model, calculated over 15,000 simulations, revealed that the model is underconfident in estimating both </w:t>
+      </w:r>
+      <w:r>
+        <w:rPr>
+          <w:rFonts w:eastAsiaTheme="minorEastAsia"/>
+          <w:i/>
+          <w:iCs/>
+        </w:rPr>
+        <w:t>ρ</w:t>
+      </w:r>
+      <w:r>
+        <w:rPr>
+          <w:rFonts w:eastAsiaTheme="minorEastAsia"/>
+        </w:rPr>
+        <w:t xml:space="preserve"> and </w:t>
+      </w:r>
+      <w:r>
+        <w:rPr>
+          <w:rFonts w:eastAsiaTheme="minorEastAsia"/>
+          <w:i/>
+          <w:iCs/>
+        </w:rPr>
+        <w:t>α</w:t>
+      </w:r>
+      <w:r>
+        <w:rPr>
+          <w:rFonts w:eastAsiaTheme="minorEastAsia"/>
+        </w:rPr>
+        <w:t xml:space="preserve"> (</w:t>
+      </w:r>
+      <w:r>
+        <w:rPr>
+          <w:rFonts w:eastAsiaTheme="minorEastAsia"/>
+          <w:highlight w:val="yellow"/>
+        </w:rPr>
+        <w:fldChar w:fldCharType="begin"/>
+      </w:r>
+      <w:r>
+        <w:rPr>
+          <w:rFonts w:eastAsiaTheme="minorEastAsia"/>
+        </w:rPr>
+        <w:instrText xml:space="preserve"> REF _Ref177995513 \h </w:instrText>
+      </w:r>
+      <w:r>
+        <w:rPr>
+          <w:rFonts w:eastAsiaTheme="minorEastAsia"/>
+          <w:highlight w:val="yellow"/>
+        </w:rPr>
+      </w:r>
+      <w:r>
+        <w:rPr>
+          <w:rFonts w:eastAsiaTheme="minorEastAsia"/>
+          <w:highlight w:val="yellow"/>
+        </w:rPr>
+        <w:instrText xml:space="preserve"> \* MERGEFORMAT </w:instrText>
+      </w:r>
+      <w:r>
+        <w:rPr>
+          <w:rFonts w:eastAsiaTheme="minorEastAsia"/>
+          <w:highlight w:val="yellow"/>
+        </w:rPr>
+        <w:fldChar w:fldCharType="separate"/>
+      </w:r>
+      <w:r>
+        <w:rPr>
+          <w:rFonts w:eastAsiaTheme="minorEastAsia"/>
+        </w:rPr>
+        <w:t>Figure 3</w:t>
+      </w:r>
+      <w:r>
+        <w:rPr>
+          <w:rFonts w:eastAsiaTheme="minorEastAsia"/>
+          <w:highlight w:val="yellow"/>
+        </w:rPr>
+        <w:fldChar w:fldCharType="end"/>
+      </w:r>
+      <w:r>
+        <w:rPr>
+          <w:rFonts w:eastAsiaTheme="minorEastAsia"/>
+        </w:rPr>
+        <w:t>A</w:t>
+      </w:r>
+      <w:r>
+        <w:rPr>
+          <w:rFonts w:eastAsiaTheme="minorEastAsia"/>
+        </w:rPr>
+        <w:t>). This result highlights potential issues with the precision and reliability of the parameter estimates.</w:t>
+      </w:r>
+      <w:r>
+        <w:rPr>
+          <w:rFonts w:eastAsiaTheme="minorEastAsia"/>
+        </w:rPr>
+        <w:t xml:space="preserve"> </w:t>
+      </w:r>
+      <w:r>
+        <w:rPr>
+          <w:rFonts w:eastAsiaTheme="minorEastAsia"/>
+        </w:rPr>
+        <w:t xml:space="preserve">To further investigate, we measured the rate at which the values of </w:t>
+      </w:r>
+      <w:r>
+        <w:rPr>
+          <w:rFonts w:eastAsiaTheme="minorEastAsia"/>
+          <w:i/>
+          <w:iCs/>
+        </w:rPr>
+        <w:t>ρ</w:t>
+      </w:r>
+      <w:r>
+        <w:rPr>
+          <w:rFonts w:eastAsiaTheme="minorEastAsia"/>
+        </w:rPr>
+        <w:t xml:space="preserve"> and </w:t>
+      </w:r>
+      <w:r>
+        <w:rPr>
+          <w:rFonts w:eastAsiaTheme="minorEastAsia"/>
+          <w:i/>
+          <w:iCs/>
+        </w:rPr>
+        <w:t>α</w:t>
+      </w:r>
+      <w:r>
+        <w:rPr>
+          <w:rFonts w:eastAsiaTheme="minorEastAsia"/>
+        </w:rPr>
+        <w:t xml:space="preserve"> used to simulate the data were contained within the confidence intervals. The findings suggest that the model consistently fails to capture the correct estimates for both</w:t>
+      </w:r>
+      <w:r>
+        <w:rPr>
+          <w:rFonts w:eastAsiaTheme="minorEastAsia"/>
+          <w:i/>
+          <w:iCs/>
+        </w:rPr>
+        <w:t xml:space="preserve"> </w:t>
+      </w:r>
+      <w:r>
+        <w:rPr>
+          <w:rFonts w:eastAsiaTheme="minorEastAsia"/>
+        </w:rPr>
+        <w:t>para</w:t>
+      </w:r>
+      <w:r>
+        <w:rPr>
+          <w:rFonts w:eastAsiaTheme="minorEastAsia"/>
+        </w:rPr>
+        <w:t>meters</w:t>
+      </w:r>
+      <w:r>
+        <w:rPr>
+          <w:rFonts w:eastAsiaTheme="minorEastAsia"/>
+        </w:rPr>
+        <w:t xml:space="preserve"> (</w:t>
+      </w:r>
+      <w:r>
+        <w:rPr>
+          <w:rFonts w:eastAsiaTheme="minorEastAsia"/>
+          <w:highlight w:val="yellow"/>
+        </w:rPr>
+        <w:fldChar w:fldCharType="begin"/>
+      </w:r>
+      <w:r>
+        <w:rPr>
+          <w:rFonts w:eastAsiaTheme="minorEastAsia"/>
+        </w:rPr>
+        <w:instrText xml:space="preserve"> REF _Ref177995513 \h </w:instrText>
+      </w:r>
+      <w:r>
+        <w:rPr>
+          <w:rFonts w:eastAsiaTheme="minorEastAsia"/>
+          <w:highlight w:val="yellow"/>
+        </w:rPr>
+      </w:r>
+      <w:r>
+        <w:rPr>
+          <w:rFonts w:eastAsiaTheme="minorEastAsia"/>
+          <w:highlight w:val="yellow"/>
+        </w:rPr>
+        <w:instrText xml:space="preserve"> \* MERGEFORMAT </w:instrText>
+      </w:r>
+      <w:r>
+        <w:rPr>
+          <w:rFonts w:eastAsiaTheme="minorEastAsia"/>
+          <w:highlight w:val="yellow"/>
+        </w:rPr>
+        <w:fldChar w:fldCharType="separate"/>
+      </w:r>
+      <w:r>
+        <w:rPr>
+          <w:rFonts w:eastAsiaTheme="minorEastAsia"/>
+        </w:rPr>
+        <w:t>Figure 3</w:t>
+      </w:r>
+      <w:r>
+        <w:rPr>
+          <w:rFonts w:eastAsiaTheme="minorEastAsia"/>
+          <w:highlight w:val="yellow"/>
+        </w:rPr>
+        <w:fldChar w:fldCharType="end"/>
+      </w:r>
+      <w:r>
+        <w:rPr>
+          <w:rFonts w:eastAsiaTheme="minorEastAsia"/>
+        </w:rPr>
+        <w:t>B</w:t>
+      </w:r>
+      <w:r>
+        <w:rPr>
+          <w:rFonts w:eastAsiaTheme="minorEastAsia"/>
+        </w:rPr>
+        <w:t xml:space="preserve">). Additionally, 100,000 simulations were run using the parameter values estimated by Laland </w:t>
+      </w:r>
+      <w:r>
+        <w:rPr>
+          <w:rFonts w:eastAsiaTheme="minorEastAsia"/>
+        </w:rPr>
+        <w:t>et al.</w:t>
+      </w:r>
+      <w:r>
+        <w:rPr>
+          <w:rFonts w:eastAsiaTheme="minorEastAsia"/>
+        </w:rPr>
+        <w:t xml:space="preserve"> (</w:t>
+      </w:r>
+      <w:r>
+        <w:rPr>
+          <w:rFonts w:eastAsiaTheme="minorEastAsia"/>
+          <w:i/>
+          <w:iCs/>
+        </w:rPr>
+        <w:t>ρ</w:t>
+      </w:r>
+      <w:r>
+        <w:rPr>
+          <w:rFonts w:eastAsiaTheme="minorEastAsia"/>
+        </w:rPr>
+        <w:t>=0.277</w:t>
+      </w:r>
+      <w:r>
+        <w:rPr>
+          <w:rFonts w:eastAsiaTheme="minorEastAsia"/>
+        </w:rPr>
+        <w:t xml:space="preserve"> and </w:t>
+      </w:r>
+      <w:r>
+        <w:rPr>
+          <w:rFonts w:eastAsiaTheme="minorEastAsia"/>
+          <w:i/>
+          <w:iCs/>
+        </w:rPr>
+        <w:t>α</w:t>
+      </w:r>
+      <w:r>
+        <w:rPr>
+          <w:rFonts w:eastAsiaTheme="minorEastAsia"/>
+        </w:rPr>
+        <w:t>=0.138</w:t>
+      </w:r>
+      <w:r>
+        <w:rPr>
+          <w:rFonts w:eastAsiaTheme="minorEastAsia"/>
+        </w:rPr>
+        <w:t>)</w:t>
+      </w:r>
+      <w:r>
+        <w:rPr>
+          <w:rFonts w:eastAsiaTheme="minorEastAsia"/>
+        </w:rPr>
+        <w:t xml:space="preserve"> to evaluate the expected distribution of </w:t>
+      </w:r>
+      <w:r>
+        <w:rPr>
+          <w:rFonts w:eastAsiaTheme="minorEastAsia"/>
+        </w:rPr>
+        <w:t xml:space="preserve">the </w:t>
+      </w:r>
+      <w:r>
+        <w:rPr>
+          <w:rFonts w:eastAsiaTheme="minorEastAsia"/>
+        </w:rPr>
+        <w:t xml:space="preserve">estimated </w:t>
+      </w:r>
+      <w:r>
+        <w:rPr>
+          <w:rFonts w:eastAsiaTheme="minorEastAsia"/>
+        </w:rPr>
+        <w:t>parameters</w:t>
+      </w:r>
+      <w:r>
+        <w:rPr>
+          <w:rFonts w:eastAsiaTheme="minorEastAsia"/>
+        </w:rPr>
+        <w:t xml:space="preserve"> (</w:t>
+      </w:r>
+      <w:r>
+        <w:rPr>
+          <w:rFonts w:eastAsiaTheme="minorEastAsia"/>
+          <w:highlight w:val="yellow"/>
+        </w:rPr>
+        <w:fldChar w:fldCharType="begin"/>
+      </w:r>
+      <w:r>
+        <w:rPr>
+          <w:rFonts w:eastAsiaTheme="minorEastAsia"/>
+        </w:rPr>
+        <w:instrText xml:space="preserve"> REF _Ref177995513 \h </w:instrText>
+      </w:r>
+      <w:r>
+        <w:rPr>
+          <w:rFonts w:eastAsiaTheme="minorEastAsia"/>
+          <w:highlight w:val="yellow"/>
+        </w:rPr>
+      </w:r>
+      <w:r>
+        <w:rPr>
+          <w:rFonts w:eastAsiaTheme="minorEastAsia"/>
+          <w:highlight w:val="yellow"/>
+        </w:rPr>
+        <w:instrText xml:space="preserve"> \* MERGEFORMAT </w:instrText>
+      </w:r>
+      <w:r>
+        <w:rPr>
+          <w:rFonts w:eastAsiaTheme="minorEastAsia"/>
+          <w:highlight w:val="yellow"/>
+        </w:rPr>
+        <w:fldChar w:fldCharType="separate"/>
+      </w:r>
+      <w:r>
+        <w:rPr>
+          <w:rFonts w:eastAsiaTheme="minorEastAsia"/>
+        </w:rPr>
+        <w:t>Figure 3</w:t>
+      </w:r>
+      <w:r>
+        <w:rPr>
+          <w:rFonts w:eastAsiaTheme="minorEastAsia"/>
+          <w:highlight w:val="yellow"/>
+        </w:rPr>
+        <w:fldChar w:fldCharType="end"/>
+      </w:r>
+      <w:r>
+        <w:rPr>
+          <w:rFonts w:eastAsiaTheme="minorEastAsia"/>
+        </w:rPr>
+        <w:t>C</w:t>
+      </w:r>
+      <w:r>
+        <w:rPr>
+          <w:rFonts w:eastAsiaTheme="minorEastAsia"/>
+        </w:rPr>
+        <w:t>).</w:t>
+      </w:r>
+      <w:r>
+        <w:rPr>
+          <w:rFonts w:eastAsiaTheme="minorEastAsia"/>
+        </w:rPr>
+        <w:t xml:space="preserve"> The</w:t>
+      </w:r>
+      <w:r>
+        <w:rPr>
+          <w:rFonts w:eastAsiaTheme="minorEastAsia"/>
+        </w:rPr>
+        <w:t xml:space="preserve"> results indicate that the estimation process tends to miss the true parameters. Specifically, for data generated from the model's expected distribution, </w:t>
+      </w:r>
+      <w:commentRangeStart w:id="82"/>
+      <w:commentRangeStart w:id="83"/>
+      <w:r>
+        <w:rPr>
+          <w:rFonts w:eastAsiaTheme="minorEastAsia"/>
+        </w:rPr>
+        <w:t>α is underestimated, and ρ is overestimated.</w:t>
+      </w:r>
+      <w:commentRangeEnd w:id="82"/>
+      <w:r>
+        <w:rPr>
+          <w:rStyle w:val="CommentReference"/>
+        </w:rPr>
+        <w:commentReference w:id="82"/>
+      </w:r>
+      <w:commentRangeEnd w:id="83"/>
+      <w:r>
+        <w:rPr>
+          <w:rStyle w:val="CommentReference"/>
+        </w:rPr>
+        <w:commentReference w:id="83"/>
+      </w:r>
+    </w:p>
+    <w:p/>
+    <w:p>
+      <w:pPr>
+        <w:pStyle w:val="Heading2"/>
+      </w:pPr>
+      <w:r>
         <w:rPr>
           <w:highlight w:val="yellow"/>
         </w:rPr>
@@ -28602,8 +29297,8 @@
           <w:highlight w:val="white"/>
         </w:rPr>
       </w:pPr>
-      <w:bookmarkStart w:id="77" w:name="_Toc164785475"/>
-      <w:bookmarkStart w:id="78" w:name="_Toc171803967"/>
+      <w:bookmarkStart w:id="84" w:name="_Toc164785475"/>
+      <w:bookmarkStart w:id="85" w:name="_Toc171803967"/>
       <w:r>
         <w:rPr>
           <w:highlight w:val="white"/>
@@ -28616,8 +29311,8 @@
         </w:rPr>
         <w:t>findings</w:t>
       </w:r>
-      <w:bookmarkEnd w:id="77"/>
-      <w:bookmarkEnd w:id="78"/>
+      <w:bookmarkEnd w:id="84"/>
+      <w:bookmarkEnd w:id="85"/>
     </w:p>
     <w:p>
       <w:pPr>
@@ -29050,7 +29745,23 @@
           <w:highlight w:val="white"/>
           <w:lang w:val="en-US"/>
         </w:rPr>
-        <w:t>, which again reproduced the results of Laland et al.</w:t>
+        <w:t xml:space="preserve">, which again reproduced the results of </w:t>
+      </w:r>
+      <w:proofErr w:type="spellStart"/>
+      <w:r>
+        <w:rPr>
+          <w:highlight w:val="white"/>
+          <w:lang w:val="en-US"/>
+        </w:rPr>
+        <w:t>Laland</w:t>
+      </w:r>
+      <w:proofErr w:type="spellEnd"/>
+      <w:r>
+        <w:rPr>
+          <w:highlight w:val="white"/>
+          <w:lang w:val="en-US"/>
+        </w:rPr>
+        <w:t xml:space="preserve"> et al.</w:t>
       </w:r>
     </w:p>
     <w:p>
@@ -29351,11 +30062,19 @@
         </w:rPr>
         <w:t xml:space="preserve">, </w:t>
       </w:r>
+      <w:proofErr w:type="spellStart"/>
       <w:r>
         <w:rPr>
           <w:lang w:val="en-US"/>
         </w:rPr>
-        <w:t xml:space="preserve">Laland et al. found that estimates of </w:t>
+        <w:t>Laland</w:t>
+      </w:r>
+      <w:proofErr w:type="spellEnd"/>
+      <w:r>
+        <w:rPr>
+          <w:lang w:val="en-US"/>
+        </w:rPr>
+        <w:t xml:space="preserve"> et al. found that estimates of </w:t>
       </w:r>
       <w:r>
         <w:rPr>
@@ -29752,16 +30471,16 @@
           <w:highlight w:val="white"/>
         </w:rPr>
       </w:pPr>
-      <w:bookmarkStart w:id="79" w:name="_Toc164785476"/>
-      <w:bookmarkStart w:id="80" w:name="_Toc171803968"/>
+      <w:bookmarkStart w:id="86" w:name="_Toc164785476"/>
+      <w:bookmarkStart w:id="87" w:name="_Toc171803968"/>
       <w:r>
         <w:rPr>
           <w:highlight w:val="white"/>
         </w:rPr>
         <w:t>Implications</w:t>
       </w:r>
-      <w:bookmarkEnd w:id="79"/>
-      <w:bookmarkEnd w:id="80"/>
+      <w:bookmarkEnd w:id="86"/>
+      <w:bookmarkEnd w:id="87"/>
       <w:r>
         <w:rPr>
           <w:highlight w:val="white"/>
@@ -29913,14 +30632,28 @@
         </w:rPr>
         <w:t xml:space="preserve">, see </w:t>
       </w:r>
-      <w:hyperlink r:id="rId14" w:history="1">
-        <w:r>
-          <w:rPr>
-            <w:rStyle w:val="Hyperlink"/>
-          </w:rPr>
-          <w:t>https://github.com/yoavram-lab/Laland1995</w:t>
-        </w:r>
-      </w:hyperlink>
+      <w:r>
+        <w:lastRenderedPageBreak/>
+        <w:fldChar w:fldCharType="begin"/>
+      </w:r>
+      <w:r>
+        <w:instrText>HYPERLINK "https://github.com/yoavram-lab/Laland1995"</w:instrText>
+      </w:r>
+      <w:r>
+        <w:fldChar w:fldCharType="separate"/>
+      </w:r>
+      <w:r>
+        <w:rPr>
+          <w:rStyle w:val="Hyperlink"/>
+        </w:rPr>
+        <w:t>https://github.com/yoavram-lab/Laland1995</w:t>
+      </w:r>
+      <w:r>
+        <w:rPr>
+          <w:rStyle w:val="Hyperlink"/>
+        </w:rPr>
+        <w:fldChar w:fldCharType="end"/>
+      </w:r>
       <w:r>
         <w:rPr>
           <w:highlight w:val="white"/>
@@ -30536,8 +31269,8 @@
           <w:highlight w:val="white"/>
         </w:rPr>
       </w:pPr>
-      <w:bookmarkStart w:id="81" w:name="_Toc164785479"/>
-      <w:bookmarkStart w:id="82" w:name="_Toc171803971"/>
+      <w:bookmarkStart w:id="88" w:name="_Toc164785479"/>
+      <w:bookmarkStart w:id="89" w:name="_Toc171803971"/>
       <w:r>
         <w:rPr>
           <w:highlight w:val="white"/>
@@ -30556,8 +31289,8 @@
         </w:rPr>
         <w:t>irections</w:t>
       </w:r>
-      <w:bookmarkEnd w:id="81"/>
-      <w:bookmarkEnd w:id="82"/>
+      <w:bookmarkEnd w:id="88"/>
+      <w:bookmarkEnd w:id="89"/>
       <w:r>
         <w:rPr>
           <w:highlight w:val="white"/>
@@ -33817,7 +34550,7 @@
                     <pic:cNvPicPr preferRelativeResize="0"/>
                   </pic:nvPicPr>
                   <pic:blipFill>
-                    <a:blip r:embed="rId15"/>
+                    <a:blip r:embed="rId14"/>
                     <a:srcRect/>
                     <a:stretch>
                       <a:fillRect/>
@@ -33839,10 +34572,10 @@
           </wp:inline>
         </w:drawing>
       </w:r>
-      <w:bookmarkStart w:id="83" w:name="_Ref171864228"/>
+      <w:bookmarkStart w:id="90" w:name="_Ref171864228"/>
     </w:p>
     <w:p>
-      <w:bookmarkStart w:id="84" w:name="_Ref171970347"/>
+      <w:bookmarkStart w:id="91" w:name="_Ref171970347"/>
       <w:r>
         <w:rPr>
           <w:b/>
@@ -33886,8 +34619,8 @@
         </w:rPr>
         <w:fldChar w:fldCharType="end"/>
       </w:r>
-      <w:bookmarkEnd w:id="83"/>
-      <w:bookmarkEnd w:id="84"/>
+      <w:bookmarkEnd w:id="90"/>
+      <w:bookmarkEnd w:id="91"/>
       <w:r>
         <w:rPr>
           <w:b/>
@@ -34174,7 +34907,7 @@
                     <pic:cNvPicPr/>
                   </pic:nvPicPr>
                   <pic:blipFill>
-                    <a:blip r:embed="rId16">
+                    <a:blip r:embed="rId15">
                       <a:extLst>
                         <a:ext uri="{28A0092B-C50C-407E-A947-70E740481C1C}">
                           <a14:useLocalDpi xmlns:a14="http://schemas.microsoft.com/office/drawing/2010/main" val="0"/>
@@ -34220,7 +34953,7 @@
                     <pic:cNvPicPr/>
                   </pic:nvPicPr>
                   <pic:blipFill>
-                    <a:blip r:embed="rId17">
+                    <a:blip r:embed="rId16">
                       <a:extLst>
                         <a:ext uri="{28A0092B-C50C-407E-A947-70E740481C1C}">
                           <a14:useLocalDpi xmlns:a14="http://schemas.microsoft.com/office/drawing/2010/main" val="0"/>
@@ -34248,7 +34981,7 @@
       </w:r>
     </w:p>
     <w:p>
-      <w:bookmarkStart w:id="85" w:name="_Ref171957415"/>
+      <w:bookmarkStart w:id="92" w:name="_Ref171957415"/>
       <w:r>
         <w:rPr>
           <w:b/>
@@ -34292,7 +35025,7 @@
         </w:rPr>
         <w:fldChar w:fldCharType="end"/>
       </w:r>
-      <w:bookmarkEnd w:id="85"/>
+      <w:bookmarkEnd w:id="92"/>
       <w:r>
         <w:rPr>
           <w:b/>
@@ -34404,10 +35137,7 @@
         <w:t xml:space="preserve"> without adjustment (Scenario A and B, </w:t>
       </w:r>
       <w:r>
-        <w:t>dashed lines</w:t>
-      </w:r>
-      <w:r>
-        <w:t xml:space="preserve"> and circles</w:t>
+        <w:t>dashed lines and circles</w:t>
       </w:r>
       <w:r>
         <w:t xml:space="preserve">): </w:t>
@@ -34696,13 +35426,482 @@
     </w:p>
     <w:p>
       <w:pPr>
-        <w:rPr>
-          <w:highlight w:val="yellow"/>
-        </w:rPr>
-      </w:pPr>
+        <w:spacing w:before="0" w:line="240" w:lineRule="auto"/>
+        <w:jc w:val="left"/>
+      </w:pPr>
+      <w:r>
+        <w:br w:type="page"/>
+      </w:r>
     </w:p>
     <w:p>
       <w:pPr>
+        <w:keepNext/>
+      </w:pPr>
+      <w:r>
+        <w:rPr>
+          <w:noProof/>
+        </w:rPr>
+        <w:lastRenderedPageBreak/>
+        <w:drawing>
+          <wp:inline distT="0" distB="0" distL="0" distR="0" wp14:anchorId="67E5BF25" wp14:editId="73E2E3A0">
+            <wp:extent cx="5731510" cy="2259330"/>
+            <wp:effectExtent l="0" t="0" r="2540" b="7620"/>
+            <wp:docPr id="1133606306" name="Picture 2"/>
+            <wp:cNvGraphicFramePr>
+              <a:graphicFrameLocks xmlns:a="http://schemas.openxmlformats.org/drawingml/2006/main" noChangeAspect="1"/>
+            </wp:cNvGraphicFramePr>
+            <a:graphic xmlns:a="http://schemas.openxmlformats.org/drawingml/2006/main">
+              <a:graphicData uri="http://schemas.openxmlformats.org/drawingml/2006/picture">
+                <pic:pic xmlns:pic="http://schemas.openxmlformats.org/drawingml/2006/picture">
+                  <pic:nvPicPr>
+                    <pic:cNvPr id="0" name="Picture 3"/>
+                    <pic:cNvPicPr>
+                      <a:picLocks noChangeAspect="1" noChangeArrowheads="1"/>
+                    </pic:cNvPicPr>
+                  </pic:nvPicPr>
+                  <pic:blipFill>
+                    <a:blip r:embed="rId17">
+                      <a:extLst>
+                        <a:ext uri="{28A0092B-C50C-407E-A947-70E740481C1C}">
+                          <a14:useLocalDpi xmlns:a14="http://schemas.microsoft.com/office/drawing/2010/main" val="0"/>
+                        </a:ext>
+                      </a:extLst>
+                    </a:blip>
+                    <a:srcRect/>
+                    <a:stretch>
+                      <a:fillRect/>
+                    </a:stretch>
+                  </pic:blipFill>
+                  <pic:spPr bwMode="auto">
+                    <a:xfrm>
+                      <a:off x="0" y="0"/>
+                      <a:ext cx="5731510" cy="2259330"/>
+                    </a:xfrm>
+                    <a:prstGeom prst="rect">
+                      <a:avLst/>
+                    </a:prstGeom>
+                    <a:noFill/>
+                    <a:ln>
+                      <a:noFill/>
+                    </a:ln>
+                  </pic:spPr>
+                </pic:pic>
+              </a:graphicData>
+            </a:graphic>
+          </wp:inline>
+        </w:drawing>
+      </w:r>
+    </w:p>
+    <w:p>
+      <w:pPr>
+        <w:pStyle w:val="Caption"/>
+      </w:pPr>
+      <w:bookmarkStart w:id="93" w:name="_Ref177995513"/>
+      <w:r>
+        <w:rPr>
+          <w:rFonts w:asciiTheme="minorHAnsi" w:eastAsiaTheme="minorEastAsia" w:hAnsiTheme="minorHAnsi" w:cstheme="majorBidi"/>
+          <w:b/>
+          <w:bCs/>
+          <w:i w:val="0"/>
+          <w:iCs w:val="0"/>
+          <w:color w:val="auto"/>
+          <w:kern w:val="2"/>
+          <w:sz w:val="24"/>
+          <w:szCs w:val="24"/>
+          <w14:ligatures w14:val="standardContextual"/>
+        </w:rPr>
+        <w:t xml:space="preserve">Figure </w:t>
+      </w:r>
+      <w:r>
+        <w:rPr>
+          <w:rFonts w:asciiTheme="minorHAnsi" w:eastAsiaTheme="minorEastAsia" w:hAnsiTheme="minorHAnsi" w:cstheme="majorBidi"/>
+          <w:b/>
+          <w:bCs/>
+          <w:i w:val="0"/>
+          <w:iCs w:val="0"/>
+          <w:color w:val="auto"/>
+          <w:kern w:val="2"/>
+          <w:sz w:val="24"/>
+          <w:szCs w:val="24"/>
+          <w14:ligatures w14:val="standardContextual"/>
+        </w:rPr>
+        <w:fldChar w:fldCharType="begin"/>
+      </w:r>
+      <w:r>
+        <w:rPr>
+          <w:rFonts w:asciiTheme="minorHAnsi" w:eastAsiaTheme="minorEastAsia" w:hAnsiTheme="minorHAnsi" w:cstheme="majorBidi"/>
+          <w:b/>
+          <w:bCs/>
+          <w:i w:val="0"/>
+          <w:iCs w:val="0"/>
+          <w:color w:val="auto"/>
+          <w:kern w:val="2"/>
+          <w:sz w:val="24"/>
+          <w:szCs w:val="24"/>
+          <w14:ligatures w14:val="standardContextual"/>
+        </w:rPr>
+        <w:instrText xml:space="preserve"> SEQ Figure \* ARABIC </w:instrText>
+      </w:r>
+      <w:r>
+        <w:rPr>
+          <w:rFonts w:asciiTheme="minorHAnsi" w:eastAsiaTheme="minorEastAsia" w:hAnsiTheme="minorHAnsi" w:cstheme="majorBidi"/>
+          <w:b/>
+          <w:bCs/>
+          <w:i w:val="0"/>
+          <w:iCs w:val="0"/>
+          <w:color w:val="auto"/>
+          <w:kern w:val="2"/>
+          <w:sz w:val="24"/>
+          <w:szCs w:val="24"/>
+          <w14:ligatures w14:val="standardContextual"/>
+        </w:rPr>
+        <w:fldChar w:fldCharType="separate"/>
+      </w:r>
+      <w:r>
+        <w:rPr>
+          <w:rFonts w:asciiTheme="minorHAnsi" w:eastAsiaTheme="minorEastAsia" w:hAnsiTheme="minorHAnsi" w:cstheme="majorBidi"/>
+          <w:b/>
+          <w:bCs/>
+          <w:i w:val="0"/>
+          <w:iCs w:val="0"/>
+          <w:color w:val="auto"/>
+          <w:kern w:val="2"/>
+          <w:sz w:val="24"/>
+          <w:szCs w:val="24"/>
+          <w14:ligatures w14:val="standardContextual"/>
+        </w:rPr>
+        <w:t>3</w:t>
+      </w:r>
+      <w:r>
+        <w:rPr>
+          <w:rFonts w:asciiTheme="minorHAnsi" w:eastAsiaTheme="minorEastAsia" w:hAnsiTheme="minorHAnsi" w:cstheme="majorBidi"/>
+          <w:b/>
+          <w:bCs/>
+          <w:i w:val="0"/>
+          <w:iCs w:val="0"/>
+          <w:color w:val="auto"/>
+          <w:kern w:val="2"/>
+          <w:sz w:val="24"/>
+          <w:szCs w:val="24"/>
+          <w14:ligatures w14:val="standardContextual"/>
+        </w:rPr>
+        <w:fldChar w:fldCharType="end"/>
+      </w:r>
+      <w:bookmarkEnd w:id="93"/>
+      <w:r>
+        <w:rPr>
+          <w:rFonts w:asciiTheme="minorHAnsi" w:eastAsia="Calibri" w:hAnsiTheme="minorHAnsi" w:cstheme="majorBidi"/>
+          <w:b/>
+          <w:bCs/>
+          <w:i w:val="0"/>
+          <w:iCs w:val="0"/>
+          <w:color w:val="auto"/>
+          <w:kern w:val="2"/>
+          <w:sz w:val="24"/>
+          <w:szCs w:val="24"/>
+          <w14:ligatures w14:val="standardContextual"/>
+        </w:rPr>
+        <w:t>.</w:t>
+      </w:r>
+      <w:r>
+        <w:rPr>
+          <w:rFonts w:asciiTheme="minorHAnsi" w:eastAsia="Calibri" w:hAnsiTheme="minorHAnsi" w:cstheme="majorBidi"/>
+          <w:b/>
+          <w:bCs/>
+          <w:i w:val="0"/>
+          <w:iCs w:val="0"/>
+          <w:color w:val="auto"/>
+          <w:kern w:val="2"/>
+          <w:sz w:val="24"/>
+          <w:szCs w:val="24"/>
+          <w14:ligatures w14:val="standardContextual"/>
+        </w:rPr>
+        <w:t xml:space="preserve"> Performance of </w:t>
+      </w:r>
+      <w:r>
+        <w:rPr>
+          <w:rFonts w:asciiTheme="minorHAnsi" w:eastAsia="Calibri" w:hAnsiTheme="minorHAnsi" w:cstheme="majorBidi"/>
+          <w:b/>
+          <w:bCs/>
+          <w:i w:val="0"/>
+          <w:iCs w:val="0"/>
+          <w:color w:val="auto"/>
+          <w:kern w:val="2"/>
+          <w:sz w:val="24"/>
+          <w:szCs w:val="24"/>
+          <w14:ligatures w14:val="standardContextual"/>
+        </w:rPr>
+        <w:t xml:space="preserve">the </w:t>
+      </w:r>
+      <w:r>
+        <w:rPr>
+          <w:rFonts w:asciiTheme="minorHAnsi" w:eastAsia="Calibri" w:hAnsiTheme="minorHAnsi" w:cstheme="majorBidi"/>
+          <w:b/>
+          <w:bCs/>
+          <w:i w:val="0"/>
+          <w:iCs w:val="0"/>
+          <w:color w:val="auto"/>
+          <w:kern w:val="2"/>
+          <w:sz w:val="24"/>
+          <w:szCs w:val="24"/>
+          <w14:ligatures w14:val="standardContextual"/>
+        </w:rPr>
+        <w:t>parameter estimation</w:t>
+      </w:r>
+      <w:r>
+        <w:rPr>
+          <w:rFonts w:asciiTheme="minorHAnsi" w:eastAsia="Calibri" w:hAnsiTheme="minorHAnsi" w:cstheme="majorBidi"/>
+          <w:b/>
+          <w:bCs/>
+          <w:i w:val="0"/>
+          <w:iCs w:val="0"/>
+          <w:color w:val="auto"/>
+          <w:kern w:val="2"/>
+          <w:sz w:val="24"/>
+          <w:szCs w:val="24"/>
+          <w14:ligatures w14:val="standardContextual"/>
+        </w:rPr>
+        <w:t xml:space="preserve"> method</w:t>
+      </w:r>
+      <w:r>
+        <w:rPr>
+          <w:rFonts w:asciiTheme="minorHAnsi" w:eastAsia="Calibri" w:hAnsiTheme="minorHAnsi" w:cstheme="majorBidi"/>
+          <w:b/>
+          <w:bCs/>
+          <w:i w:val="0"/>
+          <w:iCs w:val="0"/>
+          <w:color w:val="auto"/>
+          <w:kern w:val="2"/>
+          <w:sz w:val="24"/>
+          <w:szCs w:val="24"/>
+          <w14:ligatures w14:val="standardContextual"/>
+        </w:rPr>
+        <w:t>.</w:t>
+      </w:r>
+      <w:r>
+        <w:rPr>
+          <w:rFonts w:asciiTheme="minorHAnsi" w:eastAsia="Calibri" w:hAnsiTheme="minorHAnsi" w:cstheme="majorBidi"/>
+          <w:i w:val="0"/>
+          <w:iCs w:val="0"/>
+          <w:color w:val="auto"/>
+          <w:kern w:val="2"/>
+          <w:sz w:val="24"/>
+          <w:szCs w:val="24"/>
+          <w14:ligatures w14:val="standardContextual"/>
+        </w:rPr>
+        <w:t xml:space="preserve"> (</w:t>
+      </w:r>
+      <w:commentRangeStart w:id="94"/>
+      <w:commentRangeStart w:id="95"/>
+      <w:r>
+        <w:rPr>
+          <w:rFonts w:asciiTheme="minorHAnsi" w:eastAsia="Calibri" w:hAnsiTheme="minorHAnsi" w:cstheme="majorBidi"/>
+          <w:i w:val="0"/>
+          <w:iCs w:val="0"/>
+          <w:color w:val="auto"/>
+          <w:kern w:val="2"/>
+          <w:sz w:val="24"/>
+          <w:szCs w:val="24"/>
+          <w14:ligatures w14:val="standardContextual"/>
+        </w:rPr>
+        <w:t>A) The confidence in each parameter estimate as a function of the confidence interval for the parameter</w:t>
+      </w:r>
+      <w:commentRangeEnd w:id="94"/>
+      <w:r>
+        <w:rPr>
+          <w:rFonts w:asciiTheme="minorHAnsi" w:eastAsia="Calibri" w:hAnsiTheme="minorHAnsi" w:cstheme="majorBidi"/>
+          <w:i w:val="0"/>
+          <w:iCs w:val="0"/>
+          <w:color w:val="auto"/>
+          <w:kern w:val="2"/>
+          <w:sz w:val="24"/>
+          <w:szCs w:val="24"/>
+          <w14:ligatures w14:val="standardContextual"/>
+        </w:rPr>
+        <w:commentReference w:id="94"/>
+      </w:r>
+      <w:commentRangeEnd w:id="95"/>
+      <w:r>
+        <w:rPr>
+          <w:rFonts w:asciiTheme="minorHAnsi" w:eastAsia="Calibri" w:hAnsiTheme="minorHAnsi" w:cstheme="majorBidi"/>
+          <w:i w:val="0"/>
+          <w:iCs w:val="0"/>
+          <w:color w:val="auto"/>
+          <w:kern w:val="2"/>
+          <w:sz w:val="24"/>
+          <w:szCs w:val="24"/>
+          <w14:ligatures w14:val="standardContextual"/>
+        </w:rPr>
+        <w:commentReference w:id="95"/>
+      </w:r>
+      <w:r>
+        <w:rPr>
+          <w:rFonts w:asciiTheme="minorHAnsi" w:eastAsia="Calibri" w:hAnsiTheme="minorHAnsi" w:cstheme="majorBidi"/>
+          <w:i w:val="0"/>
+          <w:iCs w:val="0"/>
+          <w:color w:val="auto"/>
+          <w:kern w:val="2"/>
+          <w:sz w:val="24"/>
+          <w:szCs w:val="24"/>
+          <w:rtl/>
+          <w14:ligatures w14:val="standardContextual"/>
+        </w:rPr>
+        <w:t>.</w:t>
+      </w:r>
+      <w:r>
+        <w:rPr>
+          <w:rFonts w:asciiTheme="minorHAnsi" w:eastAsia="Calibri" w:hAnsiTheme="minorHAnsi" w:cstheme="majorBidi"/>
+          <w:i w:val="0"/>
+          <w:iCs w:val="0"/>
+          <w:color w:val="auto"/>
+          <w:kern w:val="2"/>
+          <w:sz w:val="24"/>
+          <w:szCs w:val="24"/>
+          <w14:ligatures w14:val="standardContextual"/>
+        </w:rPr>
+        <w:t xml:space="preserve"> </w:t>
+      </w:r>
+      <w:r>
+        <w:rPr>
+          <w:rFonts w:asciiTheme="minorHAnsi" w:eastAsia="Calibri" w:hAnsiTheme="minorHAnsi" w:cstheme="majorBidi"/>
+          <w:b/>
+          <w:bCs/>
+          <w:i w:val="0"/>
+          <w:iCs w:val="0"/>
+          <w:color w:val="auto"/>
+          <w:kern w:val="2"/>
+          <w:sz w:val="24"/>
+          <w:szCs w:val="24"/>
+          <w14:ligatures w14:val="standardContextual"/>
+        </w:rPr>
+        <w:t>(B)</w:t>
+      </w:r>
+      <w:r>
+        <w:rPr>
+          <w:rFonts w:asciiTheme="minorHAnsi" w:eastAsia="Calibri" w:hAnsiTheme="minorHAnsi" w:cstheme="majorBidi"/>
+          <w:i w:val="0"/>
+          <w:iCs w:val="0"/>
+          <w:color w:val="auto"/>
+          <w:kern w:val="2"/>
+          <w:sz w:val="24"/>
+          <w:szCs w:val="24"/>
+          <w14:ligatures w14:val="standardContextual"/>
+        </w:rPr>
+        <w:t xml:space="preserve"> The rate at which the true parameter value used to generate the data falls within the estimated confidence interval for that parameter</w:t>
+      </w:r>
+      <w:r>
+        <w:rPr>
+          <w:rFonts w:asciiTheme="minorHAnsi" w:eastAsia="Calibri" w:hAnsiTheme="minorHAnsi" w:cstheme="majorBidi"/>
+          <w:i w:val="0"/>
+          <w:iCs w:val="0"/>
+          <w:color w:val="auto"/>
+          <w:kern w:val="2"/>
+          <w:sz w:val="24"/>
+          <w:szCs w:val="24"/>
+          <w:rtl/>
+          <w14:ligatures w14:val="standardContextual"/>
+        </w:rPr>
+        <w:t>.</w:t>
+      </w:r>
+      <w:r>
+        <w:rPr>
+          <w:rFonts w:asciiTheme="minorHAnsi" w:eastAsia="Calibri" w:hAnsiTheme="minorHAnsi" w:cstheme="majorBidi"/>
+          <w:i w:val="0"/>
+          <w:iCs w:val="0"/>
+          <w:color w:val="auto"/>
+          <w:kern w:val="2"/>
+          <w:sz w:val="24"/>
+          <w:szCs w:val="24"/>
+          <w14:ligatures w14:val="standardContextual"/>
+        </w:rPr>
+        <w:t xml:space="preserve"> </w:t>
+      </w:r>
+      <w:r>
+        <w:rPr>
+          <w:rFonts w:asciiTheme="minorHAnsi" w:eastAsia="Calibri" w:hAnsiTheme="minorHAnsi" w:cstheme="majorBidi"/>
+          <w:b/>
+          <w:bCs/>
+          <w:i w:val="0"/>
+          <w:iCs w:val="0"/>
+          <w:color w:val="auto"/>
+          <w:kern w:val="2"/>
+          <w:sz w:val="24"/>
+          <w:szCs w:val="24"/>
+          <w14:ligatures w14:val="standardContextual"/>
+        </w:rPr>
+        <w:t>(C)</w:t>
+      </w:r>
+      <w:r>
+        <w:rPr>
+          <w:rFonts w:asciiTheme="minorHAnsi" w:eastAsia="Calibri" w:hAnsiTheme="minorHAnsi" w:cstheme="majorBidi"/>
+          <w:i w:val="0"/>
+          <w:iCs w:val="0"/>
+          <w:color w:val="auto"/>
+          <w:kern w:val="2"/>
+          <w:sz w:val="24"/>
+          <w:szCs w:val="24"/>
+          <w14:ligatures w14:val="standardContextual"/>
+        </w:rPr>
+        <w:t xml:space="preserve"> The distribution of ρ and α values estimated from data simulated with </w:t>
+      </w:r>
+      <w:r>
+        <w:rPr>
+          <w:rFonts w:asciiTheme="minorHAnsi" w:eastAsia="Calibri" w:hAnsiTheme="minorHAnsi" w:cstheme="majorBidi"/>
+          <w:color w:val="auto"/>
+          <w:kern w:val="2"/>
+          <w:sz w:val="24"/>
+          <w:szCs w:val="24"/>
+          <w14:ligatures w14:val="standardContextual"/>
+        </w:rPr>
+        <w:t>ρ</w:t>
+      </w:r>
+      <w:r>
+        <w:rPr>
+          <w:rFonts w:asciiTheme="minorHAnsi" w:eastAsia="Calibri" w:hAnsiTheme="minorHAnsi" w:cstheme="majorBidi"/>
+          <w:i w:val="0"/>
+          <w:iCs w:val="0"/>
+          <w:color w:val="auto"/>
+          <w:kern w:val="2"/>
+          <w:sz w:val="24"/>
+          <w:szCs w:val="24"/>
+          <w14:ligatures w14:val="standardContextual"/>
+        </w:rPr>
+        <w:t xml:space="preserve">=0.277 and </w:t>
+      </w:r>
+      <w:r>
+        <w:rPr>
+          <w:rFonts w:asciiTheme="minorHAnsi" w:eastAsia="Calibri" w:hAnsiTheme="minorHAnsi" w:cstheme="majorBidi"/>
+          <w:color w:val="auto"/>
+          <w:kern w:val="2"/>
+          <w:sz w:val="24"/>
+          <w:szCs w:val="24"/>
+          <w14:ligatures w14:val="standardContextual"/>
+        </w:rPr>
+        <w:t>α</w:t>
+      </w:r>
+      <w:r>
+        <w:rPr>
+          <w:rFonts w:asciiTheme="minorHAnsi" w:eastAsia="Calibri" w:hAnsiTheme="minorHAnsi" w:cstheme="majorBidi"/>
+          <w:i w:val="0"/>
+          <w:iCs w:val="0"/>
+          <w:color w:val="auto"/>
+          <w:kern w:val="2"/>
+          <w:sz w:val="24"/>
+          <w:szCs w:val="24"/>
+          <w14:ligatures w14:val="standardContextual"/>
+        </w:rPr>
+        <w:t>=0.138, the values estimated by Laland et al. (1995) and shown in dashed lines.</w:t>
+      </w:r>
+    </w:p>
+    <w:p>
+      <w:pPr>
+        <w:rPr>
+          <w:highlight w:val="yellow"/>
+        </w:rPr>
+      </w:pPr>
+    </w:p>
+    <w:p>
+      <w:pPr>
         <w:spacing w:before="0" w:line="240" w:lineRule="auto"/>
         <w:jc w:val="left"/>
         <w:rPr>
@@ -34724,9 +35923,9 @@
         <w:lastRenderedPageBreak/>
         <w:t>Tables</w:t>
       </w:r>
-      <w:bookmarkStart w:id="86" w:name="_Toc161849383"/>
-      <w:bookmarkStart w:id="87" w:name="_Toc162276022"/>
-      <w:bookmarkStart w:id="88" w:name="_Toc171803984"/>
+      <w:bookmarkStart w:id="96" w:name="_Toc161849383"/>
+      <w:bookmarkStart w:id="97" w:name="_Toc162276022"/>
+      <w:bookmarkStart w:id="98" w:name="_Toc171803984"/>
     </w:p>
     <w:p>
       <w:pPr>
@@ -34736,7 +35935,7 @@
           <w:lang w:val="en-US"/>
         </w:rPr>
       </w:pPr>
-      <w:bookmarkStart w:id="89" w:name="_Ref172120914"/>
+      <w:bookmarkStart w:id="99" w:name="_Ref172120914"/>
       <w:r>
         <w:rPr>
           <w:b/>
@@ -34792,7 +35991,7 @@
         </w:rPr>
         <w:fldChar w:fldCharType="end"/>
       </w:r>
-      <w:bookmarkEnd w:id="89"/>
+      <w:bookmarkEnd w:id="99"/>
       <w:r>
         <w:rPr>
           <w:b/>
@@ -34802,7 +36001,7 @@
         </w:rPr>
         <w:t xml:space="preserve">. </w:t>
       </w:r>
-      <w:bookmarkStart w:id="90" w:name="_Toc171803975"/>
+      <w:bookmarkStart w:id="100" w:name="_Toc171803975"/>
       <w:r>
         <w:rPr>
           <w:sz w:val="21"/>
@@ -34818,7 +36017,7 @@
         </w:rPr>
         <w:t>right- and left-handed offspring given parental phenotypes and assuming the D allele is fixed in the population.</w:t>
       </w:r>
-      <w:bookmarkEnd w:id="90"/>
+      <w:bookmarkEnd w:id="100"/>
       <w:r>
         <w:rPr>
           <w:sz w:val="21"/>
@@ -38264,11 +39463,41 @@
           <w:lang w:val="en-US"/>
           <w14:ligatures w14:val="standardContextual"/>
         </w:rPr>
-        <w:t xml:space="preserve">Comparison of maximum-likelihood estimates to Laland et al. (1995). </w:t>
-      </w:r>
-      <w:bookmarkEnd w:id="86"/>
-      <w:bookmarkEnd w:id="87"/>
-      <w:bookmarkEnd w:id="88"/>
+        <w:t xml:space="preserve">Comparison of maximum-likelihood estimates to </w:t>
+      </w:r>
+      <w:proofErr w:type="spellStart"/>
+      <w:r>
+        <w:rPr>
+          <w:rFonts w:asciiTheme="minorHAnsi" w:eastAsia="Calibri" w:hAnsiTheme="minorHAnsi" w:cstheme="majorBidi"/>
+          <w:i w:val="0"/>
+          <w:iCs w:val="0"/>
+          <w:color w:val="auto"/>
+          <w:kern w:val="2"/>
+          <w:sz w:val="21"/>
+          <w:szCs w:val="21"/>
+          <w:lang w:val="en-US"/>
+          <w14:ligatures w14:val="standardContextual"/>
+        </w:rPr>
+        <w:t>Laland</w:t>
+      </w:r>
+      <w:proofErr w:type="spellEnd"/>
+      <w:r>
+        <w:rPr>
+          <w:rFonts w:asciiTheme="minorHAnsi" w:eastAsia="Calibri" w:hAnsiTheme="minorHAnsi" w:cstheme="majorBidi"/>
+          <w:i w:val="0"/>
+          <w:iCs w:val="0"/>
+          <w:color w:val="auto"/>
+          <w:kern w:val="2"/>
+          <w:sz w:val="21"/>
+          <w:szCs w:val="21"/>
+          <w:lang w:val="en-US"/>
+          <w14:ligatures w14:val="standardContextual"/>
+        </w:rPr>
+        <w:t xml:space="preserve"> et al. (1995). </w:t>
+      </w:r>
+      <w:bookmarkEnd w:id="96"/>
+      <w:bookmarkEnd w:id="97"/>
+      <w:bookmarkEnd w:id="98"/>
       <w:r>
         <w:rPr>
           <w:rFonts w:asciiTheme="minorHAnsi" w:eastAsia="Calibri" w:hAnsiTheme="minorHAnsi" w:cstheme="majorBidi"/>
@@ -41367,7 +42596,7 @@
           <w14:ligatures w14:val="standardContextual"/>
         </w:rPr>
       </w:pPr>
-      <w:bookmarkStart w:id="91" w:name="_Ref172122949"/>
+      <w:bookmarkStart w:id="101" w:name="_Ref172122949"/>
       <w:r>
         <w:rPr>
           <w:rFonts w:asciiTheme="minorHAnsi" w:eastAsia="Calibri" w:hAnsiTheme="minorHAnsi" w:cstheme="majorBidi"/>
@@ -41465,7 +42694,7 @@
         </w:rPr>
         <w:fldChar w:fldCharType="end"/>
       </w:r>
-      <w:bookmarkEnd w:id="91"/>
+      <w:bookmarkEnd w:id="101"/>
       <w:r>
         <w:rPr>
           <w:rFonts w:asciiTheme="minorHAnsi" w:eastAsia="Calibri" w:hAnsiTheme="minorHAnsi" w:cstheme="majorBidi"/>
@@ -41522,7 +42751,37 @@
           <w:lang w:val="en-US"/>
           <w14:ligatures w14:val="standardContextual"/>
         </w:rPr>
-        <w:t xml:space="preserve"> to Laland et al. (1995). </w:t>
+        <w:t xml:space="preserve"> to </w:t>
+      </w:r>
+      <w:proofErr w:type="spellStart"/>
+      <w:r>
+        <w:rPr>
+          <w:rFonts w:asciiTheme="minorHAnsi" w:eastAsia="Calibri" w:hAnsiTheme="minorHAnsi" w:cstheme="majorBidi"/>
+          <w:i w:val="0"/>
+          <w:iCs w:val="0"/>
+          <w:color w:val="auto"/>
+          <w:kern w:val="2"/>
+          <w:sz w:val="21"/>
+          <w:szCs w:val="21"/>
+          <w:lang w:val="en-US"/>
+          <w14:ligatures w14:val="standardContextual"/>
+        </w:rPr>
+        <w:t>Laland</w:t>
+      </w:r>
+      <w:proofErr w:type="spellEnd"/>
+      <w:r>
+        <w:rPr>
+          <w:rFonts w:asciiTheme="minorHAnsi" w:eastAsia="Calibri" w:hAnsiTheme="minorHAnsi" w:cstheme="majorBidi"/>
+          <w:i w:val="0"/>
+          <w:iCs w:val="0"/>
+          <w:color w:val="auto"/>
+          <w:kern w:val="2"/>
+          <w:sz w:val="21"/>
+          <w:szCs w:val="21"/>
+          <w:lang w:val="en-US"/>
+          <w14:ligatures w14:val="standardContextual"/>
+        </w:rPr>
+        <w:t xml:space="preserve"> et al. (1995). </w:t>
       </w:r>
       <w:r>
         <w:rPr>
@@ -48449,8 +49708,8 @@
           <w:lang w:val="en-US"/>
         </w:rPr>
       </w:pPr>
-      <w:bookmarkStart w:id="92" w:name="bookmark=id.46r0co2" w:colFirst="0" w:colLast="0"/>
-      <w:bookmarkEnd w:id="92"/>
+      <w:bookmarkStart w:id="102" w:name="bookmark=id.46r0co2" w:colFirst="0" w:colLast="0"/>
+      <w:bookmarkEnd w:id="102"/>
     </w:p>
     <w:sectPr>
       <w:footerReference w:type="even" r:id="rId18"/>
@@ -48506,24 +49765,202 @@
       </w:r>
     </w:p>
   </w:comment>
+  <w:comment w:id="1" w:author="Yoav Ram" w:date="2024-09-23T14:38:00Z" w:initials="YR">
+    <w:p>
+      <w:pPr>
+        <w:jc w:val="left"/>
+      </w:pPr>
+      <w:r>
+        <w:rPr>
+          <w:rStyle w:val="CommentReference"/>
+        </w:rPr>
+        <w:annotationRef/>
+      </w:r>
+      <w:r>
+        <w:rPr>
+          <w:rFonts w:ascii="Times New Roman" w:eastAsia="Times New Roman" w:hAnsi="Times New Roman" w:cs="Times New Roman"/>
+          <w:color w:val="000000"/>
+          <w:kern w:val="0"/>
+          <w:sz w:val="20"/>
+          <w:szCs w:val="20"/>
+          <w14:ligatures w14:val="none"/>
+        </w:rPr>
+        <w:t>@Rony: Please correct the citations</w:t>
+      </w:r>
+    </w:p>
+  </w:comment>
+  <w:comment w:id="78" w:author="Yoav Ram" w:date="2024-09-23T14:40:00Z" w:initials="YR">
+    <w:p>
+      <w:pPr>
+        <w:jc w:val="left"/>
+      </w:pPr>
+      <w:r>
+        <w:rPr>
+          <w:rStyle w:val="CommentReference"/>
+        </w:rPr>
+        <w:annotationRef/>
+      </w:r>
+      <w:r>
+        <w:rPr>
+          <w:color w:val="000000"/>
+          <w:sz w:val="20"/>
+          <w:szCs w:val="20"/>
+        </w:rPr>
+        <w:t>Schall, Robert. “The Empirical Coverage of Confidence Intervals: Point Estimates and Confidence Intervals for Confidence Levels.” Biometrical Journal 54, no. 4 (July 2012): 537–51. https://doi.org/10.1002/bimj.201100134.</w:t>
+      </w:r>
+    </w:p>
+    <w:p>
+      <w:pPr>
+        <w:jc w:val="left"/>
+      </w:pPr>
+    </w:p>
+  </w:comment>
+  <w:comment w:id="82" w:author="Nadav Ben Nun" w:date="2024-09-12T13:34:00Z" w:initials="NB">
+    <w:p>
+      <w:pPr>
+        <w:pStyle w:val="CommentText"/>
+      </w:pPr>
+      <w:r>
+        <w:rPr>
+          <w:rStyle w:val="CommentReference"/>
+        </w:rPr>
+        <w:annotationRef/>
+      </w:r>
+      <w:r>
+        <w:t>Is this a general thing? Or just in this specific (important) case</w:t>
+      </w:r>
+    </w:p>
+  </w:comment>
+  <w:comment w:id="83" w:author="Yoav Ram" w:date="2024-09-23T14:45:00Z" w:initials="YR">
+    <w:p>
+      <w:pPr>
+        <w:jc w:val="left"/>
+      </w:pPr>
+      <w:r>
+        <w:rPr>
+          <w:rStyle w:val="CommentReference"/>
+        </w:rPr>
+        <w:annotationRef/>
+      </w:r>
+      <w:r>
+        <w:rPr>
+          <w:color w:val="000000"/>
+          <w:sz w:val="20"/>
+          <w:szCs w:val="20"/>
+        </w:rPr>
+        <w:t xml:space="preserve">yes its unclear if this is for </w:t>
+      </w:r>
+      <w:r>
+        <w:rPr>
+          <w:i/>
+          <w:iCs/>
+          <w:color w:val="000000"/>
+          <w:sz w:val="20"/>
+          <w:szCs w:val="20"/>
+        </w:rPr>
+        <w:t>ρ=0.277</w:t>
+      </w:r>
+      <w:r>
+        <w:rPr>
+          <w:color w:val="000000"/>
+          <w:sz w:val="20"/>
+          <w:szCs w:val="20"/>
+        </w:rPr>
+        <w:t xml:space="preserve">, </w:t>
+      </w:r>
+      <w:r>
+        <w:rPr>
+          <w:i/>
+          <w:iCs/>
+          <w:color w:val="000000"/>
+          <w:sz w:val="20"/>
+          <w:szCs w:val="20"/>
+        </w:rPr>
+        <w:t>α=0.138</w:t>
+      </w:r>
+      <w:r>
+        <w:rPr>
+          <w:color w:val="000000"/>
+          <w:sz w:val="20"/>
+          <w:szCs w:val="20"/>
+        </w:rPr>
+        <w:t>, or a general statement.</w:t>
+      </w:r>
+    </w:p>
+  </w:comment>
+  <w:comment w:id="94" w:author="Nadav Ben Nun" w:date="2024-09-12T13:38:00Z" w:initials="NB">
+    <w:p>
+      <w:pPr>
+        <w:pStyle w:val="CommentText"/>
+      </w:pPr>
+      <w:r>
+        <w:rPr>
+          <w:rStyle w:val="CommentReference"/>
+        </w:rPr>
+        <w:annotationRef/>
+      </w:r>
+      <w:r>
+        <w:t>The process behind panel A is a bit unclear</w:t>
+      </w:r>
+    </w:p>
+  </w:comment>
+  <w:comment w:id="95" w:author="Yoav Ram" w:date="2024-09-23T14:46:00Z" w:initials="YR">
+    <w:p>
+      <w:pPr>
+        <w:jc w:val="left"/>
+      </w:pPr>
+      <w:r>
+        <w:rPr>
+          <w:rStyle w:val="CommentReference"/>
+        </w:rPr>
+        <w:annotationRef/>
+      </w:r>
+      <w:r>
+        <w:rPr>
+          <w:color w:val="000000"/>
+          <w:sz w:val="20"/>
+          <w:szCs w:val="20"/>
+        </w:rPr>
+        <w:t>yes and the text is unclear too</w:t>
+      </w:r>
+    </w:p>
+  </w:comment>
 </w:comments>
 </file>
 
 <file path=word/commentsExtended.xml><?xml version="1.0" encoding="utf-8"?>
 <w15:commentsEx xmlns:wpc="http://schemas.microsoft.com/office/word/2010/wordprocessingCanvas" xmlns:cx="http://schemas.microsoft.com/office/drawing/2014/chartex" xmlns:cx1="http://schemas.microsoft.com/office/drawing/2015/9/8/chartex" xmlns:cx2="http://schemas.microsoft.com/office/drawing/2015/10/21/chartex" xmlns:cx3="http://schemas.microsoft.com/office/drawing/2016/5/9/chartex" xmlns:cx4="http://schemas.microsoft.com/office/drawing/2016/5/10/chartex" xmlns:cx5="http://schemas.microsoft.com/office/drawing/2016/5/11/chartex" xmlns:cx6="http://schemas.microsoft.com/office/drawing/2016/5/12/chartex" xmlns:cx7="http://schemas.microsoft.com/office/drawing/2016/5/13/chartex" xmlns:cx8="http://schemas.microsoft.com/office/drawing/2016/5/14/chartex" xmlns:mc="http://schemas.openxmlformats.org/markup-compatibility/2006" xmlns:aink="http://schemas.microsoft.com/office/drawing/2016/ink" xmlns:am3d="http://schemas.microsoft.com/office/drawing/2017/model3d" xmlns:o="urn:schemas-microsoft-com:office:office" xmlns:oel="http://schemas.microsoft.com/office/2019/extlst" xmlns:r="http://schemas.openxmlformats.org/officeDocument/2006/relationships" xmlns:m="http://schemas.openxmlformats.org/officeDocument/2006/math" xmlns:v="urn:schemas-microsoft-com:vml" xmlns:wp14="http://schemas.microsoft.com/office/word/2010/wordprocessingDrawing" xmlns:wp="http://schemas.openxmlformats.org/drawingml/2006/wordprocessingDrawing" xmlns:w10="urn:schemas-microsoft-com:office:word" xmlns:w="http://schemas.openxmlformats.org/wordprocessingml/2006/main" xmlns:w14="http://schemas.microsoft.com/office/word/2010/wordml" xmlns:w15="http://schemas.microsoft.com/office/word/2012/wordml" xmlns:w16cex="http://schemas.microsoft.com/office/word/2018/wordml/cex" xmlns:w16cid="http://schemas.microsoft.com/office/word/2016/wordml/cid" xmlns:w16="http://schemas.microsoft.com/office/word/2018/wordml" xmlns:w16du="http://schemas.microsoft.com/office/word/2023/wordml/word16du" xmlns:w16sdtdh="http://schemas.microsoft.com/office/word/2020/wordml/sdtdatahash" xmlns:w16se="http://schemas.microsoft.com/office/word/2015/wordml/symex" xmlns:wpg="http://schemas.microsoft.com/office/word/2010/wordprocessingGroup" xmlns:wpi="http://schemas.microsoft.com/office/word/2010/wordprocessingInk" xmlns:wne="http://schemas.microsoft.com/office/word/2006/wordml" xmlns:wps="http://schemas.microsoft.com/office/word/2010/wordprocessingShape" mc:Ignorable="w14 w15 w16se w16cid w16 w16cex w16sdtdh w16du wp14">
   <w15:commentEx w15:paraId="3EAC0630" w15:done="0"/>
+  <w15:commentEx w15:paraId="6366707B" w15:paraIdParent="3EAC0630" w15:done="0"/>
+  <w15:commentEx w15:paraId="58810A32" w15:done="0"/>
+  <w15:commentEx w15:paraId="69710730" w15:done="0"/>
+  <w15:commentEx w15:paraId="302DB346" w15:paraIdParent="69710730" w15:done="0"/>
+  <w15:commentEx w15:paraId="6243749F" w15:done="0"/>
+  <w15:commentEx w15:paraId="50DDEF92" w15:paraIdParent="6243749F" w15:done="0"/>
 </w15:commentsEx>
 </file>
 
 <file path=word/commentsExtensible.xml><?xml version="1.0" encoding="utf-8"?>
 <w16cex:commentsExtensible xmlns:wpc="http://schemas.microsoft.com/office/word/2010/wordprocessingCanvas" xmlns:cx="http://schemas.microsoft.com/office/drawing/2014/chartex" xmlns:cx1="http://schemas.microsoft.com/office/drawing/2015/9/8/chartex" xmlns:cx2="http://schemas.microsoft.com/office/drawing/2015/10/21/chartex" xmlns:cx3="http://schemas.microsoft.com/office/drawing/2016/5/9/chartex" xmlns:cx4="http://schemas.microsoft.com/office/drawing/2016/5/10/chartex" xmlns:cx5="http://schemas.microsoft.com/office/drawing/2016/5/11/chartex" xmlns:cx6="http://schemas.microsoft.com/office/drawing/2016/5/12/chartex" xmlns:cx7="http://schemas.microsoft.com/office/drawing/2016/5/13/chartex" xmlns:cx8="http://schemas.microsoft.com/office/drawing/2016/5/14/chartex" xmlns:cr="http://schemas.microsoft.com/office/comments/2020/reactions" xmlns:mc="http://schemas.openxmlformats.org/markup-compatibility/2006" xmlns:aink="http://schemas.microsoft.com/office/drawing/2016/ink" xmlns:am3d="http://schemas.microsoft.com/office/drawing/2017/model3d" xmlns:o="urn:schemas-microsoft-com:office:office" xmlns:oel="http://schemas.microsoft.com/office/2019/extlst" xmlns:r="http://schemas.openxmlformats.org/officeDocument/2006/relationships" xmlns:m="http://schemas.openxmlformats.org/officeDocument/2006/math" xmlns:v="urn:schemas-microsoft-com:vml" xmlns:wp14="http://schemas.microsoft.com/office/word/2010/wordprocessingDrawing" xmlns:wp="http://schemas.openxmlformats.org/drawingml/2006/wordprocessingDrawing" xmlns:w10="urn:schemas-microsoft-com:office:word" xmlns:w="http://schemas.openxmlformats.org/wordprocessingml/2006/main" xmlns:w14="http://schemas.microsoft.com/office/word/2010/wordml" xmlns:w15="http://schemas.microsoft.com/office/word/2012/wordml" xmlns:w16cex="http://schemas.microsoft.com/office/word/2018/wordml/cex" xmlns:w16cid="http://schemas.microsoft.com/office/word/2016/wordml/cid" xmlns:w16="http://schemas.microsoft.com/office/word/2018/wordml" xmlns:w16du="http://schemas.microsoft.com/office/word/2023/wordml/word16du" xmlns:w16sdtdh="http://schemas.microsoft.com/office/word/2020/wordml/sdtdatahash" xmlns:w16se="http://schemas.microsoft.com/office/word/2015/wordml/symex" xmlns:wpg="http://schemas.microsoft.com/office/word/2010/wordprocessingGroup" xmlns:wpi="http://schemas.microsoft.com/office/word/2010/wordprocessingInk" xmlns:wne="http://schemas.microsoft.com/office/word/2006/wordml" xmlns:wps="http://schemas.microsoft.com/office/word/2010/wordprocessingShape" mc:Ignorable="w14 w15 w16se w16cid w16 w16cex w16sdtdh cr w16du wp14">
   <w16cex:commentExtensible w16cex:durableId="381A7DD4" w16cex:dateUtc="2024-07-28T09:38:00Z"/>
+  <w16cex:commentExtensible w16cex:durableId="58E0B9E9" w16cex:dateUtc="2024-09-23T11:38:00Z"/>
+  <w16cex:commentExtensible w16cex:durableId="75092A07" w16cex:dateUtc="2024-09-23T11:40:00Z"/>
+  <w16cex:commentExtensible w16cex:durableId="3C31C50F" w16cex:dateUtc="2024-09-12T10:34:00Z"/>
+  <w16cex:commentExtensible w16cex:durableId="5A5EB764" w16cex:dateUtc="2024-09-23T11:45:00Z"/>
+  <w16cex:commentExtensible w16cex:durableId="558B4A85" w16cex:dateUtc="2024-09-12T10:38:00Z"/>
+  <w16cex:commentExtensible w16cex:durableId="27EE0003" w16cex:dateUtc="2024-09-23T11:46:00Z"/>
 </w16cex:commentsExtensible>
 </file>
 
 <file path=word/commentsIds.xml><?xml version="1.0" encoding="utf-8"?>
 <w16cid:commentsIds xmlns:wpc="http://schemas.microsoft.com/office/word/2010/wordprocessingCanvas" xmlns:cx="http://schemas.microsoft.com/office/drawing/2014/chartex" xmlns:cx1="http://schemas.microsoft.com/office/drawing/2015/9/8/chartex" xmlns:cx2="http://schemas.microsoft.com/office/drawing/2015/10/21/chartex" xmlns:cx3="http://schemas.microsoft.com/office/drawing/2016/5/9/chartex" xmlns:cx4="http://schemas.microsoft.com/office/drawing/2016/5/10/chartex" xmlns:cx5="http://schemas.microsoft.com/office/drawing/2016/5/11/chartex" xmlns:cx6="http://schemas.microsoft.com/office/drawing/2016/5/12/chartex" xmlns:cx7="http://schemas.microsoft.com/office/drawing/2016/5/13/chartex" xmlns:cx8="http://schemas.microsoft.com/office/drawing/2016/5/14/chartex" xmlns:mc="http://schemas.openxmlformats.org/markup-compatibility/2006" xmlns:aink="http://schemas.microsoft.com/office/drawing/2016/ink" xmlns:am3d="http://schemas.microsoft.com/office/drawing/2017/model3d" xmlns:o="urn:schemas-microsoft-com:office:office" xmlns:oel="http://schemas.microsoft.com/office/2019/extlst" xmlns:r="http://schemas.openxmlformats.org/officeDocument/2006/relationships" xmlns:m="http://schemas.openxmlformats.org/officeDocument/2006/math" xmlns:v="urn:schemas-microsoft-com:vml" xmlns:wp14="http://schemas.microsoft.com/office/word/2010/wordprocessingDrawing" xmlns:wp="http://schemas.openxmlformats.org/drawingml/2006/wordprocessingDrawing" xmlns:w10="urn:schemas-microsoft-com:office:word" xmlns:w="http://schemas.openxmlformats.org/wordprocessingml/2006/main" xmlns:w14="http://schemas.microsoft.com/office/word/2010/wordml" xmlns:w15="http://schemas.microsoft.com/office/word/2012/wordml" xmlns:w16cex="http://schemas.microsoft.com/office/word/2018/wordml/cex" xmlns:w16cid="http://schemas.microsoft.com/office/word/2016/wordml/cid" xmlns:w16="http://schemas.microsoft.com/office/word/2018/wordml" xmlns:w16du="http://schemas.microsoft.com/office/word/2023/wordml/word16du" xmlns:w16sdtdh="http://schemas.microsoft.com/office/word/2020/wordml/sdtdatahash" xmlns:w16se="http://schemas.microsoft.com/office/word/2015/wordml/symex" xmlns:wpg="http://schemas.microsoft.com/office/word/2010/wordprocessingGroup" xmlns:wpi="http://schemas.microsoft.com/office/word/2010/wordprocessingInk" xmlns:wne="http://schemas.microsoft.com/office/word/2006/wordml" xmlns:wps="http://schemas.microsoft.com/office/word/2010/wordprocessingShape" mc:Ignorable="w14 w15 w16se w16cid w16 w16cex w16sdtdh w16du wp14">
   <w16cid:commentId w16cid:paraId="3EAC0630" w16cid:durableId="381A7DD4"/>
+  <w16cid:commentId w16cid:paraId="6366707B" w16cid:durableId="58E0B9E9"/>
+  <w16cid:commentId w16cid:paraId="58810A32" w16cid:durableId="75092A07"/>
+  <w16cid:commentId w16cid:paraId="69710730" w16cid:durableId="3C31C50F"/>
+  <w16cid:commentId w16cid:paraId="302DB346" w16cid:durableId="5A5EB764"/>
+  <w16cid:commentId w16cid:paraId="6243749F" w16cid:durableId="558B4A85"/>
+  <w16cid:commentId w16cid:paraId="50DDEF92" w16cid:durableId="27EE0003"/>
 </w16cid:commentsIds>
 </file>
 
@@ -53417,6 +54854,12 @@
 <w15:people xmlns:wpc="http://schemas.microsoft.com/office/word/2010/wordprocessingCanvas" xmlns:cx="http://schemas.microsoft.com/office/drawing/2014/chartex" xmlns:cx1="http://schemas.microsoft.com/office/drawing/2015/9/8/chartex" xmlns:cx2="http://schemas.microsoft.com/office/drawing/2015/10/21/chartex" xmlns:cx3="http://schemas.microsoft.com/office/drawing/2016/5/9/chartex" xmlns:cx4="http://schemas.microsoft.com/office/drawing/2016/5/10/chartex" xmlns:cx5="http://schemas.microsoft.com/office/drawing/2016/5/11/chartex" xmlns:cx6="http://schemas.microsoft.com/office/drawing/2016/5/12/chartex" xmlns:cx7="http://schemas.microsoft.com/office/drawing/2016/5/13/chartex" xmlns:cx8="http://schemas.microsoft.com/office/drawing/2016/5/14/chartex" xmlns:mc="http://schemas.openxmlformats.org/markup-compatibility/2006" xmlns:aink="http://schemas.microsoft.com/office/drawing/2016/ink" xmlns:am3d="http://schemas.microsoft.com/office/drawing/2017/model3d" xmlns:o="urn:schemas-microsoft-com:office:office" xmlns:oel="http://schemas.microsoft.com/office/2019/extlst" xmlns:r="http://schemas.openxmlformats.org/officeDocument/2006/relationships" xmlns:m="http://schemas.openxmlformats.org/officeDocument/2006/math" xmlns:v="urn:schemas-microsoft-com:vml" xmlns:wp14="http://schemas.microsoft.com/office/word/2010/wordprocessingDrawing" xmlns:wp="http://schemas.openxmlformats.org/drawingml/2006/wordprocessingDrawing" xmlns:w10="urn:schemas-microsoft-com:office:word" xmlns:w="http://schemas.openxmlformats.org/wordprocessingml/2006/main" xmlns:w14="http://schemas.microsoft.com/office/word/2010/wordml" xmlns:w15="http://schemas.microsoft.com/office/word/2012/wordml" xmlns:w16cex="http://schemas.microsoft.com/office/word/2018/wordml/cex" xmlns:w16cid="http://schemas.microsoft.com/office/word/2016/wordml/cid" xmlns:w16="http://schemas.microsoft.com/office/word/2018/wordml" xmlns:w16du="http://schemas.microsoft.com/office/word/2023/wordml/word16du" xmlns:w16sdtdh="http://schemas.microsoft.com/office/word/2020/wordml/sdtdatahash" xmlns:w16se="http://schemas.microsoft.com/office/word/2015/wordml/symex" xmlns:wpg="http://schemas.microsoft.com/office/word/2010/wordprocessingGroup" xmlns:wpi="http://schemas.microsoft.com/office/word/2010/wordprocessingInk" xmlns:wne="http://schemas.microsoft.com/office/word/2006/wordml" xmlns:wps="http://schemas.microsoft.com/office/word/2010/wordprocessingShape" mc:Ignorable="w14 w15 w16se w16cid w16 w16cex w16sdtdh w16du wp14">
   <w15:person w15:author="Rony Karstadt">
     <w15:presenceInfo w15:providerId="AD" w15:userId="S::ronykarstadt@mail.tau.ac.il::e78e81c7-480c-4636-9e81-f6c502706b43"/>
+  </w15:person>
+  <w15:person w15:author="Yoav Ram">
+    <w15:presenceInfo w15:providerId="AD" w15:userId="S::yoavram@tauex.tau.ac.il::05188b73-53ae-4e5f-a076-0346e59591a5"/>
+  </w15:person>
+  <w15:person w15:author="Nadav Ben Nun">
+    <w15:presenceInfo w15:providerId="Windows Live" w15:userId="d5f92573ff8f6438"/>
   </w15:person>
 </w15:people>
 </file>
@@ -54027,6 +55470,7 @@
   <w:style w:type="character" w:default="1" w:styleId="DefaultParagraphFont">
     <w:name w:val="Default Paragraph Font"/>
     <w:uiPriority w:val="1"/>
+    <w:semiHidden/>
     <w:unhideWhenUsed/>
   </w:style>
   <w:style w:type="table" w:default="1" w:styleId="TableNormal">

</xml_diff>